<commit_message>
Wrote down the range of the features.
</commit_message>
<xml_diff>
--- a/Data mining project.docx
+++ b/Data mining project.docx
@@ -103,7 +103,7 @@
         <w:spacing w:line="360" w:lineRule="auto"/>
         <w:jc w:val="both"/>
         <w:rPr>
-          <w:rFonts w:ascii="Times New Roman" w:hAnsi="Times New Roman" w:cs="B Nazanin" w:hint="cs"/>
+          <w:rFonts w:ascii="Times New Roman" w:hAnsi="Times New Roman" w:cs="B Nazanin"/>
           <w:sz w:val="32"/>
           <w:szCs w:val="32"/>
           <w:rtl/>
@@ -4283,8 +4283,3500 @@
         <w:lastRenderedPageBreak/>
         <w:t xml:space="preserve">2- </w:t>
       </w:r>
+      <w:r>
+        <w:rPr>
+          <w:rFonts w:ascii="Times New Roman" w:hAnsi="Times New Roman" w:cs="B Nazanin"/>
+          <w:sz w:val="32"/>
+          <w:szCs w:val="32"/>
+          <w:lang w:bidi="fa-IR"/>
+        </w:rPr>
+        <w:t>brand</w:t>
+      </w:r>
+      <w:r>
+        <w:rPr>
+          <w:rFonts w:ascii="Times New Roman" w:hAnsi="Times New Roman" w:cs="B Nazanin" w:hint="cs"/>
+          <w:sz w:val="32"/>
+          <w:szCs w:val="32"/>
+          <w:rtl/>
+          <w:lang w:bidi="fa-IR"/>
+        </w:rPr>
+        <w:t xml:space="preserve">: </w:t>
+      </w:r>
+      <w:r>
+        <w:rPr>
+          <w:rFonts w:ascii="Times New Roman" w:hAnsi="Times New Roman" w:cs="B Nazanin" w:hint="cs"/>
+          <w:sz w:val="32"/>
+          <w:szCs w:val="32"/>
+          <w:rtl/>
+          <w:lang w:bidi="fa-IR"/>
+        </w:rPr>
+        <w:t xml:space="preserve">سایر، </w:t>
+      </w:r>
+      <w:r>
+        <w:rPr>
+          <w:rFonts w:ascii="Times New Roman" w:hAnsi="Times New Roman" w:cs="B Nazanin" w:hint="cs"/>
+          <w:sz w:val="32"/>
+          <w:szCs w:val="32"/>
+          <w:rtl/>
+          <w:lang w:bidi="fa-IR"/>
+        </w:rPr>
+        <w:t xml:space="preserve">پژو 405، نوکیا، اپل، </w:t>
+      </w:r>
+      <w:r>
+        <w:rPr>
+          <w:rFonts w:ascii="Times New Roman" w:hAnsi="Times New Roman" w:cs="B Nazanin" w:hint="cs"/>
+          <w:sz w:val="32"/>
+          <w:szCs w:val="32"/>
+          <w:rtl/>
+          <w:lang w:bidi="fa-IR"/>
+        </w:rPr>
+        <w:t xml:space="preserve">سمند، سامسونگ، نیسان، </w:t>
+      </w:r>
+      <w:r>
+        <w:rPr>
+          <w:rFonts w:ascii="Times New Roman" w:hAnsi="Times New Roman" w:cs="B Nazanin" w:hint="cs"/>
+          <w:sz w:val="32"/>
+          <w:szCs w:val="32"/>
+          <w:rtl/>
+          <w:lang w:bidi="fa-IR"/>
+        </w:rPr>
+        <w:t xml:space="preserve">پراید صندوق دار، ام وی ام، </w:t>
+      </w:r>
+      <w:r>
+        <w:rPr>
+          <w:rFonts w:ascii="Times New Roman" w:hAnsi="Times New Roman" w:cs="B Nazanin" w:hint="cs"/>
+          <w:sz w:val="32"/>
+          <w:szCs w:val="32"/>
+          <w:rtl/>
+          <w:lang w:bidi="fa-IR"/>
+        </w:rPr>
+        <w:t xml:space="preserve">پراید هاچ بک، </w:t>
+      </w:r>
+      <w:r>
+        <w:rPr>
+          <w:rFonts w:ascii="Times New Roman" w:hAnsi="Times New Roman" w:cs="B Nazanin" w:hint="cs"/>
+          <w:sz w:val="32"/>
+          <w:szCs w:val="32"/>
+          <w:rtl/>
+          <w:lang w:bidi="fa-IR"/>
+        </w:rPr>
+        <w:t xml:space="preserve">پژو پارس، پژو 206، </w:t>
+      </w:r>
+      <w:r>
+        <w:rPr>
+          <w:rFonts w:ascii="Times New Roman" w:hAnsi="Times New Roman" w:cs="B Nazanin" w:hint="cs"/>
+          <w:sz w:val="32"/>
+          <w:szCs w:val="32"/>
+          <w:rtl/>
+          <w:lang w:bidi="fa-IR"/>
+        </w:rPr>
+        <w:t xml:space="preserve">پیکان، وانت، هوآوی، </w:t>
+      </w:r>
+      <w:r>
+        <w:rPr>
+          <w:rFonts w:ascii="Times New Roman" w:hAnsi="Times New Roman" w:cs="B Nazanin" w:hint="cs"/>
+          <w:sz w:val="32"/>
+          <w:szCs w:val="32"/>
+          <w:rtl/>
+          <w:lang w:bidi="fa-IR"/>
+        </w:rPr>
+        <w:t xml:space="preserve">پژو روآ / آر دی، </w:t>
+      </w:r>
+      <w:r>
+        <w:rPr>
+          <w:rFonts w:ascii="Times New Roman" w:hAnsi="Times New Roman" w:cs="B Nazanin" w:hint="cs"/>
+          <w:sz w:val="32"/>
+          <w:szCs w:val="32"/>
+          <w:rtl/>
+          <w:lang w:bidi="fa-IR"/>
+        </w:rPr>
+        <w:t xml:space="preserve">پژو 206 صندوق دار، ال جی، تیبا، </w:t>
+      </w:r>
+      <w:r>
+        <w:rPr>
+          <w:rFonts w:ascii="Times New Roman" w:hAnsi="Times New Roman" w:cs="B Nazanin" w:hint="cs"/>
+          <w:sz w:val="32"/>
+          <w:szCs w:val="32"/>
+          <w:rtl/>
+          <w:lang w:bidi="fa-IR"/>
+        </w:rPr>
+        <w:t xml:space="preserve">زد تی ای، زانتیا، اچ پی، </w:t>
+      </w:r>
+      <w:r>
+        <w:rPr>
+          <w:rFonts w:ascii="Times New Roman" w:hAnsi="Times New Roman" w:cs="B Nazanin" w:hint="cs"/>
+          <w:sz w:val="32"/>
+          <w:szCs w:val="32"/>
+          <w:rtl/>
+          <w:lang w:bidi="fa-IR"/>
+        </w:rPr>
+        <w:t xml:space="preserve">غیره، </w:t>
+      </w:r>
+      <w:r>
+        <w:rPr>
+          <w:rFonts w:ascii="Times New Roman" w:hAnsi="Times New Roman" w:cs="B Nazanin" w:hint="cs"/>
+          <w:sz w:val="32"/>
+          <w:szCs w:val="32"/>
+          <w:rtl/>
+          <w:lang w:bidi="fa-IR"/>
+        </w:rPr>
+        <w:t xml:space="preserve">کیا، رنو، رانا، دوو، سونی، </w:t>
+      </w:r>
+      <w:r>
+        <w:rPr>
+          <w:rFonts w:ascii="Times New Roman" w:hAnsi="Times New Roman" w:cs="B Nazanin" w:hint="cs"/>
+          <w:sz w:val="32"/>
+          <w:szCs w:val="32"/>
+          <w:rtl/>
+          <w:lang w:bidi="fa-IR"/>
+        </w:rPr>
+        <w:t xml:space="preserve">سونی اریکسون، هیوندای (غیره)، بلکبری، </w:t>
+      </w:r>
+      <w:r>
+        <w:rPr>
+          <w:rFonts w:ascii="Times New Roman" w:hAnsi="Times New Roman" w:cs="B Nazanin" w:hint="cs"/>
+          <w:sz w:val="32"/>
+          <w:szCs w:val="32"/>
+          <w:rtl/>
+          <w:lang w:bidi="fa-IR"/>
+        </w:rPr>
+        <w:t xml:space="preserve">اچ تی سی، لنوو، تندر 90، </w:t>
+      </w:r>
+      <w:r>
+        <w:rPr>
+          <w:rFonts w:ascii="Times New Roman" w:hAnsi="Times New Roman" w:cs="B Nazanin" w:hint="cs"/>
+          <w:sz w:val="32"/>
+          <w:szCs w:val="32"/>
+          <w:rtl/>
+          <w:lang w:bidi="fa-IR"/>
+        </w:rPr>
+        <w:t xml:space="preserve">تویوتا، دل، ایسوس، ایسر، </w:t>
+      </w:r>
+      <w:r>
+        <w:rPr>
+          <w:rFonts w:ascii="Times New Roman" w:hAnsi="Times New Roman" w:cs="B Nazanin" w:hint="cs"/>
+          <w:sz w:val="32"/>
+          <w:szCs w:val="32"/>
+          <w:rtl/>
+          <w:lang w:bidi="fa-IR"/>
+        </w:rPr>
+        <w:t xml:space="preserve">لیفان، فراسو، آمازون، بنز، </w:t>
+      </w:r>
+      <w:r>
+        <w:rPr>
+          <w:rFonts w:ascii="Times New Roman" w:hAnsi="Times New Roman" w:cs="B Nazanin" w:hint="cs"/>
+          <w:sz w:val="32"/>
+          <w:szCs w:val="32"/>
+          <w:rtl/>
+          <w:lang w:bidi="fa-IR"/>
+        </w:rPr>
+        <w:t xml:space="preserve">موتورولا، هیوندای سوناتا، </w:t>
+      </w:r>
+      <w:r>
+        <w:rPr>
+          <w:rFonts w:ascii="Times New Roman" w:hAnsi="Times New Roman" w:cs="B Nazanin" w:hint="cs"/>
+          <w:sz w:val="32"/>
+          <w:szCs w:val="32"/>
+          <w:rtl/>
+          <w:lang w:bidi="fa-IR"/>
+        </w:rPr>
+        <w:t xml:space="preserve">بی ام و، ام اس آی، </w:t>
+      </w:r>
+      <w:r>
+        <w:rPr>
+          <w:rFonts w:ascii="Times New Roman" w:hAnsi="Times New Roman" w:cs="B Nazanin" w:hint="cs"/>
+          <w:sz w:val="32"/>
+          <w:szCs w:val="32"/>
+          <w:rtl/>
+          <w:lang w:bidi="fa-IR"/>
+        </w:rPr>
+        <w:t xml:space="preserve">ویوسونیک، توشیبا، </w:t>
+      </w:r>
+      <w:r>
+        <w:rPr>
+          <w:rFonts w:ascii="Times New Roman" w:hAnsi="Times New Roman" w:cs="B Nazanin" w:hint="cs"/>
+          <w:sz w:val="32"/>
+          <w:szCs w:val="32"/>
+          <w:rtl/>
+          <w:lang w:bidi="fa-IR"/>
+        </w:rPr>
+        <w:t xml:space="preserve">کامپک، فوجیتسو، سوزوکی، </w:t>
+      </w:r>
+      <w:r>
+        <w:rPr>
+          <w:rFonts w:ascii="Times New Roman" w:hAnsi="Times New Roman" w:cs="B Nazanin" w:hint="cs"/>
+          <w:sz w:val="32"/>
+          <w:szCs w:val="32"/>
+          <w:rtl/>
+          <w:lang w:bidi="fa-IR"/>
+        </w:rPr>
+        <w:t>گیگابایت، ایلین ویر</w:t>
+      </w:r>
+    </w:p>
+    <w:p>
+      <w:pPr>
+        <w:bidi/>
+        <w:spacing w:line="360" w:lineRule="auto"/>
+        <w:jc w:val="both"/>
+        <w:rPr>
+          <w:rFonts w:ascii="Times New Roman" w:hAnsi="Times New Roman" w:cs="B Nazanin"/>
+          <w:sz w:val="32"/>
+          <w:szCs w:val="32"/>
+          <w:lang w:bidi="fa-IR"/>
+        </w:rPr>
+      </w:pPr>
+      <w:r>
+        <w:rPr>
+          <w:rFonts w:ascii="Times New Roman" w:hAnsi="Times New Roman" w:cs="B Nazanin" w:hint="cs"/>
+          <w:sz w:val="32"/>
+          <w:szCs w:val="32"/>
+          <w:rtl/>
+          <w:lang w:bidi="fa-IR"/>
+        </w:rPr>
+        <w:t xml:space="preserve">3- </w:t>
+      </w:r>
+      <w:r>
+        <w:rPr>
+          <w:rFonts w:ascii="Times New Roman" w:hAnsi="Times New Roman" w:cs="B Nazanin"/>
+          <w:sz w:val="32"/>
+          <w:szCs w:val="32"/>
+          <w:lang w:bidi="fa-IR"/>
+        </w:rPr>
+        <w:t>cat1</w:t>
+      </w:r>
+      <w:r>
+        <w:rPr>
+          <w:rFonts w:ascii="Times New Roman" w:hAnsi="Times New Roman" w:cs="B Nazanin" w:hint="cs"/>
+          <w:sz w:val="32"/>
+          <w:szCs w:val="32"/>
+          <w:rtl/>
+          <w:lang w:bidi="fa-IR"/>
+        </w:rPr>
+        <w:t xml:space="preserve">: </w:t>
+      </w:r>
+      <w:r>
+        <w:rPr>
+          <w:rFonts w:ascii="Times New Roman" w:hAnsi="Times New Roman" w:cs="B Nazanin"/>
+          <w:sz w:val="32"/>
+          <w:szCs w:val="32"/>
+          <w:lang w:bidi="fa-IR"/>
+        </w:rPr>
+        <w:t>for-the-home</w:t>
+      </w:r>
+      <w:r>
+        <w:rPr>
+          <w:rFonts w:ascii="Times New Roman" w:hAnsi="Times New Roman" w:cs="B Nazanin" w:hint="cs"/>
+          <w:sz w:val="32"/>
+          <w:szCs w:val="32"/>
+          <w:rtl/>
+          <w:lang w:bidi="fa-IR"/>
+        </w:rPr>
+        <w:t xml:space="preserve">، </w:t>
+      </w:r>
+      <w:r>
+        <w:rPr>
+          <w:rFonts w:ascii="Times New Roman" w:hAnsi="Times New Roman" w:cs="B Nazanin"/>
+          <w:sz w:val="32"/>
+          <w:szCs w:val="32"/>
+          <w:lang w:bidi="fa-IR"/>
+        </w:rPr>
+        <w:t>vehicles</w:t>
+      </w:r>
+      <w:r>
+        <w:rPr>
+          <w:rFonts w:ascii="Times New Roman" w:hAnsi="Times New Roman" w:cs="B Nazanin" w:hint="cs"/>
+          <w:sz w:val="32"/>
+          <w:szCs w:val="32"/>
+          <w:rtl/>
+          <w:lang w:bidi="fa-IR"/>
+        </w:rPr>
+        <w:t xml:space="preserve">، </w:t>
+      </w:r>
+      <w:r>
+        <w:rPr>
+          <w:rFonts w:ascii="Times New Roman" w:hAnsi="Times New Roman" w:cs="B Nazanin"/>
+          <w:sz w:val="32"/>
+          <w:szCs w:val="32"/>
+          <w:lang w:bidi="fa-IR"/>
+        </w:rPr>
+        <w:t>personal</w:t>
+      </w:r>
+      <w:r>
+        <w:rPr>
+          <w:rFonts w:ascii="Times New Roman" w:hAnsi="Times New Roman" w:cs="B Nazanin" w:hint="cs"/>
+          <w:sz w:val="32"/>
+          <w:szCs w:val="32"/>
+          <w:rtl/>
+          <w:lang w:bidi="fa-IR"/>
+        </w:rPr>
+        <w:t xml:space="preserve">، </w:t>
+      </w:r>
+      <w:r>
+        <w:rPr>
+          <w:rFonts w:ascii="Times New Roman" w:hAnsi="Times New Roman" w:cs="B Nazanin"/>
+          <w:sz w:val="32"/>
+          <w:szCs w:val="32"/>
+          <w:lang w:bidi="fa-IR"/>
+        </w:rPr>
+        <w:t>electronic-devices</w:t>
+      </w:r>
+      <w:r>
+        <w:rPr>
+          <w:rFonts w:ascii="Times New Roman" w:hAnsi="Times New Roman" w:cs="B Nazanin" w:hint="cs"/>
+          <w:sz w:val="32"/>
+          <w:szCs w:val="32"/>
+          <w:rtl/>
+          <w:lang w:bidi="fa-IR"/>
+        </w:rPr>
+        <w:t xml:space="preserve">، </w:t>
+      </w:r>
+      <w:r>
+        <w:rPr>
+          <w:rFonts w:ascii="Times New Roman" w:hAnsi="Times New Roman" w:cs="B Nazanin"/>
+          <w:sz w:val="32"/>
+          <w:szCs w:val="32"/>
+          <w:lang w:bidi="fa-IR"/>
+        </w:rPr>
+        <w:t>businesses</w:t>
+      </w:r>
+      <w:r>
+        <w:rPr>
+          <w:rFonts w:ascii="Times New Roman" w:hAnsi="Times New Roman" w:cs="B Nazanin" w:hint="cs"/>
+          <w:sz w:val="32"/>
+          <w:szCs w:val="32"/>
+          <w:rtl/>
+          <w:lang w:bidi="fa-IR"/>
+        </w:rPr>
+        <w:t xml:space="preserve">، </w:t>
+      </w:r>
+      <w:r>
+        <w:rPr>
+          <w:rFonts w:ascii="Times New Roman" w:hAnsi="Times New Roman" w:cs="B Nazanin"/>
+          <w:sz w:val="32"/>
+          <w:szCs w:val="32"/>
+          <w:lang w:bidi="fa-IR"/>
+        </w:rPr>
+        <w:t>leisure-hobbies</w:t>
+      </w:r>
+    </w:p>
+    <w:p>
+      <w:pPr>
+        <w:bidi/>
+        <w:spacing w:line="360" w:lineRule="auto"/>
+        <w:jc w:val="both"/>
+        <w:rPr>
+          <w:rFonts w:ascii="Times New Roman" w:hAnsi="Times New Roman" w:cs="B Nazanin"/>
+          <w:sz w:val="32"/>
+          <w:szCs w:val="32"/>
+          <w:rtl/>
+          <w:lang w:bidi="fa-IR"/>
+        </w:rPr>
+      </w:pPr>
+      <w:r>
+        <w:rPr>
+          <w:rFonts w:ascii="Times New Roman" w:hAnsi="Times New Roman" w:cs="B Nazanin" w:hint="cs"/>
+          <w:sz w:val="32"/>
+          <w:szCs w:val="32"/>
+          <w:rtl/>
+          <w:lang w:bidi="fa-IR"/>
+        </w:rPr>
+        <w:t xml:space="preserve">4- </w:t>
+      </w:r>
+      <w:r>
+        <w:rPr>
+          <w:rFonts w:ascii="Times New Roman" w:hAnsi="Times New Roman" w:cs="B Nazanin"/>
+          <w:sz w:val="32"/>
+          <w:szCs w:val="32"/>
+          <w:lang w:bidi="fa-IR"/>
+        </w:rPr>
+        <w:t>cat2</w:t>
+      </w:r>
+      <w:r>
+        <w:rPr>
+          <w:rFonts w:ascii="Times New Roman" w:hAnsi="Times New Roman" w:cs="B Nazanin" w:hint="cs"/>
+          <w:sz w:val="32"/>
+          <w:szCs w:val="32"/>
+          <w:rtl/>
+          <w:lang w:bidi="fa-IR"/>
+        </w:rPr>
+        <w:t xml:space="preserve">: </w:t>
+      </w:r>
+      <w:r>
+        <w:rPr>
+          <w:rFonts w:ascii="Times New Roman" w:hAnsi="Times New Roman" w:cs="B Nazanin"/>
+          <w:sz w:val="32"/>
+          <w:szCs w:val="32"/>
+          <w:lang w:bidi="fa-IR"/>
+        </w:rPr>
+        <w:t>furniture-and-home-</w:t>
+      </w:r>
+      <w:proofErr w:type="spellStart"/>
+      <w:r>
+        <w:rPr>
+          <w:rFonts w:ascii="Times New Roman" w:hAnsi="Times New Roman" w:cs="B Nazanin"/>
+          <w:sz w:val="32"/>
+          <w:szCs w:val="32"/>
+          <w:lang w:bidi="fa-IR"/>
+        </w:rPr>
+        <w:t>decore</w:t>
+      </w:r>
+      <w:proofErr w:type="spellEnd"/>
+      <w:r>
+        <w:rPr>
+          <w:rFonts w:ascii="Times New Roman" w:hAnsi="Times New Roman" w:cs="B Nazanin" w:hint="cs"/>
+          <w:sz w:val="32"/>
+          <w:szCs w:val="32"/>
+          <w:rtl/>
+          <w:lang w:bidi="fa-IR"/>
+        </w:rPr>
+        <w:t xml:space="preserve">، </w:t>
+      </w:r>
+      <w:r>
+        <w:rPr>
+          <w:rFonts w:ascii="Times New Roman" w:hAnsi="Times New Roman" w:cs="B Nazanin"/>
+          <w:sz w:val="32"/>
+          <w:szCs w:val="32"/>
+          <w:lang w:bidi="fa-IR"/>
+        </w:rPr>
+        <w:t>cars</w:t>
+      </w:r>
+      <w:r>
+        <w:rPr>
+          <w:rFonts w:ascii="Times New Roman" w:hAnsi="Times New Roman" w:cs="B Nazanin" w:hint="cs"/>
+          <w:sz w:val="32"/>
+          <w:szCs w:val="32"/>
+          <w:rtl/>
+          <w:lang w:bidi="fa-IR"/>
+        </w:rPr>
+        <w:t xml:space="preserve">، </w:t>
+      </w:r>
+      <w:r>
+        <w:rPr>
+          <w:rFonts w:ascii="Times New Roman" w:hAnsi="Times New Roman" w:cs="B Nazanin"/>
+          <w:sz w:val="32"/>
+          <w:szCs w:val="32"/>
+          <w:lang w:bidi="fa-IR"/>
+        </w:rPr>
+        <w:t>baby-and-toys</w:t>
+      </w:r>
+      <w:r>
+        <w:rPr>
+          <w:rFonts w:ascii="Times New Roman" w:hAnsi="Times New Roman" w:cs="B Nazanin" w:hint="cs"/>
+          <w:sz w:val="32"/>
+          <w:szCs w:val="32"/>
+          <w:rtl/>
+          <w:lang w:bidi="fa-IR"/>
+        </w:rPr>
+        <w:t xml:space="preserve">، </w:t>
+      </w:r>
+      <w:r>
+        <w:rPr>
+          <w:rFonts w:ascii="Times New Roman" w:hAnsi="Times New Roman" w:cs="B Nazanin"/>
+          <w:sz w:val="32"/>
+          <w:szCs w:val="32"/>
+          <w:lang w:bidi="fa-IR"/>
+        </w:rPr>
+        <w:t>parts-accessories</w:t>
+      </w:r>
+      <w:r>
+        <w:rPr>
+          <w:rFonts w:ascii="Times New Roman" w:hAnsi="Times New Roman" w:cs="B Nazanin" w:hint="cs"/>
+          <w:sz w:val="32"/>
+          <w:szCs w:val="32"/>
+          <w:rtl/>
+          <w:lang w:bidi="fa-IR"/>
+        </w:rPr>
+        <w:t xml:space="preserve">، </w:t>
+      </w:r>
+      <w:r>
+        <w:rPr>
+          <w:rFonts w:ascii="Times New Roman" w:hAnsi="Times New Roman" w:cs="B Nazanin"/>
+          <w:sz w:val="32"/>
+          <w:szCs w:val="32"/>
+          <w:lang w:bidi="fa-IR"/>
+        </w:rPr>
+        <w:t>utensils-and-appliances</w:t>
+      </w:r>
+      <w:r>
+        <w:rPr>
+          <w:rFonts w:ascii="Times New Roman" w:hAnsi="Times New Roman" w:cs="B Nazanin" w:hint="cs"/>
+          <w:sz w:val="32"/>
+          <w:szCs w:val="32"/>
+          <w:rtl/>
+          <w:lang w:bidi="fa-IR"/>
+        </w:rPr>
+        <w:t xml:space="preserve">، </w:t>
+      </w:r>
+      <w:r>
+        <w:rPr>
+          <w:rFonts w:ascii="Times New Roman" w:hAnsi="Times New Roman" w:cs="B Nazanin"/>
+          <w:sz w:val="32"/>
+          <w:szCs w:val="32"/>
+          <w:lang w:bidi="fa-IR"/>
+        </w:rPr>
+        <w:t>clothing-and-shoes</w:t>
+      </w:r>
+      <w:r>
+        <w:rPr>
+          <w:rFonts w:ascii="Times New Roman" w:hAnsi="Times New Roman" w:cs="B Nazanin" w:hint="cs"/>
+          <w:sz w:val="32"/>
+          <w:szCs w:val="32"/>
+          <w:rtl/>
+          <w:lang w:bidi="fa-IR"/>
+        </w:rPr>
+        <w:t xml:space="preserve">، </w:t>
+      </w:r>
+      <w:r>
+        <w:rPr>
+          <w:rFonts w:ascii="Times New Roman" w:hAnsi="Times New Roman" w:cs="B Nazanin"/>
+          <w:sz w:val="32"/>
+          <w:szCs w:val="32"/>
+          <w:lang w:bidi="fa-IR"/>
+        </w:rPr>
+        <w:t>mobile-tablet</w:t>
+      </w:r>
+      <w:r>
+        <w:rPr>
+          <w:rFonts w:ascii="Times New Roman" w:hAnsi="Times New Roman" w:cs="B Nazanin" w:hint="cs"/>
+          <w:sz w:val="32"/>
+          <w:szCs w:val="32"/>
+          <w:rtl/>
+          <w:lang w:bidi="fa-IR"/>
+        </w:rPr>
+        <w:t xml:space="preserve">، </w:t>
+      </w:r>
+      <w:proofErr w:type="spellStart"/>
+      <w:r>
+        <w:rPr>
+          <w:rFonts w:ascii="Times New Roman" w:hAnsi="Times New Roman" w:cs="B Nazanin"/>
+          <w:sz w:val="32"/>
+          <w:szCs w:val="32"/>
+          <w:lang w:bidi="fa-IR"/>
+        </w:rPr>
+        <w:t>childrens</w:t>
+      </w:r>
+      <w:proofErr w:type="spellEnd"/>
+      <w:r>
+        <w:rPr>
+          <w:rFonts w:ascii="Times New Roman" w:hAnsi="Times New Roman" w:cs="B Nazanin"/>
+          <w:sz w:val="32"/>
+          <w:szCs w:val="32"/>
+          <w:lang w:bidi="fa-IR"/>
+        </w:rPr>
+        <w:t>-clothing-and-shoe</w:t>
+      </w:r>
+      <w:r>
+        <w:rPr>
+          <w:rFonts w:ascii="Times New Roman" w:hAnsi="Times New Roman" w:cs="B Nazanin" w:hint="cs"/>
+          <w:sz w:val="32"/>
+          <w:szCs w:val="32"/>
+          <w:rtl/>
+          <w:lang w:bidi="fa-IR"/>
+        </w:rPr>
+        <w:t xml:space="preserve">، </w:t>
+      </w:r>
+      <w:r>
+        <w:rPr>
+          <w:rFonts w:ascii="Times New Roman" w:hAnsi="Times New Roman" w:cs="B Nazanin"/>
+          <w:sz w:val="32"/>
+          <w:szCs w:val="32"/>
+          <w:lang w:bidi="fa-IR"/>
+        </w:rPr>
+        <w:t>game-consoles-and-video-games</w:t>
+      </w:r>
+      <w:r>
+        <w:rPr>
+          <w:rFonts w:ascii="Times New Roman" w:hAnsi="Times New Roman" w:cs="B Nazanin" w:hint="cs"/>
+          <w:sz w:val="32"/>
+          <w:szCs w:val="32"/>
+          <w:rtl/>
+          <w:lang w:bidi="fa-IR"/>
+        </w:rPr>
+        <w:t xml:space="preserve">، </w:t>
+      </w:r>
+      <w:r>
+        <w:rPr>
+          <w:rFonts w:ascii="Times New Roman" w:hAnsi="Times New Roman" w:cs="B Nazanin"/>
+          <w:sz w:val="32"/>
+          <w:szCs w:val="32"/>
+          <w:lang w:bidi="fa-IR"/>
+        </w:rPr>
+        <w:t>audio-video</w:t>
+      </w:r>
+      <w:r>
+        <w:rPr>
+          <w:rFonts w:ascii="Times New Roman" w:hAnsi="Times New Roman" w:cs="B Nazanin" w:hint="cs"/>
+          <w:sz w:val="32"/>
+          <w:szCs w:val="32"/>
+          <w:rtl/>
+          <w:lang w:bidi="fa-IR"/>
+        </w:rPr>
+        <w:t xml:space="preserve">، </w:t>
+      </w:r>
+      <w:r>
+        <w:rPr>
+          <w:rFonts w:ascii="Times New Roman" w:hAnsi="Times New Roman" w:cs="B Nazanin"/>
+          <w:sz w:val="32"/>
+          <w:szCs w:val="32"/>
+          <w:lang w:bidi="fa-IR"/>
+        </w:rPr>
+        <w:t>building-and-garden</w:t>
+      </w:r>
+      <w:r>
+        <w:rPr>
+          <w:rFonts w:ascii="Times New Roman" w:hAnsi="Times New Roman" w:cs="B Nazanin" w:hint="cs"/>
+          <w:sz w:val="32"/>
+          <w:szCs w:val="32"/>
+          <w:rtl/>
+          <w:lang w:bidi="fa-IR"/>
+        </w:rPr>
+        <w:t xml:space="preserve">، </w:t>
+      </w:r>
+      <w:r>
+        <w:rPr>
+          <w:rFonts w:ascii="Times New Roman" w:hAnsi="Times New Roman" w:cs="B Nazanin"/>
+          <w:sz w:val="32"/>
+          <w:szCs w:val="32"/>
+          <w:lang w:bidi="fa-IR"/>
+        </w:rPr>
+        <w:t>jewelry-and-watches</w:t>
+      </w:r>
+      <w:r>
+        <w:rPr>
+          <w:rFonts w:ascii="Times New Roman" w:hAnsi="Times New Roman" w:cs="B Nazanin" w:hint="cs"/>
+          <w:sz w:val="32"/>
+          <w:szCs w:val="32"/>
+          <w:rtl/>
+          <w:lang w:bidi="fa-IR"/>
+        </w:rPr>
+        <w:t xml:space="preserve">، </w:t>
+      </w:r>
+      <w:proofErr w:type="spellStart"/>
+      <w:r>
+        <w:rPr>
+          <w:rFonts w:ascii="Times New Roman" w:hAnsi="Times New Roman" w:cs="B Nazanin"/>
+          <w:sz w:val="32"/>
+          <w:szCs w:val="32"/>
+          <w:lang w:bidi="fa-IR"/>
+        </w:rPr>
+        <w:t>equipments</w:t>
+      </w:r>
+      <w:proofErr w:type="spellEnd"/>
+      <w:r>
+        <w:rPr>
+          <w:rFonts w:ascii="Times New Roman" w:hAnsi="Times New Roman" w:cs="B Nazanin"/>
+          <w:sz w:val="32"/>
+          <w:szCs w:val="32"/>
+          <w:lang w:bidi="fa-IR"/>
+        </w:rPr>
+        <w:t>-and-machinery</w:t>
+      </w:r>
+      <w:r>
+        <w:rPr>
+          <w:rFonts w:ascii="Times New Roman" w:hAnsi="Times New Roman" w:cs="B Nazanin" w:hint="cs"/>
+          <w:sz w:val="32"/>
+          <w:szCs w:val="32"/>
+          <w:rtl/>
+          <w:lang w:bidi="fa-IR"/>
+        </w:rPr>
+        <w:t xml:space="preserve">، </w:t>
+      </w:r>
+      <w:r>
+        <w:rPr>
+          <w:rFonts w:ascii="Times New Roman" w:hAnsi="Times New Roman" w:cs="B Nazanin"/>
+          <w:sz w:val="32"/>
+          <w:szCs w:val="32"/>
+          <w:lang w:bidi="fa-IR"/>
+        </w:rPr>
+        <w:t>bicycle</w:t>
+      </w:r>
+      <w:r>
+        <w:rPr>
+          <w:rFonts w:ascii="Times New Roman" w:hAnsi="Times New Roman" w:cs="B Nazanin" w:hint="cs"/>
+          <w:sz w:val="32"/>
+          <w:szCs w:val="32"/>
+          <w:rtl/>
+          <w:lang w:bidi="fa-IR"/>
+        </w:rPr>
+        <w:t xml:space="preserve">، </w:t>
+      </w:r>
+      <w:r>
+        <w:rPr>
+          <w:rFonts w:ascii="Times New Roman" w:hAnsi="Times New Roman" w:cs="B Nazanin"/>
+          <w:sz w:val="32"/>
+          <w:szCs w:val="32"/>
+          <w:lang w:bidi="fa-IR"/>
+        </w:rPr>
+        <w:t>animals</w:t>
+      </w:r>
+      <w:r>
+        <w:rPr>
+          <w:rFonts w:ascii="Times New Roman" w:hAnsi="Times New Roman" w:cs="B Nazanin" w:hint="cs"/>
+          <w:sz w:val="32"/>
+          <w:szCs w:val="32"/>
+          <w:rtl/>
+          <w:lang w:bidi="fa-IR"/>
+        </w:rPr>
+        <w:t xml:space="preserve">، </w:t>
+      </w:r>
+      <w:r>
+        <w:rPr>
+          <w:rFonts w:ascii="Times New Roman" w:hAnsi="Times New Roman" w:cs="B Nazanin"/>
+          <w:sz w:val="32"/>
+          <w:szCs w:val="32"/>
+          <w:lang w:bidi="fa-IR"/>
+        </w:rPr>
+        <w:t>batch</w:t>
+      </w:r>
+      <w:r>
+        <w:rPr>
+          <w:rFonts w:ascii="Times New Roman" w:hAnsi="Times New Roman" w:cs="B Nazanin" w:hint="cs"/>
+          <w:sz w:val="32"/>
+          <w:szCs w:val="32"/>
+          <w:rtl/>
+          <w:lang w:bidi="fa-IR"/>
+        </w:rPr>
+        <w:t xml:space="preserve">، </w:t>
+      </w:r>
+      <w:r>
+        <w:rPr>
+          <w:rFonts w:ascii="Times New Roman" w:hAnsi="Times New Roman" w:cs="B Nazanin"/>
+          <w:sz w:val="32"/>
+          <w:szCs w:val="32"/>
+          <w:lang w:bidi="fa-IR"/>
+        </w:rPr>
+        <w:t>musical-instruments</w:t>
+      </w:r>
+      <w:r>
+        <w:rPr>
+          <w:rFonts w:ascii="Times New Roman" w:hAnsi="Times New Roman" w:cs="B Nazanin" w:hint="cs"/>
+          <w:sz w:val="32"/>
+          <w:szCs w:val="32"/>
+          <w:rtl/>
+          <w:lang w:bidi="fa-IR"/>
+        </w:rPr>
+        <w:t xml:space="preserve">، </w:t>
+      </w:r>
+      <w:r>
+        <w:rPr>
+          <w:rFonts w:ascii="Times New Roman" w:hAnsi="Times New Roman" w:cs="B Nazanin"/>
+          <w:sz w:val="32"/>
+          <w:szCs w:val="32"/>
+          <w:lang w:bidi="fa-IR"/>
+        </w:rPr>
+        <w:t>health-beauty</w:t>
+      </w:r>
+      <w:r>
+        <w:rPr>
+          <w:rFonts w:ascii="Times New Roman" w:hAnsi="Times New Roman" w:cs="B Nazanin" w:hint="cs"/>
+          <w:sz w:val="32"/>
+          <w:szCs w:val="32"/>
+          <w:rtl/>
+          <w:lang w:bidi="fa-IR"/>
+        </w:rPr>
+        <w:t xml:space="preserve">، </w:t>
+      </w:r>
+      <w:r>
+        <w:rPr>
+          <w:rFonts w:ascii="Times New Roman" w:hAnsi="Times New Roman" w:cs="B Nazanin"/>
+          <w:sz w:val="32"/>
+          <w:szCs w:val="32"/>
+          <w:lang w:bidi="fa-IR"/>
+        </w:rPr>
+        <w:t>motorcycles</w:t>
+      </w:r>
+      <w:r>
+        <w:rPr>
+          <w:rFonts w:ascii="Times New Roman" w:hAnsi="Times New Roman" w:cs="B Nazanin" w:hint="cs"/>
+          <w:sz w:val="32"/>
+          <w:szCs w:val="32"/>
+          <w:rtl/>
+          <w:lang w:bidi="fa-IR"/>
+        </w:rPr>
+        <w:t xml:space="preserve">، </w:t>
+      </w:r>
+      <w:r>
+        <w:rPr>
+          <w:rFonts w:ascii="Times New Roman" w:hAnsi="Times New Roman" w:cs="B Nazanin"/>
+          <w:sz w:val="32"/>
+          <w:szCs w:val="32"/>
+          <w:lang w:bidi="fa-IR"/>
+        </w:rPr>
+        <w:t>computers</w:t>
+      </w:r>
+      <w:r>
+        <w:rPr>
+          <w:rFonts w:ascii="Times New Roman" w:hAnsi="Times New Roman" w:cs="B Nazanin" w:hint="cs"/>
+          <w:sz w:val="32"/>
+          <w:szCs w:val="32"/>
+          <w:rtl/>
+          <w:lang w:bidi="fa-IR"/>
+        </w:rPr>
+        <w:t xml:space="preserve">، </w:t>
+      </w:r>
+      <w:r>
+        <w:rPr>
+          <w:rFonts w:ascii="Times New Roman" w:hAnsi="Times New Roman" w:cs="B Nazanin"/>
+          <w:sz w:val="32"/>
+          <w:szCs w:val="32"/>
+          <w:lang w:bidi="fa-IR"/>
+        </w:rPr>
+        <w:t>sport-leisure</w:t>
+      </w:r>
+      <w:r>
+        <w:rPr>
+          <w:rFonts w:ascii="Times New Roman" w:hAnsi="Times New Roman" w:cs="B Nazanin" w:hint="cs"/>
+          <w:sz w:val="32"/>
+          <w:szCs w:val="32"/>
+          <w:rtl/>
+          <w:lang w:bidi="fa-IR"/>
+        </w:rPr>
+        <w:t xml:space="preserve">، </w:t>
+      </w:r>
+      <w:r>
+        <w:rPr>
+          <w:rFonts w:ascii="Times New Roman" w:hAnsi="Times New Roman" w:cs="B Nazanin"/>
+          <w:sz w:val="32"/>
+          <w:szCs w:val="32"/>
+          <w:lang w:bidi="fa-IR"/>
+        </w:rPr>
+        <w:t>book-student-literature</w:t>
+      </w:r>
+      <w:r>
+        <w:rPr>
+          <w:rFonts w:ascii="Times New Roman" w:hAnsi="Times New Roman" w:cs="B Nazanin" w:hint="cs"/>
+          <w:sz w:val="32"/>
+          <w:szCs w:val="32"/>
+          <w:rtl/>
+          <w:lang w:bidi="fa-IR"/>
+        </w:rPr>
+        <w:t xml:space="preserve">، </w:t>
+      </w:r>
+      <w:r>
+        <w:rPr>
+          <w:rFonts w:ascii="Times New Roman" w:hAnsi="Times New Roman" w:cs="B Nazanin"/>
+          <w:sz w:val="32"/>
+          <w:szCs w:val="32"/>
+          <w:lang w:bidi="fa-IR"/>
+        </w:rPr>
+        <w:t>utility</w:t>
+      </w:r>
+      <w:r>
+        <w:rPr>
+          <w:rFonts w:ascii="Times New Roman" w:hAnsi="Times New Roman" w:cs="B Nazanin" w:hint="cs"/>
+          <w:sz w:val="32"/>
+          <w:szCs w:val="32"/>
+          <w:rtl/>
+          <w:lang w:bidi="fa-IR"/>
+        </w:rPr>
+        <w:t xml:space="preserve">، </w:t>
+      </w:r>
+      <w:r>
+        <w:rPr>
+          <w:rFonts w:ascii="Times New Roman" w:hAnsi="Times New Roman" w:cs="B Nazanin"/>
+          <w:sz w:val="32"/>
+          <w:szCs w:val="32"/>
+          <w:lang w:bidi="fa-IR"/>
+        </w:rPr>
+        <w:t>travel-packages</w:t>
+      </w:r>
+      <w:r>
+        <w:rPr>
+          <w:rFonts w:ascii="Times New Roman" w:hAnsi="Times New Roman" w:cs="B Nazanin" w:hint="cs"/>
+          <w:sz w:val="32"/>
+          <w:szCs w:val="32"/>
+          <w:rtl/>
+          <w:lang w:bidi="fa-IR"/>
+        </w:rPr>
+        <w:t xml:space="preserve">، </w:t>
+      </w:r>
+      <w:r>
+        <w:rPr>
+          <w:rFonts w:ascii="Times New Roman" w:hAnsi="Times New Roman" w:cs="B Nazanin"/>
+          <w:sz w:val="32"/>
+          <w:szCs w:val="32"/>
+          <w:lang w:bidi="fa-IR"/>
+        </w:rPr>
+        <w:t>leisure-hobbies-toys</w:t>
+      </w:r>
+      <w:r>
+        <w:rPr>
+          <w:rFonts w:ascii="Times New Roman" w:hAnsi="Times New Roman" w:cs="B Nazanin" w:hint="cs"/>
+          <w:sz w:val="32"/>
+          <w:szCs w:val="32"/>
+          <w:rtl/>
+          <w:lang w:bidi="fa-IR"/>
+        </w:rPr>
+        <w:t xml:space="preserve">، </w:t>
+      </w:r>
+      <w:r>
+        <w:rPr>
+          <w:rFonts w:ascii="Times New Roman" w:hAnsi="Times New Roman" w:cs="B Nazanin"/>
+          <w:sz w:val="32"/>
+          <w:szCs w:val="32"/>
+          <w:lang w:bidi="fa-IR"/>
+        </w:rPr>
+        <w:t>phone</w:t>
+      </w:r>
+    </w:p>
+    <w:p>
+      <w:pPr>
+        <w:bidi/>
+        <w:spacing w:line="360" w:lineRule="auto"/>
+        <w:jc w:val="both"/>
+        <w:rPr>
+          <w:rFonts w:ascii="Times New Roman" w:hAnsi="Times New Roman" w:cs="B Nazanin"/>
+          <w:sz w:val="32"/>
+          <w:szCs w:val="32"/>
+          <w:rtl/>
+          <w:lang w:bidi="fa-IR"/>
+        </w:rPr>
+      </w:pPr>
+      <w:r>
+        <w:rPr>
+          <w:rFonts w:ascii="Times New Roman" w:hAnsi="Times New Roman" w:cs="B Nazanin" w:hint="cs"/>
+          <w:sz w:val="32"/>
+          <w:szCs w:val="32"/>
+          <w:rtl/>
+          <w:lang w:bidi="fa-IR"/>
+        </w:rPr>
+        <w:t xml:space="preserve">5- </w:t>
+      </w:r>
+      <w:r>
+        <w:rPr>
+          <w:rFonts w:ascii="Times New Roman" w:hAnsi="Times New Roman" w:cs="B Nazanin"/>
+          <w:sz w:val="32"/>
+          <w:szCs w:val="32"/>
+          <w:lang w:bidi="fa-IR"/>
+        </w:rPr>
+        <w:t>cat3</w:t>
+      </w:r>
+      <w:r>
+        <w:rPr>
+          <w:rFonts w:ascii="Times New Roman" w:hAnsi="Times New Roman" w:cs="B Nazanin" w:hint="cs"/>
+          <w:sz w:val="32"/>
+          <w:szCs w:val="32"/>
+          <w:rtl/>
+          <w:lang w:bidi="fa-IR"/>
+        </w:rPr>
+        <w:t xml:space="preserve">: </w:t>
+      </w:r>
+      <w:r>
+        <w:rPr>
+          <w:rFonts w:ascii="Times New Roman" w:hAnsi="Times New Roman" w:cs="B Nazanin"/>
+          <w:sz w:val="32"/>
+          <w:szCs w:val="32"/>
+          <w:lang w:bidi="fa-IR"/>
+        </w:rPr>
+        <w:t>sofa-armchair</w:t>
+      </w:r>
+      <w:r>
+        <w:rPr>
+          <w:rFonts w:ascii="Times New Roman" w:hAnsi="Times New Roman" w:cs="B Nazanin" w:hint="cs"/>
+          <w:sz w:val="32"/>
+          <w:szCs w:val="32"/>
+          <w:rtl/>
+          <w:lang w:bidi="fa-IR"/>
+        </w:rPr>
+        <w:t xml:space="preserve">، </w:t>
+      </w:r>
+      <w:r>
+        <w:rPr>
+          <w:rFonts w:ascii="Times New Roman" w:hAnsi="Times New Roman" w:cs="B Nazanin"/>
+          <w:sz w:val="32"/>
+          <w:szCs w:val="32"/>
+          <w:lang w:bidi="fa-IR"/>
+        </w:rPr>
+        <w:t>antiques-and-art</w:t>
+      </w:r>
+      <w:r>
+        <w:rPr>
+          <w:rFonts w:ascii="Times New Roman" w:hAnsi="Times New Roman" w:cs="B Nazanin" w:hint="cs"/>
+          <w:sz w:val="32"/>
+          <w:szCs w:val="32"/>
+          <w:rtl/>
+          <w:lang w:bidi="fa-IR"/>
+        </w:rPr>
+        <w:t xml:space="preserve">، </w:t>
+      </w:r>
+      <w:r>
+        <w:rPr>
+          <w:rFonts w:ascii="Times New Roman" w:hAnsi="Times New Roman" w:cs="B Nazanin"/>
+          <w:sz w:val="32"/>
+          <w:szCs w:val="32"/>
+          <w:lang w:bidi="fa-IR"/>
+        </w:rPr>
+        <w:t>heavy</w:t>
+      </w:r>
+      <w:r>
+        <w:rPr>
+          <w:rFonts w:ascii="Times New Roman" w:hAnsi="Times New Roman" w:cs="B Nazanin" w:hint="cs"/>
+          <w:sz w:val="32"/>
+          <w:szCs w:val="32"/>
+          <w:rtl/>
+          <w:lang w:bidi="fa-IR"/>
+        </w:rPr>
+        <w:t xml:space="preserve">، </w:t>
+      </w:r>
+      <w:r>
+        <w:rPr>
+          <w:rFonts w:ascii="Times New Roman" w:hAnsi="Times New Roman" w:cs="B Nazanin"/>
+          <w:sz w:val="32"/>
+          <w:szCs w:val="32"/>
+          <w:lang w:bidi="fa-IR"/>
+        </w:rPr>
+        <w:t>personal-toys</w:t>
+      </w:r>
+      <w:r>
+        <w:rPr>
+          <w:rFonts w:ascii="Times New Roman" w:hAnsi="Times New Roman" w:cs="B Nazanin" w:hint="cs"/>
+          <w:sz w:val="32"/>
+          <w:szCs w:val="32"/>
+          <w:rtl/>
+          <w:lang w:bidi="fa-IR"/>
+        </w:rPr>
+        <w:t xml:space="preserve">، </w:t>
+      </w:r>
+      <w:r>
+        <w:rPr>
+          <w:rFonts w:ascii="Times New Roman" w:hAnsi="Times New Roman" w:cs="B Nazanin"/>
+          <w:sz w:val="32"/>
+          <w:szCs w:val="32"/>
+          <w:lang w:bidi="fa-IR"/>
+        </w:rPr>
+        <w:t>cookware-tableware</w:t>
+      </w:r>
+      <w:r>
+        <w:rPr>
+          <w:rFonts w:ascii="Times New Roman" w:hAnsi="Times New Roman" w:cs="B Nazanin" w:hint="cs"/>
+          <w:sz w:val="32"/>
+          <w:szCs w:val="32"/>
+          <w:rtl/>
+          <w:lang w:bidi="fa-IR"/>
+        </w:rPr>
+        <w:t xml:space="preserve">، </w:t>
+      </w:r>
+      <w:r>
+        <w:rPr>
+          <w:rFonts w:ascii="Times New Roman" w:hAnsi="Times New Roman" w:cs="B Nazanin"/>
+          <w:sz w:val="32"/>
+          <w:szCs w:val="32"/>
+          <w:lang w:bidi="fa-IR"/>
+        </w:rPr>
+        <w:t>light</w:t>
+      </w:r>
+      <w:r>
+        <w:rPr>
+          <w:rFonts w:ascii="Times New Roman" w:hAnsi="Times New Roman" w:cs="B Nazanin" w:hint="cs"/>
+          <w:sz w:val="32"/>
+          <w:szCs w:val="32"/>
+          <w:rtl/>
+          <w:lang w:bidi="fa-IR"/>
+        </w:rPr>
+        <w:t xml:space="preserve">، </w:t>
+      </w:r>
+      <w:r>
+        <w:rPr>
+          <w:rFonts w:ascii="Times New Roman" w:hAnsi="Times New Roman" w:cs="B Nazanin"/>
+          <w:sz w:val="32"/>
+          <w:szCs w:val="32"/>
+          <w:lang w:bidi="fa-IR"/>
+        </w:rPr>
+        <w:t>clothing</w:t>
+      </w:r>
+      <w:r>
+        <w:rPr>
+          <w:rFonts w:ascii="Times New Roman" w:hAnsi="Times New Roman" w:cs="B Nazanin" w:hint="cs"/>
+          <w:sz w:val="32"/>
+          <w:szCs w:val="32"/>
+          <w:rtl/>
+          <w:lang w:bidi="fa-IR"/>
+        </w:rPr>
+        <w:t xml:space="preserve">، </w:t>
+      </w:r>
+      <w:r>
+        <w:rPr>
+          <w:rFonts w:ascii="Times New Roman" w:hAnsi="Times New Roman" w:cs="B Nazanin"/>
+          <w:sz w:val="32"/>
+          <w:szCs w:val="32"/>
+          <w:lang w:bidi="fa-IR"/>
+        </w:rPr>
+        <w:t>mobile-phones</w:t>
+      </w:r>
+      <w:r>
+        <w:rPr>
+          <w:rFonts w:ascii="Times New Roman" w:hAnsi="Times New Roman" w:cs="B Nazanin" w:hint="cs"/>
+          <w:sz w:val="32"/>
+          <w:szCs w:val="32"/>
+          <w:rtl/>
+          <w:lang w:bidi="fa-IR"/>
+        </w:rPr>
+        <w:t xml:space="preserve">، </w:t>
+      </w:r>
+      <w:proofErr w:type="spellStart"/>
+      <w:r>
+        <w:rPr>
+          <w:rFonts w:ascii="Times New Roman" w:hAnsi="Times New Roman" w:cs="B Nazanin"/>
+          <w:sz w:val="32"/>
+          <w:szCs w:val="32"/>
+          <w:lang w:bidi="fa-IR"/>
+        </w:rPr>
+        <w:t>tv</w:t>
+      </w:r>
+      <w:proofErr w:type="spellEnd"/>
+      <w:r>
+        <w:rPr>
+          <w:rFonts w:ascii="Times New Roman" w:hAnsi="Times New Roman" w:cs="B Nazanin"/>
+          <w:sz w:val="32"/>
+          <w:szCs w:val="32"/>
+          <w:lang w:bidi="fa-IR"/>
+        </w:rPr>
+        <w:t>-projector</w:t>
+      </w:r>
+      <w:r>
+        <w:rPr>
+          <w:rFonts w:ascii="Times New Roman" w:hAnsi="Times New Roman" w:cs="B Nazanin" w:hint="cs"/>
+          <w:sz w:val="32"/>
+          <w:szCs w:val="32"/>
+          <w:rtl/>
+          <w:lang w:bidi="fa-IR"/>
+        </w:rPr>
+        <w:t xml:space="preserve">، </w:t>
+      </w:r>
+      <w:r>
+        <w:rPr>
+          <w:rFonts w:ascii="Times New Roman" w:hAnsi="Times New Roman" w:cs="B Nazanin"/>
+          <w:sz w:val="32"/>
+          <w:szCs w:val="32"/>
+          <w:lang w:bidi="fa-IR"/>
+        </w:rPr>
+        <w:t>garden-and-patio</w:t>
+      </w:r>
+      <w:r>
+        <w:rPr>
+          <w:rFonts w:ascii="Times New Roman" w:hAnsi="Times New Roman" w:cs="B Nazanin" w:hint="cs"/>
+          <w:sz w:val="32"/>
+          <w:szCs w:val="32"/>
+          <w:rtl/>
+          <w:lang w:bidi="fa-IR"/>
+        </w:rPr>
+        <w:t xml:space="preserve">، </w:t>
+      </w:r>
+      <w:r>
+        <w:rPr>
+          <w:rFonts w:ascii="Times New Roman" w:hAnsi="Times New Roman" w:cs="B Nazanin"/>
+          <w:sz w:val="32"/>
+          <w:szCs w:val="32"/>
+          <w:lang w:bidi="fa-IR"/>
+        </w:rPr>
+        <w:t>watches</w:t>
+      </w:r>
+      <w:r>
+        <w:rPr>
+          <w:rFonts w:ascii="Times New Roman" w:hAnsi="Times New Roman" w:cs="B Nazanin" w:hint="cs"/>
+          <w:sz w:val="32"/>
+          <w:szCs w:val="32"/>
+          <w:rtl/>
+          <w:lang w:bidi="fa-IR"/>
+        </w:rPr>
+        <w:t xml:space="preserve">، </w:t>
+      </w:r>
+      <w:r>
+        <w:rPr>
+          <w:rFonts w:ascii="Times New Roman" w:hAnsi="Times New Roman" w:cs="B Nazanin"/>
+          <w:sz w:val="32"/>
+          <w:szCs w:val="32"/>
+          <w:lang w:bidi="fa-IR"/>
+        </w:rPr>
+        <w:t>offices</w:t>
+      </w:r>
+      <w:r>
+        <w:rPr>
+          <w:rFonts w:ascii="Times New Roman" w:hAnsi="Times New Roman" w:cs="B Nazanin" w:hint="cs"/>
+          <w:sz w:val="32"/>
+          <w:szCs w:val="32"/>
+          <w:rtl/>
+          <w:lang w:bidi="fa-IR"/>
+        </w:rPr>
+        <w:t xml:space="preserve">، </w:t>
+      </w:r>
+      <w:r>
+        <w:rPr>
+          <w:rFonts w:ascii="Times New Roman" w:hAnsi="Times New Roman" w:cs="B Nazanin"/>
+          <w:sz w:val="32"/>
+          <w:szCs w:val="32"/>
+          <w:lang w:bidi="fa-IR"/>
+        </w:rPr>
+        <w:t>kitchen</w:t>
+      </w:r>
+      <w:r>
+        <w:rPr>
+          <w:rFonts w:ascii="Times New Roman" w:hAnsi="Times New Roman" w:cs="B Nazanin" w:hint="cs"/>
+          <w:sz w:val="32"/>
+          <w:szCs w:val="32"/>
+          <w:rtl/>
+          <w:lang w:bidi="fa-IR"/>
+        </w:rPr>
+        <w:t xml:space="preserve">، </w:t>
+      </w:r>
+      <w:r>
+        <w:rPr>
+          <w:rFonts w:ascii="Times New Roman" w:hAnsi="Times New Roman" w:cs="B Nazanin"/>
+          <w:sz w:val="32"/>
+          <w:szCs w:val="32"/>
+          <w:lang w:bidi="fa-IR"/>
+        </w:rPr>
+        <w:t>farm-animals</w:t>
+      </w:r>
+      <w:r>
+        <w:rPr>
+          <w:rFonts w:ascii="Times New Roman" w:hAnsi="Times New Roman" w:cs="B Nazanin" w:hint="cs"/>
+          <w:sz w:val="32"/>
+          <w:szCs w:val="32"/>
+          <w:rtl/>
+          <w:lang w:bidi="fa-IR"/>
+        </w:rPr>
+        <w:t xml:space="preserve">، </w:t>
+      </w:r>
+      <w:r>
+        <w:rPr>
+          <w:rFonts w:ascii="Times New Roman" w:hAnsi="Times New Roman" w:cs="B Nazanin"/>
+          <w:sz w:val="32"/>
+          <w:szCs w:val="32"/>
+          <w:lang w:bidi="fa-IR"/>
+        </w:rPr>
+        <w:t>cat</w:t>
+      </w:r>
+      <w:r>
+        <w:rPr>
+          <w:rFonts w:ascii="Times New Roman" w:hAnsi="Times New Roman" w:cs="B Nazanin" w:hint="cs"/>
+          <w:sz w:val="32"/>
+          <w:szCs w:val="32"/>
+          <w:rtl/>
+          <w:lang w:bidi="fa-IR"/>
+        </w:rPr>
+        <w:t xml:space="preserve">، </w:t>
+      </w:r>
+      <w:r>
+        <w:rPr>
+          <w:rFonts w:ascii="Times New Roman" w:hAnsi="Times New Roman" w:cs="B Nazanin"/>
+          <w:sz w:val="32"/>
+          <w:szCs w:val="32"/>
+          <w:lang w:bidi="fa-IR"/>
+        </w:rPr>
+        <w:t>video-</w:t>
+      </w:r>
+      <w:proofErr w:type="spellStart"/>
+      <w:r>
+        <w:rPr>
+          <w:rFonts w:ascii="Times New Roman" w:hAnsi="Times New Roman" w:cs="B Nazanin"/>
+          <w:sz w:val="32"/>
+          <w:szCs w:val="32"/>
+          <w:lang w:bidi="fa-IR"/>
+        </w:rPr>
+        <w:t>dvdplayer</w:t>
+      </w:r>
+      <w:proofErr w:type="spellEnd"/>
+      <w:r>
+        <w:rPr>
+          <w:rFonts w:ascii="Times New Roman" w:hAnsi="Times New Roman" w:cs="B Nazanin" w:hint="cs"/>
+          <w:sz w:val="32"/>
+          <w:szCs w:val="32"/>
+          <w:rtl/>
+          <w:lang w:bidi="fa-IR"/>
+        </w:rPr>
+        <w:t xml:space="preserve">، </w:t>
+      </w:r>
+      <w:r>
+        <w:rPr>
+          <w:rFonts w:ascii="Times New Roman" w:hAnsi="Times New Roman" w:cs="B Nazanin"/>
+          <w:sz w:val="32"/>
+          <w:szCs w:val="32"/>
+          <w:lang w:bidi="fa-IR"/>
+        </w:rPr>
+        <w:t>shoes-belt-bag</w:t>
+      </w:r>
+      <w:r>
+        <w:rPr>
+          <w:rFonts w:ascii="Times New Roman" w:hAnsi="Times New Roman" w:cs="B Nazanin" w:hint="cs"/>
+          <w:sz w:val="32"/>
+          <w:szCs w:val="32"/>
+          <w:rtl/>
+          <w:lang w:bidi="fa-IR"/>
+        </w:rPr>
+        <w:t xml:space="preserve">، </w:t>
+      </w:r>
+      <w:r>
+        <w:rPr>
+          <w:rFonts w:ascii="Times New Roman" w:hAnsi="Times New Roman" w:cs="B Nazanin"/>
+          <w:sz w:val="32"/>
+          <w:szCs w:val="32"/>
+          <w:lang w:bidi="fa-IR"/>
+        </w:rPr>
+        <w:t>industrial</w:t>
+      </w:r>
+      <w:r>
+        <w:rPr>
+          <w:rFonts w:ascii="Times New Roman" w:hAnsi="Times New Roman" w:cs="B Nazanin" w:hint="cs"/>
+          <w:sz w:val="32"/>
+          <w:szCs w:val="32"/>
+          <w:rtl/>
+          <w:lang w:bidi="fa-IR"/>
+        </w:rPr>
+        <w:t xml:space="preserve">، </w:t>
+      </w:r>
+      <w:proofErr w:type="spellStart"/>
+      <w:r>
+        <w:rPr>
+          <w:rFonts w:ascii="Times New Roman" w:hAnsi="Times New Roman" w:cs="B Nazanin"/>
+          <w:sz w:val="32"/>
+          <w:szCs w:val="32"/>
+          <w:lang w:bidi="fa-IR"/>
+        </w:rPr>
+        <w:t>tv</w:t>
+      </w:r>
+      <w:proofErr w:type="spellEnd"/>
+      <w:r>
+        <w:rPr>
+          <w:rFonts w:ascii="Times New Roman" w:hAnsi="Times New Roman" w:cs="B Nazanin"/>
+          <w:sz w:val="32"/>
+          <w:szCs w:val="32"/>
+          <w:lang w:bidi="fa-IR"/>
+        </w:rPr>
+        <w:t>-and-stereo-furniture</w:t>
+      </w:r>
+      <w:r>
+        <w:rPr>
+          <w:rFonts w:ascii="Times New Roman" w:hAnsi="Times New Roman" w:cs="B Nazanin" w:hint="cs"/>
+          <w:sz w:val="32"/>
+          <w:szCs w:val="32"/>
+          <w:rtl/>
+          <w:lang w:bidi="fa-IR"/>
+        </w:rPr>
+        <w:t xml:space="preserve">، </w:t>
+      </w:r>
+      <w:r>
+        <w:rPr>
+          <w:rFonts w:ascii="Times New Roman" w:hAnsi="Times New Roman" w:cs="B Nazanin"/>
+          <w:sz w:val="32"/>
+          <w:szCs w:val="32"/>
+          <w:lang w:bidi="fa-IR"/>
+        </w:rPr>
+        <w:t>birds</w:t>
+      </w:r>
+      <w:r>
+        <w:rPr>
+          <w:rFonts w:ascii="Times New Roman" w:hAnsi="Times New Roman" w:cs="B Nazanin" w:hint="cs"/>
+          <w:sz w:val="32"/>
+          <w:szCs w:val="32"/>
+          <w:rtl/>
+          <w:lang w:bidi="fa-IR"/>
+        </w:rPr>
+        <w:t xml:space="preserve">، </w:t>
+      </w:r>
+      <w:r>
+        <w:rPr>
+          <w:rFonts w:ascii="Times New Roman" w:hAnsi="Times New Roman" w:cs="B Nazanin"/>
+          <w:sz w:val="32"/>
+          <w:szCs w:val="32"/>
+          <w:lang w:bidi="fa-IR"/>
+        </w:rPr>
+        <w:t>guitar-bass-amplifier</w:t>
+      </w:r>
+      <w:r>
+        <w:rPr>
+          <w:rFonts w:ascii="Times New Roman" w:hAnsi="Times New Roman" w:cs="B Nazanin" w:hint="cs"/>
+          <w:sz w:val="32"/>
+          <w:szCs w:val="32"/>
+          <w:rtl/>
+          <w:lang w:bidi="fa-IR"/>
+        </w:rPr>
+        <w:t xml:space="preserve">، </w:t>
+      </w:r>
+      <w:r>
+        <w:rPr>
+          <w:rFonts w:ascii="Times New Roman" w:hAnsi="Times New Roman" w:cs="B Nazanin"/>
+          <w:sz w:val="32"/>
+          <w:szCs w:val="32"/>
+          <w:lang w:bidi="fa-IR"/>
+        </w:rPr>
+        <w:t>beds-bedroom</w:t>
+      </w:r>
+      <w:r>
+        <w:rPr>
+          <w:rFonts w:ascii="Times New Roman" w:hAnsi="Times New Roman" w:cs="B Nazanin" w:hint="cs"/>
+          <w:sz w:val="32"/>
+          <w:szCs w:val="32"/>
+          <w:rtl/>
+          <w:lang w:bidi="fa-IR"/>
+        </w:rPr>
+        <w:t xml:space="preserve">، </w:t>
+      </w:r>
+      <w:r>
+        <w:rPr>
+          <w:rFonts w:ascii="Times New Roman" w:hAnsi="Times New Roman" w:cs="B Nazanin"/>
+          <w:sz w:val="32"/>
+          <w:szCs w:val="32"/>
+          <w:lang w:bidi="fa-IR"/>
+        </w:rPr>
+        <w:t>carpets</w:t>
+      </w:r>
+      <w:r>
+        <w:rPr>
+          <w:rFonts w:ascii="Times New Roman" w:hAnsi="Times New Roman" w:cs="B Nazanin" w:hint="cs"/>
+          <w:sz w:val="32"/>
+          <w:szCs w:val="32"/>
+          <w:rtl/>
+          <w:lang w:bidi="fa-IR"/>
+        </w:rPr>
+        <w:t xml:space="preserve">، </w:t>
+      </w:r>
+      <w:r>
+        <w:rPr>
+          <w:rFonts w:ascii="Times New Roman" w:hAnsi="Times New Roman" w:cs="B Nazanin"/>
+          <w:sz w:val="32"/>
+          <w:szCs w:val="32"/>
+          <w:lang w:bidi="fa-IR"/>
+        </w:rPr>
+        <w:t>mobile-tablet-accessories</w:t>
+      </w:r>
+      <w:r>
+        <w:rPr>
+          <w:rFonts w:ascii="Times New Roman" w:hAnsi="Times New Roman" w:cs="B Nazanin" w:hint="cs"/>
+          <w:sz w:val="32"/>
+          <w:szCs w:val="32"/>
+          <w:rtl/>
+          <w:lang w:bidi="fa-IR"/>
+        </w:rPr>
+        <w:t xml:space="preserve">، </w:t>
+      </w:r>
+      <w:r>
+        <w:rPr>
+          <w:rFonts w:ascii="Times New Roman" w:hAnsi="Times New Roman" w:cs="B Nazanin"/>
+          <w:sz w:val="32"/>
+          <w:szCs w:val="32"/>
+          <w:lang w:bidi="fa-IR"/>
+        </w:rPr>
+        <w:t>fridge-and-freezer</w:t>
+      </w:r>
+      <w:r>
+        <w:rPr>
+          <w:rFonts w:ascii="Times New Roman" w:hAnsi="Times New Roman" w:cs="B Nazanin" w:hint="cs"/>
+          <w:sz w:val="32"/>
+          <w:szCs w:val="32"/>
+          <w:rtl/>
+          <w:lang w:bidi="fa-IR"/>
+        </w:rPr>
+        <w:t xml:space="preserve">، </w:t>
+      </w:r>
+      <w:r>
+        <w:rPr>
+          <w:rFonts w:ascii="Times New Roman" w:hAnsi="Times New Roman" w:cs="B Nazanin"/>
+          <w:sz w:val="32"/>
+          <w:szCs w:val="32"/>
+          <w:lang w:bidi="fa-IR"/>
+        </w:rPr>
+        <w:t>lighting</w:t>
+      </w:r>
+      <w:r>
+        <w:rPr>
+          <w:rFonts w:ascii="Times New Roman" w:hAnsi="Times New Roman" w:cs="B Nazanin" w:hint="cs"/>
+          <w:sz w:val="32"/>
+          <w:szCs w:val="32"/>
+          <w:rtl/>
+          <w:lang w:bidi="fa-IR"/>
+        </w:rPr>
+        <w:t xml:space="preserve">، </w:t>
+      </w:r>
+      <w:r>
+        <w:rPr>
+          <w:rFonts w:ascii="Times New Roman" w:hAnsi="Times New Roman" w:cs="B Nazanin"/>
+          <w:sz w:val="32"/>
+          <w:szCs w:val="32"/>
+          <w:lang w:bidi="fa-IR"/>
+        </w:rPr>
+        <w:t>tables-and-chairs</w:t>
+      </w:r>
+      <w:r>
+        <w:rPr>
+          <w:rFonts w:ascii="Times New Roman" w:hAnsi="Times New Roman" w:cs="B Nazanin" w:hint="cs"/>
+          <w:sz w:val="32"/>
+          <w:szCs w:val="32"/>
+          <w:rtl/>
+          <w:lang w:bidi="fa-IR"/>
+        </w:rPr>
+        <w:t xml:space="preserve">، </w:t>
+      </w:r>
+      <w:r>
+        <w:rPr>
+          <w:rFonts w:ascii="Times New Roman" w:hAnsi="Times New Roman" w:cs="B Nazanin"/>
+          <w:sz w:val="32"/>
+          <w:szCs w:val="32"/>
+          <w:lang w:bidi="fa-IR"/>
+        </w:rPr>
+        <w:t>strollers-and-accessories</w:t>
+      </w:r>
+      <w:r>
+        <w:rPr>
+          <w:rFonts w:ascii="Times New Roman" w:hAnsi="Times New Roman" w:cs="B Nazanin" w:hint="cs"/>
+          <w:sz w:val="32"/>
+          <w:szCs w:val="32"/>
+          <w:rtl/>
+          <w:lang w:bidi="fa-IR"/>
+        </w:rPr>
+        <w:t xml:space="preserve">، </w:t>
+      </w:r>
+      <w:r>
+        <w:rPr>
+          <w:rFonts w:ascii="Times New Roman" w:hAnsi="Times New Roman" w:cs="B Nazanin"/>
+          <w:sz w:val="32"/>
+          <w:szCs w:val="32"/>
+          <w:lang w:bidi="fa-IR"/>
+        </w:rPr>
+        <w:t>modem-and-network-equipment</w:t>
+      </w:r>
+      <w:r>
+        <w:rPr>
+          <w:rFonts w:ascii="Times New Roman" w:hAnsi="Times New Roman" w:cs="B Nazanin" w:hint="cs"/>
+          <w:sz w:val="32"/>
+          <w:szCs w:val="32"/>
+          <w:rtl/>
+          <w:lang w:bidi="fa-IR"/>
+        </w:rPr>
+        <w:t xml:space="preserve">، </w:t>
+      </w:r>
+      <w:r>
+        <w:rPr>
+          <w:rFonts w:ascii="Times New Roman" w:hAnsi="Times New Roman" w:cs="B Nazanin"/>
+          <w:sz w:val="32"/>
+          <w:szCs w:val="32"/>
+          <w:lang w:bidi="fa-IR"/>
+        </w:rPr>
+        <w:t>jewelry</w:t>
+      </w:r>
+      <w:r>
+        <w:rPr>
+          <w:rFonts w:ascii="Times New Roman" w:hAnsi="Times New Roman" w:cs="B Nazanin" w:hint="cs"/>
+          <w:sz w:val="32"/>
+          <w:szCs w:val="32"/>
+          <w:rtl/>
+          <w:lang w:bidi="fa-IR"/>
+        </w:rPr>
+        <w:t xml:space="preserve">، </w:t>
+      </w:r>
+      <w:r>
+        <w:rPr>
+          <w:rFonts w:ascii="Times New Roman" w:hAnsi="Times New Roman" w:cs="B Nazanin"/>
+          <w:sz w:val="32"/>
+          <w:szCs w:val="32"/>
+          <w:lang w:bidi="fa-IR"/>
+        </w:rPr>
+        <w:t>stereo-surround</w:t>
+      </w:r>
+      <w:r>
+        <w:rPr>
+          <w:rFonts w:ascii="Times New Roman" w:hAnsi="Times New Roman" w:cs="B Nazanin" w:hint="cs"/>
+          <w:sz w:val="32"/>
+          <w:szCs w:val="32"/>
+          <w:rtl/>
+          <w:lang w:bidi="fa-IR"/>
+        </w:rPr>
+        <w:t xml:space="preserve">، </w:t>
+      </w:r>
+      <w:r>
+        <w:rPr>
+          <w:rFonts w:ascii="Times New Roman" w:hAnsi="Times New Roman" w:cs="B Nazanin"/>
+          <w:sz w:val="32"/>
+          <w:szCs w:val="32"/>
+          <w:lang w:bidi="fa-IR"/>
+        </w:rPr>
+        <w:t>camera-</w:t>
+      </w:r>
+      <w:proofErr w:type="spellStart"/>
+      <w:r>
+        <w:rPr>
+          <w:rFonts w:ascii="Times New Roman" w:hAnsi="Times New Roman" w:cs="B Nazanin"/>
+          <w:sz w:val="32"/>
+          <w:szCs w:val="32"/>
+          <w:lang w:bidi="fa-IR"/>
+        </w:rPr>
+        <w:t>camcoders</w:t>
+      </w:r>
+      <w:proofErr w:type="spellEnd"/>
+      <w:r>
+        <w:rPr>
+          <w:rFonts w:ascii="Times New Roman" w:hAnsi="Times New Roman" w:cs="B Nazanin" w:hint="cs"/>
+          <w:sz w:val="32"/>
+          <w:szCs w:val="32"/>
+          <w:rtl/>
+          <w:lang w:bidi="fa-IR"/>
+        </w:rPr>
+        <w:t xml:space="preserve">، </w:t>
+      </w:r>
+      <w:r>
+        <w:rPr>
+          <w:rFonts w:ascii="Times New Roman" w:hAnsi="Times New Roman" w:cs="B Nazanin"/>
+          <w:sz w:val="32"/>
+          <w:szCs w:val="32"/>
+          <w:lang w:bidi="fa-IR"/>
+        </w:rPr>
+        <w:t>training</w:t>
+      </w:r>
+      <w:r>
+        <w:rPr>
+          <w:rFonts w:ascii="Times New Roman" w:hAnsi="Times New Roman" w:cs="B Nazanin" w:hint="cs"/>
+          <w:sz w:val="32"/>
+          <w:szCs w:val="32"/>
+          <w:rtl/>
+          <w:lang w:bidi="fa-IR"/>
+        </w:rPr>
+        <w:t xml:space="preserve">، </w:t>
+      </w:r>
+      <w:r>
+        <w:rPr>
+          <w:rFonts w:ascii="Times New Roman" w:hAnsi="Times New Roman" w:cs="B Nazanin"/>
+          <w:sz w:val="32"/>
+          <w:szCs w:val="32"/>
+          <w:lang w:bidi="fa-IR"/>
+        </w:rPr>
+        <w:t>storage</w:t>
+      </w:r>
+      <w:r>
+        <w:rPr>
+          <w:rFonts w:ascii="Times New Roman" w:hAnsi="Times New Roman" w:cs="B Nazanin" w:hint="cs"/>
+          <w:sz w:val="32"/>
+          <w:szCs w:val="32"/>
+          <w:rtl/>
+          <w:lang w:bidi="fa-IR"/>
+        </w:rPr>
+        <w:t xml:space="preserve">، </w:t>
+      </w:r>
+      <w:r>
+        <w:rPr>
+          <w:rFonts w:ascii="Times New Roman" w:hAnsi="Times New Roman" w:cs="B Nazanin"/>
+          <w:sz w:val="32"/>
+          <w:szCs w:val="32"/>
+          <w:lang w:bidi="fa-IR"/>
+        </w:rPr>
+        <w:t>stove-and-heating</w:t>
+      </w:r>
+      <w:r>
+        <w:rPr>
+          <w:rFonts w:ascii="Times New Roman" w:hAnsi="Times New Roman" w:cs="B Nazanin" w:hint="cs"/>
+          <w:sz w:val="32"/>
+          <w:szCs w:val="32"/>
+          <w:rtl/>
+          <w:lang w:bidi="fa-IR"/>
+        </w:rPr>
+        <w:t xml:space="preserve">، </w:t>
+      </w:r>
+      <w:r>
+        <w:rPr>
+          <w:rFonts w:ascii="Times New Roman" w:hAnsi="Times New Roman" w:cs="B Nazanin"/>
+          <w:sz w:val="32"/>
+          <w:szCs w:val="32"/>
+          <w:lang w:bidi="fa-IR"/>
+        </w:rPr>
+        <w:t>barbershop-and-</w:t>
+      </w:r>
+      <w:proofErr w:type="spellStart"/>
+      <w:r>
+        <w:rPr>
+          <w:rFonts w:ascii="Times New Roman" w:hAnsi="Times New Roman" w:cs="B Nazanin"/>
+          <w:sz w:val="32"/>
+          <w:szCs w:val="32"/>
+          <w:lang w:bidi="fa-IR"/>
+        </w:rPr>
+        <w:t>beautysalon</w:t>
+      </w:r>
+      <w:proofErr w:type="spellEnd"/>
+      <w:r>
+        <w:rPr>
+          <w:rFonts w:ascii="Times New Roman" w:hAnsi="Times New Roman" w:cs="B Nazanin" w:hint="cs"/>
+          <w:sz w:val="32"/>
+          <w:szCs w:val="32"/>
+          <w:rtl/>
+          <w:lang w:bidi="fa-IR"/>
+        </w:rPr>
+        <w:t xml:space="preserve">، </w:t>
+      </w:r>
+      <w:r>
+        <w:rPr>
+          <w:rFonts w:ascii="Times New Roman" w:hAnsi="Times New Roman" w:cs="B Nazanin"/>
+          <w:sz w:val="32"/>
+          <w:szCs w:val="32"/>
+          <w:lang w:bidi="fa-IR"/>
+        </w:rPr>
+        <w:t>dishwasher</w:t>
+      </w:r>
+      <w:r>
+        <w:rPr>
+          <w:rFonts w:ascii="Times New Roman" w:hAnsi="Times New Roman" w:cs="B Nazanin" w:hint="cs"/>
+          <w:sz w:val="32"/>
+          <w:szCs w:val="32"/>
+          <w:rtl/>
+          <w:lang w:bidi="fa-IR"/>
+        </w:rPr>
+        <w:t xml:space="preserve">، </w:t>
+      </w:r>
+      <w:r>
+        <w:rPr>
+          <w:rFonts w:ascii="Times New Roman" w:hAnsi="Times New Roman" w:cs="B Nazanin"/>
+          <w:sz w:val="32"/>
+          <w:szCs w:val="32"/>
+          <w:lang w:bidi="fa-IR"/>
+        </w:rPr>
+        <w:t>parts-</w:t>
+      </w:r>
+      <w:r>
+        <w:rPr>
+          <w:rFonts w:ascii="Times New Roman" w:hAnsi="Times New Roman" w:cs="B Nazanin"/>
+          <w:sz w:val="32"/>
+          <w:szCs w:val="32"/>
+          <w:lang w:bidi="fa-IR"/>
+        </w:rPr>
+        <w:lastRenderedPageBreak/>
+        <w:t>and-accessories</w:t>
+      </w:r>
+      <w:r>
+        <w:rPr>
+          <w:rFonts w:ascii="Times New Roman" w:hAnsi="Times New Roman" w:cs="B Nazanin" w:hint="cs"/>
+          <w:sz w:val="32"/>
+          <w:szCs w:val="32"/>
+          <w:rtl/>
+          <w:lang w:bidi="fa-IR"/>
+        </w:rPr>
+        <w:t xml:space="preserve">، </w:t>
+      </w:r>
+      <w:r>
+        <w:rPr>
+          <w:rFonts w:ascii="Times New Roman" w:hAnsi="Times New Roman" w:cs="B Nazanin"/>
+          <w:sz w:val="32"/>
+          <w:szCs w:val="32"/>
+          <w:lang w:bidi="fa-IR"/>
+        </w:rPr>
+        <w:t>cafe-and-restaurant</w:t>
+      </w:r>
+      <w:r>
+        <w:rPr>
+          <w:rFonts w:ascii="Times New Roman" w:hAnsi="Times New Roman" w:cs="B Nazanin" w:hint="cs"/>
+          <w:sz w:val="32"/>
+          <w:szCs w:val="32"/>
+          <w:rtl/>
+          <w:lang w:bidi="fa-IR"/>
+        </w:rPr>
+        <w:t xml:space="preserve">، </w:t>
+      </w:r>
+      <w:r>
+        <w:rPr>
+          <w:rFonts w:ascii="Times New Roman" w:hAnsi="Times New Roman" w:cs="B Nazanin"/>
+          <w:sz w:val="32"/>
+          <w:szCs w:val="32"/>
+          <w:lang w:bidi="fa-IR"/>
+        </w:rPr>
+        <w:t>microwave-stove</w:t>
+      </w:r>
+      <w:r>
+        <w:rPr>
+          <w:rFonts w:ascii="Times New Roman" w:hAnsi="Times New Roman" w:cs="B Nazanin" w:hint="cs"/>
+          <w:sz w:val="32"/>
+          <w:szCs w:val="32"/>
+          <w:rtl/>
+          <w:lang w:bidi="fa-IR"/>
+        </w:rPr>
+        <w:t xml:space="preserve">، </w:t>
+      </w:r>
+      <w:r>
+        <w:rPr>
+          <w:rFonts w:ascii="Times New Roman" w:hAnsi="Times New Roman" w:cs="B Nazanin"/>
+          <w:sz w:val="32"/>
+          <w:szCs w:val="32"/>
+          <w:lang w:bidi="fa-IR"/>
+        </w:rPr>
+        <w:t>washer-dryer</w:t>
+      </w:r>
+      <w:r>
+        <w:rPr>
+          <w:rFonts w:ascii="Times New Roman" w:hAnsi="Times New Roman" w:cs="B Nazanin" w:hint="cs"/>
+          <w:sz w:val="32"/>
+          <w:szCs w:val="32"/>
+          <w:rtl/>
+          <w:lang w:bidi="fa-IR"/>
+        </w:rPr>
+        <w:t xml:space="preserve">، </w:t>
+      </w:r>
+      <w:r>
+        <w:rPr>
+          <w:rFonts w:ascii="Times New Roman" w:hAnsi="Times New Roman" w:cs="B Nazanin"/>
+          <w:sz w:val="32"/>
+          <w:szCs w:val="32"/>
+          <w:lang w:bidi="fa-IR"/>
+        </w:rPr>
+        <w:t>educational</w:t>
+      </w:r>
+      <w:r>
+        <w:rPr>
+          <w:rFonts w:ascii="Times New Roman" w:hAnsi="Times New Roman" w:cs="B Nazanin" w:hint="cs"/>
+          <w:sz w:val="32"/>
+          <w:szCs w:val="32"/>
+          <w:rtl/>
+          <w:lang w:bidi="fa-IR"/>
+        </w:rPr>
+        <w:t xml:space="preserve">، </w:t>
+      </w:r>
+      <w:proofErr w:type="spellStart"/>
+      <w:r>
+        <w:rPr>
+          <w:rFonts w:ascii="Times New Roman" w:hAnsi="Times New Roman" w:cs="B Nazanin"/>
+          <w:sz w:val="32"/>
+          <w:szCs w:val="32"/>
+          <w:lang w:bidi="fa-IR"/>
+        </w:rPr>
+        <w:t>childrens</w:t>
+      </w:r>
+      <w:proofErr w:type="spellEnd"/>
+      <w:r>
+        <w:rPr>
+          <w:rFonts w:ascii="Times New Roman" w:hAnsi="Times New Roman" w:cs="B Nazanin"/>
+          <w:sz w:val="32"/>
+          <w:szCs w:val="32"/>
+          <w:lang w:bidi="fa-IR"/>
+        </w:rPr>
+        <w:t>-furniture</w:t>
+      </w:r>
+      <w:r>
+        <w:rPr>
+          <w:rFonts w:ascii="Times New Roman" w:hAnsi="Times New Roman" w:cs="B Nazanin" w:hint="cs"/>
+          <w:sz w:val="32"/>
+          <w:szCs w:val="32"/>
+          <w:rtl/>
+          <w:lang w:bidi="fa-IR"/>
+        </w:rPr>
+        <w:t xml:space="preserve">، </w:t>
+      </w:r>
+      <w:r>
+        <w:rPr>
+          <w:rFonts w:ascii="Times New Roman" w:hAnsi="Times New Roman" w:cs="B Nazanin"/>
+          <w:sz w:val="32"/>
+          <w:szCs w:val="32"/>
+          <w:lang w:bidi="fa-IR"/>
+        </w:rPr>
+        <w:t>piano-keyboard</w:t>
+      </w:r>
+      <w:r>
+        <w:rPr>
+          <w:rFonts w:ascii="Times New Roman" w:hAnsi="Times New Roman" w:cs="B Nazanin" w:hint="cs"/>
+          <w:sz w:val="32"/>
+          <w:szCs w:val="32"/>
+          <w:rtl/>
+          <w:lang w:bidi="fa-IR"/>
+        </w:rPr>
+        <w:t xml:space="preserve">، </w:t>
+      </w:r>
+      <w:r>
+        <w:rPr>
+          <w:rFonts w:ascii="Times New Roman" w:hAnsi="Times New Roman" w:cs="B Nazanin"/>
+          <w:sz w:val="32"/>
+          <w:szCs w:val="32"/>
+          <w:lang w:bidi="fa-IR"/>
+        </w:rPr>
+        <w:t>desktops</w:t>
+      </w:r>
+      <w:r>
+        <w:rPr>
+          <w:rFonts w:ascii="Times New Roman" w:hAnsi="Times New Roman" w:cs="B Nazanin" w:hint="cs"/>
+          <w:sz w:val="32"/>
+          <w:szCs w:val="32"/>
+          <w:rtl/>
+          <w:lang w:bidi="fa-IR"/>
+        </w:rPr>
+        <w:t xml:space="preserve">، </w:t>
+      </w:r>
+      <w:r>
+        <w:rPr>
+          <w:rFonts w:ascii="Times New Roman" w:hAnsi="Times New Roman" w:cs="B Nazanin"/>
+          <w:sz w:val="32"/>
+          <w:szCs w:val="32"/>
+          <w:lang w:bidi="fa-IR"/>
+        </w:rPr>
+        <w:t>shop-and-cash</w:t>
+      </w:r>
+      <w:r>
+        <w:rPr>
+          <w:rFonts w:ascii="Times New Roman" w:hAnsi="Times New Roman" w:cs="B Nazanin" w:hint="cs"/>
+          <w:sz w:val="32"/>
+          <w:szCs w:val="32"/>
+          <w:rtl/>
+          <w:lang w:bidi="fa-IR"/>
+        </w:rPr>
+        <w:t xml:space="preserve">، </w:t>
+      </w:r>
+      <w:r>
+        <w:rPr>
+          <w:rFonts w:ascii="Times New Roman" w:hAnsi="Times New Roman" w:cs="B Nazanin"/>
+          <w:sz w:val="32"/>
+          <w:szCs w:val="32"/>
+          <w:lang w:bidi="fa-IR"/>
+        </w:rPr>
+        <w:t>laptops</w:t>
+      </w:r>
+      <w:r>
+        <w:rPr>
+          <w:rFonts w:ascii="Times New Roman" w:hAnsi="Times New Roman" w:cs="B Nazanin" w:hint="cs"/>
+          <w:sz w:val="32"/>
+          <w:szCs w:val="32"/>
+          <w:rtl/>
+          <w:lang w:bidi="fa-IR"/>
+        </w:rPr>
+        <w:t xml:space="preserve">، </w:t>
+      </w:r>
+      <w:r>
+        <w:rPr>
+          <w:rFonts w:ascii="Times New Roman" w:hAnsi="Times New Roman" w:cs="B Nazanin"/>
+          <w:sz w:val="32"/>
+          <w:szCs w:val="32"/>
+          <w:lang w:bidi="fa-IR"/>
+        </w:rPr>
+        <w:t>rhinestones</w:t>
+      </w:r>
+      <w:r>
+        <w:rPr>
+          <w:rFonts w:ascii="Times New Roman" w:hAnsi="Times New Roman" w:cs="B Nazanin" w:hint="cs"/>
+          <w:sz w:val="32"/>
+          <w:szCs w:val="32"/>
+          <w:rtl/>
+          <w:lang w:bidi="fa-IR"/>
+        </w:rPr>
+        <w:t xml:space="preserve">، </w:t>
+      </w:r>
+      <w:r>
+        <w:rPr>
+          <w:rFonts w:ascii="Times New Roman" w:hAnsi="Times New Roman" w:cs="B Nazanin"/>
+          <w:sz w:val="32"/>
+          <w:szCs w:val="32"/>
+          <w:lang w:bidi="fa-IR"/>
+        </w:rPr>
+        <w:t>bathroom-</w:t>
+      </w:r>
+      <w:proofErr w:type="spellStart"/>
+      <w:r>
+        <w:rPr>
+          <w:rFonts w:ascii="Times New Roman" w:hAnsi="Times New Roman" w:cs="B Nazanin"/>
+          <w:sz w:val="32"/>
+          <w:szCs w:val="32"/>
+          <w:lang w:bidi="fa-IR"/>
+        </w:rPr>
+        <w:t>wc</w:t>
+      </w:r>
+      <w:proofErr w:type="spellEnd"/>
+      <w:r>
+        <w:rPr>
+          <w:rFonts w:ascii="Times New Roman" w:hAnsi="Times New Roman" w:cs="B Nazanin"/>
+          <w:sz w:val="32"/>
+          <w:szCs w:val="32"/>
+          <w:lang w:bidi="fa-IR"/>
+        </w:rPr>
+        <w:t>-sauna</w:t>
+      </w:r>
+      <w:r>
+        <w:rPr>
+          <w:rFonts w:ascii="Times New Roman" w:hAnsi="Times New Roman" w:cs="B Nazanin" w:hint="cs"/>
+          <w:sz w:val="32"/>
+          <w:szCs w:val="32"/>
+          <w:rtl/>
+          <w:lang w:bidi="fa-IR"/>
+        </w:rPr>
+        <w:t xml:space="preserve">، </w:t>
+      </w:r>
+      <w:r>
+        <w:rPr>
+          <w:rFonts w:ascii="Times New Roman" w:hAnsi="Times New Roman" w:cs="B Nazanin"/>
+          <w:sz w:val="32"/>
+          <w:szCs w:val="32"/>
+          <w:lang w:bidi="fa-IR"/>
+        </w:rPr>
+        <w:t>mp3-player</w:t>
+      </w:r>
+      <w:r>
+        <w:rPr>
+          <w:rFonts w:ascii="Times New Roman" w:hAnsi="Times New Roman" w:cs="B Nazanin" w:hint="cs"/>
+          <w:sz w:val="32"/>
+          <w:szCs w:val="32"/>
+          <w:rtl/>
+          <w:lang w:bidi="fa-IR"/>
+        </w:rPr>
+        <w:t xml:space="preserve">، </w:t>
+      </w:r>
+      <w:r>
+        <w:rPr>
+          <w:rFonts w:ascii="Times New Roman" w:hAnsi="Times New Roman" w:cs="B Nazanin"/>
+          <w:sz w:val="32"/>
+          <w:szCs w:val="32"/>
+          <w:lang w:bidi="fa-IR"/>
+        </w:rPr>
+        <w:t>textile-ornaments</w:t>
+      </w:r>
+      <w:r>
+        <w:rPr>
+          <w:rFonts w:ascii="Times New Roman" w:hAnsi="Times New Roman" w:cs="B Nazanin" w:hint="cs"/>
+          <w:sz w:val="32"/>
+          <w:szCs w:val="32"/>
+          <w:rtl/>
+          <w:lang w:bidi="fa-IR"/>
+        </w:rPr>
+        <w:t xml:space="preserve">، </w:t>
+      </w:r>
+      <w:r>
+        <w:rPr>
+          <w:rFonts w:ascii="Times New Roman" w:hAnsi="Times New Roman" w:cs="B Nazanin"/>
+          <w:sz w:val="32"/>
+          <w:szCs w:val="32"/>
+          <w:lang w:bidi="fa-IR"/>
+        </w:rPr>
+        <w:t>tablet</w:t>
+      </w:r>
+      <w:r>
+        <w:rPr>
+          <w:rFonts w:ascii="Times New Roman" w:hAnsi="Times New Roman" w:cs="B Nazanin" w:hint="cs"/>
+          <w:sz w:val="32"/>
+          <w:szCs w:val="32"/>
+          <w:rtl/>
+          <w:lang w:bidi="fa-IR"/>
+        </w:rPr>
+        <w:t xml:space="preserve">، </w:t>
+      </w:r>
+      <w:r>
+        <w:rPr>
+          <w:rFonts w:ascii="Times New Roman" w:hAnsi="Times New Roman" w:cs="B Nazanin"/>
+          <w:sz w:val="32"/>
+          <w:szCs w:val="32"/>
+          <w:lang w:bidi="fa-IR"/>
+        </w:rPr>
+        <w:t>historical-objects</w:t>
+      </w:r>
+      <w:r>
+        <w:rPr>
+          <w:rFonts w:ascii="Times New Roman" w:hAnsi="Times New Roman" w:cs="B Nazanin" w:hint="cs"/>
+          <w:sz w:val="32"/>
+          <w:szCs w:val="32"/>
+          <w:rtl/>
+          <w:lang w:bidi="fa-IR"/>
+        </w:rPr>
+        <w:t xml:space="preserve">، </w:t>
+      </w:r>
+      <w:r>
+        <w:rPr>
+          <w:rFonts w:ascii="Times New Roman" w:hAnsi="Times New Roman" w:cs="B Nazanin"/>
+          <w:sz w:val="32"/>
+          <w:szCs w:val="32"/>
+          <w:lang w:bidi="fa-IR"/>
+        </w:rPr>
+        <w:t>instrument-cleaning-tailoring</w:t>
+      </w:r>
+      <w:r>
+        <w:rPr>
+          <w:rFonts w:ascii="Times New Roman" w:hAnsi="Times New Roman" w:cs="B Nazanin" w:hint="cs"/>
+          <w:sz w:val="32"/>
+          <w:szCs w:val="32"/>
+          <w:rtl/>
+          <w:lang w:bidi="fa-IR"/>
+        </w:rPr>
+        <w:t xml:space="preserve">، </w:t>
+      </w:r>
+      <w:r>
+        <w:rPr>
+          <w:rFonts w:ascii="Times New Roman" w:hAnsi="Times New Roman" w:cs="B Nazanin"/>
+          <w:sz w:val="32"/>
+          <w:szCs w:val="32"/>
+          <w:lang w:bidi="fa-IR"/>
+        </w:rPr>
+        <w:t>fish</w:t>
+      </w:r>
+      <w:r>
+        <w:rPr>
+          <w:rFonts w:ascii="Times New Roman" w:hAnsi="Times New Roman" w:cs="B Nazanin" w:hint="cs"/>
+          <w:sz w:val="32"/>
+          <w:szCs w:val="32"/>
+          <w:rtl/>
+          <w:lang w:bidi="fa-IR"/>
+        </w:rPr>
+        <w:t xml:space="preserve">، </w:t>
+      </w:r>
+      <w:r>
+        <w:rPr>
+          <w:rFonts w:ascii="Times New Roman" w:hAnsi="Times New Roman" w:cs="B Nazanin"/>
+          <w:sz w:val="32"/>
+          <w:szCs w:val="32"/>
+          <w:lang w:bidi="fa-IR"/>
+        </w:rPr>
+        <w:t>accessories</w:t>
+      </w:r>
+      <w:r>
+        <w:rPr>
+          <w:rFonts w:ascii="Times New Roman" w:hAnsi="Times New Roman" w:cs="B Nazanin" w:hint="cs"/>
+          <w:sz w:val="32"/>
+          <w:szCs w:val="32"/>
+          <w:rtl/>
+          <w:lang w:bidi="fa-IR"/>
+        </w:rPr>
+        <w:t xml:space="preserve">، </w:t>
+      </w:r>
+      <w:r>
+        <w:rPr>
+          <w:rFonts w:ascii="Times New Roman" w:hAnsi="Times New Roman" w:cs="B Nazanin"/>
+          <w:sz w:val="32"/>
+          <w:szCs w:val="32"/>
+          <w:lang w:bidi="fa-IR"/>
+        </w:rPr>
+        <w:t>camping-outdoor</w:t>
+      </w:r>
+      <w:r>
+        <w:rPr>
+          <w:rFonts w:ascii="Times New Roman" w:hAnsi="Times New Roman" w:cs="B Nazanin" w:hint="cs"/>
+          <w:sz w:val="32"/>
+          <w:szCs w:val="32"/>
+          <w:rtl/>
+          <w:lang w:bidi="fa-IR"/>
+        </w:rPr>
+        <w:t xml:space="preserve">، </w:t>
+      </w:r>
+      <w:r>
+        <w:rPr>
+          <w:rFonts w:ascii="Times New Roman" w:hAnsi="Times New Roman" w:cs="B Nazanin"/>
+          <w:sz w:val="32"/>
+          <w:szCs w:val="32"/>
+          <w:lang w:bidi="fa-IR"/>
+        </w:rPr>
+        <w:t>traditional</w:t>
+      </w:r>
+      <w:r>
+        <w:rPr>
+          <w:rFonts w:ascii="Times New Roman" w:hAnsi="Times New Roman" w:cs="B Nazanin" w:hint="cs"/>
+          <w:sz w:val="32"/>
+          <w:szCs w:val="32"/>
+          <w:rtl/>
+          <w:lang w:bidi="fa-IR"/>
+        </w:rPr>
+        <w:t xml:space="preserve">، </w:t>
+      </w:r>
+      <w:r>
+        <w:rPr>
+          <w:rFonts w:ascii="Times New Roman" w:hAnsi="Times New Roman" w:cs="B Nazanin"/>
+          <w:sz w:val="32"/>
+          <w:szCs w:val="32"/>
+          <w:lang w:bidi="fa-IR"/>
+        </w:rPr>
+        <w:t>child-car-seat</w:t>
+      </w:r>
+      <w:r>
+        <w:rPr>
+          <w:rFonts w:ascii="Times New Roman" w:hAnsi="Times New Roman" w:cs="B Nazanin" w:hint="cs"/>
+          <w:sz w:val="32"/>
+          <w:szCs w:val="32"/>
+          <w:rtl/>
+          <w:lang w:bidi="fa-IR"/>
+        </w:rPr>
+        <w:t xml:space="preserve">، </w:t>
+      </w:r>
+      <w:r>
+        <w:rPr>
+          <w:rFonts w:ascii="Times New Roman" w:hAnsi="Times New Roman" w:cs="B Nazanin"/>
+          <w:sz w:val="32"/>
+          <w:szCs w:val="32"/>
+          <w:lang w:bidi="fa-IR"/>
+        </w:rPr>
+        <w:t>printer-</w:t>
+      </w:r>
+      <w:proofErr w:type="spellStart"/>
+      <w:r>
+        <w:rPr>
+          <w:rFonts w:ascii="Times New Roman" w:hAnsi="Times New Roman" w:cs="B Nazanin"/>
+          <w:sz w:val="32"/>
+          <w:szCs w:val="32"/>
+          <w:lang w:bidi="fa-IR"/>
+        </w:rPr>
+        <w:t>scaner</w:t>
+      </w:r>
+      <w:proofErr w:type="spellEnd"/>
+      <w:r>
+        <w:rPr>
+          <w:rFonts w:ascii="Times New Roman" w:hAnsi="Times New Roman" w:cs="B Nazanin"/>
+          <w:sz w:val="32"/>
+          <w:szCs w:val="32"/>
+          <w:lang w:bidi="fa-IR"/>
+        </w:rPr>
+        <w:t>-copier</w:t>
+      </w:r>
+      <w:r>
+        <w:rPr>
+          <w:rFonts w:ascii="Times New Roman" w:hAnsi="Times New Roman" w:cs="B Nazanin" w:hint="cs"/>
+          <w:sz w:val="32"/>
+          <w:szCs w:val="32"/>
+          <w:rtl/>
+          <w:lang w:bidi="fa-IR"/>
+        </w:rPr>
+        <w:t xml:space="preserve">، </w:t>
+      </w:r>
+      <w:r>
+        <w:rPr>
+          <w:rFonts w:ascii="Times New Roman" w:hAnsi="Times New Roman" w:cs="B Nazanin"/>
+          <w:sz w:val="32"/>
+          <w:szCs w:val="32"/>
+          <w:lang w:bidi="fa-IR"/>
+        </w:rPr>
+        <w:t>rodents-rabbits</w:t>
+      </w:r>
+      <w:r>
+        <w:rPr>
+          <w:rFonts w:ascii="Times New Roman" w:hAnsi="Times New Roman" w:cs="B Nazanin" w:hint="cs"/>
+          <w:sz w:val="32"/>
+          <w:szCs w:val="32"/>
+          <w:rtl/>
+          <w:lang w:bidi="fa-IR"/>
+        </w:rPr>
+        <w:t xml:space="preserve">، </w:t>
+      </w:r>
+      <w:r>
+        <w:rPr>
+          <w:rFonts w:ascii="Times New Roman" w:hAnsi="Times New Roman" w:cs="B Nazanin"/>
+          <w:sz w:val="32"/>
+          <w:szCs w:val="32"/>
+          <w:lang w:bidi="fa-IR"/>
+        </w:rPr>
+        <w:t>coin-stamp</w:t>
+      </w:r>
+      <w:r>
+        <w:rPr>
+          <w:rFonts w:ascii="Times New Roman" w:hAnsi="Times New Roman" w:cs="B Nazanin" w:hint="cs"/>
+          <w:sz w:val="32"/>
+          <w:szCs w:val="32"/>
+          <w:rtl/>
+          <w:lang w:bidi="fa-IR"/>
+        </w:rPr>
+        <w:t xml:space="preserve">، </w:t>
+      </w:r>
+      <w:r>
+        <w:rPr>
+          <w:rFonts w:ascii="Times New Roman" w:hAnsi="Times New Roman" w:cs="B Nazanin"/>
+          <w:sz w:val="32"/>
+          <w:szCs w:val="32"/>
+          <w:lang w:bidi="fa-IR"/>
+        </w:rPr>
+        <w:t>ball-sports</w:t>
+      </w:r>
+      <w:r>
+        <w:rPr>
+          <w:rFonts w:ascii="Times New Roman" w:hAnsi="Times New Roman" w:cs="B Nazanin" w:hint="cs"/>
+          <w:sz w:val="32"/>
+          <w:szCs w:val="32"/>
+          <w:rtl/>
+          <w:lang w:bidi="fa-IR"/>
+        </w:rPr>
+        <w:t xml:space="preserve">، </w:t>
+      </w:r>
+      <w:r>
+        <w:rPr>
+          <w:rFonts w:ascii="Times New Roman" w:hAnsi="Times New Roman" w:cs="B Nazanin"/>
+          <w:sz w:val="32"/>
+          <w:szCs w:val="32"/>
+          <w:lang w:bidi="fa-IR"/>
+        </w:rPr>
+        <w:t>repair-tool</w:t>
+      </w:r>
+      <w:r>
+        <w:rPr>
+          <w:rFonts w:ascii="Times New Roman" w:hAnsi="Times New Roman" w:cs="B Nazanin" w:hint="cs"/>
+          <w:sz w:val="32"/>
+          <w:szCs w:val="32"/>
+          <w:rtl/>
+          <w:lang w:bidi="fa-IR"/>
+        </w:rPr>
+        <w:t xml:space="preserve">، </w:t>
+      </w:r>
+      <w:r>
+        <w:rPr>
+          <w:rFonts w:ascii="Times New Roman" w:hAnsi="Times New Roman" w:cs="B Nazanin"/>
+          <w:sz w:val="32"/>
+          <w:szCs w:val="32"/>
+          <w:lang w:bidi="fa-IR"/>
+        </w:rPr>
+        <w:t>winter-sports</w:t>
+      </w:r>
+      <w:r>
+        <w:rPr>
+          <w:rFonts w:ascii="Times New Roman" w:hAnsi="Times New Roman" w:cs="B Nazanin" w:hint="cs"/>
+          <w:sz w:val="32"/>
+          <w:szCs w:val="32"/>
+          <w:rtl/>
+          <w:lang w:bidi="fa-IR"/>
+        </w:rPr>
+        <w:t xml:space="preserve">، </w:t>
+      </w:r>
+      <w:r>
+        <w:rPr>
+          <w:rFonts w:ascii="Times New Roman" w:hAnsi="Times New Roman" w:cs="B Nazanin"/>
+          <w:sz w:val="32"/>
+          <w:szCs w:val="32"/>
+          <w:lang w:bidi="fa-IR"/>
+        </w:rPr>
+        <w:t>drums-percussion</w:t>
+      </w:r>
+    </w:p>
+    <w:p>
+      <w:pPr>
+        <w:bidi/>
+        <w:spacing w:line="360" w:lineRule="auto"/>
+        <w:jc w:val="both"/>
+        <w:rPr>
+          <w:rFonts w:ascii="Times New Roman" w:hAnsi="Times New Roman" w:cs="B Nazanin"/>
+          <w:sz w:val="32"/>
+          <w:szCs w:val="32"/>
+          <w:rtl/>
+          <w:lang w:bidi="fa-IR"/>
+        </w:rPr>
+      </w:pPr>
+      <w:r>
+        <w:rPr>
+          <w:rFonts w:ascii="Times New Roman" w:hAnsi="Times New Roman" w:cs="B Nazanin" w:hint="cs"/>
+          <w:sz w:val="32"/>
+          <w:szCs w:val="32"/>
+          <w:rtl/>
+          <w:lang w:bidi="fa-IR"/>
+        </w:rPr>
+        <w:t xml:space="preserve">6- </w:t>
+      </w:r>
+      <w:r>
+        <w:rPr>
+          <w:rFonts w:ascii="Times New Roman" w:hAnsi="Times New Roman" w:cs="B Nazanin"/>
+          <w:sz w:val="32"/>
+          <w:szCs w:val="32"/>
+          <w:lang w:bidi="fa-IR"/>
+        </w:rPr>
+        <w:t>city</w:t>
+      </w:r>
+      <w:r>
+        <w:rPr>
+          <w:rFonts w:ascii="Times New Roman" w:hAnsi="Times New Roman" w:cs="B Nazanin" w:hint="cs"/>
+          <w:sz w:val="32"/>
+          <w:szCs w:val="32"/>
+          <w:rtl/>
+          <w:lang w:bidi="fa-IR"/>
+        </w:rPr>
+        <w:t xml:space="preserve">: </w:t>
+      </w:r>
+      <w:r>
+        <w:rPr>
+          <w:rFonts w:ascii="Times New Roman" w:hAnsi="Times New Roman" w:cs="B Nazanin"/>
+          <w:sz w:val="32"/>
+          <w:szCs w:val="32"/>
+          <w:lang w:bidi="fa-IR"/>
+        </w:rPr>
+        <w:t>Tehran</w:t>
+      </w:r>
+      <w:r>
+        <w:rPr>
+          <w:rFonts w:ascii="Times New Roman" w:hAnsi="Times New Roman" w:cs="B Nazanin" w:hint="cs"/>
+          <w:sz w:val="32"/>
+          <w:szCs w:val="32"/>
+          <w:rtl/>
+          <w:lang w:bidi="fa-IR"/>
+        </w:rPr>
+        <w:t xml:space="preserve">، </w:t>
+      </w:r>
+      <w:r>
+        <w:rPr>
+          <w:rFonts w:ascii="Times New Roman" w:hAnsi="Times New Roman" w:cs="B Nazanin"/>
+          <w:sz w:val="32"/>
+          <w:szCs w:val="32"/>
+          <w:lang w:bidi="fa-IR"/>
+        </w:rPr>
+        <w:t>Mashhad</w:t>
+      </w:r>
+      <w:r>
+        <w:rPr>
+          <w:rFonts w:ascii="Times New Roman" w:hAnsi="Times New Roman" w:cs="B Nazanin" w:hint="cs"/>
+          <w:sz w:val="32"/>
+          <w:szCs w:val="32"/>
+          <w:rtl/>
+          <w:lang w:bidi="fa-IR"/>
+        </w:rPr>
+        <w:t xml:space="preserve">، </w:t>
+      </w:r>
+      <w:r>
+        <w:rPr>
+          <w:rFonts w:ascii="Times New Roman" w:hAnsi="Times New Roman" w:cs="B Nazanin"/>
+          <w:sz w:val="32"/>
+          <w:szCs w:val="32"/>
+          <w:lang w:bidi="fa-IR"/>
+        </w:rPr>
+        <w:t>Karaj</w:t>
+      </w:r>
+      <w:r>
+        <w:rPr>
+          <w:rFonts w:ascii="Times New Roman" w:hAnsi="Times New Roman" w:cs="B Nazanin" w:hint="cs"/>
+          <w:sz w:val="32"/>
+          <w:szCs w:val="32"/>
+          <w:rtl/>
+          <w:lang w:bidi="fa-IR"/>
+        </w:rPr>
+        <w:t xml:space="preserve">، </w:t>
+      </w:r>
+      <w:r>
+        <w:rPr>
+          <w:rFonts w:ascii="Times New Roman" w:hAnsi="Times New Roman" w:cs="B Nazanin"/>
+          <w:sz w:val="32"/>
+          <w:szCs w:val="32"/>
+          <w:lang w:bidi="fa-IR"/>
+        </w:rPr>
+        <w:t>Qom</w:t>
+      </w:r>
+      <w:r>
+        <w:rPr>
+          <w:rFonts w:ascii="Times New Roman" w:hAnsi="Times New Roman" w:cs="B Nazanin" w:hint="cs"/>
+          <w:sz w:val="32"/>
+          <w:szCs w:val="32"/>
+          <w:rtl/>
+          <w:lang w:bidi="fa-IR"/>
+        </w:rPr>
+        <w:t xml:space="preserve">، </w:t>
+      </w:r>
+      <w:r>
+        <w:rPr>
+          <w:rFonts w:ascii="Times New Roman" w:hAnsi="Times New Roman" w:cs="B Nazanin"/>
+          <w:sz w:val="32"/>
+          <w:szCs w:val="32"/>
+          <w:lang w:bidi="fa-IR"/>
+        </w:rPr>
+        <w:t>Isfahan</w:t>
+      </w:r>
+      <w:r>
+        <w:rPr>
+          <w:rFonts w:ascii="Times New Roman" w:hAnsi="Times New Roman" w:cs="B Nazanin" w:hint="cs"/>
+          <w:sz w:val="32"/>
+          <w:szCs w:val="32"/>
+          <w:rtl/>
+          <w:lang w:bidi="fa-IR"/>
+        </w:rPr>
+        <w:t xml:space="preserve">، </w:t>
+      </w:r>
+      <w:r>
+        <w:rPr>
+          <w:rFonts w:ascii="Times New Roman" w:hAnsi="Times New Roman" w:cs="B Nazanin"/>
+          <w:sz w:val="32"/>
+          <w:szCs w:val="32"/>
+          <w:lang w:bidi="fa-IR"/>
+        </w:rPr>
+        <w:t>Shiraz</w:t>
+      </w:r>
+      <w:r>
+        <w:rPr>
+          <w:rFonts w:ascii="Times New Roman" w:hAnsi="Times New Roman" w:cs="B Nazanin" w:hint="cs"/>
+          <w:sz w:val="32"/>
+          <w:szCs w:val="32"/>
+          <w:rtl/>
+          <w:lang w:bidi="fa-IR"/>
+        </w:rPr>
+        <w:t xml:space="preserve">، </w:t>
+      </w:r>
+      <w:r>
+        <w:rPr>
+          <w:rFonts w:ascii="Times New Roman" w:hAnsi="Times New Roman" w:cs="B Nazanin"/>
+          <w:sz w:val="32"/>
+          <w:szCs w:val="32"/>
+          <w:lang w:bidi="fa-IR"/>
+        </w:rPr>
+        <w:t>Tabriz</w:t>
+      </w:r>
+      <w:r>
+        <w:rPr>
+          <w:rFonts w:ascii="Times New Roman" w:hAnsi="Times New Roman" w:cs="B Nazanin" w:hint="cs"/>
+          <w:sz w:val="32"/>
+          <w:szCs w:val="32"/>
+          <w:rtl/>
+          <w:lang w:bidi="fa-IR"/>
+        </w:rPr>
+        <w:t xml:space="preserve">، </w:t>
+      </w:r>
+      <w:r>
+        <w:rPr>
+          <w:rFonts w:ascii="Times New Roman" w:hAnsi="Times New Roman" w:cs="B Nazanin"/>
+          <w:sz w:val="32"/>
+          <w:szCs w:val="32"/>
+          <w:lang w:bidi="fa-IR"/>
+        </w:rPr>
+        <w:t>Ahvaz</w:t>
+      </w:r>
+      <w:r>
+        <w:rPr>
+          <w:rFonts w:ascii="Times New Roman" w:hAnsi="Times New Roman" w:cs="B Nazanin" w:hint="cs"/>
+          <w:sz w:val="32"/>
+          <w:szCs w:val="32"/>
+          <w:rtl/>
+          <w:lang w:bidi="fa-IR"/>
+        </w:rPr>
+        <w:t xml:space="preserve">، </w:t>
+      </w:r>
+      <w:r>
+        <w:rPr>
+          <w:rFonts w:ascii="Times New Roman" w:hAnsi="Times New Roman" w:cs="B Nazanin"/>
+          <w:sz w:val="32"/>
+          <w:szCs w:val="32"/>
+          <w:lang w:bidi="fa-IR"/>
+        </w:rPr>
+        <w:t>Kermanshah</w:t>
+      </w:r>
+    </w:p>
+    <w:p>
+      <w:pPr>
+        <w:bidi/>
+        <w:spacing w:line="360" w:lineRule="auto"/>
+        <w:jc w:val="both"/>
+        <w:rPr>
+          <w:rFonts w:ascii="Times New Roman" w:hAnsi="Times New Roman" w:cs="B Nazanin"/>
+          <w:sz w:val="32"/>
+          <w:szCs w:val="32"/>
+          <w:rtl/>
+          <w:lang w:bidi="fa-IR"/>
+        </w:rPr>
+      </w:pPr>
+      <w:r>
+        <w:rPr>
+          <w:rFonts w:ascii="Times New Roman" w:hAnsi="Times New Roman" w:cs="B Nazanin" w:hint="cs"/>
+          <w:sz w:val="32"/>
+          <w:szCs w:val="32"/>
+          <w:rtl/>
+          <w:lang w:bidi="fa-IR"/>
+        </w:rPr>
+        <w:t xml:space="preserve">7- </w:t>
+      </w:r>
+      <w:proofErr w:type="spellStart"/>
+      <w:r>
+        <w:rPr>
+          <w:rFonts w:ascii="Times New Roman" w:hAnsi="Times New Roman" w:cs="B Nazanin"/>
+          <w:sz w:val="32"/>
+          <w:szCs w:val="32"/>
+          <w:lang w:bidi="fa-IR"/>
+        </w:rPr>
+        <w:t>created_at</w:t>
+      </w:r>
+      <w:proofErr w:type="spellEnd"/>
+      <w:r>
+        <w:rPr>
+          <w:rFonts w:ascii="Times New Roman" w:hAnsi="Times New Roman" w:cs="B Nazanin" w:hint="cs"/>
+          <w:sz w:val="32"/>
+          <w:szCs w:val="32"/>
+          <w:rtl/>
+          <w:lang w:bidi="fa-IR"/>
+        </w:rPr>
+        <w:t xml:space="preserve">: بازه مقادیر این ویژگی به علت زیاد بودن تعداد مقادیر این ویژگی و عددی نبودن این ویژگی، آورده نشده </w:t>
+      </w:r>
+      <w:r>
+        <w:rPr>
+          <w:rFonts w:ascii="Times New Roman" w:hAnsi="Times New Roman" w:cs="B Nazanin" w:hint="cs"/>
+          <w:sz w:val="32"/>
+          <w:szCs w:val="32"/>
+          <w:rtl/>
+          <w:lang w:bidi="fa-IR"/>
+        </w:rPr>
+        <w:t>است</w:t>
+      </w:r>
+      <w:r>
+        <w:rPr>
+          <w:rFonts w:ascii="Times New Roman" w:hAnsi="Times New Roman" w:cs="B Nazanin" w:hint="cs"/>
+          <w:sz w:val="32"/>
+          <w:szCs w:val="32"/>
+          <w:rtl/>
+          <w:lang w:bidi="fa-IR"/>
+        </w:rPr>
+        <w:t>.</w:t>
+      </w:r>
+    </w:p>
+    <w:p>
+      <w:pPr>
+        <w:bidi/>
+        <w:spacing w:line="360" w:lineRule="auto"/>
+        <w:jc w:val="both"/>
+        <w:rPr>
+          <w:rFonts w:ascii="Times New Roman" w:hAnsi="Times New Roman" w:cs="B Nazanin"/>
+          <w:sz w:val="32"/>
+          <w:szCs w:val="32"/>
+          <w:rtl/>
+          <w:lang w:bidi="fa-IR"/>
+        </w:rPr>
+      </w:pPr>
+      <w:r>
+        <w:rPr>
+          <w:rFonts w:ascii="Times New Roman" w:hAnsi="Times New Roman" w:cs="B Nazanin" w:hint="cs"/>
+          <w:sz w:val="32"/>
+          <w:szCs w:val="32"/>
+          <w:rtl/>
+          <w:lang w:bidi="fa-IR"/>
+        </w:rPr>
+        <w:t xml:space="preserve">8- </w:t>
+      </w:r>
+      <w:proofErr w:type="spellStart"/>
+      <w:r>
+        <w:rPr>
+          <w:rFonts w:ascii="Times New Roman" w:hAnsi="Times New Roman" w:cs="B Nazanin"/>
+          <w:sz w:val="32"/>
+          <w:szCs w:val="32"/>
+          <w:lang w:bidi="fa-IR"/>
+        </w:rPr>
+        <w:t>desc</w:t>
+      </w:r>
+      <w:proofErr w:type="spellEnd"/>
+      <w:r>
+        <w:rPr>
+          <w:rFonts w:ascii="Times New Roman" w:hAnsi="Times New Roman" w:cs="B Nazanin" w:hint="cs"/>
+          <w:sz w:val="32"/>
+          <w:szCs w:val="32"/>
+          <w:rtl/>
+          <w:lang w:bidi="fa-IR"/>
+        </w:rPr>
+        <w:t xml:space="preserve">: </w:t>
+      </w:r>
+      <w:r>
+        <w:rPr>
+          <w:rFonts w:ascii="Times New Roman" w:hAnsi="Times New Roman" w:cs="B Nazanin" w:hint="cs"/>
+          <w:sz w:val="32"/>
+          <w:szCs w:val="32"/>
+          <w:rtl/>
+          <w:lang w:bidi="fa-IR"/>
+        </w:rPr>
+        <w:t xml:space="preserve">بازه مقادیر این ویژگی به علت زیاد بودن تعداد مقادیر این ویژگی و عددی نبودن این ویژگی، آورده نشده </w:t>
+      </w:r>
+      <w:r>
+        <w:rPr>
+          <w:rFonts w:ascii="Times New Roman" w:hAnsi="Times New Roman" w:cs="B Nazanin" w:hint="cs"/>
+          <w:sz w:val="32"/>
+          <w:szCs w:val="32"/>
+          <w:rtl/>
+          <w:lang w:bidi="fa-IR"/>
+        </w:rPr>
+        <w:t>است</w:t>
+      </w:r>
+      <w:r>
+        <w:rPr>
+          <w:rFonts w:ascii="Times New Roman" w:hAnsi="Times New Roman" w:cs="B Nazanin" w:hint="cs"/>
+          <w:sz w:val="32"/>
+          <w:szCs w:val="32"/>
+          <w:rtl/>
+          <w:lang w:bidi="fa-IR"/>
+        </w:rPr>
+        <w:t>.</w:t>
+      </w:r>
+    </w:p>
+    <w:p>
+      <w:pPr>
+        <w:bidi/>
+        <w:spacing w:line="360" w:lineRule="auto"/>
+        <w:jc w:val="both"/>
+        <w:rPr>
+          <w:rFonts w:ascii="Times New Roman" w:hAnsi="Times New Roman" w:cs="B Nazanin"/>
+          <w:sz w:val="32"/>
+          <w:szCs w:val="32"/>
+          <w:rtl/>
+          <w:lang w:bidi="fa-IR"/>
+        </w:rPr>
+      </w:pPr>
+      <w:r>
+        <w:rPr>
+          <w:rFonts w:ascii="Times New Roman" w:hAnsi="Times New Roman" w:cs="B Nazanin" w:hint="cs"/>
+          <w:sz w:val="32"/>
+          <w:szCs w:val="32"/>
+          <w:rtl/>
+          <w:lang w:bidi="fa-IR"/>
+        </w:rPr>
+        <w:t xml:space="preserve">9- </w:t>
+      </w:r>
+      <w:r>
+        <w:rPr>
+          <w:rFonts w:ascii="Times New Roman" w:hAnsi="Times New Roman" w:cs="B Nazanin"/>
+          <w:sz w:val="32"/>
+          <w:szCs w:val="32"/>
+          <w:lang w:bidi="fa-IR"/>
+        </w:rPr>
+        <w:t>id</w:t>
+      </w:r>
+      <w:r>
+        <w:rPr>
+          <w:rFonts w:ascii="Times New Roman" w:hAnsi="Times New Roman" w:cs="B Nazanin" w:hint="cs"/>
+          <w:sz w:val="32"/>
+          <w:szCs w:val="32"/>
+          <w:rtl/>
+          <w:lang w:bidi="fa-IR"/>
+        </w:rPr>
+        <w:t xml:space="preserve">: </w:t>
+      </w:r>
+      <w:r>
+        <w:rPr>
+          <w:rFonts w:ascii="Times New Roman" w:hAnsi="Times New Roman" w:cs="B Nazanin" w:hint="cs"/>
+          <w:sz w:val="32"/>
+          <w:szCs w:val="32"/>
+          <w:rtl/>
+          <w:lang w:bidi="fa-IR"/>
+        </w:rPr>
+        <w:t xml:space="preserve">بازه مقادیر این ویژگی به علت زیاد بودن تعداد مقادیر این ویژگی و عددی </w:t>
+      </w:r>
+      <w:r>
+        <w:rPr>
+          <w:rFonts w:ascii="Times New Roman" w:hAnsi="Times New Roman" w:cs="B Nazanin" w:hint="cs"/>
+          <w:sz w:val="32"/>
+          <w:szCs w:val="32"/>
+          <w:rtl/>
+          <w:lang w:bidi="fa-IR"/>
+        </w:rPr>
+        <w:t xml:space="preserve">نبودن این ویژگی، آورده نشده </w:t>
+      </w:r>
+      <w:r>
+        <w:rPr>
+          <w:rFonts w:ascii="Times New Roman" w:hAnsi="Times New Roman" w:cs="B Nazanin" w:hint="cs"/>
+          <w:sz w:val="32"/>
+          <w:szCs w:val="32"/>
+          <w:rtl/>
+          <w:lang w:bidi="fa-IR"/>
+        </w:rPr>
+        <w:t>است</w:t>
+      </w:r>
+      <w:r>
+        <w:rPr>
+          <w:rFonts w:ascii="Times New Roman" w:hAnsi="Times New Roman" w:cs="B Nazanin" w:hint="cs"/>
+          <w:sz w:val="32"/>
+          <w:szCs w:val="32"/>
+          <w:rtl/>
+          <w:lang w:bidi="fa-IR"/>
+        </w:rPr>
+        <w:t xml:space="preserve"> (البته جا دارد که در اینجا به این نکته اشاره کنم که با اینکه در ظاهر، ویژگی </w:t>
+      </w:r>
+      <w:r>
+        <w:rPr>
+          <w:rFonts w:ascii="Times New Roman" w:hAnsi="Times New Roman" w:cs="B Nazanin"/>
+          <w:sz w:val="32"/>
+          <w:szCs w:val="32"/>
+          <w:lang w:bidi="fa-IR"/>
+        </w:rPr>
+        <w:t>id</w:t>
+      </w:r>
+      <w:r>
+        <w:rPr>
+          <w:rFonts w:ascii="Times New Roman" w:hAnsi="Times New Roman" w:cs="B Nazanin" w:hint="cs"/>
+          <w:sz w:val="32"/>
+          <w:szCs w:val="32"/>
+          <w:rtl/>
+          <w:lang w:bidi="fa-IR"/>
+        </w:rPr>
+        <w:t xml:space="preserve">، عددی به نظر میرسد، اما چون با این ویژگی بیشتر مانند یک اسم برخورد میشود تا یک عدد، و برای مثال </w:t>
+      </w:r>
+      <w:r>
+        <w:rPr>
+          <w:rFonts w:ascii="Times New Roman" w:hAnsi="Times New Roman" w:cs="B Nazanin"/>
+          <w:sz w:val="32"/>
+          <w:szCs w:val="32"/>
+          <w:lang w:bidi="fa-IR"/>
+        </w:rPr>
+        <w:t>id</w:t>
+      </w:r>
+      <w:r>
+        <w:rPr>
+          <w:rFonts w:ascii="Times New Roman" w:hAnsi="Times New Roman" w:cs="B Nazanin" w:hint="cs"/>
+          <w:sz w:val="32"/>
+          <w:szCs w:val="32"/>
+          <w:rtl/>
+          <w:lang w:bidi="fa-IR"/>
+        </w:rPr>
+        <w:t xml:space="preserve"> میتوانست یک رشته الفبایی یکتا نیز باشد و تغییری در</w:t>
+      </w:r>
+      <w:r>
+        <w:rPr>
+          <w:rFonts w:ascii="Times New Roman" w:hAnsi="Times New Roman" w:cs="B Nazanin" w:hint="cs"/>
+          <w:sz w:val="32"/>
+          <w:szCs w:val="32"/>
+          <w:rtl/>
+          <w:lang w:bidi="fa-IR"/>
+        </w:rPr>
+        <w:t xml:space="preserve"> نحوه برخورد با</w:t>
+      </w:r>
+      <w:r>
+        <w:rPr>
+          <w:rFonts w:ascii="Times New Roman" w:hAnsi="Times New Roman" w:cs="B Nazanin" w:hint="cs"/>
+          <w:sz w:val="32"/>
+          <w:szCs w:val="32"/>
+          <w:rtl/>
+          <w:lang w:bidi="fa-IR"/>
+        </w:rPr>
+        <w:t xml:space="preserve"> آن پیش نمی آمد، این ویژگی به صورت </w:t>
+      </w:r>
+      <w:r>
+        <w:rPr>
+          <w:rFonts w:ascii="Times New Roman" w:hAnsi="Times New Roman" w:cs="B Nazanin"/>
+          <w:sz w:val="32"/>
+          <w:szCs w:val="32"/>
+          <w:lang w:bidi="fa-IR"/>
+        </w:rPr>
+        <w:t>Nominal</w:t>
+      </w:r>
+      <w:r>
+        <w:rPr>
+          <w:rFonts w:ascii="Times New Roman" w:hAnsi="Times New Roman" w:cs="B Nazanin" w:hint="cs"/>
+          <w:sz w:val="32"/>
+          <w:szCs w:val="32"/>
+          <w:rtl/>
+          <w:lang w:bidi="fa-IR"/>
+        </w:rPr>
+        <w:t xml:space="preserve"> در نظر گرفته شده است).</w:t>
+      </w:r>
+    </w:p>
+    <w:p>
+      <w:pPr>
+        <w:bidi/>
+        <w:spacing w:line="360" w:lineRule="auto"/>
+        <w:jc w:val="both"/>
+        <w:rPr>
+          <w:rFonts w:ascii="Times New Roman" w:hAnsi="Times New Roman" w:cs="B Nazanin"/>
+          <w:sz w:val="32"/>
+          <w:szCs w:val="32"/>
+          <w:rtl/>
+          <w:lang w:bidi="fa-IR"/>
+        </w:rPr>
+      </w:pPr>
+      <w:r>
+        <w:rPr>
+          <w:rFonts w:ascii="Times New Roman" w:hAnsi="Times New Roman" w:cs="B Nazanin" w:hint="cs"/>
+          <w:sz w:val="32"/>
+          <w:szCs w:val="32"/>
+          <w:rtl/>
+          <w:lang w:bidi="fa-IR"/>
+        </w:rPr>
+        <w:t xml:space="preserve">10- </w:t>
+      </w:r>
+      <w:proofErr w:type="spellStart"/>
+      <w:r>
+        <w:rPr>
+          <w:rFonts w:ascii="Times New Roman" w:hAnsi="Times New Roman" w:cs="B Nazanin"/>
+          <w:sz w:val="32"/>
+          <w:szCs w:val="32"/>
+          <w:lang w:bidi="fa-IR"/>
+        </w:rPr>
+        <w:t>image_count</w:t>
+      </w:r>
+      <w:proofErr w:type="spellEnd"/>
+      <w:r>
+        <w:rPr>
+          <w:rFonts w:ascii="Times New Roman" w:hAnsi="Times New Roman" w:cs="B Nazanin" w:hint="cs"/>
+          <w:sz w:val="32"/>
+          <w:szCs w:val="32"/>
+          <w:rtl/>
+          <w:lang w:bidi="fa-IR"/>
+        </w:rPr>
+        <w:t>: چون این ویژگی از نوع عددی است، بازه مقادیر این ویژگی با استفاده از مقادیر مینیمم و ماکسیمم ا</w:t>
+      </w:r>
+      <w:r>
+        <w:rPr>
+          <w:rFonts w:ascii="Times New Roman" w:hAnsi="Times New Roman" w:cs="B Nazanin" w:hint="cs"/>
+          <w:sz w:val="32"/>
+          <w:szCs w:val="32"/>
+          <w:rtl/>
+          <w:lang w:bidi="fa-IR"/>
+        </w:rPr>
+        <w:t xml:space="preserve">ین ویژگی، طبق جدول مشخص شده است و برابر با </w:t>
+      </w:r>
+      <w:r>
+        <w:rPr>
+          <w:rFonts w:ascii="Times New Roman" w:hAnsi="Times New Roman" w:cs="B Nazanin"/>
+          <w:sz w:val="32"/>
+          <w:szCs w:val="32"/>
+          <w:lang w:bidi="fa-IR"/>
+        </w:rPr>
+        <w:t>[0, 16]</w:t>
+      </w:r>
+      <w:r>
+        <w:rPr>
+          <w:rFonts w:ascii="Times New Roman" w:hAnsi="Times New Roman" w:cs="B Nazanin" w:hint="cs"/>
+          <w:sz w:val="32"/>
+          <w:szCs w:val="32"/>
+          <w:rtl/>
+          <w:lang w:bidi="fa-IR"/>
+        </w:rPr>
+        <w:t xml:space="preserve"> میباشد.</w:t>
+      </w:r>
+    </w:p>
+    <w:p>
+      <w:pPr>
+        <w:bidi/>
+        <w:spacing w:line="360" w:lineRule="auto"/>
+        <w:jc w:val="both"/>
+        <w:rPr>
+          <w:rFonts w:ascii="Times New Roman" w:hAnsi="Times New Roman" w:cs="B Nazanin"/>
+          <w:sz w:val="32"/>
+          <w:szCs w:val="32"/>
+          <w:rtl/>
+          <w:lang w:bidi="fa-IR"/>
+        </w:rPr>
+      </w:pPr>
+      <w:r>
+        <w:rPr>
+          <w:rFonts w:ascii="Times New Roman" w:hAnsi="Times New Roman" w:cs="B Nazanin" w:hint="cs"/>
+          <w:sz w:val="32"/>
+          <w:szCs w:val="32"/>
+          <w:rtl/>
+          <w:lang w:bidi="fa-IR"/>
+        </w:rPr>
+        <w:lastRenderedPageBreak/>
+        <w:t xml:space="preserve">11- </w:t>
+      </w:r>
+      <w:r>
+        <w:rPr>
+          <w:rFonts w:ascii="Times New Roman" w:hAnsi="Times New Roman" w:cs="B Nazanin"/>
+          <w:sz w:val="32"/>
+          <w:szCs w:val="32"/>
+          <w:lang w:bidi="fa-IR"/>
+        </w:rPr>
+        <w:t>mileage</w:t>
+      </w:r>
+      <w:r>
+        <w:rPr>
+          <w:rFonts w:ascii="Times New Roman" w:hAnsi="Times New Roman" w:cs="B Nazanin" w:hint="cs"/>
+          <w:sz w:val="32"/>
+          <w:szCs w:val="32"/>
+          <w:rtl/>
+          <w:lang w:bidi="fa-IR"/>
+        </w:rPr>
+        <w:t xml:space="preserve">: </w:t>
+      </w:r>
+      <w:r>
+        <w:rPr>
+          <w:rFonts w:ascii="Times New Roman" w:hAnsi="Times New Roman" w:cs="B Nazanin" w:hint="cs"/>
+          <w:sz w:val="32"/>
+          <w:szCs w:val="32"/>
+          <w:rtl/>
+          <w:lang w:bidi="fa-IR"/>
+        </w:rPr>
+        <w:t xml:space="preserve">چون این ویژگی از نوع عددی است، بازه مقادیر این ویژگی با استفاده از مقادیر مینیمم و ماکسیمم این ویژگی، طبق جدول مشخص شده است و برابر با </w:t>
+      </w:r>
+      <w:r>
+        <w:rPr>
+          <w:rFonts w:ascii="Times New Roman" w:hAnsi="Times New Roman" w:cs="B Nazanin"/>
+          <w:sz w:val="32"/>
+          <w:szCs w:val="32"/>
+          <w:lang w:bidi="fa-IR"/>
+        </w:rPr>
+        <w:t xml:space="preserve">[0, </w:t>
+      </w:r>
+      <w:r>
+        <w:rPr>
+          <w:rFonts w:ascii="Times New Roman" w:hAnsi="Times New Roman" w:cs="B Nazanin"/>
+          <w:sz w:val="32"/>
+          <w:szCs w:val="32"/>
+          <w:lang w:bidi="fa-IR"/>
+        </w:rPr>
+        <w:t>500000</w:t>
+      </w:r>
+      <w:r>
+        <w:rPr>
+          <w:rFonts w:ascii="Times New Roman" w:hAnsi="Times New Roman" w:cs="B Nazanin"/>
+          <w:sz w:val="32"/>
+          <w:szCs w:val="32"/>
+          <w:lang w:bidi="fa-IR"/>
+        </w:rPr>
+        <w:t>]</w:t>
+      </w:r>
+      <w:r>
+        <w:rPr>
+          <w:rFonts w:ascii="Times New Roman" w:hAnsi="Times New Roman" w:cs="B Nazanin" w:hint="cs"/>
+          <w:sz w:val="32"/>
+          <w:szCs w:val="32"/>
+          <w:rtl/>
+          <w:lang w:bidi="fa-IR"/>
+        </w:rPr>
+        <w:t xml:space="preserve"> میباشد.</w:t>
+      </w:r>
+    </w:p>
+    <w:p>
+      <w:pPr>
+        <w:bidi/>
+        <w:spacing w:line="360" w:lineRule="auto"/>
+        <w:jc w:val="both"/>
+        <w:rPr>
+          <w:rFonts w:ascii="Times New Roman" w:hAnsi="Times New Roman" w:cs="B Nazanin"/>
+          <w:sz w:val="32"/>
+          <w:szCs w:val="32"/>
+          <w:lang w:bidi="fa-IR"/>
+        </w:rPr>
+      </w:pPr>
+      <w:r>
+        <w:rPr>
+          <w:rFonts w:ascii="Times New Roman" w:hAnsi="Times New Roman" w:cs="B Nazanin" w:hint="cs"/>
+          <w:sz w:val="32"/>
+          <w:szCs w:val="32"/>
+          <w:rtl/>
+          <w:lang w:bidi="fa-IR"/>
+        </w:rPr>
+        <w:t xml:space="preserve">12- </w:t>
+      </w:r>
+      <w:r>
+        <w:rPr>
+          <w:rFonts w:ascii="Times New Roman" w:hAnsi="Times New Roman" w:cs="B Nazanin"/>
+          <w:sz w:val="32"/>
+          <w:szCs w:val="32"/>
+          <w:lang w:bidi="fa-IR"/>
+        </w:rPr>
+        <w:t>platform</w:t>
+      </w:r>
+      <w:r>
+        <w:rPr>
+          <w:rFonts w:ascii="Times New Roman" w:hAnsi="Times New Roman" w:cs="B Nazanin" w:hint="cs"/>
+          <w:sz w:val="32"/>
+          <w:szCs w:val="32"/>
+          <w:rtl/>
+          <w:lang w:bidi="fa-IR"/>
+        </w:rPr>
+        <w:t xml:space="preserve">: </w:t>
+      </w:r>
+      <w:r>
+        <w:rPr>
+          <w:rFonts w:ascii="Times New Roman" w:hAnsi="Times New Roman" w:cs="B Nazanin"/>
+          <w:sz w:val="32"/>
+          <w:szCs w:val="32"/>
+          <w:lang w:bidi="fa-IR"/>
+        </w:rPr>
+        <w:t>mobile, web</w:t>
+      </w:r>
+    </w:p>
+    <w:p>
+      <w:pPr>
+        <w:bidi/>
+        <w:spacing w:line="360" w:lineRule="auto"/>
+        <w:jc w:val="both"/>
+        <w:rPr>
+          <w:rFonts w:ascii="Times New Roman" w:hAnsi="Times New Roman" w:cs="B Nazanin"/>
+          <w:sz w:val="32"/>
+          <w:szCs w:val="32"/>
+          <w:rtl/>
+          <w:lang w:bidi="fa-IR"/>
+        </w:rPr>
+      </w:pPr>
+      <w:r>
+        <w:rPr>
+          <w:rFonts w:ascii="Times New Roman" w:hAnsi="Times New Roman" w:cs="B Nazanin" w:hint="cs"/>
+          <w:sz w:val="32"/>
+          <w:szCs w:val="32"/>
+          <w:rtl/>
+          <w:lang w:bidi="fa-IR"/>
+        </w:rPr>
+        <w:t xml:space="preserve">13- </w:t>
+      </w:r>
+      <w:r>
+        <w:rPr>
+          <w:rFonts w:ascii="Times New Roman" w:hAnsi="Times New Roman" w:cs="B Nazanin"/>
+          <w:sz w:val="32"/>
+          <w:szCs w:val="32"/>
+          <w:lang w:bidi="fa-IR"/>
+        </w:rPr>
+        <w:t>price</w:t>
+      </w:r>
+      <w:r>
+        <w:rPr>
+          <w:rFonts w:ascii="Times New Roman" w:hAnsi="Times New Roman" w:cs="B Nazanin" w:hint="cs"/>
+          <w:sz w:val="32"/>
+          <w:szCs w:val="32"/>
+          <w:rtl/>
+          <w:lang w:bidi="fa-IR"/>
+        </w:rPr>
+        <w:t xml:space="preserve">: </w:t>
+      </w:r>
+      <w:r>
+        <w:rPr>
+          <w:rFonts w:ascii="Times New Roman" w:hAnsi="Times New Roman" w:cs="B Nazanin" w:hint="cs"/>
+          <w:sz w:val="32"/>
+          <w:szCs w:val="32"/>
+          <w:rtl/>
+          <w:lang w:bidi="fa-IR"/>
+        </w:rPr>
+        <w:t xml:space="preserve">چون این ویژگی از نوع عددی است، بازه مقادیر این ویژگی با استفاده از مقادیر مینیمم و ماکسیمم این ویژگی، طبق جدول مشخص شده است و برابر با </w:t>
+      </w:r>
+      <w:r>
+        <w:rPr>
+          <w:rFonts w:ascii="Times New Roman" w:hAnsi="Times New Roman" w:cs="B Nazanin"/>
+          <w:sz w:val="32"/>
+          <w:szCs w:val="32"/>
+          <w:lang w:bidi="fa-IR"/>
+        </w:rPr>
+        <w:t>[</w:t>
+      </w:r>
+      <w:r>
+        <w:rPr>
+          <w:rFonts w:ascii="Times New Roman" w:hAnsi="Times New Roman" w:cs="B Nazanin"/>
+          <w:sz w:val="32"/>
+          <w:szCs w:val="32"/>
+          <w:lang w:bidi="fa-IR"/>
+        </w:rPr>
+        <w:t>1</w:t>
+      </w:r>
+      <w:r>
+        <w:rPr>
+          <w:rFonts w:ascii="Times New Roman" w:hAnsi="Times New Roman" w:cs="B Nazanin"/>
+          <w:sz w:val="32"/>
+          <w:szCs w:val="32"/>
+          <w:lang w:bidi="fa-IR"/>
+        </w:rPr>
+        <w:t xml:space="preserve">, </w:t>
+      </w:r>
+      <w:r>
+        <w:rPr>
+          <w:rFonts w:ascii="Times New Roman" w:hAnsi="Times New Roman" w:cs="B Nazanin"/>
+          <w:sz w:val="32"/>
+          <w:szCs w:val="32"/>
+          <w:lang w:bidi="fa-IR"/>
+        </w:rPr>
+        <w:t>400000000</w:t>
+      </w:r>
+      <w:r>
+        <w:rPr>
+          <w:rFonts w:ascii="Times New Roman" w:hAnsi="Times New Roman" w:cs="B Nazanin"/>
+          <w:sz w:val="32"/>
+          <w:szCs w:val="32"/>
+          <w:lang w:bidi="fa-IR"/>
+        </w:rPr>
+        <w:t>]</w:t>
+      </w:r>
+      <w:r>
+        <w:rPr>
+          <w:rFonts w:ascii="Times New Roman" w:hAnsi="Times New Roman" w:cs="B Nazanin" w:hint="cs"/>
+          <w:sz w:val="32"/>
+          <w:szCs w:val="32"/>
+          <w:rtl/>
+          <w:lang w:bidi="fa-IR"/>
+        </w:rPr>
+        <w:t xml:space="preserve"> میباشد.</w:t>
+      </w:r>
+    </w:p>
+    <w:p>
+      <w:pPr>
+        <w:bidi/>
+        <w:spacing w:line="360" w:lineRule="auto"/>
+        <w:jc w:val="both"/>
+        <w:rPr>
+          <w:rFonts w:ascii="Times New Roman" w:hAnsi="Times New Roman" w:cs="B Nazanin"/>
+          <w:sz w:val="32"/>
+          <w:szCs w:val="32"/>
+          <w:rtl/>
+          <w:lang w:bidi="fa-IR"/>
+        </w:rPr>
+      </w:pPr>
+      <w:r>
+        <w:rPr>
+          <w:rFonts w:ascii="Times New Roman" w:hAnsi="Times New Roman" w:cs="B Nazanin" w:hint="cs"/>
+          <w:sz w:val="32"/>
+          <w:szCs w:val="32"/>
+          <w:rtl/>
+          <w:lang w:bidi="fa-IR"/>
+        </w:rPr>
+        <w:t xml:space="preserve">14- </w:t>
+      </w:r>
+      <w:r>
+        <w:rPr>
+          <w:rFonts w:ascii="Times New Roman" w:hAnsi="Times New Roman" w:cs="B Nazanin"/>
+          <w:sz w:val="32"/>
+          <w:szCs w:val="32"/>
+          <w:lang w:bidi="fa-IR"/>
+        </w:rPr>
+        <w:t>title</w:t>
+      </w:r>
+      <w:r>
+        <w:rPr>
+          <w:rFonts w:ascii="Times New Roman" w:hAnsi="Times New Roman" w:cs="B Nazanin" w:hint="cs"/>
+          <w:sz w:val="32"/>
+          <w:szCs w:val="32"/>
+          <w:rtl/>
+          <w:lang w:bidi="fa-IR"/>
+        </w:rPr>
+        <w:t xml:space="preserve">: </w:t>
+      </w:r>
+      <w:r>
+        <w:rPr>
+          <w:rFonts w:ascii="Times New Roman" w:hAnsi="Times New Roman" w:cs="B Nazanin" w:hint="cs"/>
+          <w:sz w:val="32"/>
+          <w:szCs w:val="32"/>
+          <w:rtl/>
+          <w:lang w:bidi="fa-IR"/>
+        </w:rPr>
+        <w:t>بازه مقادیر این ویژگی به علت زیاد بودن تعداد مقادیر این ویژگی و عددی نبودن این ویژگی، آورده نشده است.</w:t>
+      </w:r>
+    </w:p>
+    <w:p>
+      <w:pPr>
+        <w:bidi/>
+        <w:spacing w:line="360" w:lineRule="auto"/>
+        <w:jc w:val="both"/>
+        <w:rPr>
+          <w:rFonts w:ascii="Times New Roman" w:hAnsi="Times New Roman" w:cs="B Nazanin"/>
+          <w:sz w:val="32"/>
+          <w:szCs w:val="32"/>
+          <w:rtl/>
+          <w:lang w:bidi="fa-IR"/>
+        </w:rPr>
+      </w:pPr>
+      <w:r>
+        <w:rPr>
+          <w:rFonts w:ascii="Times New Roman" w:hAnsi="Times New Roman" w:cs="B Nazanin" w:hint="cs"/>
+          <w:sz w:val="32"/>
+          <w:szCs w:val="32"/>
+          <w:rtl/>
+          <w:lang w:bidi="fa-IR"/>
+        </w:rPr>
+        <w:t xml:space="preserve">15- </w:t>
+      </w:r>
+      <w:r>
+        <w:rPr>
+          <w:rFonts w:ascii="Times New Roman" w:hAnsi="Times New Roman" w:cs="B Nazanin"/>
+          <w:sz w:val="32"/>
+          <w:szCs w:val="32"/>
+          <w:lang w:bidi="fa-IR"/>
+        </w:rPr>
+        <w:t>type</w:t>
+      </w:r>
+      <w:r>
+        <w:rPr>
+          <w:rFonts w:ascii="Times New Roman" w:hAnsi="Times New Roman" w:cs="B Nazanin" w:hint="cs"/>
+          <w:sz w:val="32"/>
+          <w:szCs w:val="32"/>
+          <w:rtl/>
+          <w:lang w:bidi="fa-IR"/>
+        </w:rPr>
+        <w:t xml:space="preserve">: </w:t>
+      </w:r>
+      <w:r>
+        <w:rPr>
+          <w:rFonts w:ascii="Times New Roman" w:hAnsi="Times New Roman" w:cs="B Nazanin"/>
+          <w:sz w:val="32"/>
+          <w:szCs w:val="32"/>
+          <w:lang w:bidi="fa-IR"/>
+        </w:rPr>
+        <w:t>women</w:t>
+      </w:r>
+      <w:r>
+        <w:rPr>
+          <w:rFonts w:ascii="Times New Roman" w:hAnsi="Times New Roman" w:cs="B Nazanin" w:hint="cs"/>
+          <w:sz w:val="32"/>
+          <w:szCs w:val="32"/>
+          <w:rtl/>
+          <w:lang w:bidi="fa-IR"/>
+        </w:rPr>
+        <w:t xml:space="preserve">، </w:t>
+      </w:r>
+      <w:r>
+        <w:rPr>
+          <w:rFonts w:ascii="Times New Roman" w:hAnsi="Times New Roman" w:cs="B Nazanin"/>
+          <w:sz w:val="32"/>
+          <w:szCs w:val="32"/>
+          <w:lang w:bidi="fa-IR"/>
+        </w:rPr>
+        <w:t>girls</w:t>
+      </w:r>
+      <w:r>
+        <w:rPr>
+          <w:rFonts w:ascii="Times New Roman" w:hAnsi="Times New Roman" w:cs="B Nazanin" w:hint="cs"/>
+          <w:sz w:val="32"/>
+          <w:szCs w:val="32"/>
+          <w:rtl/>
+          <w:lang w:bidi="fa-IR"/>
+        </w:rPr>
+        <w:t xml:space="preserve">، </w:t>
+      </w:r>
+      <w:r>
+        <w:rPr>
+          <w:rFonts w:ascii="Times New Roman" w:hAnsi="Times New Roman" w:cs="B Nazanin"/>
+          <w:sz w:val="32"/>
+          <w:szCs w:val="32"/>
+          <w:lang w:bidi="fa-IR"/>
+        </w:rPr>
+        <w:t>men</w:t>
+      </w:r>
+      <w:r>
+        <w:rPr>
+          <w:rFonts w:ascii="Times New Roman" w:hAnsi="Times New Roman" w:cs="B Nazanin" w:hint="cs"/>
+          <w:sz w:val="32"/>
+          <w:szCs w:val="32"/>
+          <w:rtl/>
+          <w:lang w:bidi="fa-IR"/>
+        </w:rPr>
+        <w:t xml:space="preserve">، </w:t>
+      </w:r>
+      <w:r>
+        <w:rPr>
+          <w:rFonts w:ascii="Times New Roman" w:hAnsi="Times New Roman" w:cs="B Nazanin"/>
+          <w:sz w:val="32"/>
+          <w:szCs w:val="32"/>
+          <w:lang w:bidi="fa-IR"/>
+        </w:rPr>
+        <w:t>boys</w:t>
+      </w:r>
+    </w:p>
+    <w:p>
+      <w:pPr>
+        <w:bidi/>
+        <w:spacing w:line="360" w:lineRule="auto"/>
+        <w:jc w:val="both"/>
+        <w:rPr>
+          <w:rFonts w:ascii="Times New Roman" w:hAnsi="Times New Roman" w:cs="B Nazanin"/>
+          <w:sz w:val="32"/>
+          <w:szCs w:val="32"/>
+          <w:rtl/>
+          <w:lang w:bidi="fa-IR"/>
+        </w:rPr>
+      </w:pPr>
+      <w:r>
+        <w:rPr>
+          <w:rFonts w:ascii="Times New Roman" w:hAnsi="Times New Roman" w:cs="B Nazanin" w:hint="cs"/>
+          <w:sz w:val="32"/>
+          <w:szCs w:val="32"/>
+          <w:rtl/>
+          <w:lang w:bidi="fa-IR"/>
+        </w:rPr>
+        <w:t xml:space="preserve">16- </w:t>
+      </w:r>
+      <w:r>
+        <w:rPr>
+          <w:rFonts w:ascii="Times New Roman" w:hAnsi="Times New Roman" w:cs="B Nazanin"/>
+          <w:sz w:val="32"/>
+          <w:szCs w:val="32"/>
+          <w:lang w:bidi="fa-IR"/>
+        </w:rPr>
+        <w:t>year</w:t>
+      </w:r>
+      <w:r>
+        <w:rPr>
+          <w:rFonts w:ascii="Times New Roman" w:hAnsi="Times New Roman" w:cs="B Nazanin" w:hint="cs"/>
+          <w:sz w:val="32"/>
+          <w:szCs w:val="32"/>
+          <w:rtl/>
+          <w:lang w:bidi="fa-IR"/>
+        </w:rPr>
+        <w:t xml:space="preserve">: </w:t>
+      </w:r>
+      <w:r>
+        <w:rPr>
+          <w:rFonts w:ascii="Times New Roman" w:hAnsi="Times New Roman" w:cs="B Nazanin" w:hint="cs"/>
+          <w:sz w:val="32"/>
+          <w:szCs w:val="32"/>
+          <w:rtl/>
+          <w:lang w:bidi="fa-IR"/>
+        </w:rPr>
+        <w:t xml:space="preserve">چون این ویژگی از نوع عددی است، بازه مقادیر این ویژگی با استفاده از مقادیر مینیمم و ماکسیمم این ویژگی، طبق جدول مشخص شده است و برابر با </w:t>
+      </w:r>
+      <w:r>
+        <w:rPr>
+          <w:rFonts w:ascii="Times New Roman" w:hAnsi="Times New Roman" w:cs="B Nazanin"/>
+          <w:sz w:val="32"/>
+          <w:szCs w:val="32"/>
+          <w:lang w:bidi="fa-IR"/>
+        </w:rPr>
+        <w:t>[</w:t>
+      </w:r>
+      <w:r>
+        <w:rPr>
+          <w:rFonts w:ascii="Times New Roman" w:hAnsi="Times New Roman" w:cs="B Nazanin"/>
+          <w:sz w:val="32"/>
+          <w:szCs w:val="32"/>
+          <w:lang w:bidi="fa-IR"/>
+        </w:rPr>
+        <w:t>1366</w:t>
+      </w:r>
+      <w:r>
+        <w:rPr>
+          <w:rFonts w:ascii="Times New Roman" w:hAnsi="Times New Roman" w:cs="B Nazanin"/>
+          <w:sz w:val="32"/>
+          <w:szCs w:val="32"/>
+          <w:lang w:bidi="fa-IR"/>
+        </w:rPr>
+        <w:t xml:space="preserve">, </w:t>
+      </w:r>
+      <w:r>
+        <w:rPr>
+          <w:rFonts w:ascii="Times New Roman" w:hAnsi="Times New Roman" w:cs="B Nazanin"/>
+          <w:sz w:val="32"/>
+          <w:szCs w:val="32"/>
+          <w:lang w:bidi="fa-IR"/>
+        </w:rPr>
+        <w:t>1395</w:t>
+      </w:r>
+      <w:r>
+        <w:rPr>
+          <w:rFonts w:ascii="Times New Roman" w:hAnsi="Times New Roman" w:cs="B Nazanin"/>
+          <w:sz w:val="32"/>
+          <w:szCs w:val="32"/>
+          <w:lang w:bidi="fa-IR"/>
+        </w:rPr>
+        <w:t>]</w:t>
+      </w:r>
+      <w:r>
+        <w:rPr>
+          <w:rFonts w:ascii="Times New Roman" w:hAnsi="Times New Roman" w:cs="B Nazanin" w:hint="cs"/>
+          <w:sz w:val="32"/>
+          <w:szCs w:val="32"/>
+          <w:rtl/>
+          <w:lang w:bidi="fa-IR"/>
+        </w:rPr>
+        <w:t xml:space="preserve"> میباشد.</w:t>
+      </w:r>
+    </w:p>
+    <w:p>
+      <w:pPr>
+        <w:bidi/>
+        <w:spacing w:line="360" w:lineRule="auto"/>
+        <w:jc w:val="both"/>
+        <w:rPr>
+          <w:rFonts w:ascii="Times New Roman" w:hAnsi="Times New Roman" w:cs="B Nazanin"/>
+          <w:b/>
+          <w:bCs/>
+          <w:sz w:val="40"/>
+          <w:szCs w:val="40"/>
+          <w:rtl/>
+          <w:lang w:bidi="fa-IR"/>
+        </w:rPr>
+      </w:pPr>
+      <w:r>
+        <w:rPr>
+          <w:rFonts w:ascii="Times New Roman" w:hAnsi="Times New Roman" w:cs="B Nazanin" w:hint="cs"/>
+          <w:b/>
+          <w:bCs/>
+          <w:sz w:val="40"/>
+          <w:szCs w:val="40"/>
+          <w:rtl/>
+          <w:lang w:bidi="fa-IR"/>
+        </w:rPr>
+        <w:t>مقادیر پرت:</w:t>
+      </w:r>
+    </w:p>
+    <w:p>
+      <w:pPr>
+        <w:bidi/>
+        <w:spacing w:line="360" w:lineRule="auto"/>
+        <w:jc w:val="both"/>
+        <w:rPr>
+          <w:rFonts w:ascii="Times New Roman" w:hAnsi="Times New Roman" w:cs="B Nazanin" w:hint="cs"/>
+          <w:sz w:val="32"/>
+          <w:szCs w:val="32"/>
+          <w:rtl/>
+          <w:lang w:bidi="fa-IR"/>
+        </w:rPr>
+      </w:pPr>
       <w:bookmarkStart w:id="0" w:name="_GoBack"/>
       <w:bookmarkEnd w:id="0"/>
+    </w:p>
+    <w:p>
+      <w:pPr>
+        <w:bidi/>
+        <w:spacing w:line="360" w:lineRule="auto"/>
+        <w:jc w:val="both"/>
+        <w:rPr>
+          <w:rFonts w:ascii="Times New Roman" w:hAnsi="Times New Roman" w:cs="B Nazanin" w:hint="cs"/>
+          <w:sz w:val="32"/>
+          <w:szCs w:val="32"/>
+          <w:rtl/>
+          <w:lang w:bidi="fa-IR"/>
+        </w:rPr>
+      </w:pPr>
     </w:p>
     <w:sectPr>
       <w:pgSz w:w="12240" w:h="15840"/>

</xml_diff>

<commit_message>
Working on the third question.
</commit_message>
<xml_diff>
--- a/Data mining project.docx
+++ b/Data mining project.docx
@@ -10206,8 +10206,6 @@
         </w:rPr>
         <w:t>، برروی یک دیتاست بزرگ</w:t>
       </w:r>
-      <w:bookmarkStart w:id="0" w:name="_GoBack"/>
-      <w:bookmarkEnd w:id="0"/>
       <w:r>
         <w:rPr>
           <w:rFonts w:ascii="Times New Roman" w:hAnsi="Times New Roman" w:cs="B Nazanin" w:hint="cs"/>
@@ -10683,6 +10681,692 @@
         <w:spacing w:line="360" w:lineRule="auto"/>
         <w:jc w:val="both"/>
         <w:rPr>
+          <w:rFonts w:ascii="Times New Roman" w:hAnsi="Times New Roman" w:cs="Calibri"/>
+          <w:sz w:val="32"/>
+          <w:szCs w:val="32"/>
+          <w:lang w:bidi="fa-IR"/>
+        </w:rPr>
+      </w:pPr>
+      <w:r>
+        <w:rPr>
+          <w:rFonts w:ascii="Times New Roman" w:hAnsi="Times New Roman" w:cs="B Nazanin" w:hint="cs"/>
+          <w:sz w:val="32"/>
+          <w:szCs w:val="32"/>
+          <w:rtl/>
+          <w:lang w:bidi="fa-IR"/>
+        </w:rPr>
+        <w:t xml:space="preserve">16- </w:t>
+      </w:r>
+      <w:r>
+        <w:rPr>
+          <w:rFonts w:ascii="Times New Roman" w:hAnsi="Times New Roman" w:cs="B Nazanin"/>
+          <w:sz w:val="32"/>
+          <w:szCs w:val="32"/>
+          <w:lang w:bidi="fa-IR"/>
+        </w:rPr>
+        <w:t>year</w:t>
+      </w:r>
+      <w:r>
+        <w:rPr>
+          <w:rFonts w:ascii="Times New Roman" w:hAnsi="Times New Roman" w:cs="B Nazanin" w:hint="cs"/>
+          <w:sz w:val="32"/>
+          <w:szCs w:val="32"/>
+          <w:rtl/>
+          <w:lang w:bidi="fa-IR"/>
+        </w:rPr>
+        <w:t xml:space="preserve">: </w:t>
+      </w:r>
+      <w:r>
+        <w:rPr>
+          <w:rFonts w:ascii="Times New Roman" w:hAnsi="Times New Roman" w:cs="B Nazanin" w:hint="cs"/>
+          <w:sz w:val="32"/>
+          <w:szCs w:val="32"/>
+          <w:rtl/>
+          <w:lang w:bidi="fa-IR"/>
+        </w:rPr>
+        <w:t xml:space="preserve">برای بررسی معتبر بودن مقدار این ویژگی، لازم است بررسی کنیم که مقدار آن از سالی که اکنون در آن هستیم بیشتر نباشد، و همچنین میتوان یک بازه را تعریف نمود که مقدار این ویژگی برای یک رکورد، حداکثر </w:t>
+      </w:r>
+      <w:r>
+        <w:rPr>
+          <w:rFonts w:ascii="Times New Roman" w:hAnsi="Times New Roman" w:cs="B Nazanin" w:hint="cs"/>
+          <w:sz w:val="32"/>
+          <w:szCs w:val="32"/>
+          <w:rtl/>
+          <w:lang w:bidi="fa-IR"/>
+        </w:rPr>
+        <w:lastRenderedPageBreak/>
+        <w:t>تا مقدار آن بازه، از سالی که اکنون در آن هستیم کمتر باشد تا مقدار مربوط را معتبر در نظر بگیریم (برای مثال، مقدار این ویژگی حداکثر بتواند سی سال از سالی که اکنون در آن هستیم کمتر باشد).</w:t>
+      </w:r>
+    </w:p>
+    <w:p>
+      <w:pPr>
+        <w:bidi/>
+        <w:spacing w:line="360" w:lineRule="auto"/>
+        <w:rPr>
+          <w:rFonts w:cs="2  Titr"/>
+          <w:sz w:val="36"/>
+          <w:szCs w:val="36"/>
+          <w:rtl/>
+          <w:lang w:bidi="fa-IR"/>
+        </w:rPr>
+      </w:pPr>
+      <w:r>
+        <w:rPr>
+          <w:rFonts w:cs="2  Titr" w:hint="cs"/>
+          <w:sz w:val="36"/>
+          <w:szCs w:val="36"/>
+          <w:rtl/>
+          <w:lang w:bidi="fa-IR"/>
+        </w:rPr>
+        <w:t xml:space="preserve">سوال </w:t>
+      </w:r>
+      <w:r>
+        <w:rPr>
+          <w:rFonts w:cs="2  Titr" w:hint="cs"/>
+          <w:sz w:val="36"/>
+          <w:szCs w:val="36"/>
+          <w:rtl/>
+          <w:lang w:bidi="fa-IR"/>
+        </w:rPr>
+        <w:t>س</w:t>
+      </w:r>
+      <w:r>
+        <w:rPr>
+          <w:rFonts w:cs="2  Titr" w:hint="cs"/>
+          <w:sz w:val="36"/>
+          <w:szCs w:val="36"/>
+          <w:rtl/>
+          <w:lang w:bidi="fa-IR"/>
+        </w:rPr>
+        <w:t>وم:</w:t>
+      </w:r>
+    </w:p>
+    <w:p>
+      <w:pPr>
+        <w:bidi/>
+        <w:spacing w:line="360" w:lineRule="auto"/>
+        <w:jc w:val="both"/>
+        <w:rPr>
+          <w:rFonts w:ascii="Times New Roman" w:hAnsi="Times New Roman" w:cs="B Nazanin"/>
+          <w:sz w:val="32"/>
+          <w:szCs w:val="32"/>
+          <w:rtl/>
+          <w:lang w:bidi="fa-IR"/>
+        </w:rPr>
+      </w:pPr>
+      <w:r>
+        <w:rPr>
+          <w:rFonts w:cs="B Nazanin" w:hint="cs"/>
+          <w:sz w:val="32"/>
+          <w:szCs w:val="32"/>
+          <w:rtl/>
+          <w:lang w:bidi="fa-IR"/>
+        </w:rPr>
+        <w:t xml:space="preserve">برای تشخیص </w:t>
+      </w:r>
+      <w:r>
+        <w:rPr>
+          <w:rFonts w:ascii="Times New Roman" w:hAnsi="Times New Roman" w:cs="Times New Roman"/>
+          <w:sz w:val="32"/>
+          <w:szCs w:val="32"/>
+          <w:lang w:bidi="fa-IR"/>
+        </w:rPr>
+        <w:t>Syntactic Accuracy</w:t>
+      </w:r>
+      <w:r>
+        <w:rPr>
+          <w:rFonts w:ascii="Times New Roman" w:hAnsi="Times New Roman" w:cs="Times New Roman" w:hint="cs"/>
+          <w:sz w:val="32"/>
+          <w:szCs w:val="32"/>
+          <w:rtl/>
+          <w:lang w:bidi="fa-IR"/>
+        </w:rPr>
+        <w:t xml:space="preserve"> </w:t>
+      </w:r>
+      <w:r>
+        <w:rPr>
+          <w:rFonts w:ascii="Times New Roman" w:hAnsi="Times New Roman" w:cs="B Nazanin" w:hint="cs"/>
+          <w:sz w:val="32"/>
+          <w:szCs w:val="32"/>
+          <w:rtl/>
+          <w:lang w:bidi="fa-IR"/>
+        </w:rPr>
+        <w:t xml:space="preserve">ویژگی های این دیتاست، باید همانند تشخیص </w:t>
+      </w:r>
+      <w:r>
+        <w:rPr>
+          <w:rFonts w:ascii="Times New Roman" w:hAnsi="Times New Roman" w:cs="B Nazanin"/>
+          <w:sz w:val="32"/>
+          <w:szCs w:val="32"/>
+          <w:lang w:bidi="fa-IR"/>
+        </w:rPr>
+        <w:t>Validity</w:t>
+      </w:r>
+      <w:r>
+        <w:rPr>
+          <w:rFonts w:ascii="Times New Roman" w:hAnsi="Times New Roman" w:cs="B Nazanin" w:hint="cs"/>
+          <w:sz w:val="32"/>
+          <w:szCs w:val="32"/>
+          <w:rtl/>
+          <w:lang w:bidi="fa-IR"/>
+        </w:rPr>
+        <w:t xml:space="preserve"> یا معتبر بودن هر یک از ویژگی ها، که در سوال دوم بررسی شد، عمل کنیم.</w:t>
+      </w:r>
+      <w:r>
+        <w:rPr>
+          <w:rFonts w:ascii="Times New Roman" w:hAnsi="Times New Roman" w:cs="B Nazanin" w:hint="cs"/>
+          <w:sz w:val="32"/>
+          <w:szCs w:val="32"/>
+          <w:rtl/>
+          <w:lang w:bidi="fa-IR"/>
+        </w:rPr>
+        <w:t xml:space="preserve"> در ادامه، به روش های بررسی </w:t>
+      </w:r>
+      <w:r>
+        <w:rPr>
+          <w:rFonts w:ascii="Times New Roman" w:hAnsi="Times New Roman" w:cs="B Nazanin"/>
+          <w:sz w:val="32"/>
+          <w:szCs w:val="32"/>
+          <w:lang w:bidi="fa-IR"/>
+        </w:rPr>
+        <w:t>Semantic Accuracy</w:t>
+      </w:r>
+      <w:r>
+        <w:rPr>
+          <w:rFonts w:ascii="Times New Roman" w:hAnsi="Times New Roman" w:cs="B Nazanin" w:hint="cs"/>
+          <w:sz w:val="32"/>
+          <w:szCs w:val="32"/>
+          <w:rtl/>
+          <w:lang w:bidi="fa-IR"/>
+        </w:rPr>
+        <w:t xml:space="preserve"> هر یک از</w:t>
+      </w:r>
+      <w:r>
+        <w:rPr>
+          <w:rFonts w:ascii="Times New Roman" w:hAnsi="Times New Roman" w:cs="B Nazanin" w:hint="cs"/>
+          <w:sz w:val="32"/>
+          <w:szCs w:val="32"/>
+          <w:rtl/>
+          <w:lang w:bidi="fa-IR"/>
+        </w:rPr>
+        <w:t xml:space="preserve"> ویژگی ها میپردازیم:</w:t>
+      </w:r>
+    </w:p>
+    <w:p>
+      <w:pPr>
+        <w:bidi/>
+        <w:spacing w:line="360" w:lineRule="auto"/>
+        <w:jc w:val="both"/>
+        <w:rPr>
+          <w:rFonts w:ascii="Times New Roman" w:hAnsi="Times New Roman" w:cs="B Nazanin"/>
+          <w:sz w:val="32"/>
+          <w:szCs w:val="32"/>
+          <w:rtl/>
+          <w:lang w:bidi="fa-IR"/>
+        </w:rPr>
+      </w:pPr>
+      <w:r>
+        <w:rPr>
+          <w:rFonts w:ascii="Times New Roman" w:hAnsi="Times New Roman" w:cs="B Nazanin" w:hint="cs"/>
+          <w:sz w:val="32"/>
+          <w:szCs w:val="32"/>
+          <w:rtl/>
+          <w:lang w:bidi="fa-IR"/>
+        </w:rPr>
+        <w:t xml:space="preserve">1- </w:t>
+      </w:r>
+      <w:proofErr w:type="spellStart"/>
+      <w:r>
+        <w:rPr>
+          <w:rFonts w:ascii="Times New Roman" w:hAnsi="Times New Roman" w:cs="B Nazanin"/>
+          <w:sz w:val="32"/>
+          <w:szCs w:val="32"/>
+          <w:lang w:bidi="fa-IR"/>
+        </w:rPr>
+        <w:t>archive_by_user</w:t>
+      </w:r>
+      <w:proofErr w:type="spellEnd"/>
+      <w:r>
+        <w:rPr>
+          <w:rFonts w:ascii="Times New Roman" w:hAnsi="Times New Roman" w:cs="B Nazanin" w:hint="cs"/>
+          <w:sz w:val="32"/>
+          <w:szCs w:val="32"/>
+          <w:rtl/>
+          <w:lang w:bidi="fa-IR"/>
+        </w:rPr>
+        <w:t>:</w:t>
+      </w:r>
+      <w:r>
+        <w:rPr>
+          <w:rFonts w:ascii="Times New Roman" w:hAnsi="Times New Roman" w:cs="B Nazanin" w:hint="cs"/>
+          <w:sz w:val="32"/>
+          <w:szCs w:val="32"/>
+          <w:rtl/>
+          <w:lang w:bidi="fa-IR"/>
+        </w:rPr>
+        <w:t xml:space="preserve"> برای این ویژگی، </w:t>
+      </w:r>
+      <w:r>
+        <w:rPr>
+          <w:rFonts w:ascii="Times New Roman" w:hAnsi="Times New Roman" w:cs="B Nazanin"/>
+          <w:sz w:val="32"/>
+          <w:szCs w:val="32"/>
+          <w:lang w:bidi="fa-IR"/>
+        </w:rPr>
+        <w:t>Semantic Accuracy</w:t>
+      </w:r>
+      <w:r>
+        <w:rPr>
+          <w:rFonts w:ascii="Times New Roman" w:hAnsi="Times New Roman" w:cs="B Nazanin" w:hint="cs"/>
+          <w:sz w:val="32"/>
+          <w:szCs w:val="32"/>
+          <w:rtl/>
+          <w:lang w:bidi="fa-IR"/>
+        </w:rPr>
+        <w:t xml:space="preserve"> به این معناست که اگر مقدار این ویژگی برابر با </w:t>
+      </w:r>
+      <w:r>
+        <w:rPr>
+          <w:rFonts w:ascii="Times New Roman" w:hAnsi="Times New Roman" w:cs="B Nazanin"/>
+          <w:sz w:val="32"/>
+          <w:szCs w:val="32"/>
+          <w:lang w:bidi="fa-IR"/>
+        </w:rPr>
+        <w:t>True</w:t>
+      </w:r>
+      <w:r>
+        <w:rPr>
+          <w:rFonts w:ascii="Times New Roman" w:hAnsi="Times New Roman" w:cs="B Nazanin" w:hint="cs"/>
+          <w:sz w:val="32"/>
+          <w:szCs w:val="32"/>
+          <w:rtl/>
+          <w:lang w:bidi="fa-IR"/>
+        </w:rPr>
+        <w:t xml:space="preserve"> بود، پست مورد نظر واقعا در آرشیو وجود داشته باشد و بالعکس.</w:t>
+      </w:r>
+      <w:r>
+        <w:rPr>
+          <w:rFonts w:ascii="Times New Roman" w:hAnsi="Times New Roman" w:cs="B Nazanin" w:hint="cs"/>
+          <w:sz w:val="32"/>
+          <w:szCs w:val="32"/>
+          <w:rtl/>
+          <w:lang w:bidi="fa-IR"/>
+        </w:rPr>
+        <w:t xml:space="preserve"> </w:t>
+      </w:r>
+      <w:r>
+        <w:rPr>
+          <w:rFonts w:ascii="Times New Roman" w:hAnsi="Times New Roman" w:cs="B Nazanin" w:hint="cs"/>
+          <w:sz w:val="32"/>
+          <w:szCs w:val="32"/>
+          <w:rtl/>
+          <w:lang w:bidi="fa-IR"/>
+        </w:rPr>
+        <w:t xml:space="preserve">برای تعیین </w:t>
+      </w:r>
+      <w:r>
+        <w:rPr>
+          <w:rFonts w:ascii="Times New Roman" w:hAnsi="Times New Roman" w:cs="B Nazanin"/>
+          <w:sz w:val="32"/>
+          <w:szCs w:val="32"/>
+          <w:lang w:bidi="fa-IR"/>
+        </w:rPr>
+        <w:t>Semantic Accuracy</w:t>
+      </w:r>
+      <w:r>
+        <w:rPr>
+          <w:rFonts w:ascii="Times New Roman" w:hAnsi="Times New Roman" w:cs="B Nazanin" w:hint="cs"/>
+          <w:sz w:val="32"/>
+          <w:szCs w:val="32"/>
+          <w:rtl/>
+          <w:lang w:bidi="fa-IR"/>
+        </w:rPr>
+        <w:t xml:space="preserve"> این ویژگی و اینکه آیا پست واقعا آرشیو شده است یا خیر</w:t>
+      </w:r>
+      <w:r>
+        <w:rPr>
+          <w:rFonts w:ascii="Times New Roman" w:hAnsi="Times New Roman" w:cs="B Nazanin" w:hint="cs"/>
+          <w:sz w:val="32"/>
+          <w:szCs w:val="32"/>
+          <w:rtl/>
+          <w:lang w:bidi="fa-IR"/>
+        </w:rPr>
+        <w:t>، میتوان متناظر</w:t>
+      </w:r>
+      <w:r>
+        <w:rPr>
+          <w:rFonts w:ascii="Times New Roman" w:hAnsi="Times New Roman" w:cs="B Nazanin" w:hint="cs"/>
+          <w:sz w:val="32"/>
+          <w:szCs w:val="32"/>
+          <w:rtl/>
+          <w:lang w:bidi="fa-IR"/>
+        </w:rPr>
+        <w:t xml:space="preserve"> با مقدار ویژگی، بررسی کرد که پست در آرشیو وجود دارد یا خیر.</w:t>
+      </w:r>
+    </w:p>
+    <w:p>
+      <w:pPr>
+        <w:bidi/>
+        <w:spacing w:line="360" w:lineRule="auto"/>
+        <w:jc w:val="both"/>
+        <w:rPr>
+          <w:rFonts w:ascii="Times New Roman" w:hAnsi="Times New Roman" w:cs="B Nazanin"/>
+          <w:sz w:val="32"/>
+          <w:szCs w:val="32"/>
+          <w:rtl/>
+          <w:lang w:bidi="fa-IR"/>
+        </w:rPr>
+      </w:pPr>
+      <w:r>
+        <w:rPr>
+          <w:rFonts w:ascii="Times New Roman" w:hAnsi="Times New Roman" w:cs="B Nazanin" w:hint="cs"/>
+          <w:sz w:val="32"/>
+          <w:szCs w:val="32"/>
+          <w:rtl/>
+          <w:lang w:bidi="fa-IR"/>
+        </w:rPr>
+        <w:t xml:space="preserve">2- </w:t>
+      </w:r>
+      <w:r>
+        <w:rPr>
+          <w:rFonts w:ascii="Times New Roman" w:hAnsi="Times New Roman" w:cs="B Nazanin"/>
+          <w:sz w:val="32"/>
+          <w:szCs w:val="32"/>
+          <w:lang w:bidi="fa-IR"/>
+        </w:rPr>
+        <w:t>brand</w:t>
+      </w:r>
+      <w:r>
+        <w:rPr>
+          <w:rFonts w:ascii="Times New Roman" w:hAnsi="Times New Roman" w:cs="B Nazanin" w:hint="cs"/>
+          <w:sz w:val="32"/>
+          <w:szCs w:val="32"/>
+          <w:rtl/>
+          <w:lang w:bidi="fa-IR"/>
+        </w:rPr>
+        <w:t xml:space="preserve">: </w:t>
+      </w:r>
+      <w:r>
+        <w:rPr>
+          <w:rFonts w:ascii="Times New Roman" w:hAnsi="Times New Roman" w:cs="B Nazanin" w:hint="cs"/>
+          <w:sz w:val="32"/>
+          <w:szCs w:val="32"/>
+          <w:rtl/>
+          <w:lang w:bidi="fa-IR"/>
+        </w:rPr>
+        <w:t xml:space="preserve">برای این ویژگی، </w:t>
+      </w:r>
+      <w:r>
+        <w:rPr>
+          <w:rFonts w:ascii="Times New Roman" w:hAnsi="Times New Roman" w:cs="B Nazanin"/>
+          <w:sz w:val="32"/>
+          <w:szCs w:val="32"/>
+          <w:lang w:bidi="fa-IR"/>
+        </w:rPr>
+        <w:t>Semantic Accuracy</w:t>
+      </w:r>
+      <w:r>
+        <w:rPr>
+          <w:rFonts w:ascii="Times New Roman" w:hAnsi="Times New Roman" w:cs="B Nazanin" w:hint="cs"/>
+          <w:sz w:val="32"/>
+          <w:szCs w:val="32"/>
+          <w:rtl/>
+          <w:lang w:bidi="fa-IR"/>
+        </w:rPr>
+        <w:t xml:space="preserve"> به این معناست که نام برند ثبت شده، واقعا تولید کننده کالای ثبت شده باشد. برای مثال، یک میز نمیتواند توسط شرکت نوکیا تولید شده باشد. برای بررسی </w:t>
+      </w:r>
+      <w:r>
+        <w:rPr>
+          <w:rFonts w:ascii="Times New Roman" w:hAnsi="Times New Roman" w:cs="B Nazanin"/>
+          <w:sz w:val="32"/>
+          <w:szCs w:val="32"/>
+          <w:lang w:bidi="fa-IR"/>
+        </w:rPr>
+        <w:t>Semantic Accuracy</w:t>
+      </w:r>
+      <w:r>
+        <w:rPr>
+          <w:rFonts w:ascii="Times New Roman" w:hAnsi="Times New Roman" w:cs="B Nazanin" w:hint="cs"/>
+          <w:sz w:val="32"/>
+          <w:szCs w:val="32"/>
+          <w:rtl/>
+          <w:lang w:bidi="fa-IR"/>
+        </w:rPr>
+        <w:t xml:space="preserve"> این ویژگی، میتوان یک دیکشنری از نام برند های مختلف تشکیل داد و نام هر برند را به تعدادی دسته بندی مپ کرد. سپس، دسته بندی کالای ثبت شده را، پس از بررسی و حصول اطمینان از صحت دسته بندی، با دسته بندی های مربوط به </w:t>
+      </w:r>
+      <w:r>
+        <w:rPr>
+          <w:rFonts w:ascii="Times New Roman" w:hAnsi="Times New Roman" w:cs="B Nazanin"/>
+          <w:sz w:val="32"/>
+          <w:szCs w:val="32"/>
+          <w:lang w:bidi="fa-IR"/>
+        </w:rPr>
+        <w:t>brand</w:t>
+      </w:r>
+      <w:r>
+        <w:rPr>
+          <w:rFonts w:ascii="Times New Roman" w:hAnsi="Times New Roman" w:cs="B Nazanin" w:hint="cs"/>
+          <w:sz w:val="32"/>
+          <w:szCs w:val="32"/>
+          <w:rtl/>
+          <w:lang w:bidi="fa-IR"/>
+        </w:rPr>
+        <w:t xml:space="preserve"> در دیکشنری مذکور، بررسی نمود و دید که آیا مطابقتی وجود دارد یا خیر.</w:t>
+      </w:r>
+    </w:p>
+    <w:p>
+      <w:pPr>
+        <w:bidi/>
+        <w:spacing w:line="360" w:lineRule="auto"/>
+        <w:jc w:val="both"/>
+        <w:rPr>
+          <w:rFonts w:ascii="Times New Roman" w:hAnsi="Times New Roman" w:cs="B Nazanin" w:hint="cs"/>
+          <w:sz w:val="32"/>
+          <w:szCs w:val="32"/>
+          <w:rtl/>
+          <w:lang w:bidi="fa-IR"/>
+        </w:rPr>
+      </w:pPr>
+      <w:r>
+        <w:rPr>
+          <w:rFonts w:ascii="Times New Roman" w:hAnsi="Times New Roman" w:cs="B Nazanin" w:hint="cs"/>
+          <w:sz w:val="32"/>
+          <w:szCs w:val="32"/>
+          <w:rtl/>
+          <w:lang w:bidi="fa-IR"/>
+        </w:rPr>
+        <w:t xml:space="preserve">3- </w:t>
+      </w:r>
+      <w:r>
+        <w:rPr>
+          <w:rFonts w:ascii="Times New Roman" w:hAnsi="Times New Roman" w:cs="B Nazanin"/>
+          <w:sz w:val="32"/>
+          <w:szCs w:val="32"/>
+          <w:lang w:bidi="fa-IR"/>
+        </w:rPr>
+        <w:t>cat1</w:t>
+      </w:r>
+      <w:r>
+        <w:rPr>
+          <w:rFonts w:ascii="Times New Roman" w:hAnsi="Times New Roman" w:cs="B Nazanin" w:hint="cs"/>
+          <w:sz w:val="32"/>
+          <w:szCs w:val="32"/>
+          <w:rtl/>
+          <w:lang w:bidi="fa-IR"/>
+        </w:rPr>
+        <w:t xml:space="preserve">: </w:t>
+      </w:r>
+      <w:r>
+        <w:rPr>
+          <w:rFonts w:ascii="Times New Roman" w:hAnsi="Times New Roman" w:cs="B Nazanin" w:hint="cs"/>
+          <w:sz w:val="32"/>
+          <w:szCs w:val="32"/>
+          <w:rtl/>
+          <w:lang w:bidi="fa-IR"/>
+        </w:rPr>
+        <w:t xml:space="preserve">برای این ویژگی، </w:t>
+      </w:r>
+      <w:r>
+        <w:rPr>
+          <w:rFonts w:ascii="Times New Roman" w:hAnsi="Times New Roman" w:cs="B Nazanin"/>
+          <w:sz w:val="32"/>
+          <w:szCs w:val="32"/>
+          <w:lang w:bidi="fa-IR"/>
+        </w:rPr>
+        <w:t>Semantic Accuracy</w:t>
+      </w:r>
+      <w:r>
+        <w:rPr>
+          <w:rFonts w:ascii="Times New Roman" w:hAnsi="Times New Roman" w:cs="B Nazanin" w:hint="cs"/>
+          <w:sz w:val="32"/>
+          <w:szCs w:val="32"/>
+          <w:rtl/>
+          <w:lang w:bidi="fa-IR"/>
+        </w:rPr>
+        <w:t xml:space="preserve"> به این معناست که کالای ثبت شده، واقعا به دسته بندی ثبت شده تعلق داشته باشد. این بررسی را میتوان با استفاده از آموزش دادن یک </w:t>
+      </w:r>
+      <w:r>
+        <w:rPr>
+          <w:rFonts w:ascii="Times New Roman" w:hAnsi="Times New Roman" w:cs="B Nazanin"/>
+          <w:sz w:val="32"/>
+          <w:szCs w:val="32"/>
+          <w:lang w:bidi="fa-IR"/>
+        </w:rPr>
+        <w:t>classifier</w:t>
+      </w:r>
+      <w:r>
+        <w:rPr>
+          <w:rFonts w:ascii="Times New Roman" w:hAnsi="Times New Roman" w:cs="B Nazanin" w:hint="cs"/>
+          <w:sz w:val="32"/>
+          <w:szCs w:val="32"/>
+          <w:rtl/>
+          <w:lang w:bidi="fa-IR"/>
+        </w:rPr>
+        <w:t xml:space="preserve"> برروی دیگر ویژگی </w:t>
+      </w:r>
+      <w:r>
+        <w:rPr>
+          <w:rFonts w:ascii="Times New Roman" w:hAnsi="Times New Roman" w:cs="B Nazanin" w:hint="cs"/>
+          <w:sz w:val="32"/>
+          <w:szCs w:val="32"/>
+          <w:rtl/>
+          <w:lang w:bidi="fa-IR"/>
+        </w:rPr>
+        <w:lastRenderedPageBreak/>
+        <w:t xml:space="preserve">های دیتاست، جهت پیش بینی دسته بندی یک </w:t>
+      </w:r>
+      <w:r>
+        <w:rPr>
+          <w:rFonts w:ascii="Times New Roman" w:hAnsi="Times New Roman" w:cs="B Nazanin" w:hint="cs"/>
+          <w:sz w:val="32"/>
+          <w:szCs w:val="32"/>
+          <w:rtl/>
+          <w:lang w:bidi="fa-IR"/>
+        </w:rPr>
+        <w:t>کالای ثبت شده</w:t>
+      </w:r>
+      <w:r>
+        <w:rPr>
+          <w:rFonts w:ascii="Times New Roman" w:hAnsi="Times New Roman" w:cs="B Nazanin" w:hint="cs"/>
+          <w:sz w:val="32"/>
+          <w:szCs w:val="32"/>
+          <w:rtl/>
+          <w:lang w:bidi="fa-IR"/>
+        </w:rPr>
+        <w:t xml:space="preserve"> و اطمینان از صحت دسته بندی ثبت شده، انجام داد.</w:t>
+      </w:r>
+    </w:p>
+    <w:p>
+      <w:pPr>
+        <w:bidi/>
+        <w:spacing w:line="360" w:lineRule="auto"/>
+        <w:jc w:val="both"/>
+        <w:rPr>
+          <w:rFonts w:ascii="Times New Roman" w:hAnsi="Times New Roman" w:cs="B Nazanin"/>
+          <w:sz w:val="32"/>
+          <w:szCs w:val="32"/>
+          <w:lang w:bidi="fa-IR"/>
+        </w:rPr>
+      </w:pPr>
+      <w:r>
+        <w:rPr>
+          <w:rFonts w:ascii="Times New Roman" w:hAnsi="Times New Roman" w:cs="B Nazanin" w:hint="cs"/>
+          <w:sz w:val="32"/>
+          <w:szCs w:val="32"/>
+          <w:rtl/>
+          <w:lang w:bidi="fa-IR"/>
+        </w:rPr>
+        <w:t xml:space="preserve">4- </w:t>
+      </w:r>
+      <w:r>
+        <w:rPr>
+          <w:rFonts w:ascii="Times New Roman" w:hAnsi="Times New Roman" w:cs="B Nazanin"/>
+          <w:sz w:val="32"/>
+          <w:szCs w:val="32"/>
+          <w:lang w:bidi="fa-IR"/>
+        </w:rPr>
+        <w:t>cat2</w:t>
+      </w:r>
+      <w:r>
+        <w:rPr>
+          <w:rFonts w:ascii="Times New Roman" w:hAnsi="Times New Roman" w:cs="B Nazanin" w:hint="cs"/>
+          <w:sz w:val="32"/>
+          <w:szCs w:val="32"/>
+          <w:rtl/>
+          <w:lang w:bidi="fa-IR"/>
+        </w:rPr>
+        <w:t>: مشابه مورد سوم.</w:t>
+      </w:r>
+    </w:p>
+    <w:p>
+      <w:pPr>
+        <w:bidi/>
+        <w:spacing w:line="360" w:lineRule="auto"/>
+        <w:jc w:val="both"/>
+        <w:rPr>
+          <w:rFonts w:ascii="Times New Roman" w:hAnsi="Times New Roman" w:cs="B Nazanin"/>
+          <w:sz w:val="32"/>
+          <w:szCs w:val="32"/>
+          <w:rtl/>
+          <w:lang w:bidi="fa-IR"/>
+        </w:rPr>
+      </w:pPr>
+      <w:r>
+        <w:rPr>
+          <w:rFonts w:ascii="Times New Roman" w:hAnsi="Times New Roman" w:cs="B Nazanin" w:hint="cs"/>
+          <w:sz w:val="32"/>
+          <w:szCs w:val="32"/>
+          <w:rtl/>
+          <w:lang w:bidi="fa-IR"/>
+        </w:rPr>
+        <w:t xml:space="preserve">5- </w:t>
+      </w:r>
+      <w:r>
+        <w:rPr>
+          <w:rFonts w:ascii="Times New Roman" w:hAnsi="Times New Roman" w:cs="B Nazanin"/>
+          <w:sz w:val="32"/>
+          <w:szCs w:val="32"/>
+          <w:lang w:bidi="fa-IR"/>
+        </w:rPr>
+        <w:t>cat3</w:t>
+      </w:r>
+      <w:r>
+        <w:rPr>
+          <w:rFonts w:ascii="Times New Roman" w:hAnsi="Times New Roman" w:cs="B Nazanin" w:hint="cs"/>
+          <w:sz w:val="32"/>
+          <w:szCs w:val="32"/>
+          <w:rtl/>
+          <w:lang w:bidi="fa-IR"/>
+        </w:rPr>
+        <w:t>: مشابه مورد سوم.</w:t>
+      </w:r>
+    </w:p>
+    <w:p>
+      <w:pPr>
+        <w:bidi/>
+        <w:spacing w:line="360" w:lineRule="auto"/>
+        <w:jc w:val="both"/>
+        <w:rPr>
           <w:rFonts w:ascii="Times New Roman" w:hAnsi="Times New Roman" w:cs="Calibri" w:hint="cs"/>
           <w:sz w:val="32"/>
           <w:szCs w:val="32"/>
@@ -10698,17 +11382,16 @@
           <w:rtl/>
           <w:lang w:bidi="fa-IR"/>
         </w:rPr>
-        <w:lastRenderedPageBreak/>
-        <w:t xml:space="preserve">16- </w:t>
-      </w:r>
-      <w:r>
-        <w:rPr>
-          <w:rFonts w:ascii="Times New Roman" w:hAnsi="Times New Roman" w:cs="B Nazanin"/>
-          <w:sz w:val="32"/>
-          <w:szCs w:val="32"/>
-          <w:lang w:bidi="fa-IR"/>
-        </w:rPr>
-        <w:t>year</w:t>
+        <w:t xml:space="preserve">6- </w:t>
+      </w:r>
+      <w:r>
+        <w:rPr>
+          <w:rFonts w:ascii="Times New Roman" w:hAnsi="Times New Roman" w:cs="B Nazanin"/>
+          <w:sz w:val="32"/>
+          <w:szCs w:val="32"/>
+          <w:lang w:bidi="fa-IR"/>
+        </w:rPr>
+        <w:t>city</w:t>
       </w:r>
       <w:r>
         <w:rPr>
@@ -10720,16 +11403,8 @@
         </w:rPr>
         <w:t xml:space="preserve">: </w:t>
       </w:r>
-      <w:r>
-        <w:rPr>
-          <w:rFonts w:ascii="Times New Roman" w:hAnsi="Times New Roman" w:cs="B Nazanin" w:hint="cs"/>
-          <w:sz w:val="32"/>
-          <w:szCs w:val="32"/>
-          <w:rtl/>
-          <w:lang w:bidi="fa-IR"/>
-        </w:rPr>
-        <w:t>برای بررسی معتبر بودن مقدار این ویژگی، لازم است بررسی کنیم که مقدار آن از سالی که اکنون در آن هستیم بیشتر نباشد، و همچنین میتوان یک بازه را تعریف نمود که مقدار این ویژگی برای یک رکورد، حداکثر تا مقدار آن بازه، از سالی که اکنون در آن هستیم کمتر باشد تا مقدار مربوط را معتبر در نظر بگیریم (برای مثال، مقدار این ویژگی حداکثر بتواند سی سال از سالی که اکنون در آن هستیم کمتر باشد).</w:t>
-      </w:r>
+      <w:bookmarkStart w:id="0" w:name="_GoBack"/>
+      <w:bookmarkEnd w:id="0"/>
     </w:p>
     <w:p>
       <w:pPr>
@@ -11483,7 +12158,7 @@
 </file>
 
 <file path=customXml/itemProps1.xml><?xml version="1.0" encoding="utf-8"?>
-<ds:datastoreItem xmlns:ds="http://schemas.openxmlformats.org/officeDocument/2006/customXml" ds:itemID="{C188DBB2-F7A7-47D4-8A0F-D80288F6188F}">
+<ds:datastoreItem xmlns:ds="http://schemas.openxmlformats.org/officeDocument/2006/customXml" ds:itemID="{315C7329-1B17-40BA-B592-23BF83D7D309}">
   <ds:schemaRefs>
     <ds:schemaRef ds:uri="http://schemas.openxmlformats.org/officeDocument/2006/bibliography"/>
   </ds:schemaRefs>

</xml_diff>

<commit_message>
Fourth and fifth questions are done.
</commit_message>
<xml_diff>
--- a/Data mining project.docx
+++ b/Data mining project.docx
@@ -7839,7 +7839,7 @@
         <w:spacing w:line="360" w:lineRule="auto"/>
         <w:jc w:val="both"/>
         <w:rPr>
-          <w:rFonts w:ascii="Times New Roman" w:hAnsi="Times New Roman" w:cs="B Nazanin" w:hint="cs"/>
+          <w:rFonts w:ascii="Times New Roman" w:hAnsi="Times New Roman" w:cs="B Nazanin"/>
           <w:sz w:val="32"/>
           <w:szCs w:val="32"/>
           <w:rtl/>
@@ -7963,7 +7963,7 @@
         <w:bidi/>
         <w:jc w:val="center"/>
         <w:rPr>
-          <w:rFonts w:ascii="Times New Roman" w:hAnsi="Times New Roman" w:cs="B Nazanin" w:hint="cs"/>
+          <w:rFonts w:ascii="Times New Roman" w:hAnsi="Times New Roman" w:cs="B Nazanin"/>
           <w:b/>
           <w:bCs/>
           <w:i w:val="0"/>
@@ -8259,17 +8259,7 @@
           <w:rtl/>
           <w:lang w:bidi="fa-IR"/>
         </w:rPr>
-        <w:t xml:space="preserve"> </w:t>
-      </w:r>
-      <w:r>
-        <w:rPr>
-          <w:rFonts w:ascii="Times New Roman" w:hAnsi="Times New Roman" w:cs="B Nazanin" w:hint="cs"/>
-          <w:sz w:val="32"/>
-          <w:szCs w:val="32"/>
-          <w:rtl/>
-          <w:lang w:bidi="fa-IR"/>
-        </w:rPr>
-        <w:t xml:space="preserve">با مقدار </w:t>
+        <w:t xml:space="preserve"> با مقدار </w:t>
       </w:r>
       <w:r>
         <w:rPr>
@@ -8365,7 +8355,7 @@
         <w:bidi/>
         <w:jc w:val="center"/>
         <w:rPr>
-          <w:rFonts w:ascii="Times New Roman" w:hAnsi="Times New Roman" w:cs="B Nazanin" w:hint="cs"/>
+          <w:rFonts w:ascii="Times New Roman" w:hAnsi="Times New Roman" w:cs="B Nazanin"/>
           <w:b/>
           <w:bCs/>
           <w:i w:val="0"/>
@@ -9023,27 +9013,7 @@
           <w:rtl/>
           <w:lang w:bidi="fa-IR"/>
         </w:rPr>
-        <w:t xml:space="preserve">با توجه به تصویر </w:t>
-      </w:r>
-      <w:r>
-        <w:rPr>
-          <w:rFonts w:ascii="Times New Roman" w:hAnsi="Times New Roman" w:cs="B Nazanin" w:hint="cs"/>
-          <w:sz w:val="32"/>
-          <w:szCs w:val="32"/>
-          <w:rtl/>
-          <w:lang w:bidi="fa-IR"/>
-        </w:rPr>
-        <w:t>4</w:t>
-      </w:r>
-      <w:r>
-        <w:rPr>
-          <w:rFonts w:ascii="Times New Roman" w:hAnsi="Times New Roman" w:cs="B Nazanin" w:hint="cs"/>
-          <w:sz w:val="32"/>
-          <w:szCs w:val="32"/>
-          <w:rtl/>
-          <w:lang w:bidi="fa-IR"/>
-        </w:rPr>
-        <w:t xml:space="preserve">، مقادیر </w:t>
+        <w:t xml:space="preserve">با توجه به تصویر 4، مقادیر </w:t>
       </w:r>
       <w:r>
         <w:rPr>
@@ -9081,27 +9051,7 @@
           <w:rtl/>
           <w:lang w:bidi="fa-IR"/>
         </w:rPr>
-        <w:t xml:space="preserve"> به </w:t>
-      </w:r>
-      <w:r>
-        <w:rPr>
-          <w:rFonts w:ascii="Times New Roman" w:hAnsi="Times New Roman" w:cs="B Nazanin" w:hint="cs"/>
-          <w:sz w:val="32"/>
-          <w:szCs w:val="32"/>
-          <w:rtl/>
-          <w:lang w:bidi="fa-IR"/>
-        </w:rPr>
-        <w:t>پایین</w:t>
-      </w:r>
-      <w:r>
-        <w:rPr>
-          <w:rFonts w:ascii="Times New Roman" w:hAnsi="Times New Roman" w:cs="B Nazanin" w:hint="cs"/>
-          <w:sz w:val="32"/>
-          <w:szCs w:val="32"/>
-          <w:rtl/>
-          <w:lang w:bidi="fa-IR"/>
-        </w:rPr>
-        <w:t>، به عنوان مقدار پرت در نظر گرفته شده اند:</w:t>
+        <w:t xml:space="preserve"> به پایین، به عنوان مقدار پرت در نظر گرفته شده اند:</w:t>
       </w:r>
     </w:p>
     <w:p>
@@ -9380,27 +9330,7 @@
           <w:rtl/>
           <w:lang w:bidi="fa-IR"/>
         </w:rPr>
-        <w:t xml:space="preserve">سوال </w:t>
-      </w:r>
-      <w:r>
-        <w:rPr>
-          <w:rFonts w:cs="2  Titr" w:hint="cs"/>
-          <w:sz w:val="36"/>
-          <w:szCs w:val="36"/>
-          <w:rtl/>
-          <w:lang w:bidi="fa-IR"/>
-        </w:rPr>
-        <w:t>دوم</w:t>
-      </w:r>
-      <w:r>
-        <w:rPr>
-          <w:rFonts w:cs="2  Titr" w:hint="cs"/>
-          <w:sz w:val="36"/>
-          <w:szCs w:val="36"/>
-          <w:rtl/>
-          <w:lang w:bidi="fa-IR"/>
-        </w:rPr>
-        <w:t>:</w:t>
+        <w:t>سوال دوم:</w:t>
       </w:r>
     </w:p>
     <w:p>
@@ -9826,7 +9756,7 @@
         <w:spacing w:line="360" w:lineRule="auto"/>
         <w:jc w:val="both"/>
         <w:rPr>
-          <w:rFonts w:ascii="Times New Roman" w:hAnsi="Times New Roman" w:cs="B Nazanin" w:hint="cs"/>
+          <w:rFonts w:ascii="Times New Roman" w:hAnsi="Times New Roman" w:cs="B Nazanin"/>
           <w:sz w:val="32"/>
           <w:szCs w:val="32"/>
           <w:rtl/>
@@ -9889,7 +9819,7 @@
         <w:spacing w:line="360" w:lineRule="auto"/>
         <w:jc w:val="both"/>
         <w:rPr>
-          <w:rFonts w:ascii="Times New Roman" w:hAnsi="Times New Roman" w:cs="B Nazanin" w:hint="cs"/>
+          <w:rFonts w:ascii="Times New Roman" w:hAnsi="Times New Roman" w:cs="B Nazanin"/>
           <w:sz w:val="32"/>
           <w:szCs w:val="32"/>
           <w:rtl/>
@@ -10494,17 +10424,7 @@
           <w:rtl/>
           <w:lang w:bidi="fa-IR"/>
         </w:rPr>
-        <w:t xml:space="preserve">: </w:t>
-      </w:r>
-      <w:r>
-        <w:rPr>
-          <w:rFonts w:ascii="Times New Roman" w:hAnsi="Times New Roman" w:cs="B Nazanin" w:hint="cs"/>
-          <w:sz w:val="32"/>
-          <w:szCs w:val="32"/>
-          <w:rtl/>
-          <w:lang w:bidi="fa-IR"/>
-        </w:rPr>
-        <w:t>با فرض اینکه مقادیر ممکن برای این ویژگی، تنها شامل مقادیر تعریف شده هستند، که در بخش بازه مقادیر به آنها پرداخته شد، برای بررسی معتبر بودن مقدار این ویژگی برای یک رکورد، تنها لازم است بررسی کنیم که آیا با یکی از مقادیر تعریف شده برای این ویژگی مطابقت دارد یا خیر، و در تنها در صورت تطابق، مقدار ویژگی را معتبر در نظر بگیریم.</w:t>
+        <w:t>: با فرض اینکه مقادیر ممکن برای این ویژگی، تنها شامل مقادیر تعریف شده هستند، که در بخش بازه مقادیر به آنها پرداخته شد، برای بررسی معتبر بودن مقدار این ویژگی برای یک رکورد، تنها لازم است بررسی کنیم که آیا با یکی از مقادیر تعریف شده برای این ویژگی مطابقت دارد یا خیر، و در تنها در صورت تطابق، مقدار ویژگی را معتبر در نظر بگیریم.</w:t>
       </w:r>
     </w:p>
     <w:p>
@@ -10547,17 +10467,7 @@
           <w:rtl/>
           <w:lang w:bidi="fa-IR"/>
         </w:rPr>
-        <w:t xml:space="preserve">: </w:t>
-      </w:r>
-      <w:r>
-        <w:rPr>
-          <w:rFonts w:ascii="Times New Roman" w:hAnsi="Times New Roman" w:cs="B Nazanin" w:hint="cs"/>
-          <w:sz w:val="32"/>
-          <w:szCs w:val="32"/>
-          <w:rtl/>
-          <w:lang w:bidi="fa-IR"/>
-        </w:rPr>
-        <w:t>برای بررسی معتبر بودن مقدار این ویژگی، تنها لازم است بررسی کنیم که مقدار این ویژگی، یک عدد بوده و عددی غیر منفی باشد.</w:t>
+        <w:t>: برای بررسی معتبر بودن مقدار این ویژگی، تنها لازم است بررسی کنیم که مقدار این ویژگی، یک عدد بوده و عددی غیر منفی باشد.</w:t>
       </w:r>
     </w:p>
     <w:p>
@@ -10662,17 +10572,7 @@
           <w:rtl/>
           <w:lang w:bidi="fa-IR"/>
         </w:rPr>
-        <w:t xml:space="preserve">: </w:t>
-      </w:r>
-      <w:r>
-        <w:rPr>
-          <w:rFonts w:ascii="Times New Roman" w:hAnsi="Times New Roman" w:cs="B Nazanin" w:hint="cs"/>
-          <w:sz w:val="32"/>
-          <w:szCs w:val="32"/>
-          <w:rtl/>
-          <w:lang w:bidi="fa-IR"/>
-        </w:rPr>
-        <w:t>با فرض اینکه مقادیر ممکن برای این ویژگی، تنها شامل مقادیر تعریف شده هستند، که در بخش بازه مقادیر به آنها پرداخته شد، برای بررسی معتبر بودن مقدار این ویژگی برای یک رکورد، تنها لازم است بررسی کنیم که آیا با یکی از مقادیر تعریف شده برای این ویژگی مطابقت دارد یا خیر، و در تنها در صورت تطابق، مقدار ویژگی را معتبر در نظر بگیریم.</w:t>
+        <w:t>: با فرض اینکه مقادیر ممکن برای این ویژگی، تنها شامل مقادیر تعریف شده هستند، که در بخش بازه مقادیر به آنها پرداخته شد، برای بررسی معتبر بودن مقدار این ویژگی برای یک رکورد، تنها لازم است بررسی کنیم که آیا با یکی از مقادیر تعریف شده برای این ویژگی مطابقت دارد یا خیر، و در تنها در صورت تطابق، مقدار ویژگی را معتبر در نظر بگیریم.</w:t>
       </w:r>
     </w:p>
     <w:p>
@@ -10758,27 +10658,7 @@
           <w:rtl/>
           <w:lang w:bidi="fa-IR"/>
         </w:rPr>
-        <w:t xml:space="preserve">سوال </w:t>
-      </w:r>
-      <w:r>
-        <w:rPr>
-          <w:rFonts w:cs="2  Titr" w:hint="cs"/>
-          <w:sz w:val="36"/>
-          <w:szCs w:val="36"/>
-          <w:rtl/>
-          <w:lang w:bidi="fa-IR"/>
-        </w:rPr>
-        <w:t>س</w:t>
-      </w:r>
-      <w:r>
-        <w:rPr>
-          <w:rFonts w:cs="2  Titr" w:hint="cs"/>
-          <w:sz w:val="36"/>
-          <w:szCs w:val="36"/>
-          <w:rtl/>
-          <w:lang w:bidi="fa-IR"/>
-        </w:rPr>
-        <w:t>وم:</w:t>
+        <w:t>سوال سوم:</w:t>
       </w:r>
     </w:p>
     <w:p>
@@ -11160,7 +11040,7 @@
         <w:spacing w:line="360" w:lineRule="auto"/>
         <w:jc w:val="both"/>
         <w:rPr>
-          <w:rFonts w:ascii="Times New Roman" w:hAnsi="Times New Roman" w:cs="B Nazanin" w:hint="cs"/>
+          <w:rFonts w:ascii="Times New Roman" w:hAnsi="Times New Roman" w:cs="B Nazanin"/>
           <w:sz w:val="32"/>
           <w:szCs w:val="32"/>
           <w:rtl/>
@@ -11367,7 +11247,7 @@
         <w:spacing w:line="360" w:lineRule="auto"/>
         <w:jc w:val="both"/>
         <w:rPr>
-          <w:rFonts w:ascii="Times New Roman" w:hAnsi="Times New Roman" w:cs="Calibri" w:hint="cs"/>
+          <w:rFonts w:ascii="Times New Roman" w:hAnsi="Times New Roman" w:cs="B Nazanin" w:hint="cs"/>
           <w:sz w:val="32"/>
           <w:szCs w:val="32"/>
           <w:rtl/>
@@ -11402,9 +11282,1168 @@
           <w:lang w:bidi="fa-IR"/>
         </w:rPr>
         <w:t xml:space="preserve">: </w:t>
+      </w:r>
+      <w:r>
+        <w:rPr>
+          <w:rFonts w:ascii="Times New Roman" w:hAnsi="Times New Roman" w:cs="B Nazanin" w:hint="cs"/>
+          <w:sz w:val="32"/>
+          <w:szCs w:val="32"/>
+          <w:rtl/>
+          <w:lang w:bidi="fa-IR"/>
+        </w:rPr>
+        <w:t xml:space="preserve">برای این ویژگی، </w:t>
+      </w:r>
+      <w:r>
+        <w:rPr>
+          <w:rFonts w:ascii="Times New Roman" w:hAnsi="Times New Roman" w:cs="B Nazanin"/>
+          <w:sz w:val="32"/>
+          <w:szCs w:val="32"/>
+          <w:lang w:bidi="fa-IR"/>
+        </w:rPr>
+        <w:t>Semantic Accuracy</w:t>
+      </w:r>
+      <w:r>
+        <w:rPr>
+          <w:rFonts w:ascii="Times New Roman" w:hAnsi="Times New Roman" w:cs="B Nazanin" w:hint="cs"/>
+          <w:sz w:val="32"/>
+          <w:szCs w:val="32"/>
+          <w:rtl/>
+          <w:lang w:bidi="fa-IR"/>
+        </w:rPr>
+        <w:t xml:space="preserve"> به این معناست که اگر برای مثال، برای یک رکورد، مقدار شهر برابر با تهران است، این رکورد واقعا از تهران درج شده باشد.</w:t>
+      </w:r>
+      <w:r>
+        <w:rPr>
+          <w:rFonts w:ascii="Times New Roman" w:hAnsi="Times New Roman" w:cs="B Nazanin" w:hint="cs"/>
+          <w:sz w:val="32"/>
+          <w:szCs w:val="32"/>
+          <w:rtl/>
+          <w:lang w:bidi="fa-IR"/>
+        </w:rPr>
+        <w:t xml:space="preserve"> شاید راه کاملا دقیقی برای تشخیص </w:t>
+      </w:r>
+      <w:r>
+        <w:rPr>
+          <w:rFonts w:ascii="Times New Roman" w:hAnsi="Times New Roman" w:cs="B Nazanin"/>
+          <w:sz w:val="32"/>
+          <w:szCs w:val="32"/>
+          <w:lang w:bidi="fa-IR"/>
+        </w:rPr>
+        <w:t>Semantic Accuracy</w:t>
+      </w:r>
+      <w:r>
+        <w:rPr>
+          <w:rFonts w:ascii="Times New Roman" w:hAnsi="Times New Roman" w:cs="B Nazanin" w:hint="cs"/>
+          <w:sz w:val="32"/>
+          <w:szCs w:val="32"/>
+          <w:rtl/>
+          <w:lang w:bidi="fa-IR"/>
+        </w:rPr>
+        <w:t xml:space="preserve"> برای این ویژگی وجود نداشته باشد. البته یک راه که به ذهنم رسید و شاید تا حدی بتوان با آن </w:t>
+      </w:r>
+      <w:r>
+        <w:rPr>
+          <w:rFonts w:ascii="Times New Roman" w:hAnsi="Times New Roman" w:cs="B Nazanin"/>
+          <w:sz w:val="32"/>
+          <w:szCs w:val="32"/>
+          <w:lang w:bidi="fa-IR"/>
+        </w:rPr>
+        <w:t>Semantic Accuracy</w:t>
+      </w:r>
+      <w:r>
+        <w:rPr>
+          <w:rFonts w:ascii="Times New Roman" w:hAnsi="Times New Roman" w:cs="B Nazanin" w:hint="cs"/>
+          <w:sz w:val="32"/>
+          <w:szCs w:val="32"/>
+          <w:rtl/>
+          <w:lang w:bidi="fa-IR"/>
+        </w:rPr>
+        <w:t xml:space="preserve"> این ویژگی را سنجید، این است که هنگام درج یک رکورد، اطلاعات لوکیشن را از کاربر به طور خودکار گرفته و رکورد را در دو دیتاست متفاوت ذخیره کنیم</w:t>
+      </w:r>
+      <w:r>
+        <w:rPr>
+          <w:rFonts w:ascii="Times New Roman" w:hAnsi="Times New Roman" w:cs="B Nazanin" w:hint="cs"/>
+          <w:sz w:val="32"/>
+          <w:szCs w:val="32"/>
+          <w:rtl/>
+          <w:lang w:bidi="fa-IR"/>
+        </w:rPr>
+        <w:t>،</w:t>
+      </w:r>
+      <w:r>
+        <w:rPr>
+          <w:rFonts w:ascii="Times New Roman" w:hAnsi="Times New Roman" w:cs="B Nazanin" w:hint="cs"/>
+          <w:sz w:val="32"/>
+          <w:szCs w:val="32"/>
+          <w:rtl/>
+          <w:lang w:bidi="fa-IR"/>
+        </w:rPr>
+        <w:t xml:space="preserve"> و بعدا برای تشخیص </w:t>
+      </w:r>
+      <w:r>
+        <w:rPr>
+          <w:rFonts w:ascii="Times New Roman" w:hAnsi="Times New Roman" w:cs="B Nazanin"/>
+          <w:sz w:val="32"/>
+          <w:szCs w:val="32"/>
+          <w:lang w:bidi="fa-IR"/>
+        </w:rPr>
+        <w:t>Semantic Accuracy</w:t>
+      </w:r>
+      <w:r>
+        <w:rPr>
+          <w:rFonts w:ascii="Times New Roman" w:hAnsi="Times New Roman" w:cs="B Nazanin" w:hint="cs"/>
+          <w:sz w:val="32"/>
+          <w:szCs w:val="32"/>
+          <w:rtl/>
+          <w:lang w:bidi="fa-IR"/>
+        </w:rPr>
+        <w:t xml:space="preserve"> این ویژگی، دو رکورد ذخیره شده را </w:t>
+      </w:r>
+      <w:r>
+        <w:rPr>
+          <w:rFonts w:ascii="Times New Roman" w:hAnsi="Times New Roman" w:cs="B Nazanin" w:hint="cs"/>
+          <w:sz w:val="32"/>
+          <w:szCs w:val="32"/>
+          <w:rtl/>
+          <w:lang w:bidi="fa-IR"/>
+        </w:rPr>
+        <w:t>از نظر این ویژگی با یکدیگر مقایسه کنیم. البته این روش مشکل افزونگی داده را دارد و باز هم احتمال خطا در آن</w:t>
+      </w:r>
+      <w:r>
+        <w:rPr>
+          <w:rFonts w:ascii="Times New Roman" w:hAnsi="Times New Roman" w:cs="B Nazanin" w:hint="cs"/>
+          <w:sz w:val="32"/>
+          <w:szCs w:val="32"/>
+          <w:rtl/>
+          <w:lang w:bidi="fa-IR"/>
+        </w:rPr>
+        <w:t xml:space="preserve"> تا حدی</w:t>
+      </w:r>
+      <w:r>
+        <w:rPr>
+          <w:rFonts w:ascii="Times New Roman" w:hAnsi="Times New Roman" w:cs="B Nazanin" w:hint="cs"/>
+          <w:sz w:val="32"/>
+          <w:szCs w:val="32"/>
+          <w:rtl/>
+          <w:lang w:bidi="fa-IR"/>
+        </w:rPr>
+        <w:t xml:space="preserve"> وجود دارد.</w:t>
+      </w:r>
+    </w:p>
+    <w:p>
+      <w:pPr>
+        <w:bidi/>
+        <w:spacing w:line="360" w:lineRule="auto"/>
+        <w:jc w:val="both"/>
+        <w:rPr>
+          <w:rFonts w:ascii="Times New Roman" w:hAnsi="Times New Roman" w:cs="B Nazanin"/>
+          <w:sz w:val="32"/>
+          <w:szCs w:val="32"/>
+          <w:lang w:bidi="fa-IR"/>
+        </w:rPr>
+      </w:pPr>
+      <w:r>
+        <w:rPr>
+          <w:rFonts w:ascii="Times New Roman" w:hAnsi="Times New Roman" w:cs="B Nazanin" w:hint="cs"/>
+          <w:sz w:val="32"/>
+          <w:szCs w:val="32"/>
+          <w:rtl/>
+          <w:lang w:bidi="fa-IR"/>
+        </w:rPr>
+        <w:t xml:space="preserve">7- </w:t>
+      </w:r>
+      <w:proofErr w:type="spellStart"/>
+      <w:r>
+        <w:rPr>
+          <w:rFonts w:ascii="Times New Roman" w:hAnsi="Times New Roman" w:cs="B Nazanin"/>
+          <w:sz w:val="32"/>
+          <w:szCs w:val="32"/>
+          <w:lang w:bidi="fa-IR"/>
+        </w:rPr>
+        <w:t>created_at</w:t>
+      </w:r>
+      <w:proofErr w:type="spellEnd"/>
+      <w:r>
+        <w:rPr>
+          <w:rFonts w:ascii="Times New Roman" w:hAnsi="Times New Roman" w:cs="B Nazanin" w:hint="cs"/>
+          <w:sz w:val="32"/>
+          <w:szCs w:val="32"/>
+          <w:rtl/>
+          <w:lang w:bidi="fa-IR"/>
+        </w:rPr>
+        <w:t>: مشابه مورد ششم، در اینجا به جای لوکیشن باید خود سرور، تاریخ و ساعت فعلی را در رکورد درج کرده و رکورد را در دو دیتاست متفاوت ذخیره کند.</w:t>
       </w:r>
       <w:bookmarkStart w:id="0" w:name="_GoBack"/>
       <w:bookmarkEnd w:id="0"/>
+    </w:p>
+    <w:p>
+      <w:pPr>
+        <w:bidi/>
+        <w:spacing w:line="360" w:lineRule="auto"/>
+        <w:rPr>
+          <w:rFonts w:cs="B Nazanin"/>
+          <w:sz w:val="32"/>
+          <w:szCs w:val="32"/>
+          <w:rtl/>
+          <w:lang w:bidi="fa-IR"/>
+        </w:rPr>
+      </w:pPr>
+      <w:r>
+        <w:rPr>
+          <w:rFonts w:cs="2  Titr" w:hint="cs"/>
+          <w:sz w:val="36"/>
+          <w:szCs w:val="36"/>
+          <w:rtl/>
+          <w:lang w:bidi="fa-IR"/>
+        </w:rPr>
+        <w:t xml:space="preserve">سوال </w:t>
+      </w:r>
+      <w:r>
+        <w:rPr>
+          <w:rFonts w:cs="2  Titr" w:hint="cs"/>
+          <w:sz w:val="36"/>
+          <w:szCs w:val="36"/>
+          <w:rtl/>
+          <w:lang w:bidi="fa-IR"/>
+        </w:rPr>
+        <w:t>چهارم</w:t>
+      </w:r>
+      <w:r>
+        <w:rPr>
+          <w:rFonts w:cs="2  Titr" w:hint="cs"/>
+          <w:sz w:val="36"/>
+          <w:szCs w:val="36"/>
+          <w:rtl/>
+          <w:lang w:bidi="fa-IR"/>
+        </w:rPr>
+        <w:t>:</w:t>
+      </w:r>
+      <w:r>
+        <w:rPr>
+          <w:rFonts w:cs="2  Titr" w:hint="cs"/>
+          <w:sz w:val="36"/>
+          <w:szCs w:val="36"/>
+          <w:rtl/>
+          <w:lang w:bidi="fa-IR"/>
+        </w:rPr>
+        <w:t xml:space="preserve"> </w:t>
+      </w:r>
+      <w:r>
+        <w:rPr>
+          <w:rFonts w:cs="B Nazanin" w:hint="cs"/>
+          <w:sz w:val="32"/>
+          <w:szCs w:val="32"/>
+          <w:rtl/>
+          <w:lang w:bidi="fa-IR"/>
+        </w:rPr>
+        <w:t>در ادامه، معیار کامل بودن دیتاست با استفاده از سه روش گفته شده، سنجیده شده است.</w:t>
+      </w:r>
+    </w:p>
+    <w:p>
+      <w:pPr>
+        <w:bidi/>
+        <w:spacing w:line="360" w:lineRule="auto"/>
+        <w:jc w:val="both"/>
+        <w:rPr>
+          <w:rFonts w:ascii="Times New Roman" w:hAnsi="Times New Roman" w:cs="B Nazanin"/>
+          <w:sz w:val="32"/>
+          <w:szCs w:val="32"/>
+          <w:rtl/>
+          <w:lang w:bidi="fa-IR"/>
+        </w:rPr>
+      </w:pPr>
+      <w:r>
+        <w:rPr>
+          <w:rFonts w:ascii="Times New Roman" w:hAnsi="Times New Roman" w:cs="B Nazanin" w:hint="cs"/>
+          <w:b/>
+          <w:bCs/>
+          <w:sz w:val="40"/>
+          <w:szCs w:val="40"/>
+          <w:rtl/>
+          <w:lang w:bidi="fa-IR"/>
+        </w:rPr>
+        <w:t xml:space="preserve">روش اول: </w:t>
+      </w:r>
+      <w:r>
+        <w:rPr>
+          <w:rFonts w:ascii="Times New Roman" w:hAnsi="Times New Roman" w:cs="B Nazanin" w:hint="cs"/>
+          <w:sz w:val="32"/>
+          <w:szCs w:val="32"/>
+          <w:rtl/>
+          <w:lang w:bidi="fa-IR"/>
+        </w:rPr>
+        <w:t xml:space="preserve">روش اول، بدین صورت بود که باید تنها تعداد ردیف هایی از دیتاست که دارای هیچ مقدار </w:t>
+      </w:r>
+      <w:r>
+        <w:rPr>
+          <w:rFonts w:ascii="Times New Roman" w:hAnsi="Times New Roman" w:cs="B Nazanin"/>
+          <w:sz w:val="32"/>
+          <w:szCs w:val="32"/>
+          <w:lang w:bidi="fa-IR"/>
+        </w:rPr>
+        <w:t>Null</w:t>
+      </w:r>
+      <w:r>
+        <w:rPr>
+          <w:rFonts w:ascii="Times New Roman" w:hAnsi="Times New Roman" w:cs="B Nazanin" w:hint="cs"/>
+          <w:sz w:val="32"/>
+          <w:szCs w:val="32"/>
+          <w:rtl/>
+          <w:lang w:bidi="fa-IR"/>
+        </w:rPr>
+        <w:t xml:space="preserve"> نبودند را شمرده و بر تعداد کل ردیف های دیتاست تقسیم کنیم. با استفاده از این روش، طبق کد پایتون، معیار کامل بودن دیتاست برابر با صفر بدست آمد. بنابراین میتوان نتیجه گرفت که ظاهرا هیچ ردیفی در این دیتاست نیست که دارای مقدار </w:t>
+      </w:r>
+      <w:r>
+        <w:rPr>
+          <w:rFonts w:ascii="Times New Roman" w:hAnsi="Times New Roman" w:cs="B Nazanin"/>
+          <w:sz w:val="32"/>
+          <w:szCs w:val="32"/>
+          <w:lang w:bidi="fa-IR"/>
+        </w:rPr>
+        <w:t>Null</w:t>
+      </w:r>
+      <w:r>
+        <w:rPr>
+          <w:rFonts w:ascii="Times New Roman" w:hAnsi="Times New Roman" w:cs="B Nazanin" w:hint="cs"/>
+          <w:sz w:val="32"/>
+          <w:szCs w:val="32"/>
+          <w:rtl/>
+          <w:lang w:bidi="fa-IR"/>
+        </w:rPr>
+        <w:t xml:space="preserve"> نباشد.</w:t>
+      </w:r>
+    </w:p>
+    <w:p>
+      <w:pPr>
+        <w:bidi/>
+        <w:spacing w:line="360" w:lineRule="auto"/>
+        <w:jc w:val="both"/>
+        <w:rPr>
+          <w:rFonts w:ascii="Times New Roman" w:hAnsi="Times New Roman" w:cs="B Nazanin"/>
+          <w:sz w:val="32"/>
+          <w:szCs w:val="32"/>
+          <w:rtl/>
+          <w:lang w:bidi="fa-IR"/>
+        </w:rPr>
+      </w:pPr>
+      <w:r>
+        <w:rPr>
+          <w:rFonts w:ascii="Times New Roman" w:hAnsi="Times New Roman" w:cs="B Nazanin" w:hint="cs"/>
+          <w:b/>
+          <w:bCs/>
+          <w:sz w:val="40"/>
+          <w:szCs w:val="40"/>
+          <w:rtl/>
+          <w:lang w:bidi="fa-IR"/>
+        </w:rPr>
+        <w:lastRenderedPageBreak/>
+        <w:t xml:space="preserve">روش دوم: </w:t>
+      </w:r>
+      <w:r>
+        <w:rPr>
+          <w:rFonts w:ascii="Times New Roman" w:hAnsi="Times New Roman" w:cs="B Nazanin" w:hint="cs"/>
+          <w:sz w:val="32"/>
+          <w:szCs w:val="32"/>
+          <w:rtl/>
+          <w:lang w:bidi="fa-IR"/>
+        </w:rPr>
+        <w:t>روش دوم، بدین صورت بود که ابتدا باید تنها ستون هایی خاص از دیتاست که بدرد کار ما میخورند را درنظر گرفته و سپس روشی مشابه روش اول را تکرار کنیم.</w:t>
+      </w:r>
+      <w:r>
+        <w:rPr>
+          <w:rFonts w:ascii="Times New Roman" w:hAnsi="Times New Roman" w:cs="B Nazanin" w:hint="cs"/>
+          <w:sz w:val="32"/>
+          <w:szCs w:val="32"/>
+          <w:rtl/>
+          <w:lang w:bidi="fa-IR"/>
+        </w:rPr>
+        <w:t xml:space="preserve"> </w:t>
+      </w:r>
+      <w:r>
+        <w:rPr>
+          <w:rFonts w:ascii="Times New Roman" w:hAnsi="Times New Roman" w:cs="B Nazanin" w:hint="cs"/>
+          <w:sz w:val="32"/>
+          <w:szCs w:val="32"/>
+          <w:rtl/>
+          <w:lang w:bidi="fa-IR"/>
+        </w:rPr>
+        <w:t xml:space="preserve">برای محاسبه معیار کامل بودن طبق این روش، در اینجا تنها ستون های </w:t>
+      </w:r>
+      <w:r>
+        <w:rPr>
+          <w:rFonts w:ascii="Times New Roman" w:hAnsi="Times New Roman" w:cs="B Nazanin"/>
+          <w:sz w:val="32"/>
+          <w:szCs w:val="32"/>
+          <w:lang w:bidi="fa-IR"/>
+        </w:rPr>
+        <w:t>brand</w:t>
+      </w:r>
+      <w:r>
+        <w:rPr>
+          <w:rFonts w:ascii="Times New Roman" w:hAnsi="Times New Roman" w:cs="B Nazanin" w:hint="cs"/>
+          <w:sz w:val="32"/>
+          <w:szCs w:val="32"/>
+          <w:rtl/>
+          <w:lang w:bidi="fa-IR"/>
+        </w:rPr>
+        <w:t xml:space="preserve">، </w:t>
+      </w:r>
+      <w:r>
+        <w:rPr>
+          <w:rFonts w:ascii="Times New Roman" w:hAnsi="Times New Roman" w:cs="B Nazanin"/>
+          <w:sz w:val="32"/>
+          <w:szCs w:val="32"/>
+          <w:lang w:bidi="fa-IR"/>
+        </w:rPr>
+        <w:t>cat1</w:t>
+      </w:r>
+      <w:r>
+        <w:rPr>
+          <w:rFonts w:ascii="Times New Roman" w:hAnsi="Times New Roman" w:cs="B Nazanin" w:hint="cs"/>
+          <w:sz w:val="32"/>
+          <w:szCs w:val="32"/>
+          <w:rtl/>
+          <w:lang w:bidi="fa-IR"/>
+        </w:rPr>
+        <w:t xml:space="preserve">، </w:t>
+      </w:r>
+      <w:r>
+        <w:rPr>
+          <w:rFonts w:ascii="Times New Roman" w:hAnsi="Times New Roman" w:cs="B Nazanin"/>
+          <w:sz w:val="32"/>
+          <w:szCs w:val="32"/>
+          <w:lang w:bidi="fa-IR"/>
+        </w:rPr>
+        <w:t>cat2</w:t>
+      </w:r>
+      <w:r>
+        <w:rPr>
+          <w:rFonts w:ascii="Times New Roman" w:hAnsi="Times New Roman" w:cs="B Nazanin" w:hint="cs"/>
+          <w:sz w:val="32"/>
+          <w:szCs w:val="32"/>
+          <w:rtl/>
+          <w:lang w:bidi="fa-IR"/>
+        </w:rPr>
+        <w:t xml:space="preserve">، </w:t>
+      </w:r>
+      <w:r>
+        <w:rPr>
+          <w:rFonts w:ascii="Times New Roman" w:hAnsi="Times New Roman" w:cs="B Nazanin"/>
+          <w:sz w:val="32"/>
+          <w:szCs w:val="32"/>
+          <w:lang w:bidi="fa-IR"/>
+        </w:rPr>
+        <w:t>cat3</w:t>
+      </w:r>
+      <w:r>
+        <w:rPr>
+          <w:rFonts w:ascii="Times New Roman" w:hAnsi="Times New Roman" w:cs="B Nazanin" w:hint="cs"/>
+          <w:sz w:val="32"/>
+          <w:szCs w:val="32"/>
+          <w:rtl/>
+          <w:lang w:bidi="fa-IR"/>
+        </w:rPr>
+        <w:t xml:space="preserve">، </w:t>
+      </w:r>
+      <w:r>
+        <w:rPr>
+          <w:rFonts w:ascii="Times New Roman" w:hAnsi="Times New Roman" w:cs="B Nazanin"/>
+          <w:sz w:val="32"/>
+          <w:szCs w:val="32"/>
+          <w:lang w:bidi="fa-IR"/>
+        </w:rPr>
+        <w:t>city</w:t>
+      </w:r>
+      <w:r>
+        <w:rPr>
+          <w:rFonts w:ascii="Times New Roman" w:hAnsi="Times New Roman" w:cs="B Nazanin" w:hint="cs"/>
+          <w:sz w:val="32"/>
+          <w:szCs w:val="32"/>
+          <w:rtl/>
+          <w:lang w:bidi="fa-IR"/>
+        </w:rPr>
+        <w:t xml:space="preserve">، </w:t>
+      </w:r>
+      <w:proofErr w:type="spellStart"/>
+      <w:r>
+        <w:rPr>
+          <w:rFonts w:ascii="Times New Roman" w:hAnsi="Times New Roman" w:cs="B Nazanin"/>
+          <w:sz w:val="32"/>
+          <w:szCs w:val="32"/>
+          <w:lang w:bidi="fa-IR"/>
+        </w:rPr>
+        <w:t>created_at</w:t>
+      </w:r>
+      <w:proofErr w:type="spellEnd"/>
+      <w:r>
+        <w:rPr>
+          <w:rFonts w:ascii="Times New Roman" w:hAnsi="Times New Roman" w:cs="B Nazanin" w:hint="cs"/>
+          <w:sz w:val="32"/>
+          <w:szCs w:val="32"/>
+          <w:rtl/>
+          <w:lang w:bidi="fa-IR"/>
+        </w:rPr>
+        <w:t xml:space="preserve">، </w:t>
+      </w:r>
+      <w:proofErr w:type="spellStart"/>
+      <w:r>
+        <w:rPr>
+          <w:rFonts w:ascii="Times New Roman" w:hAnsi="Times New Roman" w:cs="B Nazanin"/>
+          <w:sz w:val="32"/>
+          <w:szCs w:val="32"/>
+          <w:lang w:bidi="fa-IR"/>
+        </w:rPr>
+        <w:t>desc</w:t>
+      </w:r>
+      <w:proofErr w:type="spellEnd"/>
+      <w:r>
+        <w:rPr>
+          <w:rFonts w:ascii="Times New Roman" w:hAnsi="Times New Roman" w:cs="B Nazanin" w:hint="cs"/>
+          <w:sz w:val="32"/>
+          <w:szCs w:val="32"/>
+          <w:rtl/>
+          <w:lang w:bidi="fa-IR"/>
+        </w:rPr>
+        <w:t xml:space="preserve">، </w:t>
+      </w:r>
+      <w:r>
+        <w:rPr>
+          <w:rFonts w:ascii="Times New Roman" w:hAnsi="Times New Roman" w:cs="B Nazanin"/>
+          <w:sz w:val="32"/>
+          <w:szCs w:val="32"/>
+          <w:lang w:bidi="fa-IR"/>
+        </w:rPr>
+        <w:t>platform</w:t>
+      </w:r>
+      <w:r>
+        <w:rPr>
+          <w:rFonts w:ascii="Times New Roman" w:hAnsi="Times New Roman" w:cs="B Nazanin" w:hint="cs"/>
+          <w:sz w:val="32"/>
+          <w:szCs w:val="32"/>
+          <w:rtl/>
+          <w:lang w:bidi="fa-IR"/>
+        </w:rPr>
+        <w:t xml:space="preserve">، </w:t>
+      </w:r>
+      <w:r>
+        <w:rPr>
+          <w:rFonts w:ascii="Times New Roman" w:hAnsi="Times New Roman" w:cs="B Nazanin"/>
+          <w:sz w:val="32"/>
+          <w:szCs w:val="32"/>
+          <w:lang w:bidi="fa-IR"/>
+        </w:rPr>
+        <w:t>price</w:t>
+      </w:r>
+      <w:r>
+        <w:rPr>
+          <w:rFonts w:ascii="Times New Roman" w:hAnsi="Times New Roman" w:cs="B Nazanin" w:hint="cs"/>
+          <w:sz w:val="32"/>
+          <w:szCs w:val="32"/>
+          <w:rtl/>
+          <w:lang w:bidi="fa-IR"/>
+        </w:rPr>
+        <w:t xml:space="preserve">، و </w:t>
+      </w:r>
+      <w:r>
+        <w:rPr>
+          <w:rFonts w:ascii="Times New Roman" w:hAnsi="Times New Roman" w:cs="B Nazanin"/>
+          <w:sz w:val="32"/>
+          <w:szCs w:val="32"/>
+          <w:lang w:bidi="fa-IR"/>
+        </w:rPr>
+        <w:t>title</w:t>
+      </w:r>
+      <w:r>
+        <w:rPr>
+          <w:rFonts w:ascii="Times New Roman" w:hAnsi="Times New Roman" w:cs="B Nazanin" w:hint="cs"/>
+          <w:sz w:val="32"/>
+          <w:szCs w:val="32"/>
+          <w:rtl/>
+          <w:lang w:bidi="fa-IR"/>
+        </w:rPr>
+        <w:t xml:space="preserve"> </w:t>
+      </w:r>
+      <w:r>
+        <w:rPr>
+          <w:rFonts w:ascii="Times New Roman" w:hAnsi="Times New Roman" w:cs="B Nazanin" w:hint="cs"/>
+          <w:sz w:val="32"/>
+          <w:szCs w:val="32"/>
+          <w:rtl/>
+          <w:lang w:bidi="fa-IR"/>
+        </w:rPr>
+        <w:t>درنظر گرفته شده است.</w:t>
+      </w:r>
+      <w:r>
+        <w:rPr>
+          <w:rFonts w:ascii="Times New Roman" w:hAnsi="Times New Roman" w:cs="B Nazanin" w:hint="cs"/>
+          <w:sz w:val="32"/>
+          <w:szCs w:val="32"/>
+          <w:rtl/>
+          <w:lang w:bidi="fa-IR"/>
+        </w:rPr>
+        <w:t xml:space="preserve"> زیرا نظر من این بود که مهم ترین ستون های دیتاست، این ستون ها هستند و میتوان بسیاری از تصمیم گیری ها برروی دیتاست را، مانند پیش بینی قیمت یک محصول</w:t>
+      </w:r>
+      <w:r>
+        <w:rPr>
+          <w:rFonts w:ascii="Times New Roman" w:hAnsi="Times New Roman" w:cs="B Nazanin" w:hint="cs"/>
+          <w:sz w:val="32"/>
+          <w:szCs w:val="32"/>
+          <w:rtl/>
+          <w:lang w:bidi="fa-IR"/>
+        </w:rPr>
+        <w:t xml:space="preserve"> و یا خوشه بندی شهر ها بر اساس محصولاتی که در آنها به فروش میرسد، با استفاده از این ویژگی ها انجام داد و نیازی به ویژگی های دیگر نیست. با استفاده از این روش، طبق کد پایتون، معیار کامل بودن دیتاست برابر با </w:t>
+      </w:r>
+      <w:r>
+        <w:rPr>
+          <w:rFonts w:ascii="Times New Roman" w:hAnsi="Times New Roman" w:cs="B Nazanin" w:hint="cs"/>
+          <w:sz w:val="32"/>
+          <w:szCs w:val="32"/>
+          <w:rtl/>
+          <w:lang w:bidi="fa-IR"/>
+        </w:rPr>
+        <w:t>20.14 درصد بدست آمد.</w:t>
+      </w:r>
+    </w:p>
+    <w:p>
+      <w:pPr>
+        <w:bidi/>
+        <w:spacing w:line="360" w:lineRule="auto"/>
+        <w:jc w:val="both"/>
+        <w:rPr>
+          <w:rFonts w:ascii="Times New Roman" w:hAnsi="Times New Roman" w:cs="B Nazanin"/>
+          <w:sz w:val="32"/>
+          <w:szCs w:val="32"/>
+          <w:rtl/>
+          <w:lang w:bidi="fa-IR"/>
+        </w:rPr>
+      </w:pPr>
+      <w:r>
+        <w:rPr>
+          <w:rFonts w:ascii="Times New Roman" w:hAnsi="Times New Roman" w:cs="B Nazanin" w:hint="cs"/>
+          <w:b/>
+          <w:bCs/>
+          <w:sz w:val="40"/>
+          <w:szCs w:val="40"/>
+          <w:rtl/>
+          <w:lang w:bidi="fa-IR"/>
+        </w:rPr>
+        <w:t xml:space="preserve">روش سوم: </w:t>
+      </w:r>
+      <w:r>
+        <w:rPr>
+          <w:rFonts w:ascii="Times New Roman" w:hAnsi="Times New Roman" w:cs="B Nazanin" w:hint="cs"/>
+          <w:sz w:val="32"/>
+          <w:szCs w:val="32"/>
+          <w:rtl/>
+          <w:lang w:bidi="fa-IR"/>
+        </w:rPr>
+        <w:t xml:space="preserve">روش سوم، بدین صورت بود که باید تعداد مجموع مقادیر ذخیره شده در دیتاست که دارای مقدار هستند را شمرد و بر تعداد مجموع گنجایش دیتاست (یعنی تعداد ردیف ها ضرب در تعداد ستون ها) تقسیم کرد. با استفاده از این روش، </w:t>
+      </w:r>
+      <w:r>
+        <w:rPr>
+          <w:rFonts w:ascii="Times New Roman" w:hAnsi="Times New Roman" w:cs="B Nazanin" w:hint="cs"/>
+          <w:sz w:val="32"/>
+          <w:szCs w:val="32"/>
+          <w:rtl/>
+          <w:lang w:bidi="fa-IR"/>
+        </w:rPr>
+        <w:t xml:space="preserve">طبق کد پایتون، </w:t>
+      </w:r>
+      <w:r>
+        <w:rPr>
+          <w:rFonts w:ascii="Times New Roman" w:hAnsi="Times New Roman" w:cs="B Nazanin" w:hint="cs"/>
+          <w:sz w:val="32"/>
+          <w:szCs w:val="32"/>
+          <w:rtl/>
+          <w:lang w:bidi="fa-IR"/>
+        </w:rPr>
+        <w:t>معیار کامل بودن دیتاست برابر با 78.68 درصد بدست آمد.</w:t>
+      </w:r>
+    </w:p>
+    <w:p>
+      <w:pPr>
+        <w:bidi/>
+        <w:spacing w:line="360" w:lineRule="auto"/>
+        <w:jc w:val="both"/>
+        <w:rPr>
+          <w:rFonts w:ascii="Times New Roman" w:hAnsi="Times New Roman" w:cs="B Nazanin"/>
+          <w:sz w:val="32"/>
+          <w:szCs w:val="32"/>
+          <w:rtl/>
+          <w:lang w:bidi="fa-IR"/>
+        </w:rPr>
+      </w:pPr>
+      <w:r>
+        <w:rPr>
+          <w:rFonts w:ascii="Times New Roman" w:hAnsi="Times New Roman" w:cs="B Nazanin" w:hint="cs"/>
+          <w:sz w:val="32"/>
+          <w:szCs w:val="32"/>
+          <w:rtl/>
+          <w:lang w:bidi="fa-IR"/>
+        </w:rPr>
+        <w:t xml:space="preserve">همچنین، به نظر من، روش دوم برای ارزیابی کامل بودن این دیتاست مناسب تر از سایر روش ها است. زیرا در اینجا روش اول، اطلاعات آنچنانی به ما نمیدهد و تنها متوجه میشویم که همه ردیف های دیتاست دارای مقدار </w:t>
+      </w:r>
+      <w:r>
+        <w:rPr>
+          <w:rFonts w:ascii="Times New Roman" w:hAnsi="Times New Roman" w:cs="B Nazanin"/>
+          <w:sz w:val="32"/>
+          <w:szCs w:val="32"/>
+          <w:lang w:bidi="fa-IR"/>
+        </w:rPr>
+        <w:t>Null</w:t>
+      </w:r>
+      <w:r>
+        <w:rPr>
+          <w:rFonts w:ascii="Times New Roman" w:hAnsi="Times New Roman" w:cs="B Nazanin" w:hint="cs"/>
+          <w:sz w:val="32"/>
+          <w:szCs w:val="32"/>
+          <w:rtl/>
+          <w:lang w:bidi="fa-IR"/>
+        </w:rPr>
+        <w:t xml:space="preserve"> هستند، </w:t>
+      </w:r>
+      <w:r>
+        <w:rPr>
+          <w:rFonts w:ascii="Times New Roman" w:hAnsi="Times New Roman" w:cs="B Nazanin" w:hint="cs"/>
+          <w:sz w:val="32"/>
+          <w:szCs w:val="32"/>
+          <w:rtl/>
+          <w:lang w:bidi="fa-IR"/>
+        </w:rPr>
+        <w:t xml:space="preserve">روش سوم نیز از این نظر مناسب نیست که تعدادی از ویژگی های دیتاست، مقدار </w:t>
+      </w:r>
+      <w:r>
+        <w:rPr>
+          <w:rFonts w:ascii="Times New Roman" w:hAnsi="Times New Roman" w:cs="B Nazanin"/>
+          <w:sz w:val="32"/>
+          <w:szCs w:val="32"/>
+          <w:lang w:bidi="fa-IR"/>
+        </w:rPr>
+        <w:t>Null</w:t>
+      </w:r>
+      <w:r>
+        <w:rPr>
+          <w:rFonts w:ascii="Times New Roman" w:hAnsi="Times New Roman" w:cs="B Nazanin" w:hint="cs"/>
+          <w:sz w:val="32"/>
+          <w:szCs w:val="32"/>
+          <w:rtl/>
+          <w:lang w:bidi="fa-IR"/>
+        </w:rPr>
+        <w:t xml:space="preserve"> ندارند یا مقادیر </w:t>
+      </w:r>
+      <w:r>
+        <w:rPr>
+          <w:rFonts w:ascii="Times New Roman" w:hAnsi="Times New Roman" w:cs="B Nazanin"/>
+          <w:sz w:val="32"/>
+          <w:szCs w:val="32"/>
+          <w:lang w:bidi="fa-IR"/>
+        </w:rPr>
+        <w:t>Null</w:t>
+      </w:r>
+      <w:r>
+        <w:rPr>
+          <w:rFonts w:ascii="Times New Roman" w:hAnsi="Times New Roman" w:cs="B Nazanin" w:hint="cs"/>
+          <w:sz w:val="32"/>
+          <w:szCs w:val="32"/>
+          <w:rtl/>
+          <w:lang w:bidi="fa-IR"/>
+        </w:rPr>
+        <w:t xml:space="preserve"> آنها زیاد نیست، اما کاربرد خاصی در تصمیم گیری های مختلف نیز ندارند و در این روش صرفا شمرده میشوند و کامل بودن را افزایش میده</w:t>
+      </w:r>
+      <w:r>
+        <w:rPr>
+          <w:rFonts w:ascii="Times New Roman" w:hAnsi="Times New Roman" w:cs="B Nazanin" w:hint="cs"/>
+          <w:sz w:val="32"/>
+          <w:szCs w:val="32"/>
+          <w:rtl/>
+          <w:lang w:bidi="fa-IR"/>
+        </w:rPr>
+        <w:t xml:space="preserve">ند. در حالی که اگر بخواهیم از ویژگی هایی که واقعا مورد نیاز ما هستند استفاده کنیم، نسبت مقادیر </w:t>
+      </w:r>
+      <w:r>
+        <w:rPr>
+          <w:rFonts w:ascii="Times New Roman" w:hAnsi="Times New Roman" w:cs="B Nazanin"/>
+          <w:sz w:val="32"/>
+          <w:szCs w:val="32"/>
+          <w:lang w:bidi="fa-IR"/>
+        </w:rPr>
+        <w:t>Null</w:t>
+      </w:r>
+      <w:r>
+        <w:rPr>
+          <w:rFonts w:ascii="Times New Roman" w:hAnsi="Times New Roman" w:cs="B Nazanin" w:hint="cs"/>
+          <w:sz w:val="32"/>
+          <w:szCs w:val="32"/>
+          <w:rtl/>
+          <w:lang w:bidi="fa-IR"/>
+        </w:rPr>
+        <w:t xml:space="preserve"> به کل مقادیر، بیشتر خواهد شد و درک واقع گرایانه تری نسبت به کامل بودن دیتاست بدست خواهیم آورد. بنابراین، </w:t>
+      </w:r>
+      <w:r>
+        <w:rPr>
+          <w:rFonts w:ascii="Times New Roman" w:hAnsi="Times New Roman" w:cs="B Nazanin" w:hint="cs"/>
+          <w:sz w:val="32"/>
+          <w:szCs w:val="32"/>
+          <w:rtl/>
+          <w:lang w:bidi="fa-IR"/>
+        </w:rPr>
+        <w:t>روش دوم برای ارزیابی کامل بودن این دیتاست مناسب تر از سایر روش ها است.</w:t>
+      </w:r>
+    </w:p>
+    <w:p>
+      <w:pPr>
+        <w:bidi/>
+        <w:spacing w:line="360" w:lineRule="auto"/>
+        <w:jc w:val="both"/>
+        <w:rPr>
+          <w:rFonts w:cs="B Nazanin"/>
+          <w:sz w:val="32"/>
+          <w:szCs w:val="32"/>
+          <w:rtl/>
+          <w:lang w:bidi="fa-IR"/>
+        </w:rPr>
+      </w:pPr>
+      <w:r>
+        <w:rPr>
+          <w:rFonts w:cs="2  Titr" w:hint="cs"/>
+          <w:sz w:val="36"/>
+          <w:szCs w:val="36"/>
+          <w:rtl/>
+          <w:lang w:bidi="fa-IR"/>
+        </w:rPr>
+        <w:t xml:space="preserve">سوال </w:t>
+      </w:r>
+      <w:r>
+        <w:rPr>
+          <w:rFonts w:cs="2  Titr" w:hint="cs"/>
+          <w:sz w:val="36"/>
+          <w:szCs w:val="36"/>
+          <w:rtl/>
+          <w:lang w:bidi="fa-IR"/>
+        </w:rPr>
+        <w:t>پنجم</w:t>
+      </w:r>
+      <w:r>
+        <w:rPr>
+          <w:rFonts w:cs="2  Titr" w:hint="cs"/>
+          <w:sz w:val="36"/>
+          <w:szCs w:val="36"/>
+          <w:rtl/>
+          <w:lang w:bidi="fa-IR"/>
+        </w:rPr>
+        <w:t>:</w:t>
+      </w:r>
+      <w:r>
+        <w:rPr>
+          <w:rFonts w:cs="2  Titr" w:hint="cs"/>
+          <w:sz w:val="36"/>
+          <w:szCs w:val="36"/>
+          <w:rtl/>
+          <w:lang w:bidi="fa-IR"/>
+        </w:rPr>
+        <w:t xml:space="preserve"> </w:t>
+      </w:r>
+      <w:r>
+        <w:rPr>
+          <w:rFonts w:cs="B Nazanin" w:hint="cs"/>
+          <w:sz w:val="32"/>
+          <w:szCs w:val="32"/>
+          <w:rtl/>
+          <w:lang w:bidi="fa-IR"/>
+        </w:rPr>
+        <w:t>میتوان پنج موضوع چالشی زیر را برروی این دیتاست بررسی نمود:</w:t>
+      </w:r>
+    </w:p>
+    <w:p>
+      <w:pPr>
+        <w:bidi/>
+        <w:spacing w:line="360" w:lineRule="auto"/>
+        <w:jc w:val="both"/>
+        <w:rPr>
+          <w:rFonts w:ascii="Times New Roman" w:hAnsi="Times New Roman" w:cs="B Nazanin" w:hint="cs"/>
+          <w:sz w:val="32"/>
+          <w:szCs w:val="32"/>
+          <w:rtl/>
+          <w:lang w:bidi="fa-IR"/>
+        </w:rPr>
+      </w:pPr>
+      <w:r>
+        <w:rPr>
+          <w:rFonts w:ascii="Times New Roman" w:hAnsi="Times New Roman" w:cs="Times New Roman" w:hint="cs"/>
+          <w:sz w:val="32"/>
+          <w:szCs w:val="32"/>
+          <w:rtl/>
+          <w:lang w:bidi="fa-IR"/>
+        </w:rPr>
+        <w:lastRenderedPageBreak/>
+        <w:t xml:space="preserve">1- </w:t>
+      </w:r>
+      <w:r>
+        <w:rPr>
+          <w:rFonts w:ascii="Times New Roman" w:hAnsi="Times New Roman" w:cs="B Nazanin" w:hint="cs"/>
+          <w:sz w:val="32"/>
+          <w:szCs w:val="32"/>
+          <w:rtl/>
+          <w:lang w:bidi="fa-IR"/>
+        </w:rPr>
+        <w:t>تعیین قیمت برای یک کالا</w:t>
+      </w:r>
+    </w:p>
+    <w:p>
+      <w:pPr>
+        <w:bidi/>
+        <w:spacing w:line="360" w:lineRule="auto"/>
+        <w:jc w:val="both"/>
+        <w:rPr>
+          <w:rFonts w:ascii="Times New Roman" w:hAnsi="Times New Roman" w:cs="B Nazanin"/>
+          <w:sz w:val="32"/>
+          <w:szCs w:val="32"/>
+          <w:rtl/>
+          <w:lang w:bidi="fa-IR"/>
+        </w:rPr>
+      </w:pPr>
+      <w:r>
+        <w:rPr>
+          <w:rFonts w:ascii="Times New Roman" w:hAnsi="Times New Roman" w:cs="B Nazanin" w:hint="cs"/>
+          <w:sz w:val="32"/>
+          <w:szCs w:val="32"/>
+          <w:rtl/>
+          <w:lang w:bidi="fa-IR"/>
+        </w:rPr>
+        <w:t xml:space="preserve">2- </w:t>
+      </w:r>
+      <w:r>
+        <w:rPr>
+          <w:rFonts w:ascii="Times New Roman" w:hAnsi="Times New Roman" w:cs="B Nazanin" w:hint="cs"/>
+          <w:sz w:val="32"/>
+          <w:szCs w:val="32"/>
+          <w:rtl/>
+          <w:lang w:bidi="fa-IR"/>
+        </w:rPr>
+        <w:t>استخراج</w:t>
+      </w:r>
+      <w:r>
+        <w:rPr>
+          <w:rFonts w:ascii="Times New Roman" w:hAnsi="Times New Roman" w:cs="B Nazanin"/>
+          <w:sz w:val="32"/>
+          <w:szCs w:val="32"/>
+          <w:rtl/>
+          <w:lang w:bidi="fa-IR"/>
+        </w:rPr>
+        <w:t xml:space="preserve"> </w:t>
+      </w:r>
+      <w:r>
+        <w:rPr>
+          <w:rFonts w:ascii="Times New Roman" w:hAnsi="Times New Roman" w:cs="B Nazanin" w:hint="cs"/>
+          <w:sz w:val="32"/>
+          <w:szCs w:val="32"/>
+          <w:rtl/>
+          <w:lang w:bidi="fa-IR"/>
+        </w:rPr>
+        <w:t>الگو</w:t>
+      </w:r>
+      <w:r>
+        <w:rPr>
+          <w:rFonts w:ascii="Times New Roman" w:hAnsi="Times New Roman" w:cs="B Nazanin" w:hint="cs"/>
+          <w:sz w:val="32"/>
+          <w:szCs w:val="32"/>
+          <w:rtl/>
+          <w:lang w:bidi="fa-IR"/>
+        </w:rPr>
+        <w:t xml:space="preserve"> </w:t>
+      </w:r>
+      <w:r>
+        <w:rPr>
+          <w:rFonts w:ascii="Times New Roman" w:hAnsi="Times New Roman" w:cs="B Nazanin" w:hint="cs"/>
+          <w:sz w:val="32"/>
+          <w:szCs w:val="32"/>
+          <w:rtl/>
+          <w:lang w:bidi="fa-IR"/>
+        </w:rPr>
+        <w:t>های</w:t>
+      </w:r>
+      <w:r>
+        <w:rPr>
+          <w:rFonts w:ascii="Times New Roman" w:hAnsi="Times New Roman" w:cs="B Nazanin"/>
+          <w:sz w:val="32"/>
+          <w:szCs w:val="32"/>
+          <w:rtl/>
+          <w:lang w:bidi="fa-IR"/>
+        </w:rPr>
+        <w:t xml:space="preserve"> قرار دادن پست فروش</w:t>
+      </w:r>
+      <w:r>
+        <w:rPr>
+          <w:rFonts w:ascii="Times New Roman" w:hAnsi="Times New Roman" w:cs="B Nazanin" w:hint="cs"/>
+          <w:sz w:val="32"/>
+          <w:szCs w:val="32"/>
+          <w:rtl/>
+          <w:lang w:bidi="fa-IR"/>
+        </w:rPr>
+        <w:t xml:space="preserve"> کالا</w:t>
+      </w:r>
+      <w:r>
+        <w:rPr>
+          <w:rFonts w:ascii="Times New Roman" w:hAnsi="Times New Roman" w:cs="B Nazanin"/>
+          <w:sz w:val="32"/>
+          <w:szCs w:val="32"/>
+          <w:rtl/>
+          <w:lang w:bidi="fa-IR"/>
+        </w:rPr>
+        <w:t xml:space="preserve"> در شهر</w:t>
+      </w:r>
+      <w:r>
+        <w:rPr>
+          <w:rFonts w:ascii="Times New Roman" w:hAnsi="Times New Roman" w:cs="B Nazanin" w:hint="cs"/>
+          <w:sz w:val="32"/>
+          <w:szCs w:val="32"/>
+          <w:rtl/>
+          <w:lang w:bidi="fa-IR"/>
+        </w:rPr>
+        <w:t xml:space="preserve"> </w:t>
+      </w:r>
+      <w:r>
+        <w:rPr>
+          <w:rFonts w:ascii="Times New Roman" w:hAnsi="Times New Roman" w:cs="B Nazanin"/>
+          <w:sz w:val="32"/>
+          <w:szCs w:val="32"/>
+          <w:rtl/>
+          <w:lang w:bidi="fa-IR"/>
+        </w:rPr>
+        <w:t>ها</w:t>
+      </w:r>
+      <w:r>
+        <w:rPr>
+          <w:rFonts w:ascii="Times New Roman" w:hAnsi="Times New Roman" w:cs="B Nazanin" w:hint="cs"/>
+          <w:sz w:val="32"/>
+          <w:szCs w:val="32"/>
+          <w:rtl/>
+          <w:lang w:bidi="fa-IR"/>
+        </w:rPr>
+        <w:t>ی</w:t>
+      </w:r>
+      <w:r>
+        <w:rPr>
+          <w:rFonts w:ascii="Times New Roman" w:hAnsi="Times New Roman" w:cs="B Nazanin"/>
+          <w:sz w:val="32"/>
+          <w:szCs w:val="32"/>
+          <w:rtl/>
+          <w:lang w:bidi="fa-IR"/>
+        </w:rPr>
+        <w:t xml:space="preserve"> مختلف</w:t>
+      </w:r>
+    </w:p>
+    <w:p>
+      <w:pPr>
+        <w:bidi/>
+        <w:spacing w:line="360" w:lineRule="auto"/>
+        <w:jc w:val="both"/>
+        <w:rPr>
+          <w:rFonts w:ascii="Times New Roman" w:hAnsi="Times New Roman" w:cs="B Nazanin" w:hint="cs"/>
+          <w:sz w:val="32"/>
+          <w:szCs w:val="32"/>
+          <w:rtl/>
+          <w:lang w:bidi="fa-IR"/>
+        </w:rPr>
+      </w:pPr>
+      <w:r>
+        <w:rPr>
+          <w:rFonts w:ascii="Times New Roman" w:hAnsi="Times New Roman" w:cs="B Nazanin" w:hint="cs"/>
+          <w:sz w:val="32"/>
+          <w:szCs w:val="32"/>
+          <w:rtl/>
+          <w:lang w:bidi="fa-IR"/>
+        </w:rPr>
+        <w:t xml:space="preserve">3- </w:t>
+      </w:r>
+      <w:r>
+        <w:rPr>
+          <w:rFonts w:ascii="Times New Roman" w:hAnsi="Times New Roman" w:cs="B Nazanin" w:hint="cs"/>
+          <w:sz w:val="32"/>
+          <w:szCs w:val="32"/>
+          <w:rtl/>
+          <w:lang w:bidi="fa-IR"/>
+        </w:rPr>
+        <w:t>تعیین مسافت پیموده شده برای یک ماشین از روی قیمت</w:t>
+      </w:r>
+      <w:r>
+        <w:rPr>
+          <w:rFonts w:ascii="Times New Roman" w:hAnsi="Times New Roman" w:cs="B Nazanin" w:hint="cs"/>
+          <w:sz w:val="32"/>
+          <w:szCs w:val="32"/>
+          <w:rtl/>
+          <w:lang w:bidi="fa-IR"/>
+        </w:rPr>
+        <w:t xml:space="preserve"> آن</w:t>
+      </w:r>
+    </w:p>
+    <w:p>
+      <w:pPr>
+        <w:bidi/>
+        <w:spacing w:line="360" w:lineRule="auto"/>
+        <w:jc w:val="both"/>
+        <w:rPr>
+          <w:rFonts w:ascii="Times New Roman" w:hAnsi="Times New Roman" w:cs="B Nazanin"/>
+          <w:sz w:val="32"/>
+          <w:szCs w:val="32"/>
+          <w:rtl/>
+          <w:lang w:bidi="fa-IR"/>
+        </w:rPr>
+      </w:pPr>
+      <w:r>
+        <w:rPr>
+          <w:rFonts w:ascii="Times New Roman" w:hAnsi="Times New Roman" w:cs="B Nazanin" w:hint="cs"/>
+          <w:sz w:val="32"/>
+          <w:szCs w:val="32"/>
+          <w:rtl/>
+          <w:lang w:bidi="fa-IR"/>
+        </w:rPr>
+        <w:t xml:space="preserve">4- </w:t>
+      </w:r>
+      <w:r>
+        <w:rPr>
+          <w:rFonts w:ascii="Times New Roman" w:hAnsi="Times New Roman" w:cs="B Nazanin" w:hint="cs"/>
+          <w:sz w:val="32"/>
+          <w:szCs w:val="32"/>
+          <w:rtl/>
+          <w:lang w:bidi="fa-IR"/>
+        </w:rPr>
+        <w:t>خوشه بندی کالا ها بر اساس قیمت آنها</w:t>
+      </w:r>
+    </w:p>
+    <w:p>
+      <w:pPr>
+        <w:bidi/>
+        <w:spacing w:line="360" w:lineRule="auto"/>
+        <w:jc w:val="both"/>
+        <w:rPr>
+          <w:rFonts w:ascii="Times New Roman" w:hAnsi="Times New Roman" w:cs="B Nazanin"/>
+          <w:sz w:val="32"/>
+          <w:szCs w:val="32"/>
+          <w:rtl/>
+          <w:lang w:bidi="fa-IR"/>
+        </w:rPr>
+      </w:pPr>
+      <w:r>
+        <w:rPr>
+          <w:rFonts w:ascii="Times New Roman" w:hAnsi="Times New Roman" w:cs="B Nazanin" w:hint="cs"/>
+          <w:sz w:val="32"/>
+          <w:szCs w:val="32"/>
+          <w:rtl/>
+          <w:lang w:bidi="fa-IR"/>
+        </w:rPr>
+        <w:t xml:space="preserve">5- </w:t>
+      </w:r>
+      <w:r>
+        <w:rPr>
+          <w:rFonts w:ascii="Times New Roman" w:hAnsi="Times New Roman" w:cs="B Nazanin" w:hint="cs"/>
+          <w:sz w:val="32"/>
+          <w:szCs w:val="32"/>
+          <w:rtl/>
+          <w:lang w:bidi="fa-IR"/>
+        </w:rPr>
+        <w:t>تعیین قیمت برای یک کالا، تنها بر اساس توضیحات درج شده برای آن کالا</w:t>
+      </w:r>
     </w:p>
     <w:p>
       <w:pPr>
@@ -12158,7 +13197,7 @@
 </file>
 
 <file path=customXml/itemProps1.xml><?xml version="1.0" encoding="utf-8"?>
-<ds:datastoreItem xmlns:ds="http://schemas.openxmlformats.org/officeDocument/2006/customXml" ds:itemID="{315C7329-1B17-40BA-B592-23BF83D7D309}">
+<ds:datastoreItem xmlns:ds="http://schemas.openxmlformats.org/officeDocument/2006/customXml" ds:itemID="{FC6FABDE-9883-4E58-91D4-12B53589ABE6}">
   <ds:schemaRefs>
     <ds:schemaRef ds:uri="http://schemas.openxmlformats.org/officeDocument/2006/bibliography"/>
   </ds:schemaRefs>

</xml_diff>

<commit_message>
The first phase of the project is finished.
</commit_message>
<xml_diff>
--- a/Data mining project.docx
+++ b/Data mining project.docx
@@ -126,7 +126,6 @@
           <w:rFonts w:ascii="Times New Roman" w:hAnsi="Times New Roman" w:cs="B Nazanin"/>
           <w:sz w:val="32"/>
           <w:szCs w:val="32"/>
-          <w:rtl/>
           <w:lang w:bidi="fa-IR"/>
         </w:rPr>
       </w:pPr>
@@ -355,6 +354,73 @@
           <w:lang w:bidi="fa-IR"/>
         </w:rPr>
         <w:t xml:space="preserve"> همچنین، از آوردن بازه مقادیر برای ویژگی های عددی پرهیز شده است. زیرا همان طور که مشخص است، مقادیر مینیمم و ماکسیمم این ویژگی ها اندازه گیری شده و بازه مقادیر ویژگی های عددی را میتوان با استفاده از مینیمم و ماکسیمم این ویژگی ها، بازنمایی کرد.</w:t>
+      </w:r>
+      <w:r>
+        <w:rPr>
+          <w:rFonts w:ascii="Times New Roman" w:hAnsi="Times New Roman" w:cs="B Nazanin" w:hint="cs"/>
+          <w:sz w:val="32"/>
+          <w:szCs w:val="32"/>
+          <w:rtl/>
+          <w:lang w:bidi="fa-IR"/>
+        </w:rPr>
+        <w:t xml:space="preserve"> در نهایت، لازم به توجه است که مقدار </w:t>
+      </w:r>
+      <w:r>
+        <w:rPr>
+          <w:rFonts w:ascii="Times New Roman" w:hAnsi="Times New Roman" w:cs="B Nazanin"/>
+          <w:sz w:val="32"/>
+          <w:szCs w:val="32"/>
+          <w:lang w:bidi="fa-IR"/>
+        </w:rPr>
+        <w:t>Mode</w:t>
+      </w:r>
+      <w:r>
+        <w:rPr>
+          <w:rFonts w:ascii="Times New Roman" w:hAnsi="Times New Roman" w:cs="B Nazanin" w:hint="cs"/>
+          <w:sz w:val="32"/>
+          <w:szCs w:val="32"/>
+          <w:rtl/>
+          <w:lang w:bidi="fa-IR"/>
+        </w:rPr>
+        <w:t xml:space="preserve">، برای ویژگی </w:t>
+      </w:r>
+      <w:r>
+        <w:rPr>
+          <w:rFonts w:ascii="Times New Roman" w:hAnsi="Times New Roman" w:cs="B Nazanin"/>
+          <w:sz w:val="32"/>
+          <w:szCs w:val="32"/>
+          <w:lang w:bidi="fa-IR"/>
+        </w:rPr>
+        <w:t>id</w:t>
+      </w:r>
+      <w:r>
+        <w:rPr>
+          <w:rFonts w:ascii="Times New Roman" w:hAnsi="Times New Roman" w:cs="B Nazanin" w:hint="cs"/>
+          <w:sz w:val="32"/>
+          <w:szCs w:val="32"/>
+          <w:rtl/>
+          <w:lang w:bidi="fa-IR"/>
+        </w:rPr>
+        <w:t xml:space="preserve"> آورده نشده است. چون مقادیر این ویژگی یکتا هستند و همه مقادیر این ویژگی برابر با </w:t>
+      </w:r>
+      <w:r>
+        <w:rPr>
+          <w:rFonts w:ascii="Times New Roman" w:hAnsi="Times New Roman" w:cs="B Nazanin"/>
+          <w:sz w:val="32"/>
+          <w:szCs w:val="32"/>
+          <w:lang w:bidi="fa-IR"/>
+        </w:rPr>
+        <w:t>Mode</w:t>
+      </w:r>
+      <w:r>
+        <w:rPr>
+          <w:rFonts w:ascii="Times New Roman" w:hAnsi="Times New Roman" w:cs="B Nazanin" w:hint="cs"/>
+          <w:sz w:val="32"/>
+          <w:szCs w:val="32"/>
+          <w:rtl/>
+          <w:lang w:bidi="fa-IR"/>
+        </w:rPr>
+        <w:t xml:space="preserve"> خواهند بود.</w:t>
       </w:r>
     </w:p>
     <w:tbl>
@@ -629,6 +695,7 @@
                 <w:rtl/>
                 <w:lang w:bidi="fa-IR"/>
               </w:rPr>
+              <w:lastRenderedPageBreak/>
               <w:t>1</w:t>
             </w:r>
           </w:p>
@@ -856,7 +923,6 @@
                 <w:szCs w:val="32"/>
                 <w:lang w:bidi="fa-IR"/>
               </w:rPr>
-              <w:lastRenderedPageBreak/>
               <w:t>2</w:t>
             </w:r>
           </w:p>
@@ -4237,6 +4303,7 @@
           <w:szCs w:val="32"/>
           <w:lang w:bidi="fa-IR"/>
         </w:rPr>
+        <w:lastRenderedPageBreak/>
         <w:t>1</w:t>
       </w:r>
       <w:r>
@@ -4300,7 +4367,6 @@
           <w:rtl/>
           <w:lang w:bidi="fa-IR"/>
         </w:rPr>
-        <w:lastRenderedPageBreak/>
         <w:t xml:space="preserve">2- </w:t>
       </w:r>
       <w:r>
@@ -5853,6 +5919,7 @@
           <w:szCs w:val="32"/>
           <w:lang w:bidi="fa-IR"/>
         </w:rPr>
+        <w:lastRenderedPageBreak/>
         <w:t>modem-and-network-equipment</w:t>
       </w:r>
       <w:r>
@@ -6046,17 +6113,7 @@
           <w:szCs w:val="32"/>
           <w:lang w:bidi="fa-IR"/>
         </w:rPr>
-        <w:t>parts-</w:t>
-      </w:r>
-      <w:r>
-        <w:rPr>
-          <w:rFonts w:ascii="Times New Roman" w:hAnsi="Times New Roman" w:cs="B Nazanin"/>
-          <w:sz w:val="32"/>
-          <w:szCs w:val="32"/>
-          <w:lang w:bidi="fa-IR"/>
-        </w:rPr>
-        <w:lastRenderedPageBreak/>
-        <w:t>and-accessories</w:t>
+        <w:t>parts-and-accessories</w:t>
       </w:r>
       <w:r>
         <w:rPr>
@@ -7137,6 +7194,7 @@
           <w:rtl/>
           <w:lang w:bidi="fa-IR"/>
         </w:rPr>
+        <w:lastRenderedPageBreak/>
         <w:t xml:space="preserve">10- </w:t>
       </w:r>
       <w:proofErr w:type="spellStart"/>
@@ -7211,7 +7269,6 @@
           <w:rtl/>
           <w:lang w:bidi="fa-IR"/>
         </w:rPr>
-        <w:lastRenderedPageBreak/>
         <w:t xml:space="preserve">11- </w:t>
       </w:r>
       <w:r>
@@ -7854,6 +7911,7 @@
           <w:rtl/>
           <w:lang w:bidi="fa-IR"/>
         </w:rPr>
+        <w:lastRenderedPageBreak/>
         <w:t xml:space="preserve">با توجه به تصویر 1، </w:t>
       </w:r>
       <w:r>
@@ -7913,7 +7971,6 @@
           <w:szCs w:val="32"/>
           <w:rtl/>
         </w:rPr>
-        <w:lastRenderedPageBreak/>
         <w:drawing>
           <wp:inline distT="0" distB="0" distL="0" distR="0" wp14:anchorId="0376FD0D" wp14:editId="06D67F18">
             <wp:extent cx="4008580" cy="3006436"/>
@@ -8278,7 +8335,27 @@
           <w:rtl/>
           <w:lang w:bidi="fa-IR"/>
         </w:rPr>
-        <w:t xml:space="preserve"> به بالا، به عنوان</w:t>
+        <w:t xml:space="preserve"> به بالا</w:t>
+      </w:r>
+      <w:r>
+        <w:rPr>
+          <w:rFonts w:ascii="Times New Roman" w:hAnsi="Times New Roman" w:cs="B Nazanin" w:hint="cs"/>
+          <w:sz w:val="32"/>
+          <w:szCs w:val="32"/>
+          <w:rtl/>
+          <w:lang w:bidi="fa-IR"/>
+        </w:rPr>
+        <w:t xml:space="preserve"> (این مقدار با اجرای کد پایتون و زوم کردن روی نمودار بدست آمده است)</w:t>
+      </w:r>
+      <w:r>
+        <w:rPr>
+          <w:rFonts w:ascii="Times New Roman" w:hAnsi="Times New Roman" w:cs="B Nazanin" w:hint="cs"/>
+          <w:sz w:val="32"/>
+          <w:szCs w:val="32"/>
+          <w:rtl/>
+          <w:lang w:bidi="fa-IR"/>
+        </w:rPr>
+        <w:t>، به عنوان</w:t>
       </w:r>
       <w:r>
         <w:rPr>
@@ -8298,6 +8375,7 @@
         <w:spacing w:line="360" w:lineRule="auto"/>
         <w:jc w:val="center"/>
       </w:pPr>
+      <w:bookmarkStart w:id="0" w:name="_GoBack"/>
       <w:r>
         <w:rPr>
           <w:rFonts w:ascii="Times New Roman" w:hAnsi="Times New Roman" w:cs="B Nazanin" w:hint="cs"/>
@@ -8306,10 +8384,11 @@
           <w:szCs w:val="32"/>
           <w:rtl/>
         </w:rPr>
+        <w:lastRenderedPageBreak/>
         <w:drawing>
           <wp:inline distT="0" distB="0" distL="0" distR="0" wp14:anchorId="4E6F0A78" wp14:editId="14F16A8C">
-            <wp:extent cx="5163128" cy="3872346"/>
-            <wp:effectExtent l="0" t="0" r="0" b="0"/>
+            <wp:extent cx="4211781" cy="3158836"/>
+            <wp:effectExtent l="0" t="0" r="0" b="3810"/>
             <wp:docPr id="2" name="Picture 2"/>
             <wp:cNvGraphicFramePr>
               <a:graphicFrameLocks xmlns:a="http://schemas.openxmlformats.org/drawingml/2006/main" noChangeAspect="1"/>
@@ -8336,7 +8415,7 @@
                   <pic:spPr>
                     <a:xfrm>
                       <a:off x="0" y="0"/>
-                      <a:ext cx="5317560" cy="3988170"/>
+                      <a:ext cx="4355309" cy="3266482"/>
                     </a:xfrm>
                     <a:prstGeom prst="rect">
                       <a:avLst/>
@@ -8348,6 +8427,7 @@
           </wp:inline>
         </w:drawing>
       </w:r>
+      <w:bookmarkEnd w:id="0"/>
     </w:p>
     <w:p>
       <w:pPr>
@@ -8570,7 +8650,6 @@
           <w:rtl/>
           <w:lang w:bidi="fa-IR"/>
         </w:rPr>
-        <w:lastRenderedPageBreak/>
         <w:t xml:space="preserve">3- </w:t>
       </w:r>
       <w:r>
@@ -8970,6 +9049,7 @@
           <w:rtl/>
           <w:lang w:bidi="fa-IR"/>
         </w:rPr>
+        <w:lastRenderedPageBreak/>
         <w:t xml:space="preserve">4- </w:t>
       </w:r>
       <w:r>
@@ -9068,7 +9148,6 @@
           <w:sz w:val="32"/>
           <w:szCs w:val="32"/>
         </w:rPr>
-        <w:lastRenderedPageBreak/>
         <w:drawing>
           <wp:inline distT="0" distB="0" distL="0" distR="0" wp14:anchorId="3C58DA85" wp14:editId="37C3EFD1">
             <wp:extent cx="4516581" cy="3387436"/>
@@ -9648,7 +9727,18 @@
           <w:rtl/>
           <w:lang w:bidi="fa-IR"/>
         </w:rPr>
-        <w:t xml:space="preserve"> میتوان حتی یک دیکشنری</w:t>
+        <w:t xml:space="preserve"> میتوان </w:t>
+      </w:r>
+      <w:r>
+        <w:rPr>
+          <w:rFonts w:ascii="Times New Roman" w:hAnsi="Times New Roman" w:cs="B Nazanin" w:hint="cs"/>
+          <w:sz w:val="32"/>
+          <w:szCs w:val="32"/>
+          <w:rtl/>
+          <w:lang w:bidi="fa-IR"/>
+        </w:rPr>
+        <w:lastRenderedPageBreak/>
+        <w:t>حتی یک دیکشنری</w:t>
       </w:r>
       <w:r>
         <w:rPr>
@@ -9678,18 +9768,7 @@
           <w:rtl/>
           <w:lang w:bidi="fa-IR"/>
         </w:rPr>
-        <w:t xml:space="preserve"> فوق، برای غلط های املایی رایج نام برند های مختلف تشکیل داد که در صورتی که مقدار یک برند با غلط املایی وارد شده بود، صورت اصلاح شده آن را ذخیره کنیم. یک راه دیگر نیز </w:t>
-      </w:r>
-      <w:r>
-        <w:rPr>
-          <w:rFonts w:ascii="Times New Roman" w:hAnsi="Times New Roman" w:cs="B Nazanin" w:hint="cs"/>
-          <w:sz w:val="32"/>
-          <w:szCs w:val="32"/>
-          <w:rtl/>
-          <w:lang w:bidi="fa-IR"/>
-        </w:rPr>
-        <w:lastRenderedPageBreak/>
-        <w:t xml:space="preserve">میتواند این باشد که مقدار وارد شده برای </w:t>
+        <w:t xml:space="preserve"> فوق، برای غلط های املایی رایج نام برند های مختلف تشکیل داد که در صورتی که مقدار یک برند با غلط املایی وارد شده بود، صورت اصلاح شده آن را ذخیره کنیم. یک راه دیگر نیز میتواند این باشد که مقدار وارد شده برای </w:t>
       </w:r>
       <w:r>
         <w:rPr>
@@ -10168,6 +10247,7 @@
           <w:rtl/>
           <w:lang w:bidi="fa-IR"/>
         </w:rPr>
+        <w:lastRenderedPageBreak/>
         <w:t xml:space="preserve">9- </w:t>
       </w:r>
       <w:r>
@@ -10244,18 +10324,7 @@
           <w:rtl/>
           <w:lang w:bidi="fa-IR"/>
         </w:rPr>
-        <w:t xml:space="preserve">، باید بررسی </w:t>
-      </w:r>
-      <w:r>
-        <w:rPr>
-          <w:rFonts w:ascii="Times New Roman" w:hAnsi="Times New Roman" w:cs="B Nazanin" w:hint="cs"/>
-          <w:sz w:val="32"/>
-          <w:szCs w:val="32"/>
-          <w:rtl/>
-          <w:lang w:bidi="fa-IR"/>
-        </w:rPr>
-        <w:lastRenderedPageBreak/>
-        <w:t xml:space="preserve">کنیم که آیا مقدار </w:t>
+        <w:t xml:space="preserve">، باید بررسی کنیم که آیا مقدار </w:t>
       </w:r>
       <w:r>
         <w:rPr>
@@ -10595,6 +10664,7 @@
           <w:rtl/>
           <w:lang w:bidi="fa-IR"/>
         </w:rPr>
+        <w:lastRenderedPageBreak/>
         <w:t xml:space="preserve">16- </w:t>
       </w:r>
       <w:r>
@@ -10624,18 +10694,7 @@
           <w:rtl/>
           <w:lang w:bidi="fa-IR"/>
         </w:rPr>
-        <w:t xml:space="preserve">برای بررسی معتبر بودن مقدار این ویژگی، لازم است بررسی کنیم که مقدار آن از سالی که اکنون در آن هستیم بیشتر نباشد، و همچنین میتوان یک بازه را تعریف نمود که مقدار این ویژگی برای یک رکورد، حداکثر </w:t>
-      </w:r>
-      <w:r>
-        <w:rPr>
-          <w:rFonts w:ascii="Times New Roman" w:hAnsi="Times New Roman" w:cs="B Nazanin" w:hint="cs"/>
-          <w:sz w:val="32"/>
-          <w:szCs w:val="32"/>
-          <w:rtl/>
-          <w:lang w:bidi="fa-IR"/>
-        </w:rPr>
-        <w:lastRenderedPageBreak/>
-        <w:t>تا مقدار آن بازه، از سالی که اکنون در آن هستیم کمتر باشد تا مقدار مربوط را معتبر در نظر بگیریم (برای مثال، مقدار این ویژگی حداکثر بتواند سی سال از سالی که اکنون در آن هستیم کمتر باشد).</w:t>
+        <w:t>برای بررسی معتبر بودن مقدار این ویژگی، لازم است بررسی کنیم که مقدار آن از سالی که اکنون در آن هستیم بیشتر نباشد، و همچنین میتوان یک بازه را تعریف نمود که مقدار این ویژگی برای یک رکورد، حداکثر تا مقدار آن بازه، از سالی که اکنون در آن هستیم کمتر باشد تا مقدار مربوط را معتبر در نظر بگیریم (برای مثال، مقدار این ویژگی حداکثر بتواند سی سال از سالی که اکنون در آن هستیم کمتر باشد).</w:t>
       </w:r>
     </w:p>
     <w:p>
@@ -11055,6 +11114,7 @@
           <w:rtl/>
           <w:lang w:bidi="fa-IR"/>
         </w:rPr>
+        <w:lastRenderedPageBreak/>
         <w:t xml:space="preserve">3- </w:t>
       </w:r>
       <w:r>
@@ -11122,18 +11182,67 @@
           <w:rtl/>
           <w:lang w:bidi="fa-IR"/>
         </w:rPr>
-        <w:t xml:space="preserve"> برروی دیگر ویژگی </w:t>
-      </w:r>
-      <w:r>
-        <w:rPr>
-          <w:rFonts w:ascii="Times New Roman" w:hAnsi="Times New Roman" w:cs="B Nazanin" w:hint="cs"/>
-          <w:sz w:val="32"/>
-          <w:szCs w:val="32"/>
-          <w:rtl/>
-          <w:lang w:bidi="fa-IR"/>
-        </w:rPr>
-        <w:lastRenderedPageBreak/>
-        <w:t xml:space="preserve">های دیتاست، جهت پیش بینی دسته بندی یک </w:t>
+        <w:t xml:space="preserve"> برروی دیگر ویژگی های دیتاست</w:t>
+      </w:r>
+      <w:r>
+        <w:rPr>
+          <w:rFonts w:ascii="Times New Roman" w:hAnsi="Times New Roman" w:cs="B Nazanin" w:hint="cs"/>
+          <w:sz w:val="32"/>
+          <w:szCs w:val="32"/>
+          <w:rtl/>
+          <w:lang w:bidi="fa-IR"/>
+        </w:rPr>
+        <w:t xml:space="preserve"> (مانند </w:t>
+      </w:r>
+      <w:r>
+        <w:rPr>
+          <w:rFonts w:ascii="Times New Roman" w:hAnsi="Times New Roman" w:cs="B Nazanin"/>
+          <w:sz w:val="32"/>
+          <w:szCs w:val="32"/>
+          <w:lang w:bidi="fa-IR"/>
+        </w:rPr>
+        <w:t>title</w:t>
+      </w:r>
+      <w:r>
+        <w:rPr>
+          <w:rFonts w:ascii="Times New Roman" w:hAnsi="Times New Roman" w:cs="B Nazanin" w:hint="cs"/>
+          <w:sz w:val="32"/>
+          <w:szCs w:val="32"/>
+          <w:rtl/>
+          <w:lang w:bidi="fa-IR"/>
+        </w:rPr>
+        <w:t xml:space="preserve"> و </w:t>
+      </w:r>
+      <w:proofErr w:type="spellStart"/>
+      <w:r>
+        <w:rPr>
+          <w:rFonts w:ascii="Times New Roman" w:hAnsi="Times New Roman" w:cs="B Nazanin"/>
+          <w:sz w:val="32"/>
+          <w:szCs w:val="32"/>
+          <w:lang w:bidi="fa-IR"/>
+        </w:rPr>
+        <w:t>desc</w:t>
+      </w:r>
+      <w:proofErr w:type="spellEnd"/>
+      <w:r>
+        <w:rPr>
+          <w:rFonts w:ascii="Times New Roman" w:hAnsi="Times New Roman" w:cs="B Nazanin" w:hint="cs"/>
+          <w:sz w:val="32"/>
+          <w:szCs w:val="32"/>
+          <w:rtl/>
+          <w:lang w:bidi="fa-IR"/>
+        </w:rPr>
+        <w:t>)</w:t>
+      </w:r>
+      <w:r>
+        <w:rPr>
+          <w:rFonts w:ascii="Times New Roman" w:hAnsi="Times New Roman" w:cs="B Nazanin" w:hint="cs"/>
+          <w:sz w:val="32"/>
+          <w:szCs w:val="32"/>
+          <w:rtl/>
+          <w:lang w:bidi="fa-IR"/>
+        </w:rPr>
+        <w:t xml:space="preserve">، جهت پیش بینی دسته بندی یک </w:t>
       </w:r>
       <w:r>
         <w:rPr>
@@ -11247,7 +11356,7 @@
         <w:spacing w:line="360" w:lineRule="auto"/>
         <w:jc w:val="both"/>
         <w:rPr>
-          <w:rFonts w:ascii="Times New Roman" w:hAnsi="Times New Roman" w:cs="B Nazanin" w:hint="cs"/>
+          <w:rFonts w:ascii="Times New Roman" w:hAnsi="Times New Roman" w:cs="B Nazanin"/>
           <w:sz w:val="32"/>
           <w:szCs w:val="32"/>
           <w:rtl/>
@@ -11439,6 +11548,7 @@
           <w:rFonts w:ascii="Times New Roman" w:hAnsi="Times New Roman" w:cs="B Nazanin"/>
           <w:sz w:val="32"/>
           <w:szCs w:val="32"/>
+          <w:rtl/>
           <w:lang w:bidi="fa-IR"/>
         </w:rPr>
       </w:pPr>
@@ -11471,72 +11581,47 @@
           <w:rtl/>
           <w:lang w:bidi="fa-IR"/>
         </w:rPr>
-        <w:t>: مشابه مورد ششم، در اینجا به جای لوکیشن باید خود سرور، تاریخ و ساعت فعلی را در رکورد درج کرده و رکورد را در دو دیتاست متفاوت ذخیره کند.</w:t>
-      </w:r>
-      <w:bookmarkStart w:id="0" w:name="_GoBack"/>
-      <w:bookmarkEnd w:id="0"/>
-    </w:p>
-    <w:p>
-      <w:pPr>
-        <w:bidi/>
-        <w:spacing w:line="360" w:lineRule="auto"/>
-        <w:rPr>
-          <w:rFonts w:cs="B Nazanin"/>
-          <w:sz w:val="32"/>
-          <w:szCs w:val="32"/>
-          <w:rtl/>
-          <w:lang w:bidi="fa-IR"/>
-        </w:rPr>
-      </w:pPr>
-      <w:r>
-        <w:rPr>
-          <w:rFonts w:cs="2  Titr" w:hint="cs"/>
-          <w:sz w:val="36"/>
-          <w:szCs w:val="36"/>
-          <w:rtl/>
-          <w:lang w:bidi="fa-IR"/>
-        </w:rPr>
-        <w:t xml:space="preserve">سوال </w:t>
-      </w:r>
-      <w:r>
-        <w:rPr>
-          <w:rFonts w:cs="2  Titr" w:hint="cs"/>
-          <w:sz w:val="36"/>
-          <w:szCs w:val="36"/>
-          <w:rtl/>
-          <w:lang w:bidi="fa-IR"/>
-        </w:rPr>
-        <w:t>چهارم</w:t>
-      </w:r>
-      <w:r>
-        <w:rPr>
-          <w:rFonts w:cs="2  Titr" w:hint="cs"/>
-          <w:sz w:val="36"/>
-          <w:szCs w:val="36"/>
-          <w:rtl/>
-          <w:lang w:bidi="fa-IR"/>
-        </w:rPr>
-        <w:t>:</w:t>
-      </w:r>
-      <w:r>
-        <w:rPr>
-          <w:rFonts w:cs="2  Titr" w:hint="cs"/>
-          <w:sz w:val="36"/>
-          <w:szCs w:val="36"/>
-          <w:rtl/>
-          <w:lang w:bidi="fa-IR"/>
-        </w:rPr>
-        <w:t xml:space="preserve"> </w:t>
-      </w:r>
-      <w:r>
-        <w:rPr>
-          <w:rFonts w:cs="B Nazanin" w:hint="cs"/>
-          <w:sz w:val="32"/>
-          <w:szCs w:val="32"/>
-          <w:rtl/>
-          <w:lang w:bidi="fa-IR"/>
-        </w:rPr>
-        <w:t>در ادامه، معیار کامل بودن دیتاست با استفاده از سه روش گفته شده، سنجیده شده است.</w:t>
+        <w:t>: مشابه</w:t>
+      </w:r>
+      <w:r>
+        <w:rPr>
+          <w:rFonts w:ascii="Times New Roman" w:hAnsi="Times New Roman" w:cs="B Nazanin" w:hint="cs"/>
+          <w:sz w:val="32"/>
+          <w:szCs w:val="32"/>
+          <w:rtl/>
+          <w:lang w:bidi="fa-IR"/>
+        </w:rPr>
+        <w:t xml:space="preserve"> مورد ششم، در اینجا</w:t>
+      </w:r>
+      <w:r>
+        <w:rPr>
+          <w:rFonts w:ascii="Times New Roman" w:hAnsi="Times New Roman" w:cs="B Nazanin" w:hint="cs"/>
+          <w:sz w:val="32"/>
+          <w:szCs w:val="32"/>
+          <w:rtl/>
+          <w:lang w:bidi="fa-IR"/>
+        </w:rPr>
+        <w:t xml:space="preserve"> باید خود سرور، </w:t>
+      </w:r>
+      <w:r>
+        <w:rPr>
+          <w:rFonts w:ascii="Times New Roman" w:hAnsi="Times New Roman" w:cs="B Nazanin" w:hint="cs"/>
+          <w:sz w:val="32"/>
+          <w:szCs w:val="32"/>
+          <w:rtl/>
+          <w:lang w:bidi="fa-IR"/>
+        </w:rPr>
+        <w:t>روز</w:t>
+      </w:r>
+      <w:r>
+        <w:rPr>
+          <w:rFonts w:ascii="Times New Roman" w:hAnsi="Times New Roman" w:cs="B Nazanin" w:hint="cs"/>
+          <w:sz w:val="32"/>
+          <w:szCs w:val="32"/>
+          <w:rtl/>
+          <w:lang w:bidi="fa-IR"/>
+        </w:rPr>
+        <w:t xml:space="preserve"> و ساعت فعلی را در رکورد درج کرده و رکورد را در دو دیتاست متفاوت ذخیره کند.</w:t>
       </w:r>
     </w:p>
     <w:p>
@@ -11548,69 +11633,182 @@
           <w:rFonts w:ascii="Times New Roman" w:hAnsi="Times New Roman" w:cs="B Nazanin"/>
           <w:sz w:val="32"/>
           <w:szCs w:val="32"/>
-          <w:rtl/>
           <w:lang w:bidi="fa-IR"/>
         </w:rPr>
       </w:pPr>
       <w:r>
         <w:rPr>
           <w:rFonts w:ascii="Times New Roman" w:hAnsi="Times New Roman" w:cs="B Nazanin" w:hint="cs"/>
-          <w:b/>
-          <w:bCs/>
-          <w:sz w:val="40"/>
-          <w:szCs w:val="40"/>
-          <w:rtl/>
-          <w:lang w:bidi="fa-IR"/>
-        </w:rPr>
-        <w:t xml:space="preserve">روش اول: </w:t>
-      </w:r>
-      <w:r>
-        <w:rPr>
-          <w:rFonts w:ascii="Times New Roman" w:hAnsi="Times New Roman" w:cs="B Nazanin" w:hint="cs"/>
-          <w:sz w:val="32"/>
-          <w:szCs w:val="32"/>
-          <w:rtl/>
-          <w:lang w:bidi="fa-IR"/>
-        </w:rPr>
-        <w:t xml:space="preserve">روش اول، بدین صورت بود که باید تنها تعداد ردیف هایی از دیتاست که دارای هیچ مقدار </w:t>
-      </w:r>
-      <w:r>
-        <w:rPr>
-          <w:rFonts w:ascii="Times New Roman" w:hAnsi="Times New Roman" w:cs="B Nazanin"/>
-          <w:sz w:val="32"/>
-          <w:szCs w:val="32"/>
-          <w:lang w:bidi="fa-IR"/>
-        </w:rPr>
-        <w:t>Null</w:t>
-      </w:r>
-      <w:r>
-        <w:rPr>
-          <w:rFonts w:ascii="Times New Roman" w:hAnsi="Times New Roman" w:cs="B Nazanin" w:hint="cs"/>
-          <w:sz w:val="32"/>
-          <w:szCs w:val="32"/>
-          <w:rtl/>
-          <w:lang w:bidi="fa-IR"/>
-        </w:rPr>
-        <w:t xml:space="preserve"> نبودند را شمرده و بر تعداد کل ردیف های دیتاست تقسیم کنیم. با استفاده از این روش، طبق کد پایتون، معیار کامل بودن دیتاست برابر با صفر بدست آمد. بنابراین میتوان نتیجه گرفت که ظاهرا هیچ ردیفی در این دیتاست نیست که دارای مقدار </w:t>
-      </w:r>
-      <w:r>
-        <w:rPr>
-          <w:rFonts w:ascii="Times New Roman" w:hAnsi="Times New Roman" w:cs="B Nazanin"/>
-          <w:sz w:val="32"/>
-          <w:szCs w:val="32"/>
-          <w:lang w:bidi="fa-IR"/>
-        </w:rPr>
-        <w:t>Null</w:t>
-      </w:r>
-      <w:r>
-        <w:rPr>
-          <w:rFonts w:ascii="Times New Roman" w:hAnsi="Times New Roman" w:cs="B Nazanin" w:hint="cs"/>
-          <w:sz w:val="32"/>
-          <w:szCs w:val="32"/>
-          <w:rtl/>
-          <w:lang w:bidi="fa-IR"/>
-        </w:rPr>
-        <w:t xml:space="preserve"> نباشد.</w:t>
+          <w:sz w:val="32"/>
+          <w:szCs w:val="32"/>
+          <w:rtl/>
+          <w:lang w:bidi="fa-IR"/>
+        </w:rPr>
+        <w:t xml:space="preserve">8- </w:t>
+      </w:r>
+      <w:proofErr w:type="spellStart"/>
+      <w:r>
+        <w:rPr>
+          <w:rFonts w:ascii="Times New Roman" w:hAnsi="Times New Roman" w:cs="B Nazanin"/>
+          <w:sz w:val="32"/>
+          <w:szCs w:val="32"/>
+          <w:lang w:bidi="fa-IR"/>
+        </w:rPr>
+        <w:t>desc</w:t>
+      </w:r>
+      <w:proofErr w:type="spellEnd"/>
+      <w:r>
+        <w:rPr>
+          <w:rFonts w:ascii="Times New Roman" w:hAnsi="Times New Roman" w:cs="B Nazanin" w:hint="cs"/>
+          <w:sz w:val="32"/>
+          <w:szCs w:val="32"/>
+          <w:rtl/>
+          <w:lang w:bidi="fa-IR"/>
+        </w:rPr>
+        <w:t xml:space="preserve">: </w:t>
+      </w:r>
+      <w:r>
+        <w:rPr>
+          <w:rFonts w:ascii="Times New Roman" w:hAnsi="Times New Roman" w:cs="B Nazanin" w:hint="cs"/>
+          <w:sz w:val="32"/>
+          <w:szCs w:val="32"/>
+          <w:rtl/>
+          <w:lang w:bidi="fa-IR"/>
+        </w:rPr>
+        <w:t xml:space="preserve">برای این ویژگی، </w:t>
+      </w:r>
+      <w:r>
+        <w:rPr>
+          <w:rFonts w:ascii="Times New Roman" w:hAnsi="Times New Roman" w:cs="B Nazanin"/>
+          <w:sz w:val="32"/>
+          <w:szCs w:val="32"/>
+          <w:lang w:bidi="fa-IR"/>
+        </w:rPr>
+        <w:t>Semantic Accuracy</w:t>
+      </w:r>
+      <w:r>
+        <w:rPr>
+          <w:rFonts w:ascii="Times New Roman" w:hAnsi="Times New Roman" w:cs="B Nazanin" w:hint="cs"/>
+          <w:sz w:val="32"/>
+          <w:szCs w:val="32"/>
+          <w:rtl/>
+          <w:lang w:bidi="fa-IR"/>
+        </w:rPr>
+        <w:t xml:space="preserve"> به این معناست که توضیحات درج شده برای یک کالا، واقعا مربوط به همان کالا باشد. بررسی </w:t>
+      </w:r>
+      <w:r>
+        <w:rPr>
+          <w:rFonts w:ascii="Times New Roman" w:hAnsi="Times New Roman" w:cs="B Nazanin"/>
+          <w:sz w:val="32"/>
+          <w:szCs w:val="32"/>
+          <w:lang w:bidi="fa-IR"/>
+        </w:rPr>
+        <w:t>Semantic Accuracy</w:t>
+      </w:r>
+      <w:r>
+        <w:rPr>
+          <w:rFonts w:ascii="Times New Roman" w:hAnsi="Times New Roman" w:cs="B Nazanin" w:hint="cs"/>
+          <w:sz w:val="32"/>
+          <w:szCs w:val="32"/>
+          <w:rtl/>
+          <w:lang w:bidi="fa-IR"/>
+        </w:rPr>
+        <w:t xml:space="preserve"> فعلی را میتوان با استفاده از آموزش دادن یک </w:t>
+      </w:r>
+      <w:r>
+        <w:rPr>
+          <w:rFonts w:ascii="Times New Roman" w:hAnsi="Times New Roman" w:cs="B Nazanin"/>
+          <w:sz w:val="32"/>
+          <w:szCs w:val="32"/>
+          <w:lang w:bidi="fa-IR"/>
+        </w:rPr>
+        <w:t>classifier</w:t>
+      </w:r>
+      <w:r>
+        <w:rPr>
+          <w:rFonts w:ascii="Times New Roman" w:hAnsi="Times New Roman" w:cs="B Nazanin" w:hint="cs"/>
+          <w:sz w:val="32"/>
+          <w:szCs w:val="32"/>
+          <w:rtl/>
+          <w:lang w:bidi="fa-IR"/>
+        </w:rPr>
+        <w:t xml:space="preserve"> برروی دیگر ویژگی ها (برای مثال </w:t>
+      </w:r>
+      <w:r>
+        <w:rPr>
+          <w:rFonts w:ascii="Times New Roman" w:hAnsi="Times New Roman" w:cs="B Nazanin"/>
+          <w:sz w:val="32"/>
+          <w:szCs w:val="32"/>
+          <w:lang w:bidi="fa-IR"/>
+        </w:rPr>
+        <w:t>title</w:t>
+      </w:r>
+      <w:r>
+        <w:rPr>
+          <w:rFonts w:ascii="Times New Roman" w:hAnsi="Times New Roman" w:cs="B Nazanin" w:hint="cs"/>
+          <w:sz w:val="32"/>
+          <w:szCs w:val="32"/>
+          <w:rtl/>
+          <w:lang w:bidi="fa-IR"/>
+        </w:rPr>
+        <w:t xml:space="preserve">، </w:t>
+      </w:r>
+      <w:r>
+        <w:rPr>
+          <w:rFonts w:ascii="Times New Roman" w:hAnsi="Times New Roman" w:cs="B Nazanin"/>
+          <w:sz w:val="32"/>
+          <w:szCs w:val="32"/>
+          <w:lang w:bidi="fa-IR"/>
+        </w:rPr>
+        <w:t>cat1</w:t>
+      </w:r>
+      <w:r>
+        <w:rPr>
+          <w:rFonts w:ascii="Times New Roman" w:hAnsi="Times New Roman" w:cs="B Nazanin" w:hint="cs"/>
+          <w:sz w:val="32"/>
+          <w:szCs w:val="32"/>
+          <w:rtl/>
+          <w:lang w:bidi="fa-IR"/>
+        </w:rPr>
+        <w:t xml:space="preserve">، </w:t>
+      </w:r>
+      <w:r>
+        <w:rPr>
+          <w:rFonts w:ascii="Times New Roman" w:hAnsi="Times New Roman" w:cs="B Nazanin"/>
+          <w:sz w:val="32"/>
+          <w:szCs w:val="32"/>
+          <w:lang w:bidi="fa-IR"/>
+        </w:rPr>
+        <w:t>cat2</w:t>
+      </w:r>
+      <w:r>
+        <w:rPr>
+          <w:rFonts w:ascii="Times New Roman" w:hAnsi="Times New Roman" w:cs="B Nazanin" w:hint="cs"/>
+          <w:sz w:val="32"/>
+          <w:szCs w:val="32"/>
+          <w:rtl/>
+          <w:lang w:bidi="fa-IR"/>
+        </w:rPr>
+        <w:t xml:space="preserve"> و </w:t>
+      </w:r>
+      <w:r>
+        <w:rPr>
+          <w:rFonts w:ascii="Times New Roman" w:hAnsi="Times New Roman" w:cs="B Nazanin"/>
+          <w:sz w:val="32"/>
+          <w:szCs w:val="32"/>
+          <w:lang w:bidi="fa-IR"/>
+        </w:rPr>
+        <w:t>cat3</w:t>
+      </w:r>
+      <w:r>
+        <w:rPr>
+          <w:rFonts w:ascii="Times New Roman" w:hAnsi="Times New Roman" w:cs="B Nazanin" w:hint="cs"/>
+          <w:sz w:val="32"/>
+          <w:szCs w:val="32"/>
+          <w:rtl/>
+          <w:lang w:bidi="fa-IR"/>
+        </w:rPr>
+        <w:t>) برای تعیین مرتبط بودن یا نبودن توضیحات انجام داد.</w:t>
       </w:r>
     </w:p>
     <w:p>
@@ -11622,286 +11820,105 @@
           <w:rFonts w:ascii="Times New Roman" w:hAnsi="Times New Roman" w:cs="B Nazanin"/>
           <w:sz w:val="32"/>
           <w:szCs w:val="32"/>
-          <w:rtl/>
           <w:lang w:bidi="fa-IR"/>
         </w:rPr>
       </w:pPr>
       <w:r>
         <w:rPr>
           <w:rFonts w:ascii="Times New Roman" w:hAnsi="Times New Roman" w:cs="B Nazanin" w:hint="cs"/>
-          <w:b/>
-          <w:bCs/>
-          <w:sz w:val="40"/>
-          <w:szCs w:val="40"/>
+          <w:sz w:val="32"/>
+          <w:szCs w:val="32"/>
           <w:rtl/>
           <w:lang w:bidi="fa-IR"/>
         </w:rPr>
         <w:lastRenderedPageBreak/>
-        <w:t xml:space="preserve">روش دوم: </w:t>
-      </w:r>
-      <w:r>
-        <w:rPr>
-          <w:rFonts w:ascii="Times New Roman" w:hAnsi="Times New Roman" w:cs="B Nazanin" w:hint="cs"/>
-          <w:sz w:val="32"/>
-          <w:szCs w:val="32"/>
-          <w:rtl/>
-          <w:lang w:bidi="fa-IR"/>
-        </w:rPr>
-        <w:t>روش دوم، بدین صورت بود که ابتدا باید تنها ستون هایی خاص از دیتاست که بدرد کار ما میخورند را درنظر گرفته و سپس روشی مشابه روش اول را تکرار کنیم.</w:t>
-      </w:r>
-      <w:r>
-        <w:rPr>
-          <w:rFonts w:ascii="Times New Roman" w:hAnsi="Times New Roman" w:cs="B Nazanin" w:hint="cs"/>
-          <w:sz w:val="32"/>
-          <w:szCs w:val="32"/>
-          <w:rtl/>
-          <w:lang w:bidi="fa-IR"/>
-        </w:rPr>
-        <w:t xml:space="preserve"> </w:t>
-      </w:r>
-      <w:r>
-        <w:rPr>
-          <w:rFonts w:ascii="Times New Roman" w:hAnsi="Times New Roman" w:cs="B Nazanin" w:hint="cs"/>
-          <w:sz w:val="32"/>
-          <w:szCs w:val="32"/>
-          <w:rtl/>
-          <w:lang w:bidi="fa-IR"/>
-        </w:rPr>
-        <w:t xml:space="preserve">برای محاسبه معیار کامل بودن طبق این روش، در اینجا تنها ستون های </w:t>
-      </w:r>
-      <w:r>
-        <w:rPr>
-          <w:rFonts w:ascii="Times New Roman" w:hAnsi="Times New Roman" w:cs="B Nazanin"/>
-          <w:sz w:val="32"/>
-          <w:szCs w:val="32"/>
-          <w:lang w:bidi="fa-IR"/>
-        </w:rPr>
-        <w:t>brand</w:t>
-      </w:r>
-      <w:r>
-        <w:rPr>
-          <w:rFonts w:ascii="Times New Roman" w:hAnsi="Times New Roman" w:cs="B Nazanin" w:hint="cs"/>
-          <w:sz w:val="32"/>
-          <w:szCs w:val="32"/>
-          <w:rtl/>
-          <w:lang w:bidi="fa-IR"/>
-        </w:rPr>
-        <w:t xml:space="preserve">، </w:t>
-      </w:r>
-      <w:r>
-        <w:rPr>
-          <w:rFonts w:ascii="Times New Roman" w:hAnsi="Times New Roman" w:cs="B Nazanin"/>
-          <w:sz w:val="32"/>
-          <w:szCs w:val="32"/>
-          <w:lang w:bidi="fa-IR"/>
-        </w:rPr>
-        <w:t>cat1</w:t>
-      </w:r>
-      <w:r>
-        <w:rPr>
-          <w:rFonts w:ascii="Times New Roman" w:hAnsi="Times New Roman" w:cs="B Nazanin" w:hint="cs"/>
-          <w:sz w:val="32"/>
-          <w:szCs w:val="32"/>
-          <w:rtl/>
-          <w:lang w:bidi="fa-IR"/>
-        </w:rPr>
-        <w:t xml:space="preserve">، </w:t>
-      </w:r>
-      <w:r>
-        <w:rPr>
-          <w:rFonts w:ascii="Times New Roman" w:hAnsi="Times New Roman" w:cs="B Nazanin"/>
-          <w:sz w:val="32"/>
-          <w:szCs w:val="32"/>
-          <w:lang w:bidi="fa-IR"/>
-        </w:rPr>
-        <w:t>cat2</w:t>
-      </w:r>
-      <w:r>
-        <w:rPr>
-          <w:rFonts w:ascii="Times New Roman" w:hAnsi="Times New Roman" w:cs="B Nazanin" w:hint="cs"/>
-          <w:sz w:val="32"/>
-          <w:szCs w:val="32"/>
-          <w:rtl/>
-          <w:lang w:bidi="fa-IR"/>
-        </w:rPr>
-        <w:t xml:space="preserve">، </w:t>
-      </w:r>
-      <w:r>
-        <w:rPr>
-          <w:rFonts w:ascii="Times New Roman" w:hAnsi="Times New Roman" w:cs="B Nazanin"/>
-          <w:sz w:val="32"/>
-          <w:szCs w:val="32"/>
-          <w:lang w:bidi="fa-IR"/>
-        </w:rPr>
-        <w:t>cat3</w:t>
-      </w:r>
-      <w:r>
-        <w:rPr>
-          <w:rFonts w:ascii="Times New Roman" w:hAnsi="Times New Roman" w:cs="B Nazanin" w:hint="cs"/>
-          <w:sz w:val="32"/>
-          <w:szCs w:val="32"/>
-          <w:rtl/>
-          <w:lang w:bidi="fa-IR"/>
-        </w:rPr>
-        <w:t xml:space="preserve">، </w:t>
-      </w:r>
-      <w:r>
-        <w:rPr>
-          <w:rFonts w:ascii="Times New Roman" w:hAnsi="Times New Roman" w:cs="B Nazanin"/>
-          <w:sz w:val="32"/>
-          <w:szCs w:val="32"/>
-          <w:lang w:bidi="fa-IR"/>
-        </w:rPr>
-        <w:t>city</w:t>
-      </w:r>
-      <w:r>
-        <w:rPr>
-          <w:rFonts w:ascii="Times New Roman" w:hAnsi="Times New Roman" w:cs="B Nazanin" w:hint="cs"/>
-          <w:sz w:val="32"/>
-          <w:szCs w:val="32"/>
-          <w:rtl/>
-          <w:lang w:bidi="fa-IR"/>
-        </w:rPr>
-        <w:t xml:space="preserve">، </w:t>
-      </w:r>
-      <w:proofErr w:type="spellStart"/>
-      <w:r>
-        <w:rPr>
-          <w:rFonts w:ascii="Times New Roman" w:hAnsi="Times New Roman" w:cs="B Nazanin"/>
-          <w:sz w:val="32"/>
-          <w:szCs w:val="32"/>
-          <w:lang w:bidi="fa-IR"/>
-        </w:rPr>
-        <w:t>created_at</w:t>
-      </w:r>
-      <w:proofErr w:type="spellEnd"/>
-      <w:r>
-        <w:rPr>
-          <w:rFonts w:ascii="Times New Roman" w:hAnsi="Times New Roman" w:cs="B Nazanin" w:hint="cs"/>
-          <w:sz w:val="32"/>
-          <w:szCs w:val="32"/>
-          <w:rtl/>
-          <w:lang w:bidi="fa-IR"/>
-        </w:rPr>
-        <w:t xml:space="preserve">، </w:t>
-      </w:r>
-      <w:proofErr w:type="spellStart"/>
-      <w:r>
-        <w:rPr>
-          <w:rFonts w:ascii="Times New Roman" w:hAnsi="Times New Roman" w:cs="B Nazanin"/>
-          <w:sz w:val="32"/>
-          <w:szCs w:val="32"/>
-          <w:lang w:bidi="fa-IR"/>
-        </w:rPr>
-        <w:t>desc</w:t>
-      </w:r>
-      <w:proofErr w:type="spellEnd"/>
-      <w:r>
-        <w:rPr>
-          <w:rFonts w:ascii="Times New Roman" w:hAnsi="Times New Roman" w:cs="B Nazanin" w:hint="cs"/>
-          <w:sz w:val="32"/>
-          <w:szCs w:val="32"/>
-          <w:rtl/>
-          <w:lang w:bidi="fa-IR"/>
-        </w:rPr>
-        <w:t xml:space="preserve">، </w:t>
-      </w:r>
-      <w:r>
-        <w:rPr>
-          <w:rFonts w:ascii="Times New Roman" w:hAnsi="Times New Roman" w:cs="B Nazanin"/>
-          <w:sz w:val="32"/>
-          <w:szCs w:val="32"/>
-          <w:lang w:bidi="fa-IR"/>
-        </w:rPr>
-        <w:t>platform</w:t>
-      </w:r>
-      <w:r>
-        <w:rPr>
-          <w:rFonts w:ascii="Times New Roman" w:hAnsi="Times New Roman" w:cs="B Nazanin" w:hint="cs"/>
-          <w:sz w:val="32"/>
-          <w:szCs w:val="32"/>
-          <w:rtl/>
-          <w:lang w:bidi="fa-IR"/>
-        </w:rPr>
-        <w:t xml:space="preserve">، </w:t>
-      </w:r>
-      <w:r>
-        <w:rPr>
-          <w:rFonts w:ascii="Times New Roman" w:hAnsi="Times New Roman" w:cs="B Nazanin"/>
-          <w:sz w:val="32"/>
-          <w:szCs w:val="32"/>
-          <w:lang w:bidi="fa-IR"/>
-        </w:rPr>
-        <w:t>price</w:t>
-      </w:r>
-      <w:r>
-        <w:rPr>
-          <w:rFonts w:ascii="Times New Roman" w:hAnsi="Times New Roman" w:cs="B Nazanin" w:hint="cs"/>
-          <w:sz w:val="32"/>
-          <w:szCs w:val="32"/>
-          <w:rtl/>
-          <w:lang w:bidi="fa-IR"/>
-        </w:rPr>
-        <w:t xml:space="preserve">، و </w:t>
-      </w:r>
-      <w:r>
-        <w:rPr>
-          <w:rFonts w:ascii="Times New Roman" w:hAnsi="Times New Roman" w:cs="B Nazanin"/>
-          <w:sz w:val="32"/>
-          <w:szCs w:val="32"/>
-          <w:lang w:bidi="fa-IR"/>
-        </w:rPr>
-        <w:t>title</w:t>
-      </w:r>
-      <w:r>
-        <w:rPr>
-          <w:rFonts w:ascii="Times New Roman" w:hAnsi="Times New Roman" w:cs="B Nazanin" w:hint="cs"/>
-          <w:sz w:val="32"/>
-          <w:szCs w:val="32"/>
-          <w:rtl/>
-          <w:lang w:bidi="fa-IR"/>
-        </w:rPr>
-        <w:t xml:space="preserve"> </w:t>
-      </w:r>
-      <w:r>
-        <w:rPr>
-          <w:rFonts w:ascii="Times New Roman" w:hAnsi="Times New Roman" w:cs="B Nazanin" w:hint="cs"/>
-          <w:sz w:val="32"/>
-          <w:szCs w:val="32"/>
-          <w:rtl/>
-          <w:lang w:bidi="fa-IR"/>
-        </w:rPr>
-        <w:t>درنظر گرفته شده است.</w:t>
-      </w:r>
-      <w:r>
-        <w:rPr>
-          <w:rFonts w:ascii="Times New Roman" w:hAnsi="Times New Roman" w:cs="B Nazanin" w:hint="cs"/>
-          <w:sz w:val="32"/>
-          <w:szCs w:val="32"/>
-          <w:rtl/>
-          <w:lang w:bidi="fa-IR"/>
-        </w:rPr>
-        <w:t xml:space="preserve"> زیرا نظر من این بود که مهم ترین ستون های دیتاست، این ستون ها هستند و میتوان بسیاری از تصمیم گیری ها برروی دیتاست را، مانند پیش بینی قیمت یک محصول</w:t>
-      </w:r>
-      <w:r>
-        <w:rPr>
-          <w:rFonts w:ascii="Times New Roman" w:hAnsi="Times New Roman" w:cs="B Nazanin" w:hint="cs"/>
-          <w:sz w:val="32"/>
-          <w:szCs w:val="32"/>
-          <w:rtl/>
-          <w:lang w:bidi="fa-IR"/>
-        </w:rPr>
-        <w:t xml:space="preserve"> و یا خوشه بندی شهر ها بر اساس محصولاتی که در آنها به فروش میرسد، با استفاده از این ویژگی ها انجام داد و نیازی به ویژگی های دیگر نیست. با استفاده از این روش، طبق کد پایتون، معیار کامل بودن دیتاست برابر با </w:t>
-      </w:r>
-      <w:r>
-        <w:rPr>
-          <w:rFonts w:ascii="Times New Roman" w:hAnsi="Times New Roman" w:cs="B Nazanin" w:hint="cs"/>
-          <w:sz w:val="32"/>
-          <w:szCs w:val="32"/>
-          <w:rtl/>
-          <w:lang w:bidi="fa-IR"/>
-        </w:rPr>
-        <w:t>20.14 درصد بدست آمد.</w:t>
+        <w:t xml:space="preserve">9- </w:t>
+      </w:r>
+      <w:r>
+        <w:rPr>
+          <w:rFonts w:ascii="Times New Roman" w:hAnsi="Times New Roman" w:cs="B Nazanin"/>
+          <w:sz w:val="32"/>
+          <w:szCs w:val="32"/>
+          <w:lang w:bidi="fa-IR"/>
+        </w:rPr>
+        <w:t>id</w:t>
+      </w:r>
+      <w:r>
+        <w:rPr>
+          <w:rFonts w:ascii="Times New Roman" w:hAnsi="Times New Roman" w:cs="B Nazanin" w:hint="cs"/>
+          <w:sz w:val="32"/>
+          <w:szCs w:val="32"/>
+          <w:rtl/>
+          <w:lang w:bidi="fa-IR"/>
+        </w:rPr>
+        <w:t>:</w:t>
+      </w:r>
+      <w:r>
+        <w:rPr>
+          <w:rFonts w:ascii="Times New Roman" w:hAnsi="Times New Roman" w:cs="B Nazanin" w:hint="cs"/>
+          <w:sz w:val="32"/>
+          <w:szCs w:val="32"/>
+          <w:rtl/>
+          <w:lang w:bidi="fa-IR"/>
+        </w:rPr>
+        <w:t xml:space="preserve"> برای این ویژگی، </w:t>
+      </w:r>
+      <w:r>
+        <w:rPr>
+          <w:rFonts w:ascii="Times New Roman" w:hAnsi="Times New Roman" w:cs="B Nazanin"/>
+          <w:sz w:val="32"/>
+          <w:szCs w:val="32"/>
+          <w:lang w:bidi="fa-IR"/>
+        </w:rPr>
+        <w:t>Semantic Accuracy</w:t>
+      </w:r>
+      <w:r>
+        <w:rPr>
+          <w:rFonts w:ascii="Times New Roman" w:hAnsi="Times New Roman" w:cs="B Nazanin" w:hint="cs"/>
+          <w:sz w:val="32"/>
+          <w:szCs w:val="32"/>
+          <w:rtl/>
+          <w:lang w:bidi="fa-IR"/>
+        </w:rPr>
+        <w:t xml:space="preserve"> به این معناست که شناسه یک پست، واقعا مربوط به همان پست باشد. چون مشخص نشده است که شناسه پست ها به چه طریقی تولید میشود، بنابراین نمیتوان به سادگی گفت که چگونه میتوان </w:t>
+      </w:r>
+      <w:r>
+        <w:rPr>
+          <w:rFonts w:ascii="Times New Roman" w:hAnsi="Times New Roman" w:cs="B Nazanin"/>
+          <w:sz w:val="32"/>
+          <w:szCs w:val="32"/>
+          <w:lang w:bidi="fa-IR"/>
+        </w:rPr>
+        <w:t>Semantic Accuracy</w:t>
+      </w:r>
+      <w:r>
+        <w:rPr>
+          <w:rFonts w:ascii="Times New Roman" w:hAnsi="Times New Roman" w:cs="B Nazanin" w:hint="cs"/>
+          <w:sz w:val="32"/>
+          <w:szCs w:val="32"/>
+          <w:rtl/>
+          <w:lang w:bidi="fa-IR"/>
+        </w:rPr>
+        <w:t xml:space="preserve"> ویژگی </w:t>
+      </w:r>
+      <w:r>
+        <w:rPr>
+          <w:rFonts w:ascii="Times New Roman" w:hAnsi="Times New Roman" w:cs="B Nazanin"/>
+          <w:sz w:val="32"/>
+          <w:szCs w:val="32"/>
+          <w:lang w:bidi="fa-IR"/>
+        </w:rPr>
+        <w:t>id</w:t>
+      </w:r>
+      <w:r>
+        <w:rPr>
+          <w:rFonts w:ascii="Times New Roman" w:hAnsi="Times New Roman" w:cs="B Nazanin" w:hint="cs"/>
+          <w:sz w:val="32"/>
+          <w:szCs w:val="32"/>
+          <w:rtl/>
+          <w:lang w:bidi="fa-IR"/>
+        </w:rPr>
+        <w:t xml:space="preserve"> را به صورت خودکار سنجید.</w:t>
       </w:r>
     </w:p>
     <w:p>
@@ -11920,44 +11937,178 @@
       <w:r>
         <w:rPr>
           <w:rFonts w:ascii="Times New Roman" w:hAnsi="Times New Roman" w:cs="B Nazanin" w:hint="cs"/>
-          <w:b/>
-          <w:bCs/>
-          <w:sz w:val="40"/>
-          <w:szCs w:val="40"/>
-          <w:rtl/>
-          <w:lang w:bidi="fa-IR"/>
-        </w:rPr>
-        <w:t xml:space="preserve">روش سوم: </w:t>
-      </w:r>
-      <w:r>
-        <w:rPr>
-          <w:rFonts w:ascii="Times New Roman" w:hAnsi="Times New Roman" w:cs="B Nazanin" w:hint="cs"/>
-          <w:sz w:val="32"/>
-          <w:szCs w:val="32"/>
-          <w:rtl/>
-          <w:lang w:bidi="fa-IR"/>
-        </w:rPr>
-        <w:t xml:space="preserve">روش سوم، بدین صورت بود که باید تعداد مجموع مقادیر ذخیره شده در دیتاست که دارای مقدار هستند را شمرد و بر تعداد مجموع گنجایش دیتاست (یعنی تعداد ردیف ها ضرب در تعداد ستون ها) تقسیم کرد. با استفاده از این روش، </w:t>
-      </w:r>
-      <w:r>
-        <w:rPr>
-          <w:rFonts w:ascii="Times New Roman" w:hAnsi="Times New Roman" w:cs="B Nazanin" w:hint="cs"/>
-          <w:sz w:val="32"/>
-          <w:szCs w:val="32"/>
-          <w:rtl/>
-          <w:lang w:bidi="fa-IR"/>
-        </w:rPr>
-        <w:t xml:space="preserve">طبق کد پایتون، </w:t>
-      </w:r>
-      <w:r>
-        <w:rPr>
-          <w:rFonts w:ascii="Times New Roman" w:hAnsi="Times New Roman" w:cs="B Nazanin" w:hint="cs"/>
-          <w:sz w:val="32"/>
-          <w:szCs w:val="32"/>
-          <w:rtl/>
-          <w:lang w:bidi="fa-IR"/>
-        </w:rPr>
-        <w:t>معیار کامل بودن دیتاست برابر با 78.68 درصد بدست آمد.</w:t>
+          <w:sz w:val="32"/>
+          <w:szCs w:val="32"/>
+          <w:rtl/>
+          <w:lang w:bidi="fa-IR"/>
+        </w:rPr>
+        <w:t xml:space="preserve">10- </w:t>
+      </w:r>
+      <w:proofErr w:type="spellStart"/>
+      <w:r>
+        <w:rPr>
+          <w:rFonts w:ascii="Times New Roman" w:hAnsi="Times New Roman" w:cs="B Nazanin"/>
+          <w:sz w:val="32"/>
+          <w:szCs w:val="32"/>
+          <w:lang w:bidi="fa-IR"/>
+        </w:rPr>
+        <w:t>image_count</w:t>
+      </w:r>
+      <w:proofErr w:type="spellEnd"/>
+      <w:r>
+        <w:rPr>
+          <w:rFonts w:ascii="Times New Roman" w:hAnsi="Times New Roman" w:cs="B Nazanin" w:hint="cs"/>
+          <w:sz w:val="32"/>
+          <w:szCs w:val="32"/>
+          <w:rtl/>
+          <w:lang w:bidi="fa-IR"/>
+        </w:rPr>
+        <w:t xml:space="preserve">: </w:t>
+      </w:r>
+      <w:r>
+        <w:rPr>
+          <w:rFonts w:ascii="Times New Roman" w:hAnsi="Times New Roman" w:cs="B Nazanin" w:hint="cs"/>
+          <w:sz w:val="32"/>
+          <w:szCs w:val="32"/>
+          <w:rtl/>
+          <w:lang w:bidi="fa-IR"/>
+        </w:rPr>
+        <w:t xml:space="preserve">برای این ویژگی، </w:t>
+      </w:r>
+      <w:r>
+        <w:rPr>
+          <w:rFonts w:ascii="Times New Roman" w:hAnsi="Times New Roman" w:cs="B Nazanin"/>
+          <w:sz w:val="32"/>
+          <w:szCs w:val="32"/>
+          <w:lang w:bidi="fa-IR"/>
+        </w:rPr>
+        <w:t>Semantic Accuracy</w:t>
+      </w:r>
+      <w:r>
+        <w:rPr>
+          <w:rFonts w:ascii="Times New Roman" w:hAnsi="Times New Roman" w:cs="B Nazanin" w:hint="cs"/>
+          <w:sz w:val="32"/>
+          <w:szCs w:val="32"/>
+          <w:rtl/>
+          <w:lang w:bidi="fa-IR"/>
+        </w:rPr>
+        <w:t xml:space="preserve"> به این معناست که تعداد عکس های موجود برای یک پست، واقعا برابر با تعداد درج شده در این ویژگی باشد. در حال حاضر، با توجه به اطلاعات داده شده، راهی برای سنجیدن </w:t>
+      </w:r>
+      <w:r>
+        <w:rPr>
+          <w:rFonts w:ascii="Times New Roman" w:hAnsi="Times New Roman" w:cs="B Nazanin"/>
+          <w:sz w:val="32"/>
+          <w:szCs w:val="32"/>
+          <w:lang w:bidi="fa-IR"/>
+        </w:rPr>
+        <w:t>Semantic Accuracy</w:t>
+      </w:r>
+      <w:r>
+        <w:rPr>
+          <w:rFonts w:ascii="Times New Roman" w:hAnsi="Times New Roman" w:cs="B Nazanin" w:hint="cs"/>
+          <w:sz w:val="32"/>
+          <w:szCs w:val="32"/>
+          <w:rtl/>
+          <w:lang w:bidi="fa-IR"/>
+        </w:rPr>
+        <w:t xml:space="preserve"> این ویژگی نیست. اما اگر اطلاعات بیشتری داشتیم و برای مثال با در دست داشتن نحوه تولید ویژگی </w:t>
+      </w:r>
+      <w:r>
+        <w:rPr>
+          <w:rFonts w:ascii="Times New Roman" w:hAnsi="Times New Roman" w:cs="B Nazanin"/>
+          <w:sz w:val="32"/>
+          <w:szCs w:val="32"/>
+          <w:lang w:bidi="fa-IR"/>
+        </w:rPr>
+        <w:t>id</w:t>
+      </w:r>
+      <w:r>
+        <w:rPr>
+          <w:rFonts w:ascii="Times New Roman" w:hAnsi="Times New Roman" w:cs="B Nazanin" w:hint="cs"/>
+          <w:sz w:val="32"/>
+          <w:szCs w:val="32"/>
+          <w:rtl/>
+          <w:lang w:bidi="fa-IR"/>
+        </w:rPr>
+        <w:t xml:space="preserve">، میتوانستیم </w:t>
+      </w:r>
+      <w:r>
+        <w:rPr>
+          <w:rFonts w:ascii="Times New Roman" w:hAnsi="Times New Roman" w:cs="B Nazanin"/>
+          <w:sz w:val="32"/>
+          <w:szCs w:val="32"/>
+          <w:lang w:bidi="fa-IR"/>
+        </w:rPr>
+        <w:t>Semantic Accuracy</w:t>
+      </w:r>
+      <w:r>
+        <w:rPr>
+          <w:rFonts w:ascii="Times New Roman" w:hAnsi="Times New Roman" w:cs="B Nazanin" w:hint="cs"/>
+          <w:sz w:val="32"/>
+          <w:szCs w:val="32"/>
+          <w:rtl/>
+          <w:lang w:bidi="fa-IR"/>
+        </w:rPr>
+        <w:t xml:space="preserve"> ویژگی </w:t>
+      </w:r>
+      <w:r>
+        <w:rPr>
+          <w:rFonts w:ascii="Times New Roman" w:hAnsi="Times New Roman" w:cs="B Nazanin"/>
+          <w:sz w:val="32"/>
+          <w:szCs w:val="32"/>
+          <w:lang w:bidi="fa-IR"/>
+        </w:rPr>
+        <w:t>id</w:t>
+      </w:r>
+      <w:r>
+        <w:rPr>
+          <w:rFonts w:ascii="Times New Roman" w:hAnsi="Times New Roman" w:cs="B Nazanin" w:hint="cs"/>
+          <w:sz w:val="32"/>
+          <w:szCs w:val="32"/>
+          <w:rtl/>
+          <w:lang w:bidi="fa-IR"/>
+        </w:rPr>
+        <w:t xml:space="preserve"> را بسنجیم، آنگاه با فرض اینکه در واقعیت، جدولی دیگر وجود دارد که در هر ردیف آن لینک یک عکس و یک شناسه پست وجود دارد (برای ذخیره سازی عکس ها)، میتوانستیم پس از اطمینان از صحت ویژگی </w:t>
+      </w:r>
+      <w:r>
+        <w:rPr>
+          <w:rFonts w:ascii="Times New Roman" w:hAnsi="Times New Roman" w:cs="B Nazanin"/>
+          <w:sz w:val="32"/>
+          <w:szCs w:val="32"/>
+          <w:lang w:bidi="fa-IR"/>
+        </w:rPr>
+        <w:t>id</w:t>
+      </w:r>
+      <w:r>
+        <w:rPr>
+          <w:rFonts w:ascii="Times New Roman" w:hAnsi="Times New Roman" w:cs="B Nazanin" w:hint="cs"/>
+          <w:sz w:val="32"/>
+          <w:szCs w:val="32"/>
+          <w:rtl/>
+          <w:lang w:bidi="fa-IR"/>
+        </w:rPr>
+        <w:t xml:space="preserve">، یک کوئری به جدول ذخیره سازی عکس ها بزنیم و ببینیم که آیا تعداد عکس های برگردانده شده با مقدار فعلی ویژگی </w:t>
+      </w:r>
+      <w:proofErr w:type="spellStart"/>
+      <w:r>
+        <w:rPr>
+          <w:rFonts w:ascii="Times New Roman" w:hAnsi="Times New Roman" w:cs="B Nazanin"/>
+          <w:sz w:val="32"/>
+          <w:szCs w:val="32"/>
+          <w:lang w:bidi="fa-IR"/>
+        </w:rPr>
+        <w:t>image_count</w:t>
+      </w:r>
+      <w:proofErr w:type="spellEnd"/>
+      <w:r>
+        <w:rPr>
+          <w:rFonts w:ascii="Times New Roman" w:hAnsi="Times New Roman" w:cs="B Nazanin" w:hint="cs"/>
+          <w:sz w:val="32"/>
+          <w:szCs w:val="32"/>
+          <w:rtl/>
+          <w:lang w:bidi="fa-IR"/>
+        </w:rPr>
+        <w:t xml:space="preserve"> سازگاری دارد یا خیر.</w:t>
       </w:r>
     </w:p>
     <w:p>
@@ -11981,113 +12132,45 @@
           <w:rtl/>
           <w:lang w:bidi="fa-IR"/>
         </w:rPr>
-        <w:t xml:space="preserve">همچنین، به نظر من، روش دوم برای ارزیابی کامل بودن این دیتاست مناسب تر از سایر روش ها است. زیرا در اینجا روش اول، اطلاعات آنچنانی به ما نمیدهد و تنها متوجه میشویم که همه ردیف های دیتاست دارای مقدار </w:t>
-      </w:r>
-      <w:r>
-        <w:rPr>
-          <w:rFonts w:ascii="Times New Roman" w:hAnsi="Times New Roman" w:cs="B Nazanin"/>
-          <w:sz w:val="32"/>
-          <w:szCs w:val="32"/>
-          <w:lang w:bidi="fa-IR"/>
-        </w:rPr>
-        <w:t>Null</w:t>
-      </w:r>
-      <w:r>
-        <w:rPr>
-          <w:rFonts w:ascii="Times New Roman" w:hAnsi="Times New Roman" w:cs="B Nazanin" w:hint="cs"/>
-          <w:sz w:val="32"/>
-          <w:szCs w:val="32"/>
-          <w:rtl/>
-          <w:lang w:bidi="fa-IR"/>
-        </w:rPr>
-        <w:t xml:space="preserve"> هستند، </w:t>
-      </w:r>
-      <w:r>
-        <w:rPr>
-          <w:rFonts w:ascii="Times New Roman" w:hAnsi="Times New Roman" w:cs="B Nazanin" w:hint="cs"/>
-          <w:sz w:val="32"/>
-          <w:szCs w:val="32"/>
-          <w:rtl/>
-          <w:lang w:bidi="fa-IR"/>
-        </w:rPr>
-        <w:t xml:space="preserve">روش سوم نیز از این نظر مناسب نیست که تعدادی از ویژگی های دیتاست، مقدار </w:t>
-      </w:r>
-      <w:r>
-        <w:rPr>
-          <w:rFonts w:ascii="Times New Roman" w:hAnsi="Times New Roman" w:cs="B Nazanin"/>
-          <w:sz w:val="32"/>
-          <w:szCs w:val="32"/>
-          <w:lang w:bidi="fa-IR"/>
-        </w:rPr>
-        <w:t>Null</w:t>
-      </w:r>
-      <w:r>
-        <w:rPr>
-          <w:rFonts w:ascii="Times New Roman" w:hAnsi="Times New Roman" w:cs="B Nazanin" w:hint="cs"/>
-          <w:sz w:val="32"/>
-          <w:szCs w:val="32"/>
-          <w:rtl/>
-          <w:lang w:bidi="fa-IR"/>
-        </w:rPr>
-        <w:t xml:space="preserve"> ندارند یا مقادیر </w:t>
-      </w:r>
-      <w:r>
-        <w:rPr>
-          <w:rFonts w:ascii="Times New Roman" w:hAnsi="Times New Roman" w:cs="B Nazanin"/>
-          <w:sz w:val="32"/>
-          <w:szCs w:val="32"/>
-          <w:lang w:bidi="fa-IR"/>
-        </w:rPr>
-        <w:t>Null</w:t>
-      </w:r>
-      <w:r>
-        <w:rPr>
-          <w:rFonts w:ascii="Times New Roman" w:hAnsi="Times New Roman" w:cs="B Nazanin" w:hint="cs"/>
-          <w:sz w:val="32"/>
-          <w:szCs w:val="32"/>
-          <w:rtl/>
-          <w:lang w:bidi="fa-IR"/>
-        </w:rPr>
-        <w:t xml:space="preserve"> آنها زیاد نیست، اما کاربرد خاصی در تصمیم گیری های مختلف نیز ندارند و در این روش صرفا شمرده میشوند و کامل بودن را افزایش میده</w:t>
-      </w:r>
-      <w:r>
-        <w:rPr>
-          <w:rFonts w:ascii="Times New Roman" w:hAnsi="Times New Roman" w:cs="B Nazanin" w:hint="cs"/>
-          <w:sz w:val="32"/>
-          <w:szCs w:val="32"/>
-          <w:rtl/>
-          <w:lang w:bidi="fa-IR"/>
-        </w:rPr>
-        <w:t xml:space="preserve">ند. در حالی که اگر بخواهیم از ویژگی هایی که واقعا مورد نیاز ما هستند استفاده کنیم، نسبت مقادیر </w:t>
-      </w:r>
-      <w:r>
-        <w:rPr>
-          <w:rFonts w:ascii="Times New Roman" w:hAnsi="Times New Roman" w:cs="B Nazanin"/>
-          <w:sz w:val="32"/>
-          <w:szCs w:val="32"/>
-          <w:lang w:bidi="fa-IR"/>
-        </w:rPr>
-        <w:t>Null</w:t>
-      </w:r>
-      <w:r>
-        <w:rPr>
-          <w:rFonts w:ascii="Times New Roman" w:hAnsi="Times New Roman" w:cs="B Nazanin" w:hint="cs"/>
-          <w:sz w:val="32"/>
-          <w:szCs w:val="32"/>
-          <w:rtl/>
-          <w:lang w:bidi="fa-IR"/>
-        </w:rPr>
-        <w:t xml:space="preserve"> به کل مقادیر، بیشتر خواهد شد و درک واقع گرایانه تری نسبت به کامل بودن دیتاست بدست خواهیم آورد. بنابراین، </w:t>
-      </w:r>
-      <w:r>
-        <w:rPr>
-          <w:rFonts w:ascii="Times New Roman" w:hAnsi="Times New Roman" w:cs="B Nazanin" w:hint="cs"/>
-          <w:sz w:val="32"/>
-          <w:szCs w:val="32"/>
-          <w:rtl/>
-          <w:lang w:bidi="fa-IR"/>
-        </w:rPr>
-        <w:t>روش دوم برای ارزیابی کامل بودن این دیتاست مناسب تر از سایر روش ها است.</w:t>
+        <w:t xml:space="preserve">11- </w:t>
+      </w:r>
+      <w:r>
+        <w:rPr>
+          <w:rFonts w:ascii="Times New Roman" w:hAnsi="Times New Roman" w:cs="B Nazanin"/>
+          <w:sz w:val="32"/>
+          <w:szCs w:val="32"/>
+          <w:lang w:bidi="fa-IR"/>
+        </w:rPr>
+        <w:t>mileage</w:t>
+      </w:r>
+      <w:r>
+        <w:rPr>
+          <w:rFonts w:ascii="Times New Roman" w:hAnsi="Times New Roman" w:cs="B Nazanin" w:hint="cs"/>
+          <w:sz w:val="32"/>
+          <w:szCs w:val="32"/>
+          <w:rtl/>
+          <w:lang w:bidi="fa-IR"/>
+        </w:rPr>
+        <w:t xml:space="preserve">: برای این ویژگی، </w:t>
+      </w:r>
+      <w:r>
+        <w:rPr>
+          <w:rFonts w:ascii="Times New Roman" w:hAnsi="Times New Roman" w:cs="B Nazanin"/>
+          <w:sz w:val="32"/>
+          <w:szCs w:val="32"/>
+          <w:lang w:bidi="fa-IR"/>
+        </w:rPr>
+        <w:t>Semantic Accuracy</w:t>
+      </w:r>
+      <w:r>
+        <w:rPr>
+          <w:rFonts w:ascii="Times New Roman" w:hAnsi="Times New Roman" w:cs="B Nazanin" w:hint="cs"/>
+          <w:sz w:val="32"/>
+          <w:szCs w:val="32"/>
+          <w:rtl/>
+          <w:lang w:bidi="fa-IR"/>
+        </w:rPr>
+        <w:t xml:space="preserve"> به این معناست که یک ماشین که به فروش گذاشته شده است، واقعا همان مسافتی را پیموده باشد که در این ویژگی نوشته شده است. طبعا بدون معاینه فنی ماشین، راهی برای سنجیدن صحت این ویژگی نیست و نمیتوان صحت این ویژگی را به صورت خودکار محاسبه کرد.</w:t>
       </w:r>
     </w:p>
     <w:p>
@@ -12096,7 +12179,7 @@
         <w:spacing w:line="360" w:lineRule="auto"/>
         <w:jc w:val="both"/>
         <w:rPr>
-          <w:rFonts w:cs="B Nazanin"/>
+          <w:rFonts w:ascii="Times New Roman" w:hAnsi="Times New Roman" w:cs="B Nazanin"/>
           <w:sz w:val="32"/>
           <w:szCs w:val="32"/>
           <w:rtl/>
@@ -12105,53 +12188,128 @@
       </w:pPr>
       <w:r>
         <w:rPr>
-          <w:rFonts w:cs="2  Titr" w:hint="cs"/>
-          <w:sz w:val="36"/>
-          <w:szCs w:val="36"/>
-          <w:rtl/>
-          <w:lang w:bidi="fa-IR"/>
-        </w:rPr>
-        <w:t xml:space="preserve">سوال </w:t>
-      </w:r>
-      <w:r>
-        <w:rPr>
-          <w:rFonts w:cs="2  Titr" w:hint="cs"/>
-          <w:sz w:val="36"/>
-          <w:szCs w:val="36"/>
-          <w:rtl/>
-          <w:lang w:bidi="fa-IR"/>
-        </w:rPr>
-        <w:t>پنجم</w:t>
-      </w:r>
-      <w:r>
-        <w:rPr>
-          <w:rFonts w:cs="2  Titr" w:hint="cs"/>
-          <w:sz w:val="36"/>
-          <w:szCs w:val="36"/>
-          <w:rtl/>
-          <w:lang w:bidi="fa-IR"/>
-        </w:rPr>
-        <w:t>:</w:t>
-      </w:r>
-      <w:r>
-        <w:rPr>
-          <w:rFonts w:cs="2  Titr" w:hint="cs"/>
-          <w:sz w:val="36"/>
-          <w:szCs w:val="36"/>
-          <w:rtl/>
-          <w:lang w:bidi="fa-IR"/>
-        </w:rPr>
-        <w:t xml:space="preserve"> </w:t>
-      </w:r>
-      <w:r>
-        <w:rPr>
-          <w:rFonts w:cs="B Nazanin" w:hint="cs"/>
-          <w:sz w:val="32"/>
-          <w:szCs w:val="32"/>
-          <w:rtl/>
-          <w:lang w:bidi="fa-IR"/>
-        </w:rPr>
-        <w:t>میتوان پنج موضوع چالشی زیر را برروی این دیتاست بررسی نمود:</w:t>
+          <w:rFonts w:ascii="Times New Roman" w:hAnsi="Times New Roman" w:cs="B Nazanin" w:hint="cs"/>
+          <w:sz w:val="32"/>
+          <w:szCs w:val="32"/>
+          <w:rtl/>
+          <w:lang w:bidi="fa-IR"/>
+        </w:rPr>
+        <w:t xml:space="preserve">12- </w:t>
+      </w:r>
+      <w:r>
+        <w:rPr>
+          <w:rFonts w:ascii="Times New Roman" w:hAnsi="Times New Roman" w:cs="B Nazanin"/>
+          <w:sz w:val="32"/>
+          <w:szCs w:val="32"/>
+          <w:lang w:bidi="fa-IR"/>
+        </w:rPr>
+        <w:t>platform</w:t>
+      </w:r>
+      <w:r>
+        <w:rPr>
+          <w:rFonts w:ascii="Times New Roman" w:hAnsi="Times New Roman" w:cs="B Nazanin" w:hint="cs"/>
+          <w:sz w:val="32"/>
+          <w:szCs w:val="32"/>
+          <w:rtl/>
+          <w:lang w:bidi="fa-IR"/>
+        </w:rPr>
+        <w:t xml:space="preserve">: برای این ویژگی، </w:t>
+      </w:r>
+      <w:r>
+        <w:rPr>
+          <w:rFonts w:ascii="Times New Roman" w:hAnsi="Times New Roman" w:cs="B Nazanin"/>
+          <w:sz w:val="32"/>
+          <w:szCs w:val="32"/>
+          <w:lang w:bidi="fa-IR"/>
+        </w:rPr>
+        <w:t>Semantic Accuracy</w:t>
+      </w:r>
+      <w:r>
+        <w:rPr>
+          <w:rFonts w:ascii="Times New Roman" w:hAnsi="Times New Roman" w:cs="B Nazanin" w:hint="cs"/>
+          <w:sz w:val="32"/>
+          <w:szCs w:val="32"/>
+          <w:rtl/>
+          <w:lang w:bidi="fa-IR"/>
+        </w:rPr>
+        <w:t xml:space="preserve"> به این معناست که یک پست درج شده، واقعا از پلتفرمی که در این ویژگی نوشته شده است، درج شده باشد. برای سنجیدن </w:t>
+      </w:r>
+      <w:r>
+        <w:rPr>
+          <w:rFonts w:ascii="Times New Roman" w:hAnsi="Times New Roman" w:cs="B Nazanin"/>
+          <w:sz w:val="32"/>
+          <w:szCs w:val="32"/>
+          <w:lang w:bidi="fa-IR"/>
+        </w:rPr>
+        <w:t>Semantic Accuracy</w:t>
+      </w:r>
+      <w:r>
+        <w:rPr>
+          <w:rFonts w:ascii="Times New Roman" w:hAnsi="Times New Roman" w:cs="B Nazanin" w:hint="cs"/>
+          <w:sz w:val="32"/>
+          <w:szCs w:val="32"/>
+          <w:rtl/>
+          <w:lang w:bidi="fa-IR"/>
+        </w:rPr>
+        <w:t xml:space="preserve"> این ویژگی، با استفاده از اطلاعات فعلی، روش دقیق و ساده ای نیست. اما میتوان مانند مورد ششم (</w:t>
+      </w:r>
+      <w:r>
+        <w:rPr>
+          <w:rFonts w:ascii="Times New Roman" w:hAnsi="Times New Roman" w:cs="B Nazanin"/>
+          <w:sz w:val="32"/>
+          <w:szCs w:val="32"/>
+          <w:lang w:bidi="fa-IR"/>
+        </w:rPr>
+        <w:t>city</w:t>
+      </w:r>
+      <w:r>
+        <w:rPr>
+          <w:rFonts w:ascii="Times New Roman" w:hAnsi="Times New Roman" w:cs="B Nazanin" w:hint="cs"/>
+          <w:sz w:val="32"/>
+          <w:szCs w:val="32"/>
+          <w:rtl/>
+          <w:lang w:bidi="fa-IR"/>
+        </w:rPr>
+        <w:t>) عمل کرد و تا حدی</w:t>
+      </w:r>
+      <w:r>
+        <w:rPr>
+          <w:rFonts w:ascii="Times New Roman" w:hAnsi="Times New Roman" w:cs="B Nazanin" w:hint="cs"/>
+          <w:sz w:val="32"/>
+          <w:szCs w:val="32"/>
+          <w:rtl/>
+          <w:lang w:bidi="fa-IR"/>
+        </w:rPr>
+        <w:t xml:space="preserve"> مشکل سنجش خودکار صحت این ویژگی را حل نمود. بدین صورت که یک رکورد</w:t>
+      </w:r>
+      <w:r>
+        <w:rPr>
+          <w:rFonts w:ascii="Times New Roman" w:hAnsi="Times New Roman" w:cs="B Nazanin" w:hint="cs"/>
+          <w:sz w:val="32"/>
+          <w:szCs w:val="32"/>
+          <w:rtl/>
+          <w:lang w:bidi="fa-IR"/>
+        </w:rPr>
+        <w:t xml:space="preserve"> جدید را در دو دیتاست متفاوت ذخیره کنیم و بعدا مقدار </w:t>
+      </w:r>
+      <w:r>
+        <w:rPr>
+          <w:rFonts w:ascii="Times New Roman" w:hAnsi="Times New Roman" w:cs="B Nazanin"/>
+          <w:sz w:val="32"/>
+          <w:szCs w:val="32"/>
+          <w:lang w:bidi="fa-IR"/>
+        </w:rPr>
+        <w:t>platform</w:t>
+      </w:r>
+      <w:r>
+        <w:rPr>
+          <w:rFonts w:ascii="Times New Roman" w:hAnsi="Times New Roman" w:cs="B Nazanin" w:hint="cs"/>
+          <w:sz w:val="32"/>
+          <w:szCs w:val="32"/>
+          <w:rtl/>
+          <w:lang w:bidi="fa-IR"/>
+        </w:rPr>
+        <w:t xml:space="preserve"> آنها را برای سنجش صحت این ویژگی، با یکدیگر مقایسه کنیم.</w:t>
       </w:r>
     </w:p>
     <w:p>
@@ -12160,7 +12318,7 @@
         <w:spacing w:line="360" w:lineRule="auto"/>
         <w:jc w:val="both"/>
         <w:rPr>
-          <w:rFonts w:ascii="Times New Roman" w:hAnsi="Times New Roman" w:cs="B Nazanin" w:hint="cs"/>
+          <w:rFonts w:ascii="Times New Roman" w:hAnsi="Times New Roman" w:cs="B Nazanin"/>
           <w:sz w:val="32"/>
           <w:szCs w:val="32"/>
           <w:rtl/>
@@ -12169,24 +12327,52 @@
       </w:pPr>
       <w:r>
         <w:rPr>
-          <w:rFonts w:ascii="Times New Roman" w:hAnsi="Times New Roman" w:cs="Times New Roman" w:hint="cs"/>
+          <w:rFonts w:ascii="Times New Roman" w:hAnsi="Times New Roman" w:cs="B Nazanin" w:hint="cs"/>
           <w:sz w:val="32"/>
           <w:szCs w:val="32"/>
           <w:rtl/>
           <w:lang w:bidi="fa-IR"/>
         </w:rPr>
         <w:lastRenderedPageBreak/>
-        <w:t xml:space="preserve">1- </w:t>
-      </w:r>
-      <w:r>
-        <w:rPr>
-          <w:rFonts w:ascii="Times New Roman" w:hAnsi="Times New Roman" w:cs="B Nazanin" w:hint="cs"/>
-          <w:sz w:val="32"/>
-          <w:szCs w:val="32"/>
-          <w:rtl/>
-          <w:lang w:bidi="fa-IR"/>
-        </w:rPr>
-        <w:t>تعیین قیمت برای یک کالا</w:t>
+        <w:t xml:space="preserve">13- </w:t>
+      </w:r>
+      <w:r>
+        <w:rPr>
+          <w:rFonts w:ascii="Times New Roman" w:hAnsi="Times New Roman" w:cs="B Nazanin"/>
+          <w:sz w:val="32"/>
+          <w:szCs w:val="32"/>
+          <w:lang w:bidi="fa-IR"/>
+        </w:rPr>
+        <w:t>price</w:t>
+      </w:r>
+      <w:r>
+        <w:rPr>
+          <w:rFonts w:ascii="Times New Roman" w:hAnsi="Times New Roman" w:cs="B Nazanin" w:hint="cs"/>
+          <w:sz w:val="32"/>
+          <w:szCs w:val="32"/>
+          <w:rtl/>
+          <w:lang w:bidi="fa-IR"/>
+        </w:rPr>
+        <w:t xml:space="preserve">: برای این ویژگی، </w:t>
+      </w:r>
+      <w:r>
+        <w:rPr>
+          <w:rFonts w:ascii="Times New Roman" w:hAnsi="Times New Roman" w:cs="B Nazanin"/>
+          <w:sz w:val="32"/>
+          <w:szCs w:val="32"/>
+          <w:lang w:bidi="fa-IR"/>
+        </w:rPr>
+        <w:t>Semantic Accuracy</w:t>
+      </w:r>
+      <w:r>
+        <w:rPr>
+          <w:rFonts w:ascii="Times New Roman" w:hAnsi="Times New Roman" w:cs="B Nazanin" w:hint="cs"/>
+          <w:sz w:val="32"/>
+          <w:szCs w:val="32"/>
+          <w:rtl/>
+          <w:lang w:bidi="fa-IR"/>
+        </w:rPr>
+        <w:t xml:space="preserve"> به این معنی است که یک کالا، واقعا با قیمتی که در این ویژگی ثبت شده است، به فروش رسیده باشد. در حال حاضر و با توجه به اطلاعات داده شده، راه خاصی برای سنجش خودکار صحت این ویژگی وجود ندارد. شاید در واقعیت، شکایاتی از سوی مشتریان ثبت شود و از آن طریق بتوان متوجه عدم صحت این ویژگی شد.</w:t>
       </w:r>
     </w:p>
     <w:p>
@@ -12210,127 +12396,142 @@
           <w:rtl/>
           <w:lang w:bidi="fa-IR"/>
         </w:rPr>
-        <w:t xml:space="preserve">2- </w:t>
-      </w:r>
-      <w:r>
-        <w:rPr>
-          <w:rFonts w:ascii="Times New Roman" w:hAnsi="Times New Roman" w:cs="B Nazanin" w:hint="cs"/>
-          <w:sz w:val="32"/>
-          <w:szCs w:val="32"/>
-          <w:rtl/>
-          <w:lang w:bidi="fa-IR"/>
-        </w:rPr>
-        <w:t>استخراج</w:t>
-      </w:r>
-      <w:r>
-        <w:rPr>
-          <w:rFonts w:ascii="Times New Roman" w:hAnsi="Times New Roman" w:cs="B Nazanin"/>
-          <w:sz w:val="32"/>
-          <w:szCs w:val="32"/>
-          <w:rtl/>
-          <w:lang w:bidi="fa-IR"/>
-        </w:rPr>
-        <w:t xml:space="preserve"> </w:t>
-      </w:r>
-      <w:r>
-        <w:rPr>
-          <w:rFonts w:ascii="Times New Roman" w:hAnsi="Times New Roman" w:cs="B Nazanin" w:hint="cs"/>
-          <w:sz w:val="32"/>
-          <w:szCs w:val="32"/>
-          <w:rtl/>
-          <w:lang w:bidi="fa-IR"/>
-        </w:rPr>
-        <w:t>الگو</w:t>
-      </w:r>
-      <w:r>
-        <w:rPr>
-          <w:rFonts w:ascii="Times New Roman" w:hAnsi="Times New Roman" w:cs="B Nazanin" w:hint="cs"/>
-          <w:sz w:val="32"/>
-          <w:szCs w:val="32"/>
-          <w:rtl/>
-          <w:lang w:bidi="fa-IR"/>
-        </w:rPr>
-        <w:t xml:space="preserve"> </w:t>
-      </w:r>
-      <w:r>
-        <w:rPr>
-          <w:rFonts w:ascii="Times New Roman" w:hAnsi="Times New Roman" w:cs="B Nazanin" w:hint="cs"/>
-          <w:sz w:val="32"/>
-          <w:szCs w:val="32"/>
-          <w:rtl/>
-          <w:lang w:bidi="fa-IR"/>
-        </w:rPr>
-        <w:t>های</w:t>
-      </w:r>
-      <w:r>
-        <w:rPr>
-          <w:rFonts w:ascii="Times New Roman" w:hAnsi="Times New Roman" w:cs="B Nazanin"/>
-          <w:sz w:val="32"/>
-          <w:szCs w:val="32"/>
-          <w:rtl/>
-          <w:lang w:bidi="fa-IR"/>
-        </w:rPr>
-        <w:t xml:space="preserve"> قرار دادن پست فروش</w:t>
-      </w:r>
-      <w:r>
-        <w:rPr>
-          <w:rFonts w:ascii="Times New Roman" w:hAnsi="Times New Roman" w:cs="B Nazanin" w:hint="cs"/>
-          <w:sz w:val="32"/>
-          <w:szCs w:val="32"/>
-          <w:rtl/>
-          <w:lang w:bidi="fa-IR"/>
-        </w:rPr>
-        <w:t xml:space="preserve"> کالا</w:t>
-      </w:r>
-      <w:r>
-        <w:rPr>
-          <w:rFonts w:ascii="Times New Roman" w:hAnsi="Times New Roman" w:cs="B Nazanin"/>
-          <w:sz w:val="32"/>
-          <w:szCs w:val="32"/>
-          <w:rtl/>
-          <w:lang w:bidi="fa-IR"/>
-        </w:rPr>
-        <w:t xml:space="preserve"> در شهر</w:t>
-      </w:r>
-      <w:r>
-        <w:rPr>
-          <w:rFonts w:ascii="Times New Roman" w:hAnsi="Times New Roman" w:cs="B Nazanin" w:hint="cs"/>
-          <w:sz w:val="32"/>
-          <w:szCs w:val="32"/>
-          <w:rtl/>
-          <w:lang w:bidi="fa-IR"/>
-        </w:rPr>
-        <w:t xml:space="preserve"> </w:t>
-      </w:r>
-      <w:r>
-        <w:rPr>
-          <w:rFonts w:ascii="Times New Roman" w:hAnsi="Times New Roman" w:cs="B Nazanin"/>
-          <w:sz w:val="32"/>
-          <w:szCs w:val="32"/>
-          <w:rtl/>
-          <w:lang w:bidi="fa-IR"/>
-        </w:rPr>
-        <w:t>ها</w:t>
-      </w:r>
-      <w:r>
-        <w:rPr>
-          <w:rFonts w:ascii="Times New Roman" w:hAnsi="Times New Roman" w:cs="B Nazanin" w:hint="cs"/>
-          <w:sz w:val="32"/>
-          <w:szCs w:val="32"/>
-          <w:rtl/>
-          <w:lang w:bidi="fa-IR"/>
-        </w:rPr>
-        <w:t>ی</w:t>
-      </w:r>
-      <w:r>
-        <w:rPr>
-          <w:rFonts w:ascii="Times New Roman" w:hAnsi="Times New Roman" w:cs="B Nazanin"/>
-          <w:sz w:val="32"/>
-          <w:szCs w:val="32"/>
-          <w:rtl/>
-          <w:lang w:bidi="fa-IR"/>
-        </w:rPr>
-        <w:t xml:space="preserve"> مختلف</w:t>
+        <w:t xml:space="preserve">14- </w:t>
+      </w:r>
+      <w:r>
+        <w:rPr>
+          <w:rFonts w:ascii="Times New Roman" w:hAnsi="Times New Roman" w:cs="B Nazanin"/>
+          <w:sz w:val="32"/>
+          <w:szCs w:val="32"/>
+          <w:lang w:bidi="fa-IR"/>
+        </w:rPr>
+        <w:t>title</w:t>
+      </w:r>
+      <w:r>
+        <w:rPr>
+          <w:rFonts w:ascii="Times New Roman" w:hAnsi="Times New Roman" w:cs="B Nazanin" w:hint="cs"/>
+          <w:sz w:val="32"/>
+          <w:szCs w:val="32"/>
+          <w:rtl/>
+          <w:lang w:bidi="fa-IR"/>
+        </w:rPr>
+        <w:t xml:space="preserve">: برای این ویژگی، </w:t>
+      </w:r>
+      <w:r>
+        <w:rPr>
+          <w:rFonts w:ascii="Times New Roman" w:hAnsi="Times New Roman" w:cs="B Nazanin"/>
+          <w:sz w:val="32"/>
+          <w:szCs w:val="32"/>
+          <w:lang w:bidi="fa-IR"/>
+        </w:rPr>
+        <w:t>Semantic Accuracy</w:t>
+      </w:r>
+      <w:r>
+        <w:rPr>
+          <w:rFonts w:ascii="Times New Roman" w:hAnsi="Times New Roman" w:cs="B Nazanin" w:hint="cs"/>
+          <w:sz w:val="32"/>
+          <w:szCs w:val="32"/>
+          <w:rtl/>
+          <w:lang w:bidi="fa-IR"/>
+        </w:rPr>
+        <w:t xml:space="preserve"> به این معنی است که نام درج شده برای یک کالا، واقعا مربوط به همان کالا باشد. بررسی صحت این ویژگی را میتوان با استفاده از آموزش دادن یک </w:t>
+      </w:r>
+      <w:r>
+        <w:rPr>
+          <w:rFonts w:ascii="Times New Roman" w:hAnsi="Times New Roman" w:cs="B Nazanin"/>
+          <w:sz w:val="32"/>
+          <w:szCs w:val="32"/>
+          <w:lang w:bidi="fa-IR"/>
+        </w:rPr>
+        <w:t>classifier</w:t>
+      </w:r>
+      <w:r>
+        <w:rPr>
+          <w:rFonts w:ascii="Times New Roman" w:hAnsi="Times New Roman" w:cs="B Nazanin" w:hint="cs"/>
+          <w:sz w:val="32"/>
+          <w:szCs w:val="32"/>
+          <w:rtl/>
+          <w:lang w:bidi="fa-IR"/>
+        </w:rPr>
+        <w:t xml:space="preserve"> برروی دیگر ویژگی ها (مانند </w:t>
+      </w:r>
+      <w:proofErr w:type="spellStart"/>
+      <w:r>
+        <w:rPr>
+          <w:rFonts w:ascii="Times New Roman" w:hAnsi="Times New Roman" w:cs="B Nazanin"/>
+          <w:sz w:val="32"/>
+          <w:szCs w:val="32"/>
+          <w:lang w:bidi="fa-IR"/>
+        </w:rPr>
+        <w:t>desc</w:t>
+      </w:r>
+      <w:proofErr w:type="spellEnd"/>
+      <w:r>
+        <w:rPr>
+          <w:rFonts w:ascii="Times New Roman" w:hAnsi="Times New Roman" w:cs="B Nazanin" w:hint="cs"/>
+          <w:sz w:val="32"/>
+          <w:szCs w:val="32"/>
+          <w:rtl/>
+          <w:lang w:bidi="fa-IR"/>
+        </w:rPr>
+        <w:t xml:space="preserve">، </w:t>
+      </w:r>
+      <w:r>
+        <w:rPr>
+          <w:rFonts w:ascii="Times New Roman" w:hAnsi="Times New Roman" w:cs="B Nazanin"/>
+          <w:sz w:val="32"/>
+          <w:szCs w:val="32"/>
+          <w:lang w:bidi="fa-IR"/>
+        </w:rPr>
+        <w:t>cat1</w:t>
+      </w:r>
+      <w:r>
+        <w:rPr>
+          <w:rFonts w:ascii="Times New Roman" w:hAnsi="Times New Roman" w:cs="B Nazanin" w:hint="cs"/>
+          <w:sz w:val="32"/>
+          <w:szCs w:val="32"/>
+          <w:rtl/>
+          <w:lang w:bidi="fa-IR"/>
+        </w:rPr>
+        <w:t xml:space="preserve">، </w:t>
+      </w:r>
+      <w:r>
+        <w:rPr>
+          <w:rFonts w:ascii="Times New Roman" w:hAnsi="Times New Roman" w:cs="B Nazanin"/>
+          <w:sz w:val="32"/>
+          <w:szCs w:val="32"/>
+          <w:lang w:bidi="fa-IR"/>
+        </w:rPr>
+        <w:t>cat2</w:t>
+      </w:r>
+      <w:r>
+        <w:rPr>
+          <w:rFonts w:ascii="Times New Roman" w:hAnsi="Times New Roman" w:cs="B Nazanin" w:hint="cs"/>
+          <w:sz w:val="32"/>
+          <w:szCs w:val="32"/>
+          <w:rtl/>
+          <w:lang w:bidi="fa-IR"/>
+        </w:rPr>
+        <w:t xml:space="preserve">، و </w:t>
+      </w:r>
+      <w:r>
+        <w:rPr>
+          <w:rFonts w:ascii="Times New Roman" w:hAnsi="Times New Roman" w:cs="B Nazanin"/>
+          <w:sz w:val="32"/>
+          <w:szCs w:val="32"/>
+          <w:lang w:bidi="fa-IR"/>
+        </w:rPr>
+        <w:t>cat3</w:t>
+      </w:r>
+      <w:r>
+        <w:rPr>
+          <w:rFonts w:ascii="Times New Roman" w:hAnsi="Times New Roman" w:cs="B Nazanin" w:hint="cs"/>
+          <w:sz w:val="32"/>
+          <w:szCs w:val="32"/>
+          <w:rtl/>
+          <w:lang w:bidi="fa-IR"/>
+        </w:rPr>
+        <w:t>) برای تعیین مرتبط بودن یا نبودن نام کالا انجام داد.</w:t>
       </w:r>
     </w:p>
     <w:p>
@@ -12339,7 +12540,7 @@
         <w:spacing w:line="360" w:lineRule="auto"/>
         <w:jc w:val="both"/>
         <w:rPr>
-          <w:rFonts w:ascii="Times New Roman" w:hAnsi="Times New Roman" w:cs="B Nazanin" w:hint="cs"/>
+          <w:rFonts w:ascii="Times New Roman" w:hAnsi="Times New Roman" w:cs="B Nazanin"/>
           <w:sz w:val="32"/>
           <w:szCs w:val="32"/>
           <w:rtl/>
@@ -12354,27 +12555,221 @@
           <w:rtl/>
           <w:lang w:bidi="fa-IR"/>
         </w:rPr>
-        <w:t xml:space="preserve">3- </w:t>
-      </w:r>
-      <w:r>
-        <w:rPr>
-          <w:rFonts w:ascii="Times New Roman" w:hAnsi="Times New Roman" w:cs="B Nazanin" w:hint="cs"/>
-          <w:sz w:val="32"/>
-          <w:szCs w:val="32"/>
-          <w:rtl/>
-          <w:lang w:bidi="fa-IR"/>
-        </w:rPr>
-        <w:t>تعیین مسافت پیموده شده برای یک ماشین از روی قیمت</w:t>
-      </w:r>
-      <w:r>
-        <w:rPr>
-          <w:rFonts w:ascii="Times New Roman" w:hAnsi="Times New Roman" w:cs="B Nazanin" w:hint="cs"/>
-          <w:sz w:val="32"/>
-          <w:szCs w:val="32"/>
-          <w:rtl/>
-          <w:lang w:bidi="fa-IR"/>
-        </w:rPr>
-        <w:t xml:space="preserve"> آن</w:t>
+        <w:t xml:space="preserve">15- </w:t>
+      </w:r>
+      <w:r>
+        <w:rPr>
+          <w:rFonts w:ascii="Times New Roman" w:hAnsi="Times New Roman" w:cs="B Nazanin"/>
+          <w:sz w:val="32"/>
+          <w:szCs w:val="32"/>
+          <w:lang w:bidi="fa-IR"/>
+        </w:rPr>
+        <w:t>type</w:t>
+      </w:r>
+      <w:r>
+        <w:rPr>
+          <w:rFonts w:ascii="Times New Roman" w:hAnsi="Times New Roman" w:cs="B Nazanin" w:hint="cs"/>
+          <w:sz w:val="32"/>
+          <w:szCs w:val="32"/>
+          <w:rtl/>
+          <w:lang w:bidi="fa-IR"/>
+        </w:rPr>
+        <w:t xml:space="preserve">: </w:t>
+      </w:r>
+      <w:r>
+        <w:rPr>
+          <w:rFonts w:ascii="Times New Roman" w:hAnsi="Times New Roman" w:cs="B Nazanin" w:hint="cs"/>
+          <w:sz w:val="32"/>
+          <w:szCs w:val="32"/>
+          <w:rtl/>
+          <w:lang w:bidi="fa-IR"/>
+        </w:rPr>
+        <w:t xml:space="preserve">برای این ویژگی، </w:t>
+      </w:r>
+      <w:r>
+        <w:rPr>
+          <w:rFonts w:ascii="Times New Roman" w:hAnsi="Times New Roman" w:cs="B Nazanin"/>
+          <w:sz w:val="32"/>
+          <w:szCs w:val="32"/>
+          <w:lang w:bidi="fa-IR"/>
+        </w:rPr>
+        <w:t>Semantic Accuracy</w:t>
+      </w:r>
+      <w:r>
+        <w:rPr>
+          <w:rFonts w:ascii="Times New Roman" w:hAnsi="Times New Roman" w:cs="B Nazanin" w:hint="cs"/>
+          <w:sz w:val="32"/>
+          <w:szCs w:val="32"/>
+          <w:rtl/>
+          <w:lang w:bidi="fa-IR"/>
+        </w:rPr>
+        <w:t xml:space="preserve"> به این معنی است که نوع یک کالا (از نظر مردانه، زنانه، پسرانه و دخترانه)، مرتبط با مقدار درج شده در این ویژگی باشد. بررسی صحت این ویژگی را میتوان با استفاده از </w:t>
+      </w:r>
+      <w:r>
+        <w:rPr>
+          <w:rFonts w:ascii="Times New Roman" w:hAnsi="Times New Roman" w:cs="B Nazanin" w:hint="cs"/>
+          <w:sz w:val="32"/>
+          <w:szCs w:val="32"/>
+          <w:rtl/>
+          <w:lang w:bidi="fa-IR"/>
+        </w:rPr>
+        <w:t xml:space="preserve">آموزش دادن یک </w:t>
+      </w:r>
+      <w:r>
+        <w:rPr>
+          <w:rFonts w:ascii="Times New Roman" w:hAnsi="Times New Roman" w:cs="B Nazanin"/>
+          <w:sz w:val="32"/>
+          <w:szCs w:val="32"/>
+          <w:lang w:bidi="fa-IR"/>
+        </w:rPr>
+        <w:t>classifier</w:t>
+      </w:r>
+      <w:r>
+        <w:rPr>
+          <w:rFonts w:ascii="Times New Roman" w:hAnsi="Times New Roman" w:cs="B Nazanin" w:hint="cs"/>
+          <w:sz w:val="32"/>
+          <w:szCs w:val="32"/>
+          <w:rtl/>
+          <w:lang w:bidi="fa-IR"/>
+        </w:rPr>
+        <w:t xml:space="preserve"> برروی دیگر ویژگی ها (مانند</w:t>
+      </w:r>
+      <w:r>
+        <w:rPr>
+          <w:rFonts w:ascii="Times New Roman" w:hAnsi="Times New Roman" w:cs="B Nazanin" w:hint="cs"/>
+          <w:sz w:val="32"/>
+          <w:szCs w:val="32"/>
+          <w:rtl/>
+          <w:lang w:bidi="fa-IR"/>
+        </w:rPr>
+        <w:t xml:space="preserve"> </w:t>
+      </w:r>
+      <w:r>
+        <w:rPr>
+          <w:rFonts w:ascii="Times New Roman" w:hAnsi="Times New Roman" w:cs="B Nazanin"/>
+          <w:sz w:val="32"/>
+          <w:szCs w:val="32"/>
+          <w:lang w:bidi="fa-IR"/>
+        </w:rPr>
+        <w:t>title</w:t>
+      </w:r>
+      <w:r>
+        <w:rPr>
+          <w:rFonts w:ascii="Times New Roman" w:hAnsi="Times New Roman" w:cs="B Nazanin" w:hint="cs"/>
+          <w:sz w:val="32"/>
+          <w:szCs w:val="32"/>
+          <w:rtl/>
+          <w:lang w:bidi="fa-IR"/>
+        </w:rPr>
+        <w:t>،</w:t>
+      </w:r>
+      <w:r>
+        <w:rPr>
+          <w:rFonts w:ascii="Times New Roman" w:hAnsi="Times New Roman" w:cs="B Nazanin" w:hint="cs"/>
+          <w:sz w:val="32"/>
+          <w:szCs w:val="32"/>
+          <w:rtl/>
+          <w:lang w:bidi="fa-IR"/>
+        </w:rPr>
+        <w:t xml:space="preserve"> </w:t>
+      </w:r>
+      <w:proofErr w:type="spellStart"/>
+      <w:r>
+        <w:rPr>
+          <w:rFonts w:ascii="Times New Roman" w:hAnsi="Times New Roman" w:cs="B Nazanin"/>
+          <w:sz w:val="32"/>
+          <w:szCs w:val="32"/>
+          <w:lang w:bidi="fa-IR"/>
+        </w:rPr>
+        <w:t>desc</w:t>
+      </w:r>
+      <w:proofErr w:type="spellEnd"/>
+      <w:r>
+        <w:rPr>
+          <w:rFonts w:ascii="Times New Roman" w:hAnsi="Times New Roman" w:cs="B Nazanin" w:hint="cs"/>
+          <w:sz w:val="32"/>
+          <w:szCs w:val="32"/>
+          <w:rtl/>
+          <w:lang w:bidi="fa-IR"/>
+        </w:rPr>
+        <w:t xml:space="preserve">، </w:t>
+      </w:r>
+      <w:r>
+        <w:rPr>
+          <w:rFonts w:ascii="Times New Roman" w:hAnsi="Times New Roman" w:cs="B Nazanin"/>
+          <w:sz w:val="32"/>
+          <w:szCs w:val="32"/>
+          <w:lang w:bidi="fa-IR"/>
+        </w:rPr>
+        <w:t>cat1</w:t>
+      </w:r>
+      <w:r>
+        <w:rPr>
+          <w:rFonts w:ascii="Times New Roman" w:hAnsi="Times New Roman" w:cs="B Nazanin" w:hint="cs"/>
+          <w:sz w:val="32"/>
+          <w:szCs w:val="32"/>
+          <w:rtl/>
+          <w:lang w:bidi="fa-IR"/>
+        </w:rPr>
+        <w:t xml:space="preserve">، </w:t>
+      </w:r>
+      <w:r>
+        <w:rPr>
+          <w:rFonts w:ascii="Times New Roman" w:hAnsi="Times New Roman" w:cs="B Nazanin"/>
+          <w:sz w:val="32"/>
+          <w:szCs w:val="32"/>
+          <w:lang w:bidi="fa-IR"/>
+        </w:rPr>
+        <w:t>cat2</w:t>
+      </w:r>
+      <w:r>
+        <w:rPr>
+          <w:rFonts w:ascii="Times New Roman" w:hAnsi="Times New Roman" w:cs="B Nazanin" w:hint="cs"/>
+          <w:sz w:val="32"/>
+          <w:szCs w:val="32"/>
+          <w:rtl/>
+          <w:lang w:bidi="fa-IR"/>
+        </w:rPr>
+        <w:t xml:space="preserve">، و </w:t>
+      </w:r>
+      <w:r>
+        <w:rPr>
+          <w:rFonts w:ascii="Times New Roman" w:hAnsi="Times New Roman" w:cs="B Nazanin"/>
+          <w:sz w:val="32"/>
+          <w:szCs w:val="32"/>
+          <w:lang w:bidi="fa-IR"/>
+        </w:rPr>
+        <w:t>cat3</w:t>
+      </w:r>
+      <w:r>
+        <w:rPr>
+          <w:rFonts w:ascii="Times New Roman" w:hAnsi="Times New Roman" w:cs="B Nazanin" w:hint="cs"/>
+          <w:sz w:val="32"/>
+          <w:szCs w:val="32"/>
+          <w:rtl/>
+          <w:lang w:bidi="fa-IR"/>
+        </w:rPr>
+        <w:t>)</w:t>
+      </w:r>
+      <w:r>
+        <w:rPr>
+          <w:rFonts w:ascii="Times New Roman" w:hAnsi="Times New Roman" w:cs="B Nazanin" w:hint="cs"/>
+          <w:sz w:val="32"/>
+          <w:szCs w:val="32"/>
+          <w:rtl/>
+          <w:lang w:bidi="fa-IR"/>
+        </w:rPr>
+        <w:t xml:space="preserve"> برای تعیین مرتبط بودن یا نبودن نوع کالا</w:t>
+      </w:r>
+      <w:r>
+        <w:rPr>
+          <w:rFonts w:ascii="Times New Roman" w:hAnsi="Times New Roman" w:cs="B Nazanin" w:hint="cs"/>
+          <w:sz w:val="32"/>
+          <w:szCs w:val="32"/>
+          <w:rtl/>
+          <w:lang w:bidi="fa-IR"/>
+        </w:rPr>
+        <w:t xml:space="preserve"> انجام داد.</w:t>
       </w:r>
     </w:p>
     <w:p>
@@ -12383,7 +12778,7 @@
         <w:spacing w:line="360" w:lineRule="auto"/>
         <w:jc w:val="both"/>
         <w:rPr>
-          <w:rFonts w:ascii="Times New Roman" w:hAnsi="Times New Roman" w:cs="B Nazanin"/>
+          <w:rFonts w:ascii="Times New Roman" w:hAnsi="Times New Roman" w:cs="B Nazanin" w:hint="cs"/>
           <w:sz w:val="32"/>
           <w:szCs w:val="32"/>
           <w:rtl/>
@@ -12398,17 +12793,127 @@
           <w:rtl/>
           <w:lang w:bidi="fa-IR"/>
         </w:rPr>
-        <w:t xml:space="preserve">4- </w:t>
-      </w:r>
-      <w:r>
-        <w:rPr>
-          <w:rFonts w:ascii="Times New Roman" w:hAnsi="Times New Roman" w:cs="B Nazanin" w:hint="cs"/>
-          <w:sz w:val="32"/>
-          <w:szCs w:val="32"/>
-          <w:rtl/>
-          <w:lang w:bidi="fa-IR"/>
-        </w:rPr>
-        <w:t>خوشه بندی کالا ها بر اساس قیمت آنها</w:t>
+        <w:t>16-</w:t>
+      </w:r>
+      <w:r>
+        <w:rPr>
+          <w:rFonts w:ascii="Times New Roman" w:hAnsi="Times New Roman" w:cs="B Nazanin" w:hint="cs"/>
+          <w:sz w:val="32"/>
+          <w:szCs w:val="32"/>
+          <w:rtl/>
+          <w:lang w:bidi="fa-IR"/>
+        </w:rPr>
+        <w:t xml:space="preserve"> </w:t>
+      </w:r>
+      <w:r>
+        <w:rPr>
+          <w:rFonts w:ascii="Times New Roman" w:hAnsi="Times New Roman" w:cs="B Nazanin"/>
+          <w:sz w:val="32"/>
+          <w:szCs w:val="32"/>
+          <w:lang w:bidi="fa-IR"/>
+        </w:rPr>
+        <w:t>year</w:t>
+      </w:r>
+      <w:r>
+        <w:rPr>
+          <w:rFonts w:ascii="Times New Roman" w:hAnsi="Times New Roman" w:cs="B Nazanin" w:hint="cs"/>
+          <w:sz w:val="32"/>
+          <w:szCs w:val="32"/>
+          <w:rtl/>
+          <w:lang w:bidi="fa-IR"/>
+        </w:rPr>
+        <w:t xml:space="preserve">: </w:t>
+      </w:r>
+      <w:r>
+        <w:rPr>
+          <w:rFonts w:ascii="Times New Roman" w:hAnsi="Times New Roman" w:cs="B Nazanin" w:hint="cs"/>
+          <w:sz w:val="32"/>
+          <w:szCs w:val="32"/>
+          <w:rtl/>
+          <w:lang w:bidi="fa-IR"/>
+        </w:rPr>
+        <w:t xml:space="preserve">با این فرض که مقدار ویژگی </w:t>
+      </w:r>
+      <w:r>
+        <w:rPr>
+          <w:rFonts w:ascii="Times New Roman" w:hAnsi="Times New Roman" w:cs="B Nazanin"/>
+          <w:sz w:val="32"/>
+          <w:szCs w:val="32"/>
+          <w:lang w:bidi="fa-IR"/>
+        </w:rPr>
+        <w:t>year</w:t>
+      </w:r>
+      <w:r>
+        <w:rPr>
+          <w:rFonts w:ascii="Times New Roman" w:hAnsi="Times New Roman" w:cs="B Nazanin" w:hint="cs"/>
+          <w:sz w:val="32"/>
+          <w:szCs w:val="32"/>
+          <w:rtl/>
+          <w:lang w:bidi="fa-IR"/>
+        </w:rPr>
+        <w:t xml:space="preserve"> نشان دهنده سال ساخت کالا است، </w:t>
+      </w:r>
+      <w:r>
+        <w:rPr>
+          <w:rFonts w:ascii="Times New Roman" w:hAnsi="Times New Roman" w:cs="B Nazanin"/>
+          <w:sz w:val="32"/>
+          <w:szCs w:val="32"/>
+          <w:lang w:bidi="fa-IR"/>
+        </w:rPr>
+        <w:t>Semantic Accuracy</w:t>
+      </w:r>
+      <w:r>
+        <w:rPr>
+          <w:rFonts w:ascii="Times New Roman" w:hAnsi="Times New Roman" w:cs="B Nazanin" w:hint="cs"/>
+          <w:sz w:val="32"/>
+          <w:szCs w:val="32"/>
+          <w:rtl/>
+          <w:lang w:bidi="fa-IR"/>
+        </w:rPr>
+        <w:t xml:space="preserve"> برای این ویژگی، یعنی اینکه کالای درج شده در یک رکورد، واقعا در همان سال تولید شده باشد. با توجه به اطلاعات داده شده فعلی، راه ساده و دقیقی برای خودکار سازی سنجش صحت این ویژگی وجود ندارد.</w:t>
+      </w:r>
+    </w:p>
+    <w:p>
+      <w:pPr>
+        <w:bidi/>
+        <w:spacing w:line="360" w:lineRule="auto"/>
+        <w:rPr>
+          <w:rFonts w:cs="B Nazanin"/>
+          <w:sz w:val="32"/>
+          <w:szCs w:val="32"/>
+          <w:rtl/>
+          <w:lang w:bidi="fa-IR"/>
+        </w:rPr>
+      </w:pPr>
+      <w:r>
+        <w:rPr>
+          <w:rFonts w:cs="2  Titr" w:hint="cs"/>
+          <w:sz w:val="36"/>
+          <w:szCs w:val="36"/>
+          <w:rtl/>
+          <w:lang w:bidi="fa-IR"/>
+        </w:rPr>
+        <w:t>سوال چهارم:</w:t>
+      </w:r>
+      <w:r>
+        <w:rPr>
+          <w:rFonts w:cs="2  Titr" w:hint="cs"/>
+          <w:sz w:val="36"/>
+          <w:szCs w:val="36"/>
+          <w:rtl/>
+          <w:lang w:bidi="fa-IR"/>
+        </w:rPr>
+        <w:t xml:space="preserve"> </w:t>
+      </w:r>
+      <w:r>
+        <w:rPr>
+          <w:rFonts w:cs="B Nazanin" w:hint="cs"/>
+          <w:sz w:val="32"/>
+          <w:szCs w:val="32"/>
+          <w:rtl/>
+          <w:lang w:bidi="fa-IR"/>
+        </w:rPr>
+        <w:t>در ادامه، معیار کامل بودن دیتاست با استفاده از سه روش گفته شده، سنجیده شده است.</w:t>
       </w:r>
     </w:p>
     <w:p>
@@ -12427,22 +12932,73 @@
       <w:r>
         <w:rPr>
           <w:rFonts w:ascii="Times New Roman" w:hAnsi="Times New Roman" w:cs="B Nazanin" w:hint="cs"/>
-          <w:sz w:val="32"/>
-          <w:szCs w:val="32"/>
-          <w:rtl/>
-          <w:lang w:bidi="fa-IR"/>
-        </w:rPr>
-        <w:t xml:space="preserve">5- </w:t>
-      </w:r>
-      <w:r>
-        <w:rPr>
-          <w:rFonts w:ascii="Times New Roman" w:hAnsi="Times New Roman" w:cs="B Nazanin" w:hint="cs"/>
-          <w:sz w:val="32"/>
-          <w:szCs w:val="32"/>
-          <w:rtl/>
-          <w:lang w:bidi="fa-IR"/>
-        </w:rPr>
-        <w:t>تعیین قیمت برای یک کالا، تنها بر اساس توضیحات درج شده برای آن کالا</w:t>
+          <w:b/>
+          <w:bCs/>
+          <w:sz w:val="40"/>
+          <w:szCs w:val="40"/>
+          <w:rtl/>
+          <w:lang w:bidi="fa-IR"/>
+        </w:rPr>
+        <w:t xml:space="preserve">روش اول: </w:t>
+      </w:r>
+      <w:r>
+        <w:rPr>
+          <w:rFonts w:ascii="Times New Roman" w:hAnsi="Times New Roman" w:cs="B Nazanin" w:hint="cs"/>
+          <w:sz w:val="32"/>
+          <w:szCs w:val="32"/>
+          <w:rtl/>
+          <w:lang w:bidi="fa-IR"/>
+        </w:rPr>
+        <w:t xml:space="preserve">روش اول، بدین صورت بود که باید تنها تعداد ردیف هایی از دیتاست که دارای هیچ مقدار </w:t>
+      </w:r>
+      <w:r>
+        <w:rPr>
+          <w:rFonts w:ascii="Times New Roman" w:hAnsi="Times New Roman" w:cs="B Nazanin"/>
+          <w:sz w:val="32"/>
+          <w:szCs w:val="32"/>
+          <w:lang w:bidi="fa-IR"/>
+        </w:rPr>
+        <w:t>Null</w:t>
+      </w:r>
+      <w:r>
+        <w:rPr>
+          <w:rFonts w:ascii="Times New Roman" w:hAnsi="Times New Roman" w:cs="B Nazanin" w:hint="cs"/>
+          <w:sz w:val="32"/>
+          <w:szCs w:val="32"/>
+          <w:rtl/>
+          <w:lang w:bidi="fa-IR"/>
+        </w:rPr>
+        <w:t xml:space="preserve"> نبودند را شمرده و بر تعداد کل ردیف های دیتاست تقسیم کنیم. با استفاده از این روش، طبق کد پایتون، معیار </w:t>
+      </w:r>
+      <w:r>
+        <w:rPr>
+          <w:rFonts w:ascii="Times New Roman" w:hAnsi="Times New Roman" w:cs="B Nazanin" w:hint="cs"/>
+          <w:sz w:val="32"/>
+          <w:szCs w:val="32"/>
+          <w:rtl/>
+          <w:lang w:bidi="fa-IR"/>
+        </w:rPr>
+        <w:lastRenderedPageBreak/>
+        <w:t xml:space="preserve">کامل بودن دیتاست برابر با صفر بدست آمد. بنابراین میتوان نتیجه گرفت که ظاهرا هیچ ردیفی در این دیتاست نیست که دارای مقدار </w:t>
+      </w:r>
+      <w:r>
+        <w:rPr>
+          <w:rFonts w:ascii="Times New Roman" w:hAnsi="Times New Roman" w:cs="B Nazanin"/>
+          <w:sz w:val="32"/>
+          <w:szCs w:val="32"/>
+          <w:lang w:bidi="fa-IR"/>
+        </w:rPr>
+        <w:t>Null</w:t>
+      </w:r>
+      <w:r>
+        <w:rPr>
+          <w:rFonts w:ascii="Times New Roman" w:hAnsi="Times New Roman" w:cs="B Nazanin" w:hint="cs"/>
+          <w:sz w:val="32"/>
+          <w:szCs w:val="32"/>
+          <w:rtl/>
+          <w:lang w:bidi="fa-IR"/>
+        </w:rPr>
+        <w:t xml:space="preserve"> نباشد.</w:t>
       </w:r>
     </w:p>
     <w:p>
@@ -12451,7 +13007,818 @@
         <w:spacing w:line="360" w:lineRule="auto"/>
         <w:jc w:val="both"/>
         <w:rPr>
-          <w:rFonts w:ascii="Times New Roman" w:hAnsi="Times New Roman" w:cs="B Nazanin" w:hint="cs"/>
+          <w:rFonts w:ascii="Times New Roman" w:hAnsi="Times New Roman" w:cs="B Nazanin"/>
+          <w:sz w:val="32"/>
+          <w:szCs w:val="32"/>
+          <w:rtl/>
+          <w:lang w:bidi="fa-IR"/>
+        </w:rPr>
+      </w:pPr>
+      <w:r>
+        <w:rPr>
+          <w:rFonts w:ascii="Times New Roman" w:hAnsi="Times New Roman" w:cs="B Nazanin" w:hint="cs"/>
+          <w:b/>
+          <w:bCs/>
+          <w:sz w:val="40"/>
+          <w:szCs w:val="40"/>
+          <w:rtl/>
+          <w:lang w:bidi="fa-IR"/>
+        </w:rPr>
+        <w:t xml:space="preserve">روش دوم: </w:t>
+      </w:r>
+      <w:r>
+        <w:rPr>
+          <w:rFonts w:ascii="Times New Roman" w:hAnsi="Times New Roman" w:cs="B Nazanin" w:hint="cs"/>
+          <w:sz w:val="32"/>
+          <w:szCs w:val="32"/>
+          <w:rtl/>
+          <w:lang w:bidi="fa-IR"/>
+        </w:rPr>
+        <w:t>روش دوم، بدین صورت بود که ابتدا باید تنها ستون هایی خاص از دیتاست که بدرد کار ما میخورند را درنظر گرفته و سپس روشی مشابه روش اول را تکرار کنیم.</w:t>
+      </w:r>
+      <w:r>
+        <w:rPr>
+          <w:rFonts w:ascii="Times New Roman" w:hAnsi="Times New Roman" w:cs="B Nazanin" w:hint="cs"/>
+          <w:sz w:val="32"/>
+          <w:szCs w:val="32"/>
+          <w:rtl/>
+          <w:lang w:bidi="fa-IR"/>
+        </w:rPr>
+        <w:t xml:space="preserve"> </w:t>
+      </w:r>
+      <w:r>
+        <w:rPr>
+          <w:rFonts w:ascii="Times New Roman" w:hAnsi="Times New Roman" w:cs="B Nazanin" w:hint="cs"/>
+          <w:sz w:val="32"/>
+          <w:szCs w:val="32"/>
+          <w:rtl/>
+          <w:lang w:bidi="fa-IR"/>
+        </w:rPr>
+        <w:t xml:space="preserve">برای محاسبه معیار کامل بودن طبق این روش، در اینجا تنها ستون های </w:t>
+      </w:r>
+      <w:r>
+        <w:rPr>
+          <w:rFonts w:ascii="Times New Roman" w:hAnsi="Times New Roman" w:cs="B Nazanin"/>
+          <w:sz w:val="32"/>
+          <w:szCs w:val="32"/>
+          <w:lang w:bidi="fa-IR"/>
+        </w:rPr>
+        <w:t>brand</w:t>
+      </w:r>
+      <w:r>
+        <w:rPr>
+          <w:rFonts w:ascii="Times New Roman" w:hAnsi="Times New Roman" w:cs="B Nazanin" w:hint="cs"/>
+          <w:sz w:val="32"/>
+          <w:szCs w:val="32"/>
+          <w:rtl/>
+          <w:lang w:bidi="fa-IR"/>
+        </w:rPr>
+        <w:t xml:space="preserve">، </w:t>
+      </w:r>
+      <w:r>
+        <w:rPr>
+          <w:rFonts w:ascii="Times New Roman" w:hAnsi="Times New Roman" w:cs="B Nazanin"/>
+          <w:sz w:val="32"/>
+          <w:szCs w:val="32"/>
+          <w:lang w:bidi="fa-IR"/>
+        </w:rPr>
+        <w:t>cat1</w:t>
+      </w:r>
+      <w:r>
+        <w:rPr>
+          <w:rFonts w:ascii="Times New Roman" w:hAnsi="Times New Roman" w:cs="B Nazanin" w:hint="cs"/>
+          <w:sz w:val="32"/>
+          <w:szCs w:val="32"/>
+          <w:rtl/>
+          <w:lang w:bidi="fa-IR"/>
+        </w:rPr>
+        <w:t xml:space="preserve">، </w:t>
+      </w:r>
+      <w:r>
+        <w:rPr>
+          <w:rFonts w:ascii="Times New Roman" w:hAnsi="Times New Roman" w:cs="B Nazanin"/>
+          <w:sz w:val="32"/>
+          <w:szCs w:val="32"/>
+          <w:lang w:bidi="fa-IR"/>
+        </w:rPr>
+        <w:t>cat2</w:t>
+      </w:r>
+      <w:r>
+        <w:rPr>
+          <w:rFonts w:ascii="Times New Roman" w:hAnsi="Times New Roman" w:cs="B Nazanin" w:hint="cs"/>
+          <w:sz w:val="32"/>
+          <w:szCs w:val="32"/>
+          <w:rtl/>
+          <w:lang w:bidi="fa-IR"/>
+        </w:rPr>
+        <w:t xml:space="preserve">، </w:t>
+      </w:r>
+      <w:r>
+        <w:rPr>
+          <w:rFonts w:ascii="Times New Roman" w:hAnsi="Times New Roman" w:cs="B Nazanin"/>
+          <w:sz w:val="32"/>
+          <w:szCs w:val="32"/>
+          <w:lang w:bidi="fa-IR"/>
+        </w:rPr>
+        <w:t>cat3</w:t>
+      </w:r>
+      <w:r>
+        <w:rPr>
+          <w:rFonts w:ascii="Times New Roman" w:hAnsi="Times New Roman" w:cs="B Nazanin" w:hint="cs"/>
+          <w:sz w:val="32"/>
+          <w:szCs w:val="32"/>
+          <w:rtl/>
+          <w:lang w:bidi="fa-IR"/>
+        </w:rPr>
+        <w:t xml:space="preserve">، </w:t>
+      </w:r>
+      <w:r>
+        <w:rPr>
+          <w:rFonts w:ascii="Times New Roman" w:hAnsi="Times New Roman" w:cs="B Nazanin"/>
+          <w:sz w:val="32"/>
+          <w:szCs w:val="32"/>
+          <w:lang w:bidi="fa-IR"/>
+        </w:rPr>
+        <w:t>city</w:t>
+      </w:r>
+      <w:r>
+        <w:rPr>
+          <w:rFonts w:ascii="Times New Roman" w:hAnsi="Times New Roman" w:cs="B Nazanin" w:hint="cs"/>
+          <w:sz w:val="32"/>
+          <w:szCs w:val="32"/>
+          <w:rtl/>
+          <w:lang w:bidi="fa-IR"/>
+        </w:rPr>
+        <w:t xml:space="preserve">، </w:t>
+      </w:r>
+      <w:proofErr w:type="spellStart"/>
+      <w:r>
+        <w:rPr>
+          <w:rFonts w:ascii="Times New Roman" w:hAnsi="Times New Roman" w:cs="B Nazanin"/>
+          <w:sz w:val="32"/>
+          <w:szCs w:val="32"/>
+          <w:lang w:bidi="fa-IR"/>
+        </w:rPr>
+        <w:t>created_at</w:t>
+      </w:r>
+      <w:proofErr w:type="spellEnd"/>
+      <w:r>
+        <w:rPr>
+          <w:rFonts w:ascii="Times New Roman" w:hAnsi="Times New Roman" w:cs="B Nazanin" w:hint="cs"/>
+          <w:sz w:val="32"/>
+          <w:szCs w:val="32"/>
+          <w:rtl/>
+          <w:lang w:bidi="fa-IR"/>
+        </w:rPr>
+        <w:t xml:space="preserve">، </w:t>
+      </w:r>
+      <w:proofErr w:type="spellStart"/>
+      <w:r>
+        <w:rPr>
+          <w:rFonts w:ascii="Times New Roman" w:hAnsi="Times New Roman" w:cs="B Nazanin"/>
+          <w:sz w:val="32"/>
+          <w:szCs w:val="32"/>
+          <w:lang w:bidi="fa-IR"/>
+        </w:rPr>
+        <w:t>desc</w:t>
+      </w:r>
+      <w:proofErr w:type="spellEnd"/>
+      <w:r>
+        <w:rPr>
+          <w:rFonts w:ascii="Times New Roman" w:hAnsi="Times New Roman" w:cs="B Nazanin" w:hint="cs"/>
+          <w:sz w:val="32"/>
+          <w:szCs w:val="32"/>
+          <w:rtl/>
+          <w:lang w:bidi="fa-IR"/>
+        </w:rPr>
+        <w:t xml:space="preserve">، </w:t>
+      </w:r>
+      <w:r>
+        <w:rPr>
+          <w:rFonts w:ascii="Times New Roman" w:hAnsi="Times New Roman" w:cs="B Nazanin"/>
+          <w:sz w:val="32"/>
+          <w:szCs w:val="32"/>
+          <w:lang w:bidi="fa-IR"/>
+        </w:rPr>
+        <w:t>platform</w:t>
+      </w:r>
+      <w:r>
+        <w:rPr>
+          <w:rFonts w:ascii="Times New Roman" w:hAnsi="Times New Roman" w:cs="B Nazanin" w:hint="cs"/>
+          <w:sz w:val="32"/>
+          <w:szCs w:val="32"/>
+          <w:rtl/>
+          <w:lang w:bidi="fa-IR"/>
+        </w:rPr>
+        <w:t xml:space="preserve">، </w:t>
+      </w:r>
+      <w:r>
+        <w:rPr>
+          <w:rFonts w:ascii="Times New Roman" w:hAnsi="Times New Roman" w:cs="B Nazanin"/>
+          <w:sz w:val="32"/>
+          <w:szCs w:val="32"/>
+          <w:lang w:bidi="fa-IR"/>
+        </w:rPr>
+        <w:t>price</w:t>
+      </w:r>
+      <w:r>
+        <w:rPr>
+          <w:rFonts w:ascii="Times New Roman" w:hAnsi="Times New Roman" w:cs="B Nazanin" w:hint="cs"/>
+          <w:sz w:val="32"/>
+          <w:szCs w:val="32"/>
+          <w:rtl/>
+          <w:lang w:bidi="fa-IR"/>
+        </w:rPr>
+        <w:t xml:space="preserve">، و </w:t>
+      </w:r>
+      <w:r>
+        <w:rPr>
+          <w:rFonts w:ascii="Times New Roman" w:hAnsi="Times New Roman" w:cs="B Nazanin"/>
+          <w:sz w:val="32"/>
+          <w:szCs w:val="32"/>
+          <w:lang w:bidi="fa-IR"/>
+        </w:rPr>
+        <w:t>title</w:t>
+      </w:r>
+      <w:r>
+        <w:rPr>
+          <w:rFonts w:ascii="Times New Roman" w:hAnsi="Times New Roman" w:cs="B Nazanin" w:hint="cs"/>
+          <w:sz w:val="32"/>
+          <w:szCs w:val="32"/>
+          <w:rtl/>
+          <w:lang w:bidi="fa-IR"/>
+        </w:rPr>
+        <w:t xml:space="preserve"> </w:t>
+      </w:r>
+      <w:r>
+        <w:rPr>
+          <w:rFonts w:ascii="Times New Roman" w:hAnsi="Times New Roman" w:cs="B Nazanin" w:hint="cs"/>
+          <w:sz w:val="32"/>
+          <w:szCs w:val="32"/>
+          <w:rtl/>
+          <w:lang w:bidi="fa-IR"/>
+        </w:rPr>
+        <w:t>درنظر گرفته شده است.</w:t>
+      </w:r>
+      <w:r>
+        <w:rPr>
+          <w:rFonts w:ascii="Times New Roman" w:hAnsi="Times New Roman" w:cs="B Nazanin" w:hint="cs"/>
+          <w:sz w:val="32"/>
+          <w:szCs w:val="32"/>
+          <w:rtl/>
+          <w:lang w:bidi="fa-IR"/>
+        </w:rPr>
+        <w:t xml:space="preserve"> زیرا نظر من این بود که مهم ترین ستون های دیتاست، این ستون ها هستند و میتوان بسیاری از تصمیم گیری ها برروی دیتاست را، مانند پیش بینی قیمت یک محصول</w:t>
+      </w:r>
+      <w:r>
+        <w:rPr>
+          <w:rFonts w:ascii="Times New Roman" w:hAnsi="Times New Roman" w:cs="B Nazanin" w:hint="cs"/>
+          <w:sz w:val="32"/>
+          <w:szCs w:val="32"/>
+          <w:rtl/>
+          <w:lang w:bidi="fa-IR"/>
+        </w:rPr>
+        <w:t xml:space="preserve"> و یا خوشه بندی شهر ها بر اساس محصولاتی که در آنها به فروش میرسد، با استفاده از این ویژگی ها انجام داد و نیازی به ویژگی های دیگر نیست. با استفاده از این روش، طبق کد پایتون، معیار کامل بودن دیتاست برابر با </w:t>
+      </w:r>
+      <w:r>
+        <w:rPr>
+          <w:rFonts w:ascii="Times New Roman" w:hAnsi="Times New Roman" w:cs="B Nazanin" w:hint="cs"/>
+          <w:sz w:val="32"/>
+          <w:szCs w:val="32"/>
+          <w:rtl/>
+          <w:lang w:bidi="fa-IR"/>
+        </w:rPr>
+        <w:t>20.14 درصد بدست آمد.</w:t>
+      </w:r>
+    </w:p>
+    <w:p>
+      <w:pPr>
+        <w:bidi/>
+        <w:spacing w:line="360" w:lineRule="auto"/>
+        <w:jc w:val="both"/>
+        <w:rPr>
+          <w:rFonts w:ascii="Times New Roman" w:hAnsi="Times New Roman" w:cs="B Nazanin"/>
+          <w:sz w:val="32"/>
+          <w:szCs w:val="32"/>
+          <w:rtl/>
+          <w:lang w:bidi="fa-IR"/>
+        </w:rPr>
+      </w:pPr>
+      <w:r>
+        <w:rPr>
+          <w:rFonts w:ascii="Times New Roman" w:hAnsi="Times New Roman" w:cs="B Nazanin" w:hint="cs"/>
+          <w:b/>
+          <w:bCs/>
+          <w:sz w:val="40"/>
+          <w:szCs w:val="40"/>
+          <w:rtl/>
+          <w:lang w:bidi="fa-IR"/>
+        </w:rPr>
+        <w:t xml:space="preserve">روش سوم: </w:t>
+      </w:r>
+      <w:r>
+        <w:rPr>
+          <w:rFonts w:ascii="Times New Roman" w:hAnsi="Times New Roman" w:cs="B Nazanin" w:hint="cs"/>
+          <w:sz w:val="32"/>
+          <w:szCs w:val="32"/>
+          <w:rtl/>
+          <w:lang w:bidi="fa-IR"/>
+        </w:rPr>
+        <w:t xml:space="preserve">روش سوم، بدین صورت بود که باید تعداد مجموع مقادیر ذخیره شده در دیتاست که دارای مقدار هستند را شمرد و بر تعداد مجموع گنجایش دیتاست (یعنی تعداد ردیف ها ضرب در تعداد ستون ها) تقسیم کرد. با استفاده از این روش، </w:t>
+      </w:r>
+      <w:r>
+        <w:rPr>
+          <w:rFonts w:ascii="Times New Roman" w:hAnsi="Times New Roman" w:cs="B Nazanin" w:hint="cs"/>
+          <w:sz w:val="32"/>
+          <w:szCs w:val="32"/>
+          <w:rtl/>
+          <w:lang w:bidi="fa-IR"/>
+        </w:rPr>
+        <w:t xml:space="preserve">طبق کد پایتون، </w:t>
+      </w:r>
+      <w:r>
+        <w:rPr>
+          <w:rFonts w:ascii="Times New Roman" w:hAnsi="Times New Roman" w:cs="B Nazanin" w:hint="cs"/>
+          <w:sz w:val="32"/>
+          <w:szCs w:val="32"/>
+          <w:rtl/>
+          <w:lang w:bidi="fa-IR"/>
+        </w:rPr>
+        <w:t>معیار کامل بودن دیتاست برابر با 78.68 درصد بدست آمد.</w:t>
+      </w:r>
+    </w:p>
+    <w:p>
+      <w:pPr>
+        <w:bidi/>
+        <w:spacing w:line="360" w:lineRule="auto"/>
+        <w:jc w:val="both"/>
+        <w:rPr>
+          <w:rFonts w:ascii="Times New Roman" w:hAnsi="Times New Roman" w:cs="B Nazanin"/>
+          <w:sz w:val="32"/>
+          <w:szCs w:val="32"/>
+          <w:rtl/>
+          <w:lang w:bidi="fa-IR"/>
+        </w:rPr>
+      </w:pPr>
+      <w:r>
+        <w:rPr>
+          <w:rFonts w:ascii="Times New Roman" w:hAnsi="Times New Roman" w:cs="B Nazanin" w:hint="cs"/>
+          <w:sz w:val="32"/>
+          <w:szCs w:val="32"/>
+          <w:rtl/>
+          <w:lang w:bidi="fa-IR"/>
+        </w:rPr>
+        <w:t xml:space="preserve">همچنین، به نظر من، روش دوم برای ارزیابی کامل بودن این دیتاست مناسب تر از سایر روش ها است. زیرا در اینجا روش اول، اطلاعات آنچنانی به ما نمیدهد و تنها متوجه میشویم که همه ردیف های دیتاست دارای مقدار </w:t>
+      </w:r>
+      <w:r>
+        <w:rPr>
+          <w:rFonts w:ascii="Times New Roman" w:hAnsi="Times New Roman" w:cs="B Nazanin"/>
+          <w:sz w:val="32"/>
+          <w:szCs w:val="32"/>
+          <w:lang w:bidi="fa-IR"/>
+        </w:rPr>
+        <w:t>Null</w:t>
+      </w:r>
+      <w:r>
+        <w:rPr>
+          <w:rFonts w:ascii="Times New Roman" w:hAnsi="Times New Roman" w:cs="B Nazanin" w:hint="cs"/>
+          <w:sz w:val="32"/>
+          <w:szCs w:val="32"/>
+          <w:rtl/>
+          <w:lang w:bidi="fa-IR"/>
+        </w:rPr>
+        <w:t xml:space="preserve"> هستند، </w:t>
+      </w:r>
+      <w:r>
+        <w:rPr>
+          <w:rFonts w:ascii="Times New Roman" w:hAnsi="Times New Roman" w:cs="B Nazanin" w:hint="cs"/>
+          <w:sz w:val="32"/>
+          <w:szCs w:val="32"/>
+          <w:rtl/>
+          <w:lang w:bidi="fa-IR"/>
+        </w:rPr>
+        <w:t xml:space="preserve">روش سوم نیز از این نظر مناسب نیست که تعدادی از ویژگی های دیتاست، مقدار </w:t>
+      </w:r>
+      <w:r>
+        <w:rPr>
+          <w:rFonts w:ascii="Times New Roman" w:hAnsi="Times New Roman" w:cs="B Nazanin"/>
+          <w:sz w:val="32"/>
+          <w:szCs w:val="32"/>
+          <w:lang w:bidi="fa-IR"/>
+        </w:rPr>
+        <w:t>Null</w:t>
+      </w:r>
+      <w:r>
+        <w:rPr>
+          <w:rFonts w:ascii="Times New Roman" w:hAnsi="Times New Roman" w:cs="B Nazanin" w:hint="cs"/>
+          <w:sz w:val="32"/>
+          <w:szCs w:val="32"/>
+          <w:rtl/>
+          <w:lang w:bidi="fa-IR"/>
+        </w:rPr>
+        <w:t xml:space="preserve"> ندارند یا مقادیر </w:t>
+      </w:r>
+      <w:r>
+        <w:rPr>
+          <w:rFonts w:ascii="Times New Roman" w:hAnsi="Times New Roman" w:cs="B Nazanin"/>
+          <w:sz w:val="32"/>
+          <w:szCs w:val="32"/>
+          <w:lang w:bidi="fa-IR"/>
+        </w:rPr>
+        <w:t>Null</w:t>
+      </w:r>
+      <w:r>
+        <w:rPr>
+          <w:rFonts w:ascii="Times New Roman" w:hAnsi="Times New Roman" w:cs="B Nazanin" w:hint="cs"/>
+          <w:sz w:val="32"/>
+          <w:szCs w:val="32"/>
+          <w:rtl/>
+          <w:lang w:bidi="fa-IR"/>
+        </w:rPr>
+        <w:t xml:space="preserve"> آنها زیاد نیست، اما کاربرد خاصی در تصمیم گیری های مختلف نیز ندارند و در این روش صرفا شمرده میشوند و کامل بودن را افزایش میده</w:t>
+      </w:r>
+      <w:r>
+        <w:rPr>
+          <w:rFonts w:ascii="Times New Roman" w:hAnsi="Times New Roman" w:cs="B Nazanin" w:hint="cs"/>
+          <w:sz w:val="32"/>
+          <w:szCs w:val="32"/>
+          <w:rtl/>
+          <w:lang w:bidi="fa-IR"/>
+        </w:rPr>
+        <w:t xml:space="preserve">ند. در حالی که اگر بخواهیم از ویژگی هایی که واقعا مورد نیاز ما هستند استفاده کنیم، نسبت مقادیر </w:t>
+      </w:r>
+      <w:r>
+        <w:rPr>
+          <w:rFonts w:ascii="Times New Roman" w:hAnsi="Times New Roman" w:cs="B Nazanin"/>
+          <w:sz w:val="32"/>
+          <w:szCs w:val="32"/>
+          <w:lang w:bidi="fa-IR"/>
+        </w:rPr>
+        <w:t>Null</w:t>
+      </w:r>
+      <w:r>
+        <w:rPr>
+          <w:rFonts w:ascii="Times New Roman" w:hAnsi="Times New Roman" w:cs="B Nazanin" w:hint="cs"/>
+          <w:sz w:val="32"/>
+          <w:szCs w:val="32"/>
+          <w:rtl/>
+          <w:lang w:bidi="fa-IR"/>
+        </w:rPr>
+        <w:t xml:space="preserve"> به کل مقادیر، بیشتر خواهد شد و درک واقع گرایانه تری نسبت به </w:t>
+      </w:r>
+      <w:r>
+        <w:rPr>
+          <w:rFonts w:ascii="Times New Roman" w:hAnsi="Times New Roman" w:cs="B Nazanin" w:hint="cs"/>
+          <w:sz w:val="32"/>
+          <w:szCs w:val="32"/>
+          <w:rtl/>
+          <w:lang w:bidi="fa-IR"/>
+        </w:rPr>
+        <w:lastRenderedPageBreak/>
+        <w:t>کامل بودن دیتاست بدست خواهیم آورد. بنابراین، روش دوم برای ارزیابی کامل بودن این دیتاست مناسب تر از سایر روش ها است.</w:t>
+      </w:r>
+    </w:p>
+    <w:p>
+      <w:pPr>
+        <w:bidi/>
+        <w:spacing w:line="360" w:lineRule="auto"/>
+        <w:jc w:val="both"/>
+        <w:rPr>
+          <w:rFonts w:cs="B Nazanin"/>
+          <w:sz w:val="32"/>
+          <w:szCs w:val="32"/>
+          <w:rtl/>
+          <w:lang w:bidi="fa-IR"/>
+        </w:rPr>
+      </w:pPr>
+      <w:r>
+        <w:rPr>
+          <w:rFonts w:cs="2  Titr" w:hint="cs"/>
+          <w:sz w:val="36"/>
+          <w:szCs w:val="36"/>
+          <w:rtl/>
+          <w:lang w:bidi="fa-IR"/>
+        </w:rPr>
+        <w:t>سوال پنجم:</w:t>
+      </w:r>
+      <w:r>
+        <w:rPr>
+          <w:rFonts w:cs="2  Titr" w:hint="cs"/>
+          <w:sz w:val="36"/>
+          <w:szCs w:val="36"/>
+          <w:rtl/>
+          <w:lang w:bidi="fa-IR"/>
+        </w:rPr>
+        <w:t xml:space="preserve"> </w:t>
+      </w:r>
+      <w:r>
+        <w:rPr>
+          <w:rFonts w:cs="B Nazanin" w:hint="cs"/>
+          <w:sz w:val="32"/>
+          <w:szCs w:val="32"/>
+          <w:rtl/>
+          <w:lang w:bidi="fa-IR"/>
+        </w:rPr>
+        <w:t>میتوان پنج موضوع چالشی زیر را برروی این دیتاست بررسی نمود:</w:t>
+      </w:r>
+    </w:p>
+    <w:p>
+      <w:pPr>
+        <w:bidi/>
+        <w:spacing w:line="360" w:lineRule="auto"/>
+        <w:jc w:val="both"/>
+        <w:rPr>
+          <w:rFonts w:ascii="Times New Roman" w:hAnsi="Times New Roman" w:cs="B Nazanin"/>
+          <w:sz w:val="32"/>
+          <w:szCs w:val="32"/>
+          <w:rtl/>
+          <w:lang w:bidi="fa-IR"/>
+        </w:rPr>
+      </w:pPr>
+      <w:r>
+        <w:rPr>
+          <w:rFonts w:ascii="Times New Roman" w:hAnsi="Times New Roman" w:cs="Times New Roman" w:hint="cs"/>
+          <w:sz w:val="32"/>
+          <w:szCs w:val="32"/>
+          <w:rtl/>
+          <w:lang w:bidi="fa-IR"/>
+        </w:rPr>
+        <w:t xml:space="preserve">1- </w:t>
+      </w:r>
+      <w:r>
+        <w:rPr>
+          <w:rFonts w:ascii="Times New Roman" w:hAnsi="Times New Roman" w:cs="B Nazanin" w:hint="cs"/>
+          <w:sz w:val="32"/>
+          <w:szCs w:val="32"/>
+          <w:rtl/>
+          <w:lang w:bidi="fa-IR"/>
+        </w:rPr>
+        <w:t>تعیین قیمت برای یک کالا</w:t>
+      </w:r>
+    </w:p>
+    <w:p>
+      <w:pPr>
+        <w:bidi/>
+        <w:spacing w:line="360" w:lineRule="auto"/>
+        <w:jc w:val="both"/>
+        <w:rPr>
+          <w:rFonts w:ascii="Times New Roman" w:hAnsi="Times New Roman" w:cs="B Nazanin"/>
+          <w:sz w:val="32"/>
+          <w:szCs w:val="32"/>
+          <w:rtl/>
+          <w:lang w:bidi="fa-IR"/>
+        </w:rPr>
+      </w:pPr>
+      <w:r>
+        <w:rPr>
+          <w:rFonts w:ascii="Times New Roman" w:hAnsi="Times New Roman" w:cs="B Nazanin" w:hint="cs"/>
+          <w:sz w:val="32"/>
+          <w:szCs w:val="32"/>
+          <w:rtl/>
+          <w:lang w:bidi="fa-IR"/>
+        </w:rPr>
+        <w:t xml:space="preserve">2- </w:t>
+      </w:r>
+      <w:r>
+        <w:rPr>
+          <w:rFonts w:ascii="Times New Roman" w:hAnsi="Times New Roman" w:cs="B Nazanin" w:hint="cs"/>
+          <w:sz w:val="32"/>
+          <w:szCs w:val="32"/>
+          <w:rtl/>
+          <w:lang w:bidi="fa-IR"/>
+        </w:rPr>
+        <w:t>استخراج</w:t>
+      </w:r>
+      <w:r>
+        <w:rPr>
+          <w:rFonts w:ascii="Times New Roman" w:hAnsi="Times New Roman" w:cs="B Nazanin"/>
+          <w:sz w:val="32"/>
+          <w:szCs w:val="32"/>
+          <w:rtl/>
+          <w:lang w:bidi="fa-IR"/>
+        </w:rPr>
+        <w:t xml:space="preserve"> </w:t>
+      </w:r>
+      <w:r>
+        <w:rPr>
+          <w:rFonts w:ascii="Times New Roman" w:hAnsi="Times New Roman" w:cs="B Nazanin" w:hint="cs"/>
+          <w:sz w:val="32"/>
+          <w:szCs w:val="32"/>
+          <w:rtl/>
+          <w:lang w:bidi="fa-IR"/>
+        </w:rPr>
+        <w:t>الگو</w:t>
+      </w:r>
+      <w:r>
+        <w:rPr>
+          <w:rFonts w:ascii="Times New Roman" w:hAnsi="Times New Roman" w:cs="B Nazanin" w:hint="cs"/>
+          <w:sz w:val="32"/>
+          <w:szCs w:val="32"/>
+          <w:rtl/>
+          <w:lang w:bidi="fa-IR"/>
+        </w:rPr>
+        <w:t xml:space="preserve"> </w:t>
+      </w:r>
+      <w:r>
+        <w:rPr>
+          <w:rFonts w:ascii="Times New Roman" w:hAnsi="Times New Roman" w:cs="B Nazanin" w:hint="cs"/>
+          <w:sz w:val="32"/>
+          <w:szCs w:val="32"/>
+          <w:rtl/>
+          <w:lang w:bidi="fa-IR"/>
+        </w:rPr>
+        <w:t>های</w:t>
+      </w:r>
+      <w:r>
+        <w:rPr>
+          <w:rFonts w:ascii="Times New Roman" w:hAnsi="Times New Roman" w:cs="B Nazanin"/>
+          <w:sz w:val="32"/>
+          <w:szCs w:val="32"/>
+          <w:rtl/>
+          <w:lang w:bidi="fa-IR"/>
+        </w:rPr>
+        <w:t xml:space="preserve"> قرار دادن پست فروش</w:t>
+      </w:r>
+      <w:r>
+        <w:rPr>
+          <w:rFonts w:ascii="Times New Roman" w:hAnsi="Times New Roman" w:cs="B Nazanin" w:hint="cs"/>
+          <w:sz w:val="32"/>
+          <w:szCs w:val="32"/>
+          <w:rtl/>
+          <w:lang w:bidi="fa-IR"/>
+        </w:rPr>
+        <w:t xml:space="preserve"> کالا</w:t>
+      </w:r>
+      <w:r>
+        <w:rPr>
+          <w:rFonts w:ascii="Times New Roman" w:hAnsi="Times New Roman" w:cs="B Nazanin"/>
+          <w:sz w:val="32"/>
+          <w:szCs w:val="32"/>
+          <w:rtl/>
+          <w:lang w:bidi="fa-IR"/>
+        </w:rPr>
+        <w:t xml:space="preserve"> در شهر</w:t>
+      </w:r>
+      <w:r>
+        <w:rPr>
+          <w:rFonts w:ascii="Times New Roman" w:hAnsi="Times New Roman" w:cs="B Nazanin" w:hint="cs"/>
+          <w:sz w:val="32"/>
+          <w:szCs w:val="32"/>
+          <w:rtl/>
+          <w:lang w:bidi="fa-IR"/>
+        </w:rPr>
+        <w:t xml:space="preserve"> </w:t>
+      </w:r>
+      <w:r>
+        <w:rPr>
+          <w:rFonts w:ascii="Times New Roman" w:hAnsi="Times New Roman" w:cs="B Nazanin"/>
+          <w:sz w:val="32"/>
+          <w:szCs w:val="32"/>
+          <w:rtl/>
+          <w:lang w:bidi="fa-IR"/>
+        </w:rPr>
+        <w:t>ها</w:t>
+      </w:r>
+      <w:r>
+        <w:rPr>
+          <w:rFonts w:ascii="Times New Roman" w:hAnsi="Times New Roman" w:cs="B Nazanin" w:hint="cs"/>
+          <w:sz w:val="32"/>
+          <w:szCs w:val="32"/>
+          <w:rtl/>
+          <w:lang w:bidi="fa-IR"/>
+        </w:rPr>
+        <w:t>ی</w:t>
+      </w:r>
+      <w:r>
+        <w:rPr>
+          <w:rFonts w:ascii="Times New Roman" w:hAnsi="Times New Roman" w:cs="B Nazanin"/>
+          <w:sz w:val="32"/>
+          <w:szCs w:val="32"/>
+          <w:rtl/>
+          <w:lang w:bidi="fa-IR"/>
+        </w:rPr>
+        <w:t xml:space="preserve"> مختلف</w:t>
+      </w:r>
+    </w:p>
+    <w:p>
+      <w:pPr>
+        <w:bidi/>
+        <w:spacing w:line="360" w:lineRule="auto"/>
+        <w:jc w:val="both"/>
+        <w:rPr>
+          <w:rFonts w:ascii="Times New Roman" w:hAnsi="Times New Roman" w:cs="B Nazanin"/>
+          <w:sz w:val="32"/>
+          <w:szCs w:val="32"/>
+          <w:rtl/>
+          <w:lang w:bidi="fa-IR"/>
+        </w:rPr>
+      </w:pPr>
+      <w:r>
+        <w:rPr>
+          <w:rFonts w:ascii="Times New Roman" w:hAnsi="Times New Roman" w:cs="B Nazanin" w:hint="cs"/>
+          <w:sz w:val="32"/>
+          <w:szCs w:val="32"/>
+          <w:rtl/>
+          <w:lang w:bidi="fa-IR"/>
+        </w:rPr>
+        <w:t xml:space="preserve">3- </w:t>
+      </w:r>
+      <w:r>
+        <w:rPr>
+          <w:rFonts w:ascii="Times New Roman" w:hAnsi="Times New Roman" w:cs="B Nazanin" w:hint="cs"/>
+          <w:sz w:val="32"/>
+          <w:szCs w:val="32"/>
+          <w:rtl/>
+          <w:lang w:bidi="fa-IR"/>
+        </w:rPr>
+        <w:t>تعیین مسافت پیموده شده برای یک ماشین از روی قیمت</w:t>
+      </w:r>
+      <w:r>
+        <w:rPr>
+          <w:rFonts w:ascii="Times New Roman" w:hAnsi="Times New Roman" w:cs="B Nazanin" w:hint="cs"/>
+          <w:sz w:val="32"/>
+          <w:szCs w:val="32"/>
+          <w:rtl/>
+          <w:lang w:bidi="fa-IR"/>
+        </w:rPr>
+        <w:t xml:space="preserve"> آن</w:t>
+      </w:r>
+    </w:p>
+    <w:p>
+      <w:pPr>
+        <w:bidi/>
+        <w:spacing w:line="360" w:lineRule="auto"/>
+        <w:jc w:val="both"/>
+        <w:rPr>
+          <w:rFonts w:ascii="Times New Roman" w:hAnsi="Times New Roman" w:cs="B Nazanin"/>
+          <w:sz w:val="32"/>
+          <w:szCs w:val="32"/>
+          <w:rtl/>
+          <w:lang w:bidi="fa-IR"/>
+        </w:rPr>
+      </w:pPr>
+      <w:r>
+        <w:rPr>
+          <w:rFonts w:ascii="Times New Roman" w:hAnsi="Times New Roman" w:cs="B Nazanin" w:hint="cs"/>
+          <w:sz w:val="32"/>
+          <w:szCs w:val="32"/>
+          <w:rtl/>
+          <w:lang w:bidi="fa-IR"/>
+        </w:rPr>
+        <w:t xml:space="preserve">4- </w:t>
+      </w:r>
+      <w:r>
+        <w:rPr>
+          <w:rFonts w:ascii="Times New Roman" w:hAnsi="Times New Roman" w:cs="B Nazanin" w:hint="cs"/>
+          <w:sz w:val="32"/>
+          <w:szCs w:val="32"/>
+          <w:rtl/>
+          <w:lang w:bidi="fa-IR"/>
+        </w:rPr>
+        <w:t>خوشه بندی کالا ها بر اساس قیمت آنها</w:t>
+      </w:r>
+    </w:p>
+    <w:p>
+      <w:pPr>
+        <w:bidi/>
+        <w:spacing w:line="360" w:lineRule="auto"/>
+        <w:jc w:val="both"/>
+        <w:rPr>
+          <w:rFonts w:ascii="Times New Roman" w:hAnsi="Times New Roman" w:cs="B Nazanin"/>
+          <w:sz w:val="32"/>
+          <w:szCs w:val="32"/>
+          <w:rtl/>
+          <w:lang w:bidi="fa-IR"/>
+        </w:rPr>
+      </w:pPr>
+      <w:r>
+        <w:rPr>
+          <w:rFonts w:ascii="Times New Roman" w:hAnsi="Times New Roman" w:cs="B Nazanin" w:hint="cs"/>
+          <w:sz w:val="32"/>
+          <w:szCs w:val="32"/>
+          <w:rtl/>
+          <w:lang w:bidi="fa-IR"/>
+        </w:rPr>
+        <w:t xml:space="preserve">5- </w:t>
+      </w:r>
+      <w:r>
+        <w:rPr>
+          <w:rFonts w:ascii="Times New Roman" w:hAnsi="Times New Roman" w:cs="B Nazanin" w:hint="cs"/>
+          <w:sz w:val="32"/>
+          <w:szCs w:val="32"/>
+          <w:rtl/>
+          <w:lang w:bidi="fa-IR"/>
+        </w:rPr>
+        <w:t>تعیین قیمت برای یک کالا، تنها بر اساس توضیحات درج شده برای آن کالا</w:t>
+      </w:r>
+    </w:p>
+    <w:p>
+      <w:pPr>
+        <w:bidi/>
+        <w:spacing w:line="360" w:lineRule="auto"/>
+        <w:jc w:val="both"/>
+        <w:rPr>
+          <w:rFonts w:ascii="Times New Roman" w:hAnsi="Times New Roman" w:cs="B Nazanin"/>
           <w:sz w:val="32"/>
           <w:szCs w:val="32"/>
           <w:rtl/>
@@ -13197,7 +14564,7 @@
 </file>
 
 <file path=customXml/itemProps1.xml><?xml version="1.0" encoding="utf-8"?>
-<ds:datastoreItem xmlns:ds="http://schemas.openxmlformats.org/officeDocument/2006/customXml" ds:itemID="{FC6FABDE-9883-4E58-91D4-12B53589ABE6}">
+<ds:datastoreItem xmlns:ds="http://schemas.openxmlformats.org/officeDocument/2006/customXml" ds:itemID="{184F0E0A-D30B-4D7D-9D01-CB8381FB89AB}">
   <ds:schemaRefs>
     <ds:schemaRef ds:uri="http://schemas.openxmlformats.org/officeDocument/2006/bibliography"/>
   </ds:schemaRefs>

</xml_diff>